<commit_message>
Added views description to document
</commit_message>
<xml_diff>
--- a/document/aiss_document.docx
+++ b/document/aiss_document.docx
@@ -22,7 +22,6 @@
           <w:szCs w:val="72"/>
         </w:rPr>
       </w:pPr>
-      <w:proofErr w:type="spellStart"/>
       <w:r>
         <w:rPr>
           <w:rFonts w:asciiTheme="majorHAnsi" w:hAnsiTheme="majorHAnsi"/>
@@ -53,7 +52,6 @@
         </w:rPr>
         <w:t>lanes</w:t>
       </w:r>
-      <w:proofErr w:type="spellEnd"/>
     </w:p>
     <w:p>
       <w:pPr>
@@ -270,21 +268,7 @@
         <w:rPr>
           <w:szCs w:val="24"/>
         </w:rPr>
-        <w:t xml:space="preserve">George </w:t>
-      </w:r>
-      <w:proofErr w:type="spellStart"/>
-      <w:r>
-        <w:rPr>
-          <w:szCs w:val="24"/>
-        </w:rPr>
-        <w:t>Laurentiu</w:t>
-      </w:r>
-      <w:proofErr w:type="spellEnd"/>
-      <w:r>
-        <w:rPr>
-          <w:szCs w:val="24"/>
-        </w:rPr>
-        <w:t xml:space="preserve"> Bogdan</w:t>
+        <w:t>George Laurentiu Bogdan</w:t>
       </w:r>
       <w:r>
         <w:rPr>
@@ -312,69 +296,37 @@
           <w:szCs w:val="24"/>
           <w:lang w:val="es-ES"/>
         </w:rPr>
-        <w:t xml:space="preserve">Guillermo </w:t>
-      </w:r>
-      <w:proofErr w:type="spellStart"/>
+        <w:t>Guillermo Diz Gil</w:t>
+      </w:r>
       <w:r>
         <w:rPr>
           <w:szCs w:val="24"/>
           <w:lang w:val="es-ES"/>
         </w:rPr>
-        <w:t>Diz</w:t>
-      </w:r>
-      <w:proofErr w:type="spellEnd"/>
+        <w:t xml:space="preserve"> </w:t>
+      </w:r>
       <w:r>
         <w:rPr>
           <w:szCs w:val="24"/>
           <w:lang w:val="es-ES"/>
         </w:rPr>
-        <w:t xml:space="preserve"> Gil</w:t>
-      </w:r>
-      <w:r>
+        <w:t>(guidizgil@alum.us.es)</w:t>
+      </w:r>
+    </w:p>
+    <w:p>
+      <w:pPr>
+        <w:spacing w:after="0"/>
         <w:rPr>
           <w:szCs w:val="24"/>
           <w:lang w:val="es-ES"/>
         </w:rPr>
-        <w:t xml:space="preserve"> </w:t>
-      </w:r>
+      </w:pPr>
       <w:r>
         <w:rPr>
           <w:szCs w:val="24"/>
           <w:lang w:val="es-ES"/>
         </w:rPr>
-        <w:t>(guidizgil@alum.us.es)</w:t>
-      </w:r>
-    </w:p>
-    <w:p>
-      <w:pPr>
-        <w:spacing w:after="0"/>
-        <w:rPr>
-          <w:szCs w:val="24"/>
-          <w:lang w:val="es-ES"/>
-        </w:rPr>
-      </w:pPr>
-      <w:r>
-        <w:rPr>
-          <w:szCs w:val="24"/>
-          <w:lang w:val="es-ES"/>
-        </w:rPr>
-        <w:t xml:space="preserve">Carmen </w:t>
-      </w:r>
-      <w:proofErr w:type="spellStart"/>
-      <w:r>
-        <w:rPr>
-          <w:szCs w:val="24"/>
-          <w:lang w:val="es-ES"/>
-        </w:rPr>
-        <w:t>Mª</w:t>
-      </w:r>
-      <w:proofErr w:type="spellEnd"/>
-      <w:r>
-        <w:rPr>
-          <w:szCs w:val="24"/>
-          <w:lang w:val="es-ES"/>
-        </w:rPr>
-        <w:t xml:space="preserve"> Muñoz Pérez</w:t>
+        <w:t>Carmen Mª Muñoz Pérez</w:t>
       </w:r>
       <w:r>
         <w:rPr>
@@ -461,21 +413,7 @@
         <w:rPr>
           <w:szCs w:val="24"/>
         </w:rPr>
-        <w:t xml:space="preserve"> Javier </w:t>
-      </w:r>
-      <w:proofErr w:type="spellStart"/>
-      <w:r>
-        <w:rPr>
-          <w:szCs w:val="24"/>
-        </w:rPr>
-        <w:t>Troya</w:t>
-      </w:r>
-      <w:proofErr w:type="spellEnd"/>
-      <w:r>
-        <w:rPr>
-          <w:szCs w:val="24"/>
-        </w:rPr>
-        <w:t xml:space="preserve"> Castilla </w:t>
+        <w:t xml:space="preserve"> Javier Troya Castilla </w:t>
       </w:r>
     </w:p>
     <w:p>
@@ -567,9 +505,20 @@
             </w:rPr>
           </w:rPrChange>
         </w:rPr>
-        <w:t xml:space="preserve">Project link in </w:t>
-      </w:r>
-      <w:proofErr w:type="spellStart"/>
+        <w:t xml:space="preserve">Project link in projETSII, GitHub or similar: </w:t>
+      </w:r>
+      <w:r>
+        <w:rPr>
+          <w:szCs w:val="24"/>
+        </w:rPr>
+        <w:fldChar w:fldCharType="begin"/>
+      </w:r>
+      <w:r>
+        <w:rPr>
+          <w:szCs w:val="24"/>
+        </w:rPr>
+        <w:instrText xml:space="preserve"> HYPERLINK "</w:instrText>
+      </w:r>
       <w:r>
         <w:rPr>
           <w:szCs w:val="24"/>
@@ -584,69 +533,24 @@
             </w:rPr>
           </w:rPrChange>
         </w:rPr>
-        <w:t>projETSII</w:t>
-      </w:r>
-      <w:proofErr w:type="spellEnd"/>
+        <w:instrText>https://github.com/GuilleX7/Soundplanes</w:instrText>
+      </w:r>
       <w:r>
         <w:rPr>
           <w:szCs w:val="24"/>
+        </w:rPr>
+        <w:instrText xml:space="preserve">" </w:instrText>
+      </w:r>
+      <w:r>
+        <w:rPr>
+          <w:szCs w:val="24"/>
+        </w:rPr>
+        <w:fldChar w:fldCharType="separate"/>
+      </w:r>
+      <w:r>
+        <w:rPr>
+          <w:rStyle w:val="Hipervnculo"/>
           <w:rPrChange w:id="2" w:author="Carmen María Muñoz Pérez" w:date="2020-03-14T18:39:00Z">
-            <w:rPr>
-              <w:b/>
-              <w:bCs/>
-              <w:smallCaps/>
-              <w:color w:val="5B9BD5" w:themeColor="accent1"/>
-              <w:spacing w:val="5"/>
-              <w:szCs w:val="24"/>
-            </w:rPr>
-          </w:rPrChange>
-        </w:rPr>
-        <w:t xml:space="preserve">, GitHub or similar: </w:t>
-      </w:r>
-      <w:r>
-        <w:rPr>
-          <w:szCs w:val="24"/>
-        </w:rPr>
-        <w:fldChar w:fldCharType="begin"/>
-      </w:r>
-      <w:r>
-        <w:rPr>
-          <w:szCs w:val="24"/>
-        </w:rPr>
-        <w:instrText xml:space="preserve"> HYPERLINK "</w:instrText>
-      </w:r>
-      <w:r>
-        <w:rPr>
-          <w:szCs w:val="24"/>
-          <w:rPrChange w:id="3" w:author="Carmen María Muñoz Pérez" w:date="2020-03-14T18:39:00Z">
-            <w:rPr>
-              <w:b/>
-              <w:bCs/>
-              <w:smallCaps/>
-              <w:color w:val="5B9BD5" w:themeColor="accent1"/>
-              <w:spacing w:val="5"/>
-              <w:szCs w:val="24"/>
-            </w:rPr>
-          </w:rPrChange>
-        </w:rPr>
-        <w:instrText>https://github.com/GuilleX7/Soundplanes</w:instrText>
-      </w:r>
-      <w:r>
-        <w:rPr>
-          <w:szCs w:val="24"/>
-        </w:rPr>
-        <w:instrText xml:space="preserve">" </w:instrText>
-      </w:r>
-      <w:r>
-        <w:rPr>
-          <w:szCs w:val="24"/>
-        </w:rPr>
-        <w:fldChar w:fldCharType="separate"/>
-      </w:r>
-      <w:r>
-        <w:rPr>
-          <w:rStyle w:val="Hipervnculo"/>
-          <w:rPrChange w:id="4" w:author="Carmen María Muñoz Pérez" w:date="2020-03-14T18:39:00Z">
             <w:rPr>
               <w:b/>
               <w:bCs/>
@@ -741,7 +645,6 @@
                 <w:sz w:val="22"/>
               </w:rPr>
             </w:pPr>
-            <w:proofErr w:type="spellStart"/>
             <w:r>
               <w:rPr>
                 <w:rFonts w:cs="Arial"/>
@@ -749,7 +652,6 @@
               </w:rPr>
               <w:t>DAte</w:t>
             </w:r>
-            <w:proofErr w:type="spellEnd"/>
           </w:p>
         </w:tc>
         <w:tc>
@@ -981,39 +883,7 @@
                 <w:sz w:val="22"/>
                 <w:lang w:val="es-ES"/>
               </w:rPr>
-              <w:t xml:space="preserve">George </w:t>
-            </w:r>
-            <w:proofErr w:type="spellStart"/>
-            <w:r>
-              <w:rPr>
-                <w:sz w:val="22"/>
-                <w:lang w:val="es-ES"/>
-              </w:rPr>
-              <w:t>Laurentiu</w:t>
-            </w:r>
-            <w:proofErr w:type="spellEnd"/>
-            <w:r>
-              <w:rPr>
-                <w:sz w:val="22"/>
-                <w:lang w:val="es-ES"/>
-              </w:rPr>
-              <w:t xml:space="preserve"> </w:t>
-            </w:r>
-            <w:proofErr w:type="spellStart"/>
-            <w:r>
-              <w:rPr>
-                <w:sz w:val="22"/>
-                <w:lang w:val="es-ES"/>
-              </w:rPr>
-              <w:t>Bogdan</w:t>
-            </w:r>
-            <w:proofErr w:type="spellEnd"/>
-            <w:r>
-              <w:rPr>
-                <w:sz w:val="22"/>
-                <w:lang w:val="es-ES"/>
-              </w:rPr>
-              <w:t xml:space="preserve"> </w:t>
+              <w:t xml:space="preserve">George Laurentiu Bogdan </w:t>
             </w:r>
           </w:p>
           <w:p>
@@ -1029,23 +899,7 @@
                 <w:sz w:val="22"/>
                 <w:lang w:val="es-ES"/>
               </w:rPr>
-              <w:t xml:space="preserve">Guillermo </w:t>
-            </w:r>
-            <w:proofErr w:type="spellStart"/>
-            <w:r>
-              <w:rPr>
-                <w:sz w:val="22"/>
-                <w:lang w:val="es-ES"/>
-              </w:rPr>
-              <w:t>Diz</w:t>
-            </w:r>
-            <w:proofErr w:type="spellEnd"/>
-            <w:r>
-              <w:rPr>
-                <w:sz w:val="22"/>
-                <w:lang w:val="es-ES"/>
-              </w:rPr>
-              <w:t xml:space="preserve"> Gil </w:t>
+              <w:t xml:space="preserve">Guillermo Diz Gil </w:t>
             </w:r>
           </w:p>
           <w:p>
@@ -1061,23 +915,7 @@
                 <w:sz w:val="22"/>
                 <w:lang w:val="es-ES"/>
               </w:rPr>
-              <w:t xml:space="preserve">Carmen </w:t>
-            </w:r>
-            <w:proofErr w:type="spellStart"/>
-            <w:r>
-              <w:rPr>
-                <w:sz w:val="22"/>
-                <w:lang w:val="es-ES"/>
-              </w:rPr>
-              <w:t>Mª</w:t>
-            </w:r>
-            <w:proofErr w:type="spellEnd"/>
-            <w:r>
-              <w:rPr>
-                <w:sz w:val="22"/>
-                <w:lang w:val="es-ES"/>
-              </w:rPr>
-              <w:t xml:space="preserve"> Muñoz Pérez </w:t>
+              <w:t xml:space="preserve">Carmen Mª Muñoz Pérez </w:t>
             </w:r>
           </w:p>
           <w:p>
@@ -3363,7 +3201,7 @@
       <w:pPr>
         <w:pStyle w:val="Ttulo1"/>
       </w:pPr>
-      <w:bookmarkStart w:id="5" w:name="_Toc35108737"/>
+      <w:bookmarkStart w:id="3" w:name="_Toc35108737"/>
       <w:r>
         <w:lastRenderedPageBreak/>
         <w:t>Introd</w:t>
@@ -3371,7 +3209,7 @@
       <w:r>
         <w:t>uction</w:t>
       </w:r>
-      <w:bookmarkEnd w:id="5"/>
+      <w:bookmarkEnd w:id="3"/>
     </w:p>
     <w:p>
       <w:pPr>
@@ -3389,17 +3227,9 @@
         <w:t xml:space="preserve"> </w:t>
       </w:r>
       <w:r>
-        <w:t xml:space="preserve">of very international </w:t>
-      </w:r>
-      <w:proofErr w:type="gramStart"/>
-      <w:r>
-        <w:t>artists;</w:t>
-      </w:r>
-      <w:proofErr w:type="gramEnd"/>
-      <w:r>
-        <w:t xml:space="preserve"> we are not aware of the musical culture of countries other than our own. Since music is such an important cultural element in each country and in people, we intend to carry out a project that consists of offering an innovative and educational service in the form of </w:t>
-      </w:r>
-      <w:ins w:id="6" w:author="Carmen María Muñoz Pérez" w:date="2020-03-14T14:42:00Z">
+        <w:t xml:space="preserve">of very international artists; we are not aware of the musical culture of countries other than our own. Since music is such an important cultural element in each country and in people, we intend to carry out a project that consists of offering an innovative and educational service in the form of </w:t>
+      </w:r>
+      <w:ins w:id="4" w:author="Carmen María Muñoz Pérez" w:date="2020-03-14T14:42:00Z">
         <w:r>
           <w:t xml:space="preserve">an </w:t>
         </w:r>
@@ -3413,15 +3243,7 @@
         <w:jc w:val="both"/>
       </w:pPr>
       <w:r>
-        <w:t xml:space="preserve">Thus, </w:t>
-      </w:r>
-      <w:proofErr w:type="spellStart"/>
-      <w:r>
-        <w:t>Soundplanes</w:t>
-      </w:r>
-      <w:proofErr w:type="spellEnd"/>
-      <w:r>
-        <w:t xml:space="preserve"> wants to offer an interactive online radio service with the possibility of chatting with people from anywhere in the world. It will give its users the opportunity to </w:t>
+        <w:t xml:space="preserve">Thus, Soundplanes wants to offer an interactive online radio service with the possibility of chatting with people from anywhere in the world. It will give its users the opportunity to </w:t>
       </w:r>
       <w:r>
         <w:t>listen to</w:t>
@@ -3438,11 +3260,11 @@
       <w:pPr>
         <w:pStyle w:val="Ttulo2"/>
       </w:pPr>
-      <w:bookmarkStart w:id="7" w:name="_Toc35108738"/>
+      <w:bookmarkStart w:id="5" w:name="_Toc35108738"/>
       <w:r>
         <w:t>Integrated applications</w:t>
       </w:r>
-      <w:bookmarkEnd w:id="7"/>
+      <w:bookmarkEnd w:id="5"/>
     </w:p>
     <w:p>
       <w:pPr>
@@ -3466,29 +3288,15 @@
         </w:numPr>
         <w:jc w:val="both"/>
       </w:pPr>
-      <w:proofErr w:type="spellStart"/>
       <w:r>
         <w:rPr>
           <w:b/>
           <w:bCs/>
         </w:rPr>
-        <w:t>Youtube</w:t>
-      </w:r>
-      <w:proofErr w:type="spellEnd"/>
-      <w:r>
-        <w:rPr>
-          <w:b/>
-          <w:bCs/>
-        </w:rPr>
-        <w:t xml:space="preserve">: </w:t>
-      </w:r>
-      <w:proofErr w:type="spellStart"/>
-      <w:r>
-        <w:t>Youtube</w:t>
-      </w:r>
-      <w:proofErr w:type="spellEnd"/>
-      <w:r>
-        <w:t xml:space="preserve"> web player will be our music player. We will also use its REST API for fetching some metadata.</w:t>
+        <w:t xml:space="preserve">Youtube: </w:t>
+      </w:r>
+      <w:r>
+        <w:t>Youtube web player will be our music player. We will also use its REST API for fetching some metadata.</w:t>
       </w:r>
     </w:p>
     <w:p>
@@ -3683,14 +3491,12 @@
                 <w:sz w:val="22"/>
               </w:rPr>
             </w:pPr>
-            <w:proofErr w:type="spellStart"/>
             <w:r>
               <w:rPr>
                 <w:sz w:val="22"/>
               </w:rPr>
               <w:t>Youtube</w:t>
             </w:r>
-            <w:proofErr w:type="spellEnd"/>
           </w:p>
         </w:tc>
         <w:tc>
@@ -4075,11 +3881,11 @@
       <w:pPr>
         <w:pStyle w:val="Ttulo2"/>
       </w:pPr>
-      <w:bookmarkStart w:id="8" w:name="_Toc35108739"/>
+      <w:bookmarkStart w:id="6" w:name="_Toc35108739"/>
       <w:r>
         <w:t>Project development</w:t>
       </w:r>
-      <w:bookmarkEnd w:id="8"/>
+      <w:bookmarkEnd w:id="6"/>
     </w:p>
     <w:p/>
     <w:p>
@@ -4111,12 +3917,12 @@
       <w:pPr>
         <w:pStyle w:val="Ttulo1"/>
       </w:pPr>
-      <w:bookmarkStart w:id="9" w:name="_Toc35108740"/>
+      <w:bookmarkStart w:id="7" w:name="_Toc35108740"/>
       <w:r>
         <w:lastRenderedPageBreak/>
         <w:t>User Interface Prototypes</w:t>
       </w:r>
-      <w:bookmarkEnd w:id="9"/>
+      <w:bookmarkEnd w:id="7"/>
     </w:p>
     <w:p>
       <w:pPr>
@@ -4164,19 +3970,14 @@
         <w:pStyle w:val="Ttulo2"/>
         <w:spacing w:before="0"/>
       </w:pPr>
-      <w:proofErr w:type="spellStart"/>
-      <w:r>
-        <w:t>Landpage</w:t>
-      </w:r>
-      <w:proofErr w:type="spellEnd"/>
-      <w:r>
-        <w:t xml:space="preserve"> view</w:t>
+      <w:r>
+        <w:t>Landpage view</w:t>
       </w:r>
     </w:p>
     <w:p/>
     <w:p>
       <w:r>
-        <w:t>Description</w:t>
+        <w:t>A first view of the page, where the project is described to the user</w:t>
       </w:r>
     </w:p>
     <w:p/>
@@ -4263,7 +4064,6 @@
         </w:rPr>
         <w:t xml:space="preserve"> 1. </w:t>
       </w:r>
-      <w:proofErr w:type="spellStart"/>
       <w:r>
         <w:rPr>
           <w:rStyle w:val="Referenciasutil"/>
@@ -4274,14 +4074,7 @@
         <w:rPr>
           <w:rStyle w:val="Referenciasutil"/>
         </w:rPr>
-        <w:t>ndpage</w:t>
-      </w:r>
-      <w:proofErr w:type="spellEnd"/>
-      <w:r>
-        <w:rPr>
-          <w:rStyle w:val="Referenciasutil"/>
-        </w:rPr>
-        <w:t xml:space="preserve"> view’s u</w:t>
+        <w:t>ndpage view’s u</w:t>
       </w:r>
       <w:r>
         <w:rPr>
@@ -4335,7 +4128,7 @@
     <w:p/>
     <w:p>
       <w:r>
-        <w:t>Description</w:t>
+        <w:t>User is requested his nickname to be displayed in-game, after that it has two options, to allow the use of user’s location in order to improve his experience or to choose the location manually, this is where its base will be located.</w:t>
       </w:r>
     </w:p>
     <w:p/>
@@ -4461,16 +4254,85 @@
         <w:rPr>
           <w:noProof/>
         </w:rPr>
+        <w:drawing>
+          <wp:anchor distT="0" distB="0" distL="114300" distR="114300" simplePos="0" relativeHeight="251658240" behindDoc="1" locked="0" layoutInCell="1" allowOverlap="1" wp14:anchorId="18796564" wp14:editId="53B4488A">
+            <wp:simplePos x="0" y="0"/>
+            <wp:positionH relativeFrom="column">
+              <wp:posOffset>-7620</wp:posOffset>
+            </wp:positionH>
+            <wp:positionV relativeFrom="paragraph">
+              <wp:posOffset>823595</wp:posOffset>
+            </wp:positionV>
+            <wp:extent cx="5400040" cy="3599815"/>
+            <wp:effectExtent l="0" t="0" r="0" b="635"/>
+            <wp:wrapTight wrapText="bothSides">
+              <wp:wrapPolygon edited="0">
+                <wp:start x="0" y="0"/>
+                <wp:lineTo x="0" y="21490"/>
+                <wp:lineTo x="21488" y="21490"/>
+                <wp:lineTo x="21488" y="0"/>
+                <wp:lineTo x="0" y="0"/>
+              </wp:wrapPolygon>
+            </wp:wrapTight>
+            <wp:docPr id="7" name="Imagen 7"/>
+            <wp:cNvGraphicFramePr>
+              <a:graphicFrameLocks xmlns:a="http://schemas.openxmlformats.org/drawingml/2006/main" noChangeAspect="1"/>
+            </wp:cNvGraphicFramePr>
+            <a:graphic xmlns:a="http://schemas.openxmlformats.org/drawingml/2006/main">
+              <a:graphicData uri="http://schemas.openxmlformats.org/drawingml/2006/picture">
+                <pic:pic xmlns:pic="http://schemas.openxmlformats.org/drawingml/2006/picture">
+                  <pic:nvPicPr>
+                    <pic:cNvPr id="0" name="Picture 18"/>
+                    <pic:cNvPicPr>
+                      <a:picLocks noChangeAspect="1" noChangeArrowheads="1"/>
+                    </pic:cNvPicPr>
+                  </pic:nvPicPr>
+                  <pic:blipFill>
+                    <a:blip r:embed="rId19">
+                      <a:extLst>
+                        <a:ext uri="{28A0092B-C50C-407E-A947-70E740481C1C}">
+                          <a14:useLocalDpi xmlns:a14="http://schemas.microsoft.com/office/drawing/2010/main" val="0"/>
+                        </a:ext>
+                      </a:extLst>
+                    </a:blip>
+                    <a:srcRect/>
+                    <a:stretch>
+                      <a:fillRect/>
+                    </a:stretch>
+                  </pic:blipFill>
+                  <pic:spPr bwMode="auto">
+                    <a:xfrm>
+                      <a:off x="0" y="0"/>
+                      <a:ext cx="5400040" cy="3599815"/>
+                    </a:xfrm>
+                    <a:prstGeom prst="rect">
+                      <a:avLst/>
+                    </a:prstGeom>
+                    <a:noFill/>
+                    <a:ln>
+                      <a:noFill/>
+                    </a:ln>
+                  </pic:spPr>
+                </pic:pic>
+              </a:graphicData>
+            </a:graphic>
+          </wp:anchor>
+        </w:drawing>
+      </w:r>
+      <w:r>
+        <w:rPr>
+          <w:noProof/>
+        </w:rPr>
         <mc:AlternateContent>
           <mc:Choice Requires="wps">
             <w:drawing>
-              <wp:anchor distT="0" distB="0" distL="114300" distR="114300" simplePos="0" relativeHeight="251660288" behindDoc="1" locked="0" layoutInCell="1" allowOverlap="1" wp14:anchorId="7F833C95" wp14:editId="5CADF9B6">
+              <wp:anchor distT="0" distB="0" distL="114300" distR="114300" simplePos="0" relativeHeight="251660288" behindDoc="1" locked="0" layoutInCell="1" allowOverlap="1" wp14:anchorId="7F833C95" wp14:editId="1B03E27D">
                 <wp:simplePos x="0" y="0"/>
                 <wp:positionH relativeFrom="column">
-                  <wp:posOffset>78105</wp:posOffset>
+                  <wp:posOffset>-7620</wp:posOffset>
                 </wp:positionH>
                 <wp:positionV relativeFrom="paragraph">
-                  <wp:posOffset>4070985</wp:posOffset>
+                  <wp:posOffset>4480560</wp:posOffset>
                 </wp:positionV>
                 <wp:extent cx="5400040" cy="635"/>
                 <wp:effectExtent l="0" t="0" r="0" b="0"/>
@@ -4554,7 +4416,7 @@
                 <v:stroke joinstyle="miter"/>
                 <v:path gradientshapeok="t" o:connecttype="rect"/>
               </v:shapetype>
-              <v:shape id="Cuadro de texto 11" o:spid="_x0000_s1026" type="#_x0000_t202" style="position:absolute;margin-left:6.15pt;margin-top:320.55pt;width:425.2pt;height:.05pt;z-index:-251656192;visibility:visible;mso-wrap-style:square;mso-height-percent:0;mso-wrap-distance-left:9pt;mso-wrap-distance-top:0;mso-wrap-distance-right:9pt;mso-wrap-distance-bottom:0;mso-position-horizontal:absolute;mso-position-horizontal-relative:text;mso-position-vertical:absolute;mso-position-vertical-relative:text;mso-height-percent:0;mso-height-relative:margin;v-text-anchor:top" o:gfxdata="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" stroked="f">
+              <v:shape id="Cuadro de texto 11" o:spid="_x0000_s1026" type="#_x0000_t202" style="position:absolute;margin-left:-.6pt;margin-top:352.8pt;width:425.2pt;height:.05pt;z-index:-251656192;visibility:visible;mso-wrap-style:square;mso-height-percent:0;mso-wrap-distance-left:9pt;mso-wrap-distance-top:0;mso-wrap-distance-right:9pt;mso-wrap-distance-bottom:0;mso-position-horizontal:absolute;mso-position-horizontal-relative:text;mso-position-vertical:absolute;mso-position-vertical-relative:text;mso-height-percent:0;mso-height-relative:margin;v-text-anchor:top" o:gfxdata="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" stroked="f">
                 <v:textbox style="mso-fit-shape-to-text:t" inset="0,0,0,0">
                   <w:txbxContent>
                     <w:p>
@@ -4592,76 +4454,7 @@
         </mc:AlternateContent>
       </w:r>
       <w:r>
-        <w:rPr>
-          <w:noProof/>
-        </w:rPr>
-        <w:drawing>
-          <wp:anchor distT="0" distB="0" distL="114300" distR="114300" simplePos="0" relativeHeight="251658240" behindDoc="1" locked="0" layoutInCell="1" allowOverlap="1" wp14:anchorId="18796564" wp14:editId="2EFC153A">
-            <wp:simplePos x="0" y="0"/>
-            <wp:positionH relativeFrom="column">
-              <wp:posOffset>78105</wp:posOffset>
-            </wp:positionH>
-            <wp:positionV relativeFrom="paragraph">
-              <wp:posOffset>414020</wp:posOffset>
-            </wp:positionV>
-            <wp:extent cx="5400040" cy="3599815"/>
-            <wp:effectExtent l="0" t="0" r="0" b="635"/>
-            <wp:wrapTight wrapText="bothSides">
-              <wp:wrapPolygon edited="0">
-                <wp:start x="0" y="0"/>
-                <wp:lineTo x="0" y="21490"/>
-                <wp:lineTo x="21488" y="21490"/>
-                <wp:lineTo x="21488" y="0"/>
-                <wp:lineTo x="0" y="0"/>
-              </wp:wrapPolygon>
-            </wp:wrapTight>
-            <wp:docPr id="7" name="Imagen 7"/>
-            <wp:cNvGraphicFramePr>
-              <a:graphicFrameLocks xmlns:a="http://schemas.openxmlformats.org/drawingml/2006/main" noChangeAspect="1"/>
-            </wp:cNvGraphicFramePr>
-            <a:graphic xmlns:a="http://schemas.openxmlformats.org/drawingml/2006/main">
-              <a:graphicData uri="http://schemas.openxmlformats.org/drawingml/2006/picture">
-                <pic:pic xmlns:pic="http://schemas.openxmlformats.org/drawingml/2006/picture">
-                  <pic:nvPicPr>
-                    <pic:cNvPr id="0" name="Picture 18"/>
-                    <pic:cNvPicPr>
-                      <a:picLocks noChangeAspect="1" noChangeArrowheads="1"/>
-                    </pic:cNvPicPr>
-                  </pic:nvPicPr>
-                  <pic:blipFill>
-                    <a:blip r:embed="rId19">
-                      <a:extLst>
-                        <a:ext uri="{28A0092B-C50C-407E-A947-70E740481C1C}">
-                          <a14:useLocalDpi xmlns:a14="http://schemas.microsoft.com/office/drawing/2010/main" val="0"/>
-                        </a:ext>
-                      </a:extLst>
-                    </a:blip>
-                    <a:srcRect/>
-                    <a:stretch>
-                      <a:fillRect/>
-                    </a:stretch>
-                  </pic:blipFill>
-                  <pic:spPr bwMode="auto">
-                    <a:xfrm>
-                      <a:off x="0" y="0"/>
-                      <a:ext cx="5400040" cy="3599815"/>
-                    </a:xfrm>
-                    <a:prstGeom prst="rect">
-                      <a:avLst/>
-                    </a:prstGeom>
-                    <a:noFill/>
-                    <a:ln>
-                      <a:noFill/>
-                    </a:ln>
-                  </pic:spPr>
-                </pic:pic>
-              </a:graphicData>
-            </a:graphic>
-          </wp:anchor>
-        </w:drawing>
-      </w:r>
-      <w:r>
-        <w:t>Description</w:t>
+        <w:t>If user want to choose location manually, it’ll show the country from where he is visiting our site, and he will pick the region of the country. If he wants to use its location automatically, he can go back.</w:t>
       </w:r>
     </w:p>
     <w:p/>
@@ -4682,7 +4475,10 @@
     <w:p/>
     <w:p>
       <w:r>
-        <w:t>Description</w:t>
+        <w:t xml:space="preserve">This </w:t>
+      </w:r>
+      <w:r>
+        <w:t>will be the main view of the player, the region where the player is will be displayed, the plane is user’s position and he can see nearby bases.</w:t>
       </w:r>
     </w:p>
     <w:p/>
@@ -4779,7 +4575,7 @@
           <w:szCs w:val="32"/>
         </w:rPr>
       </w:pPr>
-      <w:bookmarkStart w:id="10" w:name="_Toc35108743"/>
+      <w:bookmarkStart w:id="8" w:name="_Toc35108743"/>
     </w:p>
     <w:p>
       <w:r>
@@ -4798,7 +4594,7 @@
     <w:p/>
     <w:p>
       <w:r>
-        <w:t>Description</w:t>
+        <w:t>In this tab it is displayed user information, where he can change his nickname or link his account with spotify or facebook. You can also see your base from here.</w:t>
       </w:r>
     </w:p>
     <w:p/>
@@ -4914,7 +4710,10 @@
     <w:p/>
     <w:p>
       <w:r>
-        <w:t>Description</w:t>
+        <w:t>Here is where</w:t>
+      </w:r>
+      <w:r>
+        <w:t xml:space="preserve"> it’s displayed user’s airport information. User can change airport’s name, see the number of visitors that are currently in the base, and the total number of visitors overall. User can also change the actual playlist of the base, or delete the base.</w:t>
       </w:r>
     </w:p>
     <w:p/>
@@ -5020,7 +4819,7 @@
     <w:p/>
     <w:p>
       <w:r>
-        <w:t>Description</w:t>
+        <w:t xml:space="preserve">Here is the chat of the airport where users can chat with each other. </w:t>
       </w:r>
     </w:p>
     <w:p/>
@@ -5133,8 +4932,10 @@
     <w:p/>
     <w:p>
       <w:r>
-        <w:t>Description</w:t>
-      </w:r>
+        <w:t>Lyrics of the song that is currently playing in the base</w:t>
+      </w:r>
+      <w:bookmarkStart w:id="9" w:name="_GoBack"/>
+      <w:bookmarkEnd w:id="9"/>
     </w:p>
     <w:p/>
     <w:p>
@@ -5228,8 +5029,6 @@
       <w:r>
         <w:br w:type="page"/>
       </w:r>
-      <w:bookmarkStart w:id="11" w:name="_GoBack"/>
-      <w:bookmarkEnd w:id="11"/>
     </w:p>
     <w:p>
       <w:pPr>
@@ -5242,7 +5041,7 @@
       <w:r>
         <w:t>chitecture</w:t>
       </w:r>
-      <w:bookmarkEnd w:id="10"/>
+      <w:bookmarkEnd w:id="8"/>
     </w:p>
     <w:p/>
     <w:p>
@@ -5250,11 +5049,11 @@
         <w:pStyle w:val="Ttulo2"/>
         <w:spacing w:before="0"/>
       </w:pPr>
-      <w:bookmarkStart w:id="12" w:name="_Toc35108744"/>
+      <w:bookmarkStart w:id="10" w:name="_Toc35108744"/>
       <w:r>
         <w:t>Component diagram</w:t>
       </w:r>
-      <w:bookmarkEnd w:id="12"/>
+      <w:bookmarkEnd w:id="10"/>
     </w:p>
     <w:p>
       <w:pPr>
@@ -5300,14 +5099,14 @@
         <w:pStyle w:val="Ttulo2"/>
         <w:spacing w:before="0"/>
       </w:pPr>
-      <w:bookmarkStart w:id="13" w:name="_Toc35108745"/>
+      <w:bookmarkStart w:id="11" w:name="_Toc35108745"/>
       <w:r>
         <w:t>D</w:t>
       </w:r>
       <w:r>
         <w:t>eployment diagram</w:t>
       </w:r>
-      <w:bookmarkEnd w:id="13"/>
+      <w:bookmarkEnd w:id="11"/>
     </w:p>
     <w:p/>
     <w:p>
@@ -5334,11 +5133,11 @@
       <w:pPr>
         <w:pStyle w:val="Ttulo2"/>
       </w:pPr>
-      <w:bookmarkStart w:id="14" w:name="_Toc35108746"/>
+      <w:bookmarkStart w:id="12" w:name="_Toc35108746"/>
       <w:r>
         <w:t>High-level sequence diagram</w:t>
       </w:r>
-      <w:bookmarkEnd w:id="14"/>
+      <w:bookmarkEnd w:id="12"/>
     </w:p>
     <w:p/>
     <w:p>
@@ -5366,11 +5165,11 @@
         <w:pStyle w:val="Ttulo2"/>
         <w:spacing w:before="0"/>
       </w:pPr>
-      <w:bookmarkStart w:id="15" w:name="_Toc35108747"/>
+      <w:bookmarkStart w:id="13" w:name="_Toc35108747"/>
       <w:r>
         <w:t>Class diagram</w:t>
       </w:r>
-      <w:bookmarkEnd w:id="15"/>
+      <w:bookmarkEnd w:id="13"/>
     </w:p>
     <w:p/>
     <w:p>
@@ -5399,11 +5198,11 @@
       <w:pPr>
         <w:pStyle w:val="Ttulo2"/>
       </w:pPr>
-      <w:bookmarkStart w:id="16" w:name="_Toc35108748"/>
+      <w:bookmarkStart w:id="14" w:name="_Toc35108748"/>
       <w:r>
         <w:t xml:space="preserve">Sequence </w:t>
       </w:r>
-      <w:bookmarkEnd w:id="16"/>
+      <w:bookmarkEnd w:id="14"/>
       <w:r>
         <w:t>diagram</w:t>
       </w:r>
@@ -5448,7 +5247,7 @@
       <w:pPr>
         <w:pStyle w:val="Ttulo1"/>
       </w:pPr>
-      <w:bookmarkStart w:id="17" w:name="_Toc35108749"/>
+      <w:bookmarkStart w:id="15" w:name="_Toc35108749"/>
       <w:r>
         <w:lastRenderedPageBreak/>
         <w:t>Implementa</w:t>
@@ -5456,7 +5255,7 @@
       <w:r>
         <w:t>tion</w:t>
       </w:r>
-      <w:bookmarkEnd w:id="17"/>
+      <w:bookmarkEnd w:id="15"/>
     </w:p>
     <w:p/>
     <w:p>
@@ -5739,12 +5538,12 @@
       <w:pPr>
         <w:pStyle w:val="Ttulo1"/>
       </w:pPr>
-      <w:bookmarkStart w:id="18" w:name="_Toc35108750"/>
+      <w:bookmarkStart w:id="16" w:name="_Toc35108750"/>
       <w:r>
         <w:lastRenderedPageBreak/>
         <w:t>Tests</w:t>
       </w:r>
-      <w:bookmarkEnd w:id="18"/>
+      <w:bookmarkEnd w:id="16"/>
     </w:p>
     <w:p>
       <w:r>
@@ -6371,7 +6170,7 @@
       <w:pPr>
         <w:pStyle w:val="Ttulo1"/>
       </w:pPr>
-      <w:bookmarkStart w:id="19" w:name="_Toc35108751"/>
+      <w:bookmarkStart w:id="17" w:name="_Toc35108751"/>
       <w:r>
         <w:t>U</w:t>
       </w:r>
@@ -6384,7 +6183,7 @@
       <w:r>
         <w:t>’s Manual</w:t>
       </w:r>
-      <w:bookmarkEnd w:id="19"/>
+      <w:bookmarkEnd w:id="17"/>
     </w:p>
     <w:p/>
     <w:p>
@@ -6392,11 +6191,11 @@
         <w:pStyle w:val="Ttulo2"/>
         <w:spacing w:before="0"/>
       </w:pPr>
-      <w:bookmarkStart w:id="20" w:name="_Toc35108752"/>
+      <w:bookmarkStart w:id="18" w:name="_Toc35108752"/>
       <w:r>
         <w:t>Mashup</w:t>
       </w:r>
-      <w:bookmarkEnd w:id="20"/>
+      <w:bookmarkEnd w:id="18"/>
     </w:p>
     <w:p/>
     <w:p>
@@ -6410,11 +6209,11 @@
         <w:pStyle w:val="Ttulo2"/>
         <w:spacing w:before="0"/>
       </w:pPr>
-      <w:bookmarkStart w:id="21" w:name="_Toc35108753"/>
+      <w:bookmarkStart w:id="19" w:name="_Toc35108753"/>
       <w:r>
         <w:t>API REST</w:t>
       </w:r>
-      <w:bookmarkEnd w:id="21"/>
+      <w:bookmarkEnd w:id="19"/>
     </w:p>
     <w:p/>
     <w:p>
@@ -6576,14 +6375,14 @@
         </w:numPr>
         <w:ind w:left="432" w:hanging="432"/>
       </w:pPr>
-      <w:bookmarkStart w:id="22" w:name="_Toc35108754"/>
+      <w:bookmarkStart w:id="20" w:name="_Toc35108754"/>
       <w:r>
         <w:t>Referenc</w:t>
       </w:r>
       <w:r>
         <w:t>es</w:t>
       </w:r>
-      <w:bookmarkEnd w:id="22"/>
+      <w:bookmarkEnd w:id="20"/>
     </w:p>
     <w:p/>
     <w:p>
@@ -6636,21 +6435,7 @@
         <w:rPr>
           <w:lang w:val="es-ES"/>
         </w:rPr>
-        <w:t xml:space="preserve">[2] J. Webber, S. </w:t>
-      </w:r>
-      <w:proofErr w:type="spellStart"/>
-      <w:r>
-        <w:rPr>
-          <w:lang w:val="es-ES"/>
-        </w:rPr>
-        <w:t>Parastatidis</w:t>
-      </w:r>
-      <w:proofErr w:type="spellEnd"/>
-      <w:r>
-        <w:rPr>
-          <w:lang w:val="es-ES"/>
-        </w:rPr>
-        <w:t xml:space="preserve"> y I. Robinson. </w:t>
+        <w:t xml:space="preserve">[2] J. Webber, S. Parastatidis y I. Robinson. </w:t>
       </w:r>
       <w:r>
         <w:rPr>
@@ -8183,7 +7968,7 @@
       </w:pPr>
     </w:pPrDefault>
   </w:docDefaults>
-  <w:latentStyles w:defLockedState="0" w:defUIPriority="99" w:defSemiHidden="0" w:defUnhideWhenUsed="0" w:defQFormat="0" w:count="376">
+  <w:latentStyles w:defLockedState="0" w:defUIPriority="99" w:defSemiHidden="0" w:defUnhideWhenUsed="0" w:defQFormat="0" w:count="377">
     <w:lsdException w:name="Normal" w:uiPriority="0" w:qFormat="1"/>
     <w:lsdException w:name="heading 1" w:uiPriority="9" w:qFormat="1"/>
     <w:lsdException w:name="heading 2" w:semiHidden="1" w:uiPriority="9" w:unhideWhenUsed="1" w:qFormat="1"/>
@@ -8289,7 +8074,6 @@
     <w:lsdException w:name="HTML Sample" w:semiHidden="1" w:unhideWhenUsed="1"/>
     <w:lsdException w:name="HTML Typewriter" w:semiHidden="1" w:unhideWhenUsed="1"/>
     <w:lsdException w:name="HTML Variable" w:semiHidden="1" w:unhideWhenUsed="1"/>
-    <w:lsdException w:name="Normal Table" w:semiHidden="1" w:unhideWhenUsed="1"/>
     <w:lsdException w:name="annotation subject" w:semiHidden="1" w:unhideWhenUsed="1"/>
     <w:lsdException w:name="No List" w:semiHidden="1" w:unhideWhenUsed="1"/>
     <w:lsdException w:name="Outline List 1" w:semiHidden="1" w:unhideWhenUsed="1"/>
@@ -8336,10 +8120,8 @@
     <w:lsdException w:name="Table Subtle 2" w:semiHidden="1" w:unhideWhenUsed="1"/>
     <w:lsdException w:name="Table Web 1" w:semiHidden="1" w:unhideWhenUsed="1"/>
     <w:lsdException w:name="Table Web 2" w:semiHidden="1" w:unhideWhenUsed="1"/>
-    <w:lsdException w:name="Table Web 3" w:semiHidden="1" w:unhideWhenUsed="1"/>
     <w:lsdException w:name="Balloon Text" w:semiHidden="1" w:unhideWhenUsed="1"/>
     <w:lsdException w:name="Table Grid" w:uiPriority="39"/>
-    <w:lsdException w:name="Table Theme" w:semiHidden="1" w:unhideWhenUsed="1"/>
     <w:lsdException w:name="Placeholder Text" w:semiHidden="1"/>
     <w:lsdException w:name="No Spacing" w:uiPriority="1" w:qFormat="1"/>
     <w:lsdException w:name="Light Shading" w:uiPriority="60"/>
@@ -8560,6 +8342,7 @@
     <w:lsdException w:name="Hashtag" w:semiHidden="1" w:unhideWhenUsed="1"/>
     <w:lsdException w:name="Unresolved Mention" w:semiHidden="1" w:unhideWhenUsed="1"/>
     <w:lsdException w:name="Smart Link" w:semiHidden="1" w:unhideWhenUsed="1"/>
+    <w:lsdException w:name="Smart Link Error" w:semiHidden="1" w:unhideWhenUsed="1"/>
   </w:latentStyles>
   <w:style w:type="paragraph" w:default="1" w:styleId="Normal">
     <w:name w:val="Normal"/>
@@ -9925,7 +9708,7 @@
 </file>
 
 <file path=customXml/itemProps1.xml><?xml version="1.0" encoding="utf-8"?>
-<ds:datastoreItem xmlns:ds="http://schemas.openxmlformats.org/officeDocument/2006/customXml" ds:itemID="{1DDCEBD9-F640-45B8-B913-7AB1ED6BCA90}">
+<ds:datastoreItem xmlns:ds="http://schemas.openxmlformats.org/officeDocument/2006/customXml" ds:itemID="{7D6D9EA3-FF5E-4D48-A988-B29855B27EAC}">
   <ds:schemaRefs>
     <ds:schemaRef ds:uri="http://schemas.openxmlformats.org/officeDocument/2006/bibliography"/>
   </ds:schemaRefs>

</xml_diff>

<commit_message>
UML model created, main document updated with UML views
</commit_message>
<xml_diff>
--- a/document/aiss_document.docx
+++ b/document/aiss_document.docx
@@ -22,6 +22,7 @@
           <w:szCs w:val="72"/>
         </w:rPr>
       </w:pPr>
+      <w:proofErr w:type="spellStart"/>
       <w:r>
         <w:rPr>
           <w:rFonts w:asciiTheme="majorHAnsi" w:hAnsiTheme="majorHAnsi"/>
@@ -52,6 +53,7 @@
         </w:rPr>
         <w:t>lanes</w:t>
       </w:r>
+      <w:proofErr w:type="spellEnd"/>
     </w:p>
     <w:p>
       <w:pPr>
@@ -268,7 +270,21 @@
         <w:rPr>
           <w:szCs w:val="24"/>
         </w:rPr>
-        <w:t>George Laurentiu Bogdan</w:t>
+        <w:t xml:space="preserve">George </w:t>
+      </w:r>
+      <w:proofErr w:type="spellStart"/>
+      <w:r>
+        <w:rPr>
+          <w:szCs w:val="24"/>
+        </w:rPr>
+        <w:t>Laurentiu</w:t>
+      </w:r>
+      <w:proofErr w:type="spellEnd"/>
+      <w:r>
+        <w:rPr>
+          <w:szCs w:val="24"/>
+        </w:rPr>
+        <w:t xml:space="preserve"> Bogdan</w:t>
       </w:r>
       <w:r>
         <w:rPr>
@@ -296,37 +312,69 @@
           <w:szCs w:val="24"/>
           <w:lang w:val="es-ES"/>
         </w:rPr>
-        <w:t>Guillermo Diz Gil</w:t>
-      </w:r>
+        <w:t xml:space="preserve">Guillermo </w:t>
+      </w:r>
+      <w:proofErr w:type="spellStart"/>
       <w:r>
         <w:rPr>
           <w:szCs w:val="24"/>
           <w:lang w:val="es-ES"/>
         </w:rPr>
-        <w:t xml:space="preserve"> </w:t>
-      </w:r>
+        <w:t>Diz</w:t>
+      </w:r>
+      <w:proofErr w:type="spellEnd"/>
       <w:r>
         <w:rPr>
           <w:szCs w:val="24"/>
           <w:lang w:val="es-ES"/>
         </w:rPr>
-        <w:t>(guidizgil@alum.us.es)</w:t>
-      </w:r>
-    </w:p>
-    <w:p>
-      <w:pPr>
-        <w:spacing w:after="0"/>
+        <w:t xml:space="preserve"> Gil</w:t>
+      </w:r>
+      <w:r>
         <w:rPr>
           <w:szCs w:val="24"/>
           <w:lang w:val="es-ES"/>
         </w:rPr>
-      </w:pPr>
+        <w:t xml:space="preserve"> </w:t>
+      </w:r>
       <w:r>
         <w:rPr>
           <w:szCs w:val="24"/>
           <w:lang w:val="es-ES"/>
         </w:rPr>
-        <w:t>Carmen Mª Muñoz Pérez</w:t>
+        <w:t>(guidizgil@alum.us.es)</w:t>
+      </w:r>
+    </w:p>
+    <w:p>
+      <w:pPr>
+        <w:spacing w:after="0"/>
+        <w:rPr>
+          <w:szCs w:val="24"/>
+          <w:lang w:val="es-ES"/>
+        </w:rPr>
+      </w:pPr>
+      <w:r>
+        <w:rPr>
+          <w:szCs w:val="24"/>
+          <w:lang w:val="es-ES"/>
+        </w:rPr>
+        <w:t xml:space="preserve">Carmen </w:t>
+      </w:r>
+      <w:proofErr w:type="spellStart"/>
+      <w:r>
+        <w:rPr>
+          <w:szCs w:val="24"/>
+          <w:lang w:val="es-ES"/>
+        </w:rPr>
+        <w:t>Mª</w:t>
+      </w:r>
+      <w:proofErr w:type="spellEnd"/>
+      <w:r>
+        <w:rPr>
+          <w:szCs w:val="24"/>
+          <w:lang w:val="es-ES"/>
+        </w:rPr>
+        <w:t xml:space="preserve"> Muñoz Pérez</w:t>
       </w:r>
       <w:r>
         <w:rPr>
@@ -413,7 +461,21 @@
         <w:rPr>
           <w:szCs w:val="24"/>
         </w:rPr>
-        <w:t xml:space="preserve"> Javier Troya Castilla </w:t>
+        <w:t xml:space="preserve"> Javier </w:t>
+      </w:r>
+      <w:proofErr w:type="spellStart"/>
+      <w:r>
+        <w:rPr>
+          <w:szCs w:val="24"/>
+        </w:rPr>
+        <w:t>Troya</w:t>
+      </w:r>
+      <w:proofErr w:type="spellEnd"/>
+      <w:r>
+        <w:rPr>
+          <w:szCs w:val="24"/>
+        </w:rPr>
+        <w:t xml:space="preserve"> Castilla </w:t>
       </w:r>
     </w:p>
     <w:p>
@@ -494,81 +556,31 @@
       <w:r>
         <w:rPr>
           <w:szCs w:val="24"/>
-          <w:rPrChange w:id="0" w:author="Carmen María Muñoz Pérez" w:date="2020-03-14T18:39:00Z">
-            <w:rPr>
-              <w:b/>
-              <w:bCs/>
-              <w:smallCaps/>
-              <w:color w:val="5B9BD5" w:themeColor="accent1"/>
-              <w:spacing w:val="5"/>
-              <w:szCs w:val="24"/>
-            </w:rPr>
-          </w:rPrChange>
-        </w:rPr>
-        <w:t xml:space="preserve">Project link in projETSII, GitHub or similar: </w:t>
-      </w:r>
+        </w:rPr>
+        <w:t xml:space="preserve">Project link in </w:t>
+      </w:r>
+      <w:proofErr w:type="spellStart"/>
       <w:r>
         <w:rPr>
           <w:szCs w:val="24"/>
         </w:rPr>
-        <w:fldChar w:fldCharType="begin"/>
-      </w:r>
+        <w:t>projETSII</w:t>
+      </w:r>
+      <w:proofErr w:type="spellEnd"/>
       <w:r>
         <w:rPr>
           <w:szCs w:val="24"/>
         </w:rPr>
-        <w:instrText xml:space="preserve"> HYPERLINK "</w:instrText>
-      </w:r>
-      <w:r>
-        <w:rPr>
-          <w:szCs w:val="24"/>
-          <w:rPrChange w:id="1" w:author="Carmen María Muñoz Pérez" w:date="2020-03-14T18:39:00Z">
-            <w:rPr>
-              <w:b/>
-              <w:bCs/>
-              <w:smallCaps/>
-              <w:color w:val="5B9BD5" w:themeColor="accent1"/>
-              <w:spacing w:val="5"/>
-              <w:szCs w:val="24"/>
-            </w:rPr>
-          </w:rPrChange>
-        </w:rPr>
-        <w:instrText>https://github.com/GuilleX7/Soundplanes</w:instrText>
-      </w:r>
-      <w:r>
-        <w:rPr>
-          <w:szCs w:val="24"/>
-        </w:rPr>
-        <w:instrText xml:space="preserve">" </w:instrText>
-      </w:r>
-      <w:r>
-        <w:rPr>
-          <w:szCs w:val="24"/>
-        </w:rPr>
-        <w:fldChar w:fldCharType="separate"/>
-      </w:r>
-      <w:r>
-        <w:rPr>
-          <w:rStyle w:val="Hipervnculo"/>
-          <w:rPrChange w:id="2" w:author="Carmen María Muñoz Pérez" w:date="2020-03-14T18:39:00Z">
-            <w:rPr>
-              <w:b/>
-              <w:bCs/>
-              <w:smallCaps/>
-              <w:color w:val="5B9BD5" w:themeColor="accent1"/>
-              <w:spacing w:val="5"/>
-              <w:szCs w:val="24"/>
-            </w:rPr>
-          </w:rPrChange>
-        </w:rPr>
-        <w:t>https://github.com/GuilleX7/Soundplanes</w:t>
-      </w:r>
-      <w:r>
-        <w:rPr>
-          <w:szCs w:val="24"/>
-        </w:rPr>
-        <w:fldChar w:fldCharType="end"/>
-      </w:r>
+        <w:t xml:space="preserve">, GitHub or similar: </w:t>
+      </w:r>
+      <w:hyperlink r:id="rId10" w:history="1">
+        <w:r>
+          <w:rPr>
+            <w:rStyle w:val="Hipervnculo"/>
+          </w:rPr>
+          <w:t>https://github.com/GuilleX7/Soundplanes</w:t>
+        </w:r>
+      </w:hyperlink>
       <w:r>
         <w:rPr>
           <w:szCs w:val="24"/>
@@ -645,6 +657,7 @@
                 <w:sz w:val="22"/>
               </w:rPr>
             </w:pPr>
+            <w:proofErr w:type="spellStart"/>
             <w:r>
               <w:rPr>
                 <w:rFonts w:cs="Arial"/>
@@ -652,6 +665,7 @@
               </w:rPr>
               <w:t>DAte</w:t>
             </w:r>
+            <w:proofErr w:type="spellEnd"/>
           </w:p>
         </w:tc>
         <w:tc>
@@ -883,7 +897,39 @@
                 <w:sz w:val="22"/>
                 <w:lang w:val="es-ES"/>
               </w:rPr>
-              <w:t xml:space="preserve">George Laurentiu Bogdan </w:t>
+              <w:t xml:space="preserve">George </w:t>
+            </w:r>
+            <w:proofErr w:type="spellStart"/>
+            <w:r>
+              <w:rPr>
+                <w:sz w:val="22"/>
+                <w:lang w:val="es-ES"/>
+              </w:rPr>
+              <w:t>Laurentiu</w:t>
+            </w:r>
+            <w:proofErr w:type="spellEnd"/>
+            <w:r>
+              <w:rPr>
+                <w:sz w:val="22"/>
+                <w:lang w:val="es-ES"/>
+              </w:rPr>
+              <w:t xml:space="preserve"> </w:t>
+            </w:r>
+            <w:proofErr w:type="spellStart"/>
+            <w:r>
+              <w:rPr>
+                <w:sz w:val="22"/>
+                <w:lang w:val="es-ES"/>
+              </w:rPr>
+              <w:t>Bogdan</w:t>
+            </w:r>
+            <w:proofErr w:type="spellEnd"/>
+            <w:r>
+              <w:rPr>
+                <w:sz w:val="22"/>
+                <w:lang w:val="es-ES"/>
+              </w:rPr>
+              <w:t xml:space="preserve"> </w:t>
             </w:r>
           </w:p>
           <w:p>
@@ -899,7 +945,23 @@
                 <w:sz w:val="22"/>
                 <w:lang w:val="es-ES"/>
               </w:rPr>
-              <w:t xml:space="preserve">Guillermo Diz Gil </w:t>
+              <w:t xml:space="preserve">Guillermo </w:t>
+            </w:r>
+            <w:proofErr w:type="spellStart"/>
+            <w:r>
+              <w:rPr>
+                <w:sz w:val="22"/>
+                <w:lang w:val="es-ES"/>
+              </w:rPr>
+              <w:t>Diz</w:t>
+            </w:r>
+            <w:proofErr w:type="spellEnd"/>
+            <w:r>
+              <w:rPr>
+                <w:sz w:val="22"/>
+                <w:lang w:val="es-ES"/>
+              </w:rPr>
+              <w:t xml:space="preserve"> Gil </w:t>
             </w:r>
           </w:p>
           <w:p>
@@ -915,7 +977,23 @@
                 <w:sz w:val="22"/>
                 <w:lang w:val="es-ES"/>
               </w:rPr>
-              <w:t xml:space="preserve">Carmen Mª Muñoz Pérez </w:t>
+              <w:t xml:space="preserve">Carmen </w:t>
+            </w:r>
+            <w:proofErr w:type="spellStart"/>
+            <w:r>
+              <w:rPr>
+                <w:sz w:val="22"/>
+                <w:lang w:val="es-ES"/>
+              </w:rPr>
+              <w:t>Mª</w:t>
+            </w:r>
+            <w:proofErr w:type="spellEnd"/>
+            <w:r>
+              <w:rPr>
+                <w:sz w:val="22"/>
+                <w:lang w:val="es-ES"/>
+              </w:rPr>
+              <w:t xml:space="preserve"> Muñoz Pérez </w:t>
             </w:r>
           </w:p>
           <w:p>
@@ -1544,7 +1622,7 @@
               <w:rFonts w:eastAsiaTheme="minorEastAsia"/>
               <w:noProof/>
               <w:sz w:val="22"/>
-              <w:lang w:eastAsia="es-ES"/>
+              <w:lang w:val="es-ES" w:eastAsia="es-ES"/>
             </w:rPr>
           </w:pPr>
           <w:r>
@@ -1556,7 +1634,7 @@
           <w:r>
             <w:fldChar w:fldCharType="separate"/>
           </w:r>
-          <w:hyperlink w:anchor="_Toc35108737" w:history="1">
+          <w:hyperlink w:anchor="_Toc35194728" w:history="1">
             <w:r>
               <w:rPr>
                 <w:rStyle w:val="Hipervnculo"/>
@@ -1569,7 +1647,7 @@
                 <w:rFonts w:eastAsiaTheme="minorEastAsia"/>
                 <w:noProof/>
                 <w:sz w:val="22"/>
-                <w:lang w:eastAsia="es-ES"/>
+                <w:lang w:val="es-ES" w:eastAsia="es-ES"/>
               </w:rPr>
               <w:tab/>
             </w:r>
@@ -1599,7 +1677,7 @@
                 <w:noProof/>
                 <w:webHidden/>
               </w:rPr>
-              <w:instrText xml:space="preserve"> PAGEREF _Toc35108737 \h </w:instrText>
+              <w:instrText xml:space="preserve"> PAGEREF _Toc35194728 \h </w:instrText>
             </w:r>
             <w:r>
               <w:rPr>
@@ -1641,10 +1719,10 @@
               <w:rFonts w:eastAsiaTheme="minorEastAsia"/>
               <w:noProof/>
               <w:sz w:val="22"/>
-              <w:lang w:eastAsia="es-ES"/>
+              <w:lang w:val="es-ES" w:eastAsia="es-ES"/>
             </w:rPr>
           </w:pPr>
-          <w:hyperlink w:anchor="_Toc35108738" w:history="1">
+          <w:hyperlink w:anchor="_Toc35194729" w:history="1">
             <w:r>
               <w:rPr>
                 <w:rStyle w:val="Hipervnculo"/>
@@ -1657,7 +1735,7 @@
                 <w:rFonts w:eastAsiaTheme="minorEastAsia"/>
                 <w:noProof/>
                 <w:sz w:val="22"/>
-                <w:lang w:eastAsia="es-ES"/>
+                <w:lang w:val="es-ES" w:eastAsia="es-ES"/>
               </w:rPr>
               <w:tab/>
             </w:r>
@@ -1687,7 +1765,7 @@
                 <w:noProof/>
                 <w:webHidden/>
               </w:rPr>
-              <w:instrText xml:space="preserve"> PAGEREF _Toc35108738 \h </w:instrText>
+              <w:instrText xml:space="preserve"> PAGEREF _Toc35194729 \h </w:instrText>
             </w:r>
             <w:r>
               <w:rPr>
@@ -1729,10 +1807,10 @@
               <w:rFonts w:eastAsiaTheme="minorEastAsia"/>
               <w:noProof/>
               <w:sz w:val="22"/>
-              <w:lang w:eastAsia="es-ES"/>
+              <w:lang w:val="es-ES" w:eastAsia="es-ES"/>
             </w:rPr>
           </w:pPr>
-          <w:hyperlink w:anchor="_Toc35108739" w:history="1">
+          <w:hyperlink w:anchor="_Toc35194730" w:history="1">
             <w:r>
               <w:rPr>
                 <w:rStyle w:val="Hipervnculo"/>
@@ -1745,7 +1823,7 @@
                 <w:rFonts w:eastAsiaTheme="minorEastAsia"/>
                 <w:noProof/>
                 <w:sz w:val="22"/>
-                <w:lang w:eastAsia="es-ES"/>
+                <w:lang w:val="es-ES" w:eastAsia="es-ES"/>
               </w:rPr>
               <w:tab/>
             </w:r>
@@ -1775,7 +1853,7 @@
                 <w:noProof/>
                 <w:webHidden/>
               </w:rPr>
-              <w:instrText xml:space="preserve"> PAGEREF _Toc35108739 \h </w:instrText>
+              <w:instrText xml:space="preserve"> PAGEREF _Toc35194730 \h </w:instrText>
             </w:r>
             <w:r>
               <w:rPr>
@@ -1795,7 +1873,7 @@
                 <w:noProof/>
                 <w:webHidden/>
               </w:rPr>
-              <w:t>4</w:t>
+              <w:t>5</w:t>
             </w:r>
             <w:r>
               <w:rPr>
@@ -1813,10 +1891,10 @@
               <w:rFonts w:eastAsiaTheme="minorEastAsia"/>
               <w:noProof/>
               <w:sz w:val="22"/>
-              <w:lang w:eastAsia="es-ES"/>
+              <w:lang w:val="es-ES" w:eastAsia="es-ES"/>
             </w:rPr>
           </w:pPr>
-          <w:hyperlink w:anchor="_Toc35108740" w:history="1">
+          <w:hyperlink w:anchor="_Toc35194731" w:history="1">
             <w:r>
               <w:rPr>
                 <w:rStyle w:val="Hipervnculo"/>
@@ -1829,7 +1907,7 @@
                 <w:rFonts w:eastAsiaTheme="minorEastAsia"/>
                 <w:noProof/>
                 <w:sz w:val="22"/>
-                <w:lang w:eastAsia="es-ES"/>
+                <w:lang w:val="es-ES" w:eastAsia="es-ES"/>
               </w:rPr>
               <w:tab/>
             </w:r>
@@ -1859,7 +1937,7 @@
                 <w:noProof/>
                 <w:webHidden/>
               </w:rPr>
-              <w:instrText xml:space="preserve"> PAGEREF _Toc35108740 \h </w:instrText>
+              <w:instrText xml:space="preserve"> PAGEREF _Toc35194731 \h </w:instrText>
             </w:r>
             <w:r>
               <w:rPr>
@@ -1879,7 +1957,7 @@
                 <w:noProof/>
                 <w:webHidden/>
               </w:rPr>
-              <w:t>5</w:t>
+              <w:t>6</w:t>
             </w:r>
             <w:r>
               <w:rPr>
@@ -1901,10 +1979,10 @@
               <w:rFonts w:eastAsiaTheme="minorEastAsia"/>
               <w:noProof/>
               <w:sz w:val="22"/>
-              <w:lang w:eastAsia="es-ES"/>
+              <w:lang w:val="es-ES" w:eastAsia="es-ES"/>
             </w:rPr>
           </w:pPr>
-          <w:hyperlink w:anchor="_Toc35108741" w:history="1">
+          <w:hyperlink w:anchor="_Toc35194732" w:history="1">
             <w:r>
               <w:rPr>
                 <w:rStyle w:val="Hipervnculo"/>
@@ -1917,7 +1995,7 @@
                 <w:rFonts w:eastAsiaTheme="minorEastAsia"/>
                 <w:noProof/>
                 <w:sz w:val="22"/>
-                <w:lang w:eastAsia="es-ES"/>
+                <w:lang w:val="es-ES" w:eastAsia="es-ES"/>
               </w:rPr>
               <w:tab/>
             </w:r>
@@ -1926,7 +2004,7 @@
                 <w:rStyle w:val="Hipervnculo"/>
                 <w:noProof/>
               </w:rPr>
-              <w:t>View X</w:t>
+              <w:t>Landing page view</w:t>
             </w:r>
             <w:r>
               <w:rPr>
@@ -1947,7 +2025,7 @@
                 <w:noProof/>
                 <w:webHidden/>
               </w:rPr>
-              <w:instrText xml:space="preserve"> PAGEREF _Toc35108741 \h </w:instrText>
+              <w:instrText xml:space="preserve"> PAGEREF _Toc35194732 \h </w:instrText>
             </w:r>
             <w:r>
               <w:rPr>
@@ -1967,7 +2045,7 @@
                 <w:noProof/>
                 <w:webHidden/>
               </w:rPr>
-              <w:t>5</w:t>
+              <w:t>6</w:t>
             </w:r>
             <w:r>
               <w:rPr>
@@ -1989,10 +2067,10 @@
               <w:rFonts w:eastAsiaTheme="minorEastAsia"/>
               <w:noProof/>
               <w:sz w:val="22"/>
-              <w:lang w:eastAsia="es-ES"/>
+              <w:lang w:val="es-ES" w:eastAsia="es-ES"/>
             </w:rPr>
           </w:pPr>
-          <w:hyperlink w:anchor="_Toc35108742" w:history="1">
+          <w:hyperlink w:anchor="_Toc35194733" w:history="1">
             <w:r>
               <w:rPr>
                 <w:rStyle w:val="Hipervnculo"/>
@@ -2005,7 +2083,7 @@
                 <w:rFonts w:eastAsiaTheme="minorEastAsia"/>
                 <w:noProof/>
                 <w:sz w:val="22"/>
-                <w:lang w:eastAsia="es-ES"/>
+                <w:lang w:val="es-ES" w:eastAsia="es-ES"/>
               </w:rPr>
               <w:tab/>
             </w:r>
@@ -2014,7 +2092,7 @@
                 <w:rStyle w:val="Hipervnculo"/>
                 <w:noProof/>
               </w:rPr>
-              <w:t>View Y</w:t>
+              <w:t>Setup view</w:t>
             </w:r>
             <w:r>
               <w:rPr>
@@ -2035,91 +2113,7 @@
                 <w:noProof/>
                 <w:webHidden/>
               </w:rPr>
-              <w:instrText xml:space="preserve"> PAGEREF _Toc35108742 \h </w:instrText>
-            </w:r>
-            <w:r>
-              <w:rPr>
-                <w:noProof/>
-                <w:webHidden/>
-              </w:rPr>
-            </w:r>
-            <w:r>
-              <w:rPr>
-                <w:noProof/>
-                <w:webHidden/>
-              </w:rPr>
-              <w:fldChar w:fldCharType="separate"/>
-            </w:r>
-            <w:r>
-              <w:rPr>
-                <w:noProof/>
-                <w:webHidden/>
-              </w:rPr>
-              <w:t>6</w:t>
-            </w:r>
-            <w:r>
-              <w:rPr>
-                <w:noProof/>
-                <w:webHidden/>
-              </w:rPr>
-              <w:fldChar w:fldCharType="end"/>
-            </w:r>
-          </w:hyperlink>
-        </w:p>
-        <w:p>
-          <w:pPr>
-            <w:pStyle w:val="TDC1"/>
-            <w:rPr>
-              <w:rFonts w:eastAsiaTheme="minorEastAsia"/>
-              <w:noProof/>
-              <w:sz w:val="22"/>
-              <w:lang w:eastAsia="es-ES"/>
-            </w:rPr>
-          </w:pPr>
-          <w:hyperlink w:anchor="_Toc35108743" w:history="1">
-            <w:r>
-              <w:rPr>
-                <w:rStyle w:val="Hipervnculo"/>
-                <w:noProof/>
-              </w:rPr>
-              <w:t>3</w:t>
-            </w:r>
-            <w:r>
-              <w:rPr>
-                <w:rFonts w:eastAsiaTheme="minorEastAsia"/>
-                <w:noProof/>
-                <w:sz w:val="22"/>
-                <w:lang w:eastAsia="es-ES"/>
-              </w:rPr>
-              <w:tab/>
-            </w:r>
-            <w:r>
-              <w:rPr>
-                <w:rStyle w:val="Hipervnculo"/>
-                <w:noProof/>
-              </w:rPr>
-              <w:t>Architecture</w:t>
-            </w:r>
-            <w:r>
-              <w:rPr>
-                <w:noProof/>
-                <w:webHidden/>
-              </w:rPr>
-              <w:tab/>
-            </w:r>
-            <w:r>
-              <w:rPr>
-                <w:noProof/>
-                <w:webHidden/>
-              </w:rPr>
-              <w:fldChar w:fldCharType="begin"/>
-            </w:r>
-            <w:r>
-              <w:rPr>
-                <w:noProof/>
-                <w:webHidden/>
-              </w:rPr>
-              <w:instrText xml:space="preserve"> PAGEREF _Toc35108743 \h </w:instrText>
+              <w:instrText xml:space="preserve"> PAGEREF _Toc35194733 \h </w:instrText>
             </w:r>
             <w:r>
               <w:rPr>
@@ -2161,23 +2155,23 @@
               <w:rFonts w:eastAsiaTheme="minorEastAsia"/>
               <w:noProof/>
               <w:sz w:val="22"/>
-              <w:lang w:eastAsia="es-ES"/>
+              <w:lang w:val="es-ES" w:eastAsia="es-ES"/>
             </w:rPr>
           </w:pPr>
-          <w:hyperlink w:anchor="_Toc35108744" w:history="1">
+          <w:hyperlink w:anchor="_Toc35194734" w:history="1">
             <w:r>
               <w:rPr>
                 <w:rStyle w:val="Hipervnculo"/>
                 <w:noProof/>
               </w:rPr>
-              <w:t>3.1</w:t>
+              <w:t>2.3</w:t>
             </w:r>
             <w:r>
               <w:rPr>
                 <w:rFonts w:eastAsiaTheme="minorEastAsia"/>
                 <w:noProof/>
                 <w:sz w:val="22"/>
-                <w:lang w:eastAsia="es-ES"/>
+                <w:lang w:val="es-ES" w:eastAsia="es-ES"/>
               </w:rPr>
               <w:tab/>
             </w:r>
@@ -2186,7 +2180,7 @@
                 <w:rStyle w:val="Hipervnculo"/>
                 <w:noProof/>
               </w:rPr>
-              <w:t>Component diagram</w:t>
+              <w:t>Location view</w:t>
             </w:r>
             <w:r>
               <w:rPr>
@@ -2207,7 +2201,7 @@
                 <w:noProof/>
                 <w:webHidden/>
               </w:rPr>
-              <w:instrText xml:space="preserve"> PAGEREF _Toc35108744 \h </w:instrText>
+              <w:instrText xml:space="preserve"> PAGEREF _Toc35194734 \h </w:instrText>
             </w:r>
             <w:r>
               <w:rPr>
@@ -2227,7 +2221,7 @@
                 <w:noProof/>
                 <w:webHidden/>
               </w:rPr>
-              <w:t>7</w:t>
+              <w:t>8</w:t>
             </w:r>
             <w:r>
               <w:rPr>
@@ -2249,23 +2243,23 @@
               <w:rFonts w:eastAsiaTheme="minorEastAsia"/>
               <w:noProof/>
               <w:sz w:val="22"/>
-              <w:lang w:eastAsia="es-ES"/>
+              <w:lang w:val="es-ES" w:eastAsia="es-ES"/>
             </w:rPr>
           </w:pPr>
-          <w:hyperlink w:anchor="_Toc35108745" w:history="1">
+          <w:hyperlink w:anchor="_Toc35194735" w:history="1">
             <w:r>
               <w:rPr>
                 <w:rStyle w:val="Hipervnculo"/>
                 <w:noProof/>
               </w:rPr>
-              <w:t>3.2</w:t>
+              <w:t>2.4</w:t>
             </w:r>
             <w:r>
               <w:rPr>
                 <w:rFonts w:eastAsiaTheme="minorEastAsia"/>
                 <w:noProof/>
                 <w:sz w:val="22"/>
-                <w:lang w:eastAsia="es-ES"/>
+                <w:lang w:val="es-ES" w:eastAsia="es-ES"/>
               </w:rPr>
               <w:tab/>
             </w:r>
@@ -2274,7 +2268,7 @@
                 <w:rStyle w:val="Hipervnculo"/>
                 <w:noProof/>
               </w:rPr>
-              <w:t>Deployment diagram</w:t>
+              <w:t>Main view</w:t>
             </w:r>
             <w:r>
               <w:rPr>
@@ -2295,7 +2289,7 @@
                 <w:noProof/>
                 <w:webHidden/>
               </w:rPr>
-              <w:instrText xml:space="preserve"> PAGEREF _Toc35108745 \h </w:instrText>
+              <w:instrText xml:space="preserve"> PAGEREF _Toc35194735 \h </w:instrText>
             </w:r>
             <w:r>
               <w:rPr>
@@ -2315,7 +2309,7 @@
                 <w:noProof/>
                 <w:webHidden/>
               </w:rPr>
-              <w:t>7</w:t>
+              <w:t>9</w:t>
             </w:r>
             <w:r>
               <w:rPr>
@@ -2337,23 +2331,23 @@
               <w:rFonts w:eastAsiaTheme="minorEastAsia"/>
               <w:noProof/>
               <w:sz w:val="22"/>
-              <w:lang w:eastAsia="es-ES"/>
+              <w:lang w:val="es-ES" w:eastAsia="es-ES"/>
             </w:rPr>
           </w:pPr>
-          <w:hyperlink w:anchor="_Toc35108746" w:history="1">
+          <w:hyperlink w:anchor="_Toc35194736" w:history="1">
             <w:r>
               <w:rPr>
                 <w:rStyle w:val="Hipervnculo"/>
                 <w:noProof/>
               </w:rPr>
-              <w:t>3.3</w:t>
+              <w:t>2.5</w:t>
             </w:r>
             <w:r>
               <w:rPr>
                 <w:rFonts w:eastAsiaTheme="minorEastAsia"/>
                 <w:noProof/>
                 <w:sz w:val="22"/>
-                <w:lang w:eastAsia="es-ES"/>
+                <w:lang w:val="es-ES" w:eastAsia="es-ES"/>
               </w:rPr>
               <w:tab/>
             </w:r>
@@ -2362,7 +2356,7 @@
                 <w:rStyle w:val="Hipervnculo"/>
                 <w:noProof/>
               </w:rPr>
-              <w:t>High-level sequence diagram</w:t>
+              <w:t>Profile menu view</w:t>
             </w:r>
             <w:r>
               <w:rPr>
@@ -2383,7 +2377,7 @@
                 <w:noProof/>
                 <w:webHidden/>
               </w:rPr>
-              <w:instrText xml:space="preserve"> PAGEREF _Toc35108746 \h </w:instrText>
+              <w:instrText xml:space="preserve"> PAGEREF _Toc35194736 \h </w:instrText>
             </w:r>
             <w:r>
               <w:rPr>
@@ -2403,7 +2397,447 @@
                 <w:noProof/>
                 <w:webHidden/>
               </w:rPr>
-              <w:t>7</w:t>
+              <w:t>10</w:t>
+            </w:r>
+            <w:r>
+              <w:rPr>
+                <w:noProof/>
+                <w:webHidden/>
+              </w:rPr>
+              <w:fldChar w:fldCharType="end"/>
+            </w:r>
+          </w:hyperlink>
+        </w:p>
+        <w:bookmarkStart w:id="0" w:name="_GoBack"/>
+        <w:p>
+          <w:pPr>
+            <w:pStyle w:val="TDC2"/>
+            <w:tabs>
+              <w:tab w:val="left" w:pos="880"/>
+              <w:tab w:val="right" w:leader="dot" w:pos="8494"/>
+            </w:tabs>
+            <w:rPr>
+              <w:rFonts w:eastAsiaTheme="minorEastAsia"/>
+              <w:noProof/>
+              <w:sz w:val="22"/>
+              <w:lang w:val="es-ES" w:eastAsia="es-ES"/>
+            </w:rPr>
+          </w:pPr>
+          <w:r>
+            <w:rPr>
+              <w:rStyle w:val="Hipervnculo"/>
+              <w:noProof/>
+            </w:rPr>
+            <w:fldChar w:fldCharType="begin"/>
+          </w:r>
+          <w:r>
+            <w:rPr>
+              <w:rStyle w:val="Hipervnculo"/>
+              <w:noProof/>
+            </w:rPr>
+            <w:instrText xml:space="preserve"> </w:instrText>
+          </w:r>
+          <w:r>
+            <w:rPr>
+              <w:noProof/>
+            </w:rPr>
+            <w:instrText>HYPERLINK \l "_Toc35194737"</w:instrText>
+          </w:r>
+          <w:r>
+            <w:rPr>
+              <w:rStyle w:val="Hipervnculo"/>
+              <w:noProof/>
+            </w:rPr>
+            <w:instrText xml:space="preserve"> </w:instrText>
+          </w:r>
+          <w:r>
+            <w:rPr>
+              <w:rStyle w:val="Hipervnculo"/>
+              <w:noProof/>
+            </w:rPr>
+          </w:r>
+          <w:r>
+            <w:rPr>
+              <w:rStyle w:val="Hipervnculo"/>
+              <w:noProof/>
+            </w:rPr>
+            <w:fldChar w:fldCharType="separate"/>
+          </w:r>
+          <w:r>
+            <w:rPr>
+              <w:rStyle w:val="Hipervnculo"/>
+              <w:noProof/>
+            </w:rPr>
+            <w:t>2.6</w:t>
+          </w:r>
+          <w:r>
+            <w:rPr>
+              <w:rFonts w:eastAsiaTheme="minorEastAsia"/>
+              <w:noProof/>
+              <w:sz w:val="22"/>
+              <w:lang w:val="es-ES" w:eastAsia="es-ES"/>
+            </w:rPr>
+            <w:tab/>
+          </w:r>
+          <w:r>
+            <w:rPr>
+              <w:rStyle w:val="Hipervnculo"/>
+              <w:noProof/>
+            </w:rPr>
+            <w:t>Airport menu view</w:t>
+          </w:r>
+          <w:r>
+            <w:rPr>
+              <w:noProof/>
+              <w:webHidden/>
+            </w:rPr>
+            <w:tab/>
+          </w:r>
+          <w:r>
+            <w:rPr>
+              <w:noProof/>
+              <w:webHidden/>
+            </w:rPr>
+            <w:fldChar w:fldCharType="begin"/>
+          </w:r>
+          <w:r>
+            <w:rPr>
+              <w:noProof/>
+              <w:webHidden/>
+            </w:rPr>
+            <w:instrText xml:space="preserve"> PAGEREF _Toc35194737 \h </w:instrText>
+          </w:r>
+          <w:r>
+            <w:rPr>
+              <w:noProof/>
+              <w:webHidden/>
+            </w:rPr>
+          </w:r>
+          <w:r>
+            <w:rPr>
+              <w:noProof/>
+              <w:webHidden/>
+            </w:rPr>
+            <w:fldChar w:fldCharType="separate"/>
+          </w:r>
+          <w:r>
+            <w:rPr>
+              <w:noProof/>
+              <w:webHidden/>
+            </w:rPr>
+            <w:t>11</w:t>
+          </w:r>
+          <w:r>
+            <w:rPr>
+              <w:noProof/>
+              <w:webHidden/>
+            </w:rPr>
+            <w:fldChar w:fldCharType="end"/>
+          </w:r>
+          <w:r>
+            <w:rPr>
+              <w:rStyle w:val="Hipervnculo"/>
+              <w:noProof/>
+            </w:rPr>
+            <w:fldChar w:fldCharType="end"/>
+          </w:r>
+        </w:p>
+        <w:bookmarkEnd w:id="0"/>
+        <w:p>
+          <w:pPr>
+            <w:pStyle w:val="TDC2"/>
+            <w:tabs>
+              <w:tab w:val="left" w:pos="880"/>
+              <w:tab w:val="right" w:leader="dot" w:pos="8494"/>
+            </w:tabs>
+            <w:rPr>
+              <w:rFonts w:eastAsiaTheme="minorEastAsia"/>
+              <w:noProof/>
+              <w:sz w:val="22"/>
+              <w:lang w:val="es-ES" w:eastAsia="es-ES"/>
+            </w:rPr>
+          </w:pPr>
+          <w:r>
+            <w:rPr>
+              <w:rStyle w:val="Hipervnculo"/>
+              <w:noProof/>
+            </w:rPr>
+            <w:fldChar w:fldCharType="begin"/>
+          </w:r>
+          <w:r>
+            <w:rPr>
+              <w:rStyle w:val="Hipervnculo"/>
+              <w:noProof/>
+            </w:rPr>
+            <w:instrText xml:space="preserve"> </w:instrText>
+          </w:r>
+          <w:r>
+            <w:rPr>
+              <w:noProof/>
+            </w:rPr>
+            <w:instrText>HYPERLINK \l "_Toc35194738"</w:instrText>
+          </w:r>
+          <w:r>
+            <w:rPr>
+              <w:rStyle w:val="Hipervnculo"/>
+              <w:noProof/>
+            </w:rPr>
+            <w:instrText xml:space="preserve"> </w:instrText>
+          </w:r>
+          <w:r>
+            <w:rPr>
+              <w:rStyle w:val="Hipervnculo"/>
+              <w:noProof/>
+            </w:rPr>
+          </w:r>
+          <w:r>
+            <w:rPr>
+              <w:rStyle w:val="Hipervnculo"/>
+              <w:noProof/>
+            </w:rPr>
+            <w:fldChar w:fldCharType="separate"/>
+          </w:r>
+          <w:r>
+            <w:rPr>
+              <w:rStyle w:val="Hipervnculo"/>
+              <w:noProof/>
+            </w:rPr>
+            <w:t>2.7</w:t>
+          </w:r>
+          <w:r>
+            <w:rPr>
+              <w:rFonts w:eastAsiaTheme="minorEastAsia"/>
+              <w:noProof/>
+              <w:sz w:val="22"/>
+              <w:lang w:val="es-ES" w:eastAsia="es-ES"/>
+            </w:rPr>
+            <w:tab/>
+          </w:r>
+          <w:r>
+            <w:rPr>
+              <w:rStyle w:val="Hipervnculo"/>
+              <w:noProof/>
+            </w:rPr>
+            <w:t>Airport chat view</w:t>
+          </w:r>
+          <w:r>
+            <w:rPr>
+              <w:noProof/>
+              <w:webHidden/>
+            </w:rPr>
+            <w:tab/>
+          </w:r>
+          <w:r>
+            <w:rPr>
+              <w:noProof/>
+              <w:webHidden/>
+            </w:rPr>
+            <w:fldChar w:fldCharType="begin"/>
+          </w:r>
+          <w:r>
+            <w:rPr>
+              <w:noProof/>
+              <w:webHidden/>
+            </w:rPr>
+            <w:instrText xml:space="preserve"> PAGEREF _Toc35194738 \h </w:instrText>
+          </w:r>
+          <w:r>
+            <w:rPr>
+              <w:noProof/>
+              <w:webHidden/>
+            </w:rPr>
+          </w:r>
+          <w:r>
+            <w:rPr>
+              <w:noProof/>
+              <w:webHidden/>
+            </w:rPr>
+            <w:fldChar w:fldCharType="separate"/>
+          </w:r>
+          <w:r>
+            <w:rPr>
+              <w:noProof/>
+              <w:webHidden/>
+            </w:rPr>
+            <w:t>12</w:t>
+          </w:r>
+          <w:r>
+            <w:rPr>
+              <w:noProof/>
+              <w:webHidden/>
+            </w:rPr>
+            <w:fldChar w:fldCharType="end"/>
+          </w:r>
+          <w:r>
+            <w:rPr>
+              <w:rStyle w:val="Hipervnculo"/>
+              <w:noProof/>
+            </w:rPr>
+            <w:fldChar w:fldCharType="end"/>
+          </w:r>
+        </w:p>
+        <w:p>
+          <w:pPr>
+            <w:pStyle w:val="TDC2"/>
+            <w:tabs>
+              <w:tab w:val="left" w:pos="880"/>
+              <w:tab w:val="right" w:leader="dot" w:pos="8494"/>
+            </w:tabs>
+            <w:rPr>
+              <w:rFonts w:eastAsiaTheme="minorEastAsia"/>
+              <w:noProof/>
+              <w:sz w:val="22"/>
+              <w:lang w:val="es-ES" w:eastAsia="es-ES"/>
+            </w:rPr>
+          </w:pPr>
+          <w:hyperlink w:anchor="_Toc35194739" w:history="1">
+            <w:r>
+              <w:rPr>
+                <w:rStyle w:val="Hipervnculo"/>
+                <w:noProof/>
+              </w:rPr>
+              <w:t>2.8</w:t>
+            </w:r>
+            <w:r>
+              <w:rPr>
+                <w:rFonts w:eastAsiaTheme="minorEastAsia"/>
+                <w:noProof/>
+                <w:sz w:val="22"/>
+                <w:lang w:val="es-ES" w:eastAsia="es-ES"/>
+              </w:rPr>
+              <w:tab/>
+            </w:r>
+            <w:r>
+              <w:rPr>
+                <w:rStyle w:val="Hipervnculo"/>
+                <w:noProof/>
+              </w:rPr>
+              <w:t>Airport lyrics view</w:t>
+            </w:r>
+            <w:r>
+              <w:rPr>
+                <w:noProof/>
+                <w:webHidden/>
+              </w:rPr>
+              <w:tab/>
+            </w:r>
+            <w:r>
+              <w:rPr>
+                <w:noProof/>
+                <w:webHidden/>
+              </w:rPr>
+              <w:fldChar w:fldCharType="begin"/>
+            </w:r>
+            <w:r>
+              <w:rPr>
+                <w:noProof/>
+                <w:webHidden/>
+              </w:rPr>
+              <w:instrText xml:space="preserve"> PAGEREF _Toc35194739 \h </w:instrText>
+            </w:r>
+            <w:r>
+              <w:rPr>
+                <w:noProof/>
+                <w:webHidden/>
+              </w:rPr>
+            </w:r>
+            <w:r>
+              <w:rPr>
+                <w:noProof/>
+                <w:webHidden/>
+              </w:rPr>
+              <w:fldChar w:fldCharType="separate"/>
+            </w:r>
+            <w:r>
+              <w:rPr>
+                <w:noProof/>
+                <w:webHidden/>
+              </w:rPr>
+              <w:t>13</w:t>
+            </w:r>
+            <w:r>
+              <w:rPr>
+                <w:noProof/>
+                <w:webHidden/>
+              </w:rPr>
+              <w:fldChar w:fldCharType="end"/>
+            </w:r>
+          </w:hyperlink>
+        </w:p>
+        <w:p>
+          <w:pPr>
+            <w:pStyle w:val="TDC1"/>
+            <w:rPr>
+              <w:rFonts w:eastAsiaTheme="minorEastAsia"/>
+              <w:noProof/>
+              <w:sz w:val="22"/>
+              <w:lang w:val="es-ES" w:eastAsia="es-ES"/>
+            </w:rPr>
+          </w:pPr>
+          <w:hyperlink w:anchor="_Toc35194740" w:history="1">
+            <w:r>
+              <w:rPr>
+                <w:rStyle w:val="Hipervnculo"/>
+                <w:noProof/>
+              </w:rPr>
+              <w:t>3</w:t>
+            </w:r>
+            <w:r>
+              <w:rPr>
+                <w:rFonts w:eastAsiaTheme="minorEastAsia"/>
+                <w:noProof/>
+                <w:sz w:val="22"/>
+                <w:lang w:val="es-ES" w:eastAsia="es-ES"/>
+              </w:rPr>
+              <w:tab/>
+            </w:r>
+            <w:r>
+              <w:rPr>
+                <w:rStyle w:val="Hipervnculo"/>
+                <w:noProof/>
+              </w:rPr>
+              <w:t>Architecture</w:t>
+            </w:r>
+            <w:r>
+              <w:rPr>
+                <w:noProof/>
+                <w:webHidden/>
+              </w:rPr>
+              <w:tab/>
+            </w:r>
+            <w:r>
+              <w:rPr>
+                <w:noProof/>
+                <w:webHidden/>
+              </w:rPr>
+              <w:fldChar w:fldCharType="begin"/>
+            </w:r>
+            <w:r>
+              <w:rPr>
+                <w:noProof/>
+                <w:webHidden/>
+              </w:rPr>
+              <w:instrText xml:space="preserve"> PAGEREF _Toc35194740 \h </w:instrText>
+            </w:r>
+            <w:r>
+              <w:rPr>
+                <w:noProof/>
+                <w:webHidden/>
+              </w:rPr>
+            </w:r>
+            <w:r>
+              <w:rPr>
+                <w:noProof/>
+                <w:webHidden/>
+              </w:rPr>
+              <w:fldChar w:fldCharType="separate"/>
+            </w:r>
+            <w:r>
+              <w:rPr>
+                <w:noProof/>
+                <w:webHidden/>
+              </w:rPr>
+              <w:t>14</w:t>
             </w:r>
             <w:r>
               <w:rPr>
@@ -2425,23 +2859,23 @@
               <w:rFonts w:eastAsiaTheme="minorEastAsia"/>
               <w:noProof/>
               <w:sz w:val="22"/>
-              <w:lang w:eastAsia="es-ES"/>
+              <w:lang w:val="es-ES" w:eastAsia="es-ES"/>
             </w:rPr>
           </w:pPr>
-          <w:hyperlink w:anchor="_Toc35108747" w:history="1">
+          <w:hyperlink w:anchor="_Toc35194741" w:history="1">
             <w:r>
               <w:rPr>
                 <w:rStyle w:val="Hipervnculo"/>
                 <w:noProof/>
               </w:rPr>
-              <w:t>3.4</w:t>
+              <w:t>3.1</w:t>
             </w:r>
             <w:r>
               <w:rPr>
                 <w:rFonts w:eastAsiaTheme="minorEastAsia"/>
                 <w:noProof/>
                 <w:sz w:val="22"/>
-                <w:lang w:eastAsia="es-ES"/>
+                <w:lang w:val="es-ES" w:eastAsia="es-ES"/>
               </w:rPr>
               <w:tab/>
             </w:r>
@@ -2450,7 +2884,7 @@
                 <w:rStyle w:val="Hipervnculo"/>
                 <w:noProof/>
               </w:rPr>
-              <w:t>Class diagram</w:t>
+              <w:t>Component diagram</w:t>
             </w:r>
             <w:r>
               <w:rPr>
@@ -2471,7 +2905,7 @@
                 <w:noProof/>
                 <w:webHidden/>
               </w:rPr>
-              <w:instrText xml:space="preserve"> PAGEREF _Toc35108747 \h </w:instrText>
+              <w:instrText xml:space="preserve"> PAGEREF _Toc35194741 \h </w:instrText>
             </w:r>
             <w:r>
               <w:rPr>
@@ -2491,7 +2925,7 @@
                 <w:noProof/>
                 <w:webHidden/>
               </w:rPr>
-              <w:t>7</w:t>
+              <w:t>14</w:t>
             </w:r>
             <w:r>
               <w:rPr>
@@ -2513,23 +2947,23 @@
               <w:rFonts w:eastAsiaTheme="minorEastAsia"/>
               <w:noProof/>
               <w:sz w:val="22"/>
-              <w:lang w:eastAsia="es-ES"/>
+              <w:lang w:val="es-ES" w:eastAsia="es-ES"/>
             </w:rPr>
           </w:pPr>
-          <w:hyperlink w:anchor="_Toc35108748" w:history="1">
+          <w:hyperlink w:anchor="_Toc35194742" w:history="1">
             <w:r>
               <w:rPr>
                 <w:rStyle w:val="Hipervnculo"/>
                 <w:noProof/>
               </w:rPr>
-              <w:t>3.5</w:t>
+              <w:t>3.2</w:t>
             </w:r>
             <w:r>
               <w:rPr>
                 <w:rFonts w:eastAsiaTheme="minorEastAsia"/>
                 <w:noProof/>
                 <w:sz w:val="22"/>
-                <w:lang w:eastAsia="es-ES"/>
+                <w:lang w:val="es-ES" w:eastAsia="es-ES"/>
               </w:rPr>
               <w:tab/>
             </w:r>
@@ -2538,7 +2972,7 @@
                 <w:rStyle w:val="Hipervnculo"/>
                 <w:noProof/>
               </w:rPr>
-              <w:t>Sequence diagarm</w:t>
+              <w:t>Deployment diagram</w:t>
             </w:r>
             <w:r>
               <w:rPr>
@@ -2559,7 +2993,7 @@
                 <w:noProof/>
                 <w:webHidden/>
               </w:rPr>
-              <w:instrText xml:space="preserve"> PAGEREF _Toc35108748 \h </w:instrText>
+              <w:instrText xml:space="preserve"> PAGEREF _Toc35194742 \h </w:instrText>
             </w:r>
             <w:r>
               <w:rPr>
@@ -2579,259 +3013,7 @@
                 <w:noProof/>
                 <w:webHidden/>
               </w:rPr>
-              <w:t>7</w:t>
-            </w:r>
-            <w:r>
-              <w:rPr>
-                <w:noProof/>
-                <w:webHidden/>
-              </w:rPr>
-              <w:fldChar w:fldCharType="end"/>
-            </w:r>
-          </w:hyperlink>
-        </w:p>
-        <w:p>
-          <w:pPr>
-            <w:pStyle w:val="TDC1"/>
-            <w:rPr>
-              <w:rFonts w:eastAsiaTheme="minorEastAsia"/>
-              <w:noProof/>
-              <w:sz w:val="22"/>
-              <w:lang w:eastAsia="es-ES"/>
-            </w:rPr>
-          </w:pPr>
-          <w:hyperlink w:anchor="_Toc35108749" w:history="1">
-            <w:r>
-              <w:rPr>
-                <w:rStyle w:val="Hipervnculo"/>
-                <w:noProof/>
-              </w:rPr>
-              <w:t>4</w:t>
-            </w:r>
-            <w:r>
-              <w:rPr>
-                <w:rFonts w:eastAsiaTheme="minorEastAsia"/>
-                <w:noProof/>
-                <w:sz w:val="22"/>
-                <w:lang w:eastAsia="es-ES"/>
-              </w:rPr>
-              <w:tab/>
-            </w:r>
-            <w:r>
-              <w:rPr>
-                <w:rStyle w:val="Hipervnculo"/>
-                <w:noProof/>
-              </w:rPr>
-              <w:t>Implementation</w:t>
-            </w:r>
-            <w:r>
-              <w:rPr>
-                <w:noProof/>
-                <w:webHidden/>
-              </w:rPr>
-              <w:tab/>
-            </w:r>
-            <w:r>
-              <w:rPr>
-                <w:noProof/>
-                <w:webHidden/>
-              </w:rPr>
-              <w:fldChar w:fldCharType="begin"/>
-            </w:r>
-            <w:r>
-              <w:rPr>
-                <w:noProof/>
-                <w:webHidden/>
-              </w:rPr>
-              <w:instrText xml:space="preserve"> PAGEREF _Toc35108749 \h </w:instrText>
-            </w:r>
-            <w:r>
-              <w:rPr>
-                <w:noProof/>
-                <w:webHidden/>
-              </w:rPr>
-            </w:r>
-            <w:r>
-              <w:rPr>
-                <w:noProof/>
-                <w:webHidden/>
-              </w:rPr>
-              <w:fldChar w:fldCharType="separate"/>
-            </w:r>
-            <w:r>
-              <w:rPr>
-                <w:noProof/>
-                <w:webHidden/>
-              </w:rPr>
-              <w:t>8</w:t>
-            </w:r>
-            <w:r>
-              <w:rPr>
-                <w:noProof/>
-                <w:webHidden/>
-              </w:rPr>
-              <w:fldChar w:fldCharType="end"/>
-            </w:r>
-          </w:hyperlink>
-        </w:p>
-        <w:p>
-          <w:pPr>
-            <w:pStyle w:val="TDC1"/>
-            <w:rPr>
-              <w:rFonts w:eastAsiaTheme="minorEastAsia"/>
-              <w:noProof/>
-              <w:sz w:val="22"/>
-              <w:lang w:eastAsia="es-ES"/>
-            </w:rPr>
-          </w:pPr>
-          <w:hyperlink w:anchor="_Toc35108750" w:history="1">
-            <w:r>
-              <w:rPr>
-                <w:rStyle w:val="Hipervnculo"/>
-                <w:noProof/>
-              </w:rPr>
-              <w:t>5</w:t>
-            </w:r>
-            <w:r>
-              <w:rPr>
-                <w:rFonts w:eastAsiaTheme="minorEastAsia"/>
-                <w:noProof/>
-                <w:sz w:val="22"/>
-                <w:lang w:eastAsia="es-ES"/>
-              </w:rPr>
-              <w:tab/>
-            </w:r>
-            <w:r>
-              <w:rPr>
-                <w:rStyle w:val="Hipervnculo"/>
-                <w:noProof/>
-              </w:rPr>
-              <w:t>Tests</w:t>
-            </w:r>
-            <w:r>
-              <w:rPr>
-                <w:noProof/>
-                <w:webHidden/>
-              </w:rPr>
-              <w:tab/>
-            </w:r>
-            <w:r>
-              <w:rPr>
-                <w:noProof/>
-                <w:webHidden/>
-              </w:rPr>
-              <w:fldChar w:fldCharType="begin"/>
-            </w:r>
-            <w:r>
-              <w:rPr>
-                <w:noProof/>
-                <w:webHidden/>
-              </w:rPr>
-              <w:instrText xml:space="preserve"> PAGEREF _Toc35108750 \h </w:instrText>
-            </w:r>
-            <w:r>
-              <w:rPr>
-                <w:noProof/>
-                <w:webHidden/>
-              </w:rPr>
-            </w:r>
-            <w:r>
-              <w:rPr>
-                <w:noProof/>
-                <w:webHidden/>
-              </w:rPr>
-              <w:fldChar w:fldCharType="separate"/>
-            </w:r>
-            <w:r>
-              <w:rPr>
-                <w:noProof/>
-                <w:webHidden/>
-              </w:rPr>
-              <w:t>9</w:t>
-            </w:r>
-            <w:r>
-              <w:rPr>
-                <w:noProof/>
-                <w:webHidden/>
-              </w:rPr>
-              <w:fldChar w:fldCharType="end"/>
-            </w:r>
-          </w:hyperlink>
-        </w:p>
-        <w:p>
-          <w:pPr>
-            <w:pStyle w:val="TDC1"/>
-            <w:rPr>
-              <w:rFonts w:eastAsiaTheme="minorEastAsia"/>
-              <w:noProof/>
-              <w:sz w:val="22"/>
-              <w:lang w:eastAsia="es-ES"/>
-            </w:rPr>
-          </w:pPr>
-          <w:hyperlink w:anchor="_Toc35108751" w:history="1">
-            <w:r>
-              <w:rPr>
-                <w:rStyle w:val="Hipervnculo"/>
-                <w:noProof/>
-              </w:rPr>
-              <w:t>6</w:t>
-            </w:r>
-            <w:r>
-              <w:rPr>
-                <w:rFonts w:eastAsiaTheme="minorEastAsia"/>
-                <w:noProof/>
-                <w:sz w:val="22"/>
-                <w:lang w:eastAsia="es-ES"/>
-              </w:rPr>
-              <w:tab/>
-            </w:r>
-            <w:r>
-              <w:rPr>
-                <w:rStyle w:val="Hipervnculo"/>
-                <w:noProof/>
-              </w:rPr>
-              <w:t>User’s Manual</w:t>
-            </w:r>
-            <w:r>
-              <w:rPr>
-                <w:noProof/>
-                <w:webHidden/>
-              </w:rPr>
-              <w:tab/>
-            </w:r>
-            <w:r>
-              <w:rPr>
-                <w:noProof/>
-                <w:webHidden/>
-              </w:rPr>
-              <w:fldChar w:fldCharType="begin"/>
-            </w:r>
-            <w:r>
-              <w:rPr>
-                <w:noProof/>
-                <w:webHidden/>
-              </w:rPr>
-              <w:instrText xml:space="preserve"> PAGEREF _Toc35108751 \h </w:instrText>
-            </w:r>
-            <w:r>
-              <w:rPr>
-                <w:noProof/>
-                <w:webHidden/>
-              </w:rPr>
-            </w:r>
-            <w:r>
-              <w:rPr>
-                <w:noProof/>
-                <w:webHidden/>
-              </w:rPr>
-              <w:fldChar w:fldCharType="separate"/>
-            </w:r>
-            <w:r>
-              <w:rPr>
-                <w:noProof/>
-                <w:webHidden/>
-              </w:rPr>
-              <w:t>10</w:t>
+              <w:t>14</w:t>
             </w:r>
             <w:r>
               <w:rPr>
@@ -2853,23 +3035,23 @@
               <w:rFonts w:eastAsiaTheme="minorEastAsia"/>
               <w:noProof/>
               <w:sz w:val="22"/>
-              <w:lang w:eastAsia="es-ES"/>
+              <w:lang w:val="es-ES" w:eastAsia="es-ES"/>
             </w:rPr>
           </w:pPr>
-          <w:hyperlink w:anchor="_Toc35108752" w:history="1">
+          <w:hyperlink w:anchor="_Toc35194743" w:history="1">
             <w:r>
               <w:rPr>
                 <w:rStyle w:val="Hipervnculo"/>
                 <w:noProof/>
               </w:rPr>
-              <w:t>6.1</w:t>
+              <w:t>3.3</w:t>
             </w:r>
             <w:r>
               <w:rPr>
                 <w:rFonts w:eastAsiaTheme="minorEastAsia"/>
                 <w:noProof/>
                 <w:sz w:val="22"/>
-                <w:lang w:eastAsia="es-ES"/>
+                <w:lang w:val="es-ES" w:eastAsia="es-ES"/>
               </w:rPr>
               <w:tab/>
             </w:r>
@@ -2878,7 +3060,7 @@
                 <w:rStyle w:val="Hipervnculo"/>
                 <w:noProof/>
               </w:rPr>
-              <w:t>Mashup</w:t>
+              <w:t>High-level sequence diagram</w:t>
             </w:r>
             <w:r>
               <w:rPr>
@@ -2899,7 +3081,7 @@
                 <w:noProof/>
                 <w:webHidden/>
               </w:rPr>
-              <w:instrText xml:space="preserve"> PAGEREF _Toc35108752 \h </w:instrText>
+              <w:instrText xml:space="preserve"> PAGEREF _Toc35194743 \h </w:instrText>
             </w:r>
             <w:r>
               <w:rPr>
@@ -2919,7 +3101,7 @@
                 <w:noProof/>
                 <w:webHidden/>
               </w:rPr>
-              <w:t>10</w:t>
+              <w:t>15</w:t>
             </w:r>
             <w:r>
               <w:rPr>
@@ -2941,23 +3123,23 @@
               <w:rFonts w:eastAsiaTheme="minorEastAsia"/>
               <w:noProof/>
               <w:sz w:val="22"/>
-              <w:lang w:eastAsia="es-ES"/>
+              <w:lang w:val="es-ES" w:eastAsia="es-ES"/>
             </w:rPr>
           </w:pPr>
-          <w:hyperlink w:anchor="_Toc35108753" w:history="1">
+          <w:hyperlink w:anchor="_Toc35194744" w:history="1">
             <w:r>
               <w:rPr>
                 <w:rStyle w:val="Hipervnculo"/>
                 <w:noProof/>
               </w:rPr>
-              <w:t>6.2</w:t>
+              <w:t>3.4</w:t>
             </w:r>
             <w:r>
               <w:rPr>
                 <w:rFonts w:eastAsiaTheme="minorEastAsia"/>
                 <w:noProof/>
                 <w:sz w:val="22"/>
-                <w:lang w:eastAsia="es-ES"/>
+                <w:lang w:val="es-ES" w:eastAsia="es-ES"/>
               </w:rPr>
               <w:tab/>
             </w:r>
@@ -2966,7 +3148,7 @@
                 <w:rStyle w:val="Hipervnculo"/>
                 <w:noProof/>
               </w:rPr>
-              <w:t>API REST</w:t>
+              <w:t>Class diagram</w:t>
             </w:r>
             <w:r>
               <w:rPr>
@@ -2987,7 +3169,7 @@
                 <w:noProof/>
                 <w:webHidden/>
               </w:rPr>
-              <w:instrText xml:space="preserve"> PAGEREF _Toc35108753 \h </w:instrText>
+              <w:instrText xml:space="preserve"> PAGEREF _Toc35194744 \h </w:instrText>
             </w:r>
             <w:r>
               <w:rPr>
@@ -3007,7 +3189,95 @@
                 <w:noProof/>
                 <w:webHidden/>
               </w:rPr>
-              <w:t>10</w:t>
+              <w:t>15</w:t>
+            </w:r>
+            <w:r>
+              <w:rPr>
+                <w:noProof/>
+                <w:webHidden/>
+              </w:rPr>
+              <w:fldChar w:fldCharType="end"/>
+            </w:r>
+          </w:hyperlink>
+        </w:p>
+        <w:p>
+          <w:pPr>
+            <w:pStyle w:val="TDC2"/>
+            <w:tabs>
+              <w:tab w:val="left" w:pos="880"/>
+              <w:tab w:val="right" w:leader="dot" w:pos="8494"/>
+            </w:tabs>
+            <w:rPr>
+              <w:rFonts w:eastAsiaTheme="minorEastAsia"/>
+              <w:noProof/>
+              <w:sz w:val="22"/>
+              <w:lang w:val="es-ES" w:eastAsia="es-ES"/>
+            </w:rPr>
+          </w:pPr>
+          <w:hyperlink w:anchor="_Toc35194745" w:history="1">
+            <w:r>
+              <w:rPr>
+                <w:rStyle w:val="Hipervnculo"/>
+                <w:noProof/>
+              </w:rPr>
+              <w:t>3.5</w:t>
+            </w:r>
+            <w:r>
+              <w:rPr>
+                <w:rFonts w:eastAsiaTheme="minorEastAsia"/>
+                <w:noProof/>
+                <w:sz w:val="22"/>
+                <w:lang w:val="es-ES" w:eastAsia="es-ES"/>
+              </w:rPr>
+              <w:tab/>
+            </w:r>
+            <w:r>
+              <w:rPr>
+                <w:rStyle w:val="Hipervnculo"/>
+                <w:noProof/>
+              </w:rPr>
+              <w:t>Sequence diagram</w:t>
+            </w:r>
+            <w:r>
+              <w:rPr>
+                <w:noProof/>
+                <w:webHidden/>
+              </w:rPr>
+              <w:tab/>
+            </w:r>
+            <w:r>
+              <w:rPr>
+                <w:noProof/>
+                <w:webHidden/>
+              </w:rPr>
+              <w:fldChar w:fldCharType="begin"/>
+            </w:r>
+            <w:r>
+              <w:rPr>
+                <w:noProof/>
+                <w:webHidden/>
+              </w:rPr>
+              <w:instrText xml:space="preserve"> PAGEREF _Toc35194745 \h </w:instrText>
+            </w:r>
+            <w:r>
+              <w:rPr>
+                <w:noProof/>
+                <w:webHidden/>
+              </w:rPr>
+            </w:r>
+            <w:r>
+              <w:rPr>
+                <w:noProof/>
+                <w:webHidden/>
+              </w:rPr>
+              <w:fldChar w:fldCharType="separate"/>
+            </w:r>
+            <w:r>
+              <w:rPr>
+                <w:noProof/>
+                <w:webHidden/>
+              </w:rPr>
+              <w:t>15</w:t>
             </w:r>
             <w:r>
               <w:rPr>
@@ -3025,15 +3295,443 @@
               <w:rFonts w:eastAsiaTheme="minorEastAsia"/>
               <w:noProof/>
               <w:sz w:val="22"/>
-              <w:lang w:eastAsia="es-ES"/>
+              <w:lang w:val="es-ES" w:eastAsia="es-ES"/>
             </w:rPr>
           </w:pPr>
-          <w:hyperlink w:anchor="_Toc35108754" w:history="1">
+          <w:hyperlink w:anchor="_Toc35194746" w:history="1">
             <w:r>
               <w:rPr>
                 <w:rStyle w:val="Hipervnculo"/>
                 <w:noProof/>
               </w:rPr>
+              <w:t>4</w:t>
+            </w:r>
+            <w:r>
+              <w:rPr>
+                <w:rFonts w:eastAsiaTheme="minorEastAsia"/>
+                <w:noProof/>
+                <w:sz w:val="22"/>
+                <w:lang w:val="es-ES" w:eastAsia="es-ES"/>
+              </w:rPr>
+              <w:tab/>
+            </w:r>
+            <w:r>
+              <w:rPr>
+                <w:rStyle w:val="Hipervnculo"/>
+                <w:noProof/>
+              </w:rPr>
+              <w:t>Implementation</w:t>
+            </w:r>
+            <w:r>
+              <w:rPr>
+                <w:noProof/>
+                <w:webHidden/>
+              </w:rPr>
+              <w:tab/>
+            </w:r>
+            <w:r>
+              <w:rPr>
+                <w:noProof/>
+                <w:webHidden/>
+              </w:rPr>
+              <w:fldChar w:fldCharType="begin"/>
+            </w:r>
+            <w:r>
+              <w:rPr>
+                <w:noProof/>
+                <w:webHidden/>
+              </w:rPr>
+              <w:instrText xml:space="preserve"> PAGEREF _Toc35194746 \h </w:instrText>
+            </w:r>
+            <w:r>
+              <w:rPr>
+                <w:noProof/>
+                <w:webHidden/>
+              </w:rPr>
+            </w:r>
+            <w:r>
+              <w:rPr>
+                <w:noProof/>
+                <w:webHidden/>
+              </w:rPr>
+              <w:fldChar w:fldCharType="separate"/>
+            </w:r>
+            <w:r>
+              <w:rPr>
+                <w:noProof/>
+                <w:webHidden/>
+              </w:rPr>
+              <w:t>16</w:t>
+            </w:r>
+            <w:r>
+              <w:rPr>
+                <w:noProof/>
+                <w:webHidden/>
+              </w:rPr>
+              <w:fldChar w:fldCharType="end"/>
+            </w:r>
+          </w:hyperlink>
+        </w:p>
+        <w:p>
+          <w:pPr>
+            <w:pStyle w:val="TDC1"/>
+            <w:rPr>
+              <w:rFonts w:eastAsiaTheme="minorEastAsia"/>
+              <w:noProof/>
+              <w:sz w:val="22"/>
+              <w:lang w:val="es-ES" w:eastAsia="es-ES"/>
+            </w:rPr>
+          </w:pPr>
+          <w:hyperlink w:anchor="_Toc35194747" w:history="1">
+            <w:r>
+              <w:rPr>
+                <w:rStyle w:val="Hipervnculo"/>
+                <w:noProof/>
+              </w:rPr>
+              <w:t>5</w:t>
+            </w:r>
+            <w:r>
+              <w:rPr>
+                <w:rFonts w:eastAsiaTheme="minorEastAsia"/>
+                <w:noProof/>
+                <w:sz w:val="22"/>
+                <w:lang w:val="es-ES" w:eastAsia="es-ES"/>
+              </w:rPr>
+              <w:tab/>
+            </w:r>
+            <w:r>
+              <w:rPr>
+                <w:rStyle w:val="Hipervnculo"/>
+                <w:noProof/>
+              </w:rPr>
+              <w:t>Tests</w:t>
+            </w:r>
+            <w:r>
+              <w:rPr>
+                <w:noProof/>
+                <w:webHidden/>
+              </w:rPr>
+              <w:tab/>
+            </w:r>
+            <w:r>
+              <w:rPr>
+                <w:noProof/>
+                <w:webHidden/>
+              </w:rPr>
+              <w:fldChar w:fldCharType="begin"/>
+            </w:r>
+            <w:r>
+              <w:rPr>
+                <w:noProof/>
+                <w:webHidden/>
+              </w:rPr>
+              <w:instrText xml:space="preserve"> PAGEREF _Toc35194747 \h </w:instrText>
+            </w:r>
+            <w:r>
+              <w:rPr>
+                <w:noProof/>
+                <w:webHidden/>
+              </w:rPr>
+            </w:r>
+            <w:r>
+              <w:rPr>
+                <w:noProof/>
+                <w:webHidden/>
+              </w:rPr>
+              <w:fldChar w:fldCharType="separate"/>
+            </w:r>
+            <w:r>
+              <w:rPr>
+                <w:noProof/>
+                <w:webHidden/>
+              </w:rPr>
+              <w:t>17</w:t>
+            </w:r>
+            <w:r>
+              <w:rPr>
+                <w:noProof/>
+                <w:webHidden/>
+              </w:rPr>
+              <w:fldChar w:fldCharType="end"/>
+            </w:r>
+          </w:hyperlink>
+        </w:p>
+        <w:p>
+          <w:pPr>
+            <w:pStyle w:val="TDC1"/>
+            <w:rPr>
+              <w:rFonts w:eastAsiaTheme="minorEastAsia"/>
+              <w:noProof/>
+              <w:sz w:val="22"/>
+              <w:lang w:val="es-ES" w:eastAsia="es-ES"/>
+            </w:rPr>
+          </w:pPr>
+          <w:hyperlink w:anchor="_Toc35194748" w:history="1">
+            <w:r>
+              <w:rPr>
+                <w:rStyle w:val="Hipervnculo"/>
+                <w:noProof/>
+              </w:rPr>
+              <w:t>6</w:t>
+            </w:r>
+            <w:r>
+              <w:rPr>
+                <w:rFonts w:eastAsiaTheme="minorEastAsia"/>
+                <w:noProof/>
+                <w:sz w:val="22"/>
+                <w:lang w:val="es-ES" w:eastAsia="es-ES"/>
+              </w:rPr>
+              <w:tab/>
+            </w:r>
+            <w:r>
+              <w:rPr>
+                <w:rStyle w:val="Hipervnculo"/>
+                <w:noProof/>
+              </w:rPr>
+              <w:t>User’s Manual</w:t>
+            </w:r>
+            <w:r>
+              <w:rPr>
+                <w:noProof/>
+                <w:webHidden/>
+              </w:rPr>
+              <w:tab/>
+            </w:r>
+            <w:r>
+              <w:rPr>
+                <w:noProof/>
+                <w:webHidden/>
+              </w:rPr>
+              <w:fldChar w:fldCharType="begin"/>
+            </w:r>
+            <w:r>
+              <w:rPr>
+                <w:noProof/>
+                <w:webHidden/>
+              </w:rPr>
+              <w:instrText xml:space="preserve"> PAGEREF _Toc35194748 \h </w:instrText>
+            </w:r>
+            <w:r>
+              <w:rPr>
+                <w:noProof/>
+                <w:webHidden/>
+              </w:rPr>
+            </w:r>
+            <w:r>
+              <w:rPr>
+                <w:noProof/>
+                <w:webHidden/>
+              </w:rPr>
+              <w:fldChar w:fldCharType="separate"/>
+            </w:r>
+            <w:r>
+              <w:rPr>
+                <w:noProof/>
+                <w:webHidden/>
+              </w:rPr>
+              <w:t>18</w:t>
+            </w:r>
+            <w:r>
+              <w:rPr>
+                <w:noProof/>
+                <w:webHidden/>
+              </w:rPr>
+              <w:fldChar w:fldCharType="end"/>
+            </w:r>
+          </w:hyperlink>
+        </w:p>
+        <w:p>
+          <w:pPr>
+            <w:pStyle w:val="TDC2"/>
+            <w:tabs>
+              <w:tab w:val="left" w:pos="880"/>
+              <w:tab w:val="right" w:leader="dot" w:pos="8494"/>
+            </w:tabs>
+            <w:rPr>
+              <w:rFonts w:eastAsiaTheme="minorEastAsia"/>
+              <w:noProof/>
+              <w:sz w:val="22"/>
+              <w:lang w:val="es-ES" w:eastAsia="es-ES"/>
+            </w:rPr>
+          </w:pPr>
+          <w:hyperlink w:anchor="_Toc35194749" w:history="1">
+            <w:r>
+              <w:rPr>
+                <w:rStyle w:val="Hipervnculo"/>
+                <w:noProof/>
+              </w:rPr>
+              <w:t>6.1</w:t>
+            </w:r>
+            <w:r>
+              <w:rPr>
+                <w:rFonts w:eastAsiaTheme="minorEastAsia"/>
+                <w:noProof/>
+                <w:sz w:val="22"/>
+                <w:lang w:val="es-ES" w:eastAsia="es-ES"/>
+              </w:rPr>
+              <w:tab/>
+            </w:r>
+            <w:r>
+              <w:rPr>
+                <w:rStyle w:val="Hipervnculo"/>
+                <w:noProof/>
+              </w:rPr>
+              <w:t>Mashup</w:t>
+            </w:r>
+            <w:r>
+              <w:rPr>
+                <w:noProof/>
+                <w:webHidden/>
+              </w:rPr>
+              <w:tab/>
+            </w:r>
+            <w:r>
+              <w:rPr>
+                <w:noProof/>
+                <w:webHidden/>
+              </w:rPr>
+              <w:fldChar w:fldCharType="begin"/>
+            </w:r>
+            <w:r>
+              <w:rPr>
+                <w:noProof/>
+                <w:webHidden/>
+              </w:rPr>
+              <w:instrText xml:space="preserve"> PAGEREF _Toc35194749 \h </w:instrText>
+            </w:r>
+            <w:r>
+              <w:rPr>
+                <w:noProof/>
+                <w:webHidden/>
+              </w:rPr>
+            </w:r>
+            <w:r>
+              <w:rPr>
+                <w:noProof/>
+                <w:webHidden/>
+              </w:rPr>
+              <w:fldChar w:fldCharType="separate"/>
+            </w:r>
+            <w:r>
+              <w:rPr>
+                <w:noProof/>
+                <w:webHidden/>
+              </w:rPr>
+              <w:t>18</w:t>
+            </w:r>
+            <w:r>
+              <w:rPr>
+                <w:noProof/>
+                <w:webHidden/>
+              </w:rPr>
+              <w:fldChar w:fldCharType="end"/>
+            </w:r>
+          </w:hyperlink>
+        </w:p>
+        <w:p>
+          <w:pPr>
+            <w:pStyle w:val="TDC2"/>
+            <w:tabs>
+              <w:tab w:val="left" w:pos="880"/>
+              <w:tab w:val="right" w:leader="dot" w:pos="8494"/>
+            </w:tabs>
+            <w:rPr>
+              <w:rFonts w:eastAsiaTheme="minorEastAsia"/>
+              <w:noProof/>
+              <w:sz w:val="22"/>
+              <w:lang w:val="es-ES" w:eastAsia="es-ES"/>
+            </w:rPr>
+          </w:pPr>
+          <w:hyperlink w:anchor="_Toc35194750" w:history="1">
+            <w:r>
+              <w:rPr>
+                <w:rStyle w:val="Hipervnculo"/>
+                <w:noProof/>
+              </w:rPr>
+              <w:t>6.2</w:t>
+            </w:r>
+            <w:r>
+              <w:rPr>
+                <w:rFonts w:eastAsiaTheme="minorEastAsia"/>
+                <w:noProof/>
+                <w:sz w:val="22"/>
+                <w:lang w:val="es-ES" w:eastAsia="es-ES"/>
+              </w:rPr>
+              <w:tab/>
+            </w:r>
+            <w:r>
+              <w:rPr>
+                <w:rStyle w:val="Hipervnculo"/>
+                <w:noProof/>
+              </w:rPr>
+              <w:t>API REST</w:t>
+            </w:r>
+            <w:r>
+              <w:rPr>
+                <w:noProof/>
+                <w:webHidden/>
+              </w:rPr>
+              <w:tab/>
+            </w:r>
+            <w:r>
+              <w:rPr>
+                <w:noProof/>
+                <w:webHidden/>
+              </w:rPr>
+              <w:fldChar w:fldCharType="begin"/>
+            </w:r>
+            <w:r>
+              <w:rPr>
+                <w:noProof/>
+                <w:webHidden/>
+              </w:rPr>
+              <w:instrText xml:space="preserve"> PAGEREF _Toc35194750 \h </w:instrText>
+            </w:r>
+            <w:r>
+              <w:rPr>
+                <w:noProof/>
+                <w:webHidden/>
+              </w:rPr>
+            </w:r>
+            <w:r>
+              <w:rPr>
+                <w:noProof/>
+                <w:webHidden/>
+              </w:rPr>
+              <w:fldChar w:fldCharType="separate"/>
+            </w:r>
+            <w:r>
+              <w:rPr>
+                <w:noProof/>
+                <w:webHidden/>
+              </w:rPr>
+              <w:t>18</w:t>
+            </w:r>
+            <w:r>
+              <w:rPr>
+                <w:noProof/>
+                <w:webHidden/>
+              </w:rPr>
+              <w:fldChar w:fldCharType="end"/>
+            </w:r>
+          </w:hyperlink>
+        </w:p>
+        <w:p>
+          <w:pPr>
+            <w:pStyle w:val="TDC1"/>
+            <w:rPr>
+              <w:rFonts w:eastAsiaTheme="minorEastAsia"/>
+              <w:noProof/>
+              <w:sz w:val="22"/>
+              <w:lang w:val="es-ES" w:eastAsia="es-ES"/>
+            </w:rPr>
+          </w:pPr>
+          <w:hyperlink w:anchor="_Toc35194751" w:history="1">
+            <w:r>
+              <w:rPr>
+                <w:rStyle w:val="Hipervnculo"/>
+                <w:noProof/>
+              </w:rPr>
               <w:t>References</w:t>
             </w:r>
             <w:r>
@@ -3055,7 +3753,7 @@
                 <w:noProof/>
                 <w:webHidden/>
               </w:rPr>
-              <w:instrText xml:space="preserve"> PAGEREF _Toc35108754 \h </w:instrText>
+              <w:instrText xml:space="preserve"> PAGEREF _Toc35194751 \h </w:instrText>
             </w:r>
             <w:r>
               <w:rPr>
@@ -3075,7 +3773,7 @@
                 <w:noProof/>
                 <w:webHidden/>
               </w:rPr>
-              <w:t>11</w:t>
+              <w:t>19</w:t>
             </w:r>
             <w:r>
               <w:rPr>
@@ -3201,15 +3899,14 @@
       <w:pPr>
         <w:pStyle w:val="Ttulo1"/>
       </w:pPr>
-      <w:bookmarkStart w:id="3" w:name="_Toc35108737"/>
-      <w:r>
-        <w:lastRenderedPageBreak/>
+      <w:bookmarkStart w:id="1" w:name="_Toc35194728"/>
+      <w:r>
         <w:t>Introd</w:t>
       </w:r>
       <w:r>
         <w:t>uction</w:t>
       </w:r>
-      <w:bookmarkEnd w:id="3"/>
+      <w:bookmarkEnd w:id="1"/>
     </w:p>
     <w:p>
       <w:pPr>
@@ -3221,21 +3918,27 @@
         <w:jc w:val="both"/>
       </w:pPr>
       <w:r>
-        <w:t>Today, people are increasingly interested in learning more about other cultures. Thanks to technologies that are continuously growing, it is becoming easier to establish this communication. On the other hand, music is a key element in our society and unites people from all over the world. Even so, with the exception</w:t>
+        <w:t xml:space="preserve">Today, people are increasingly interested in learning more about other cultures. Thanks to technologies that are continuously growing, it is becoming easier to establish this communication. On the other hand, music is a key element in our society and unites people from all over the world. Even so, </w:t>
+      </w:r>
+      <w:proofErr w:type="gramStart"/>
+      <w:r>
+        <w:t>with the exception</w:t>
       </w:r>
       <w:r>
         <w:t xml:space="preserve"> </w:t>
       </w:r>
       <w:r>
-        <w:t xml:space="preserve">of very international artists; we are not aware of the musical culture of countries other than our own. Since music is such an important cultural element in each country and in people, we intend to carry out a project that consists of offering an innovative and educational service in the form of </w:t>
-      </w:r>
-      <w:ins w:id="4" w:author="Carmen María Muñoz Pérez" w:date="2020-03-14T14:42:00Z">
-        <w:r>
-          <w:t xml:space="preserve">an </w:t>
-        </w:r>
-      </w:ins>
-      <w:r>
-        <w:t>international online radio.</w:t>
+        <w:t>of</w:t>
+      </w:r>
+      <w:proofErr w:type="gramEnd"/>
+      <w:r>
+        <w:t xml:space="preserve"> very international </w:t>
+      </w:r>
+      <w:r>
+        <w:t>artists,</w:t>
+      </w:r>
+      <w:r>
+        <w:t xml:space="preserve"> we are not aware of the musical culture of countries other than our own. Since music is such an important cultural element in each country and in people, we intend to carry out a project that consists of offering an innovative and educational service in the form of an international online radio.</w:t>
       </w:r>
     </w:p>
     <w:p>
@@ -3243,7 +3946,15 @@
         <w:jc w:val="both"/>
       </w:pPr>
       <w:r>
-        <w:t xml:space="preserve">Thus, Soundplanes wants to offer an interactive online radio service with the possibility of chatting with people from anywhere in the world. It will give its users the opportunity to </w:t>
+        <w:t xml:space="preserve">Thus, </w:t>
+      </w:r>
+      <w:proofErr w:type="spellStart"/>
+      <w:r>
+        <w:t>Soundplanes</w:t>
+      </w:r>
+      <w:proofErr w:type="spellEnd"/>
+      <w:r>
+        <w:t xml:space="preserve"> wants to offer an interactive online radio service with the possibility of chatting with people from anywhere in the world. It will give its users the opportunity to </w:t>
       </w:r>
       <w:r>
         <w:t>listen to</w:t>
@@ -3260,11 +3971,11 @@
       <w:pPr>
         <w:pStyle w:val="Ttulo2"/>
       </w:pPr>
-      <w:bookmarkStart w:id="5" w:name="_Toc35108738"/>
+      <w:bookmarkStart w:id="2" w:name="_Toc35194729"/>
       <w:r>
         <w:t>Integrated applications</w:t>
       </w:r>
-      <w:bookmarkEnd w:id="5"/>
+      <w:bookmarkEnd w:id="2"/>
     </w:p>
     <w:p>
       <w:pPr>
@@ -3288,15 +3999,29 @@
         </w:numPr>
         <w:jc w:val="both"/>
       </w:pPr>
+      <w:proofErr w:type="spellStart"/>
       <w:r>
         <w:rPr>
           <w:b/>
           <w:bCs/>
         </w:rPr>
-        <w:t xml:space="preserve">Youtube: </w:t>
-      </w:r>
-      <w:r>
-        <w:t>Youtube web player will be our music player. We will also use its REST API for fetching some metadata.</w:t>
+        <w:t>Youtube</w:t>
+      </w:r>
+      <w:proofErr w:type="spellEnd"/>
+      <w:r>
+        <w:rPr>
+          <w:b/>
+          <w:bCs/>
+        </w:rPr>
+        <w:t xml:space="preserve">: </w:t>
+      </w:r>
+      <w:proofErr w:type="spellStart"/>
+      <w:r>
+        <w:t>Youtube</w:t>
+      </w:r>
+      <w:proofErr w:type="spellEnd"/>
+      <w:r>
+        <w:t xml:space="preserve"> web player will be our music player. We will also use its REST API for fetching some metadata.</w:t>
       </w:r>
     </w:p>
     <w:p>
@@ -3445,6 +4170,7 @@
           </w:tcPr>
           <w:p>
             <w:r>
+              <w:lastRenderedPageBreak/>
               <w:t>Application name</w:t>
             </w:r>
           </w:p>
@@ -3491,12 +4217,14 @@
                 <w:sz w:val="22"/>
               </w:rPr>
             </w:pPr>
+            <w:proofErr w:type="spellStart"/>
             <w:r>
               <w:rPr>
                 <w:sz w:val="22"/>
               </w:rPr>
               <w:t>Youtube</w:t>
             </w:r>
+            <w:proofErr w:type="spellEnd"/>
           </w:p>
         </w:tc>
         <w:tc>
@@ -3516,7 +4244,7 @@
                 <w:sz w:val="22"/>
               </w:rPr>
             </w:pPr>
-            <w:hyperlink r:id="rId10" w:history="1">
+            <w:hyperlink r:id="rId11" w:history="1">
               <w:r>
                 <w:rPr>
                   <w:rStyle w:val="Hipervnculo"/>
@@ -3533,7 +4261,7 @@
                 <w:sz w:val="22"/>
               </w:rPr>
             </w:pPr>
-            <w:hyperlink r:id="rId11" w:history="1">
+            <w:hyperlink r:id="rId12" w:history="1">
               <w:r>
                 <w:rPr>
                   <w:rStyle w:val="Hipervnculo"/>
@@ -3597,7 +4325,7 @@
                 <w:sz w:val="22"/>
               </w:rPr>
             </w:pPr>
-            <w:hyperlink r:id="rId12" w:history="1">
+            <w:hyperlink r:id="rId13" w:history="1">
               <w:r>
                 <w:rPr>
                   <w:rStyle w:val="Hipervnculo"/>
@@ -3662,7 +4390,7 @@
                 <w:sz w:val="22"/>
               </w:rPr>
             </w:pPr>
-            <w:hyperlink r:id="rId13" w:history="1">
+            <w:hyperlink r:id="rId14" w:history="1">
               <w:r>
                 <w:rPr>
                   <w:rStyle w:val="Hipervnculo"/>
@@ -3705,7 +4433,6 @@
               <w:rPr>
                 <w:sz w:val="22"/>
               </w:rPr>
-              <w:lastRenderedPageBreak/>
               <w:t>Leaflet</w:t>
             </w:r>
           </w:p>
@@ -3727,7 +4454,7 @@
                 <w:sz w:val="22"/>
               </w:rPr>
             </w:pPr>
-            <w:hyperlink r:id="rId14" w:history="1">
+            <w:hyperlink r:id="rId15" w:history="1">
               <w:r>
                 <w:rPr>
                   <w:rStyle w:val="Hipervnculo"/>
@@ -3792,7 +4519,7 @@
                 <w:sz w:val="22"/>
               </w:rPr>
             </w:pPr>
-            <w:hyperlink r:id="rId15" w:history="1">
+            <w:hyperlink r:id="rId16" w:history="1">
               <w:r>
                 <w:rPr>
                   <w:rStyle w:val="Hipervnculo"/>
@@ -3856,7 +4583,7 @@
                 <w:sz w:val="22"/>
               </w:rPr>
             </w:pPr>
-            <w:hyperlink r:id="rId16" w:history="1">
+            <w:hyperlink r:id="rId17" w:history="1">
               <w:r>
                 <w:rPr>
                   <w:rStyle w:val="Hipervnculo"/>
@@ -3881,11 +4608,11 @@
       <w:pPr>
         <w:pStyle w:val="Ttulo2"/>
       </w:pPr>
-      <w:bookmarkStart w:id="6" w:name="_Toc35108739"/>
+      <w:bookmarkStart w:id="3" w:name="_Toc35194730"/>
       <w:r>
         <w:t>Project development</w:t>
       </w:r>
-      <w:bookmarkEnd w:id="6"/>
+      <w:bookmarkEnd w:id="3"/>
     </w:p>
     <w:p/>
     <w:p>
@@ -3917,12 +4644,12 @@
       <w:pPr>
         <w:pStyle w:val="Ttulo1"/>
       </w:pPr>
-      <w:bookmarkStart w:id="7" w:name="_Toc35108740"/>
+      <w:bookmarkStart w:id="4" w:name="_Toc35194731"/>
       <w:r>
         <w:lastRenderedPageBreak/>
         <w:t>User Interface Prototypes</w:t>
       </w:r>
-      <w:bookmarkEnd w:id="7"/>
+      <w:bookmarkEnd w:id="4"/>
     </w:p>
     <w:p>
       <w:pPr>
@@ -3970,9 +4697,14 @@
         <w:pStyle w:val="Ttulo2"/>
         <w:spacing w:before="0"/>
       </w:pPr>
-      <w:r>
-        <w:t>Landpage view</w:t>
-      </w:r>
+      <w:bookmarkStart w:id="5" w:name="_Toc35194732"/>
+      <w:r>
+        <w:t>Landing page</w:t>
+      </w:r>
+      <w:r>
+        <w:t xml:space="preserve"> view</w:t>
+      </w:r>
+      <w:bookmarkEnd w:id="5"/>
     </w:p>
     <w:p/>
     <w:p>
@@ -4008,7 +4740,7 @@
                     </pic:cNvPicPr>
                   </pic:nvPicPr>
                   <pic:blipFill>
-                    <a:blip r:embed="rId17">
+                    <a:blip r:embed="rId18">
                       <a:extLst>
                         <a:ext uri="{28A0092B-C50C-407E-A947-70E740481C1C}">
                           <a14:useLocalDpi xmlns:a14="http://schemas.microsoft.com/office/drawing/2010/main" val="0"/>
@@ -4074,7 +4806,19 @@
         <w:rPr>
           <w:rStyle w:val="Referenciasutil"/>
         </w:rPr>
-        <w:t>ndpage view’s u</w:t>
+        <w:t>nd</w:t>
+      </w:r>
+      <w:r>
+        <w:rPr>
+          <w:rStyle w:val="Referenciasutil"/>
+        </w:rPr>
+        <w:t xml:space="preserve">ing </w:t>
+      </w:r>
+      <w:r>
+        <w:rPr>
+          <w:rStyle w:val="Referenciasutil"/>
+        </w:rPr>
+        <w:t>page view’s u</w:t>
       </w:r>
       <w:r>
         <w:rPr>
@@ -4120,13 +4864,18 @@
       <w:pPr>
         <w:pStyle w:val="Ttulo2"/>
       </w:pPr>
+      <w:bookmarkStart w:id="6" w:name="_Toc35194733"/>
       <w:r>
         <w:lastRenderedPageBreak/>
         <w:t>Setup view</w:t>
       </w:r>
+      <w:bookmarkEnd w:id="6"/>
     </w:p>
     <w:p/>
     <w:p>
+      <w:pPr>
+        <w:jc w:val="both"/>
+      </w:pPr>
       <w:r>
         <w:t>User is requested his nickname to be displayed in-game, after that it has two options, to allow the use of user’s location in order to improve his experience or to choose the location manually, this is where its base will be located.</w:t>
       </w:r>
@@ -4158,7 +4907,7 @@
                     </pic:cNvPicPr>
                   </pic:nvPicPr>
                   <pic:blipFill>
-                    <a:blip r:embed="rId18">
+                    <a:blip r:embed="rId19">
                       <a:extLst>
                         <a:ext uri="{28A0092B-C50C-407E-A947-70E740481C1C}">
                           <a14:useLocalDpi xmlns:a14="http://schemas.microsoft.com/office/drawing/2010/main" val="0"/>
@@ -4243,13 +4992,18 @@
       <w:pPr>
         <w:pStyle w:val="Ttulo2"/>
       </w:pPr>
+      <w:bookmarkStart w:id="7" w:name="_Toc35194734"/>
       <w:r>
         <w:lastRenderedPageBreak/>
         <w:t>Location view</w:t>
       </w:r>
+      <w:bookmarkEnd w:id="7"/>
     </w:p>
     <w:p/>
     <w:p>
+      <w:pPr>
+        <w:jc w:val="both"/>
+      </w:pPr>
       <w:r>
         <w:rPr>
           <w:noProof/>
@@ -4288,7 +5042,7 @@
                     </pic:cNvPicPr>
                   </pic:nvPicPr>
                   <pic:blipFill>
-                    <a:blip r:embed="rId19">
+                    <a:blip r:embed="rId20">
                       <a:extLst>
                         <a:ext uri="{28A0092B-C50C-407E-A947-70E740481C1C}">
                           <a14:useLocalDpi xmlns:a14="http://schemas.microsoft.com/office/drawing/2010/main" val="0"/>
@@ -4467,13 +5221,18 @@
       <w:pPr>
         <w:pStyle w:val="Ttulo2"/>
       </w:pPr>
+      <w:bookmarkStart w:id="8" w:name="_Toc35194735"/>
       <w:r>
         <w:lastRenderedPageBreak/>
         <w:t>Main view</w:t>
       </w:r>
+      <w:bookmarkEnd w:id="8"/>
     </w:p>
     <w:p/>
     <w:p>
+      <w:pPr>
+        <w:jc w:val="both"/>
+      </w:pPr>
       <w:r>
         <w:t xml:space="preserve">This </w:t>
       </w:r>
@@ -4503,122 +5262,6 @@
                 <pic:pic xmlns:pic="http://schemas.openxmlformats.org/drawingml/2006/picture">
                   <pic:nvPicPr>
                     <pic:cNvPr id="0" name="Picture 30"/>
-                    <pic:cNvPicPr>
-                      <a:picLocks noChangeAspect="1" noChangeArrowheads="1"/>
-                    </pic:cNvPicPr>
-                  </pic:nvPicPr>
-                  <pic:blipFill>
-                    <a:blip r:embed="rId20">
-                      <a:extLst>
-                        <a:ext uri="{28A0092B-C50C-407E-A947-70E740481C1C}">
-                          <a14:useLocalDpi xmlns:a14="http://schemas.microsoft.com/office/drawing/2010/main" val="0"/>
-                        </a:ext>
-                      </a:extLst>
-                    </a:blip>
-                    <a:srcRect/>
-                    <a:stretch>
-                      <a:fillRect/>
-                    </a:stretch>
-                  </pic:blipFill>
-                  <pic:spPr bwMode="auto">
-                    <a:xfrm>
-                      <a:off x="0" y="0"/>
-                      <a:ext cx="5400040" cy="3599815"/>
-                    </a:xfrm>
-                    <a:prstGeom prst="rect">
-                      <a:avLst/>
-                    </a:prstGeom>
-                    <a:noFill/>
-                    <a:ln>
-                      <a:noFill/>
-                    </a:ln>
-                  </pic:spPr>
-                </pic:pic>
-              </a:graphicData>
-            </a:graphic>
-          </wp:inline>
-        </w:drawing>
-      </w:r>
-    </w:p>
-    <w:p>
-      <w:pPr>
-        <w:pStyle w:val="Cita"/>
-        <w:rPr>
-          <w:rStyle w:val="Referenciasutil"/>
-        </w:rPr>
-      </w:pPr>
-      <w:r>
-        <w:rPr>
-          <w:rStyle w:val="Referenciasutil"/>
-        </w:rPr>
-        <w:t xml:space="preserve">Figure </w:t>
-      </w:r>
-      <w:r>
-        <w:rPr>
-          <w:rStyle w:val="Referenciasutil"/>
-        </w:rPr>
-        <w:t>4</w:t>
-      </w:r>
-      <w:r>
-        <w:rPr>
-          <w:rStyle w:val="Referenciasutil"/>
-        </w:rPr>
-        <w:t>. Main view's user prototype interface</w:t>
-      </w:r>
-    </w:p>
-    <w:p>
-      <w:pPr>
-        <w:rPr>
-          <w:rFonts w:asciiTheme="majorHAnsi" w:eastAsiaTheme="majorEastAsia" w:hAnsiTheme="majorHAnsi" w:cstheme="majorBidi"/>
-          <w:color w:val="2E74B5" w:themeColor="accent1" w:themeShade="BF"/>
-          <w:sz w:val="32"/>
-          <w:szCs w:val="32"/>
-        </w:rPr>
-      </w:pPr>
-      <w:bookmarkStart w:id="8" w:name="_Toc35108743"/>
-    </w:p>
-    <w:p>
-      <w:r>
-        <w:br w:type="page"/>
-      </w:r>
-    </w:p>
-    <w:p>
-      <w:pPr>
-        <w:pStyle w:val="Ttulo2"/>
-      </w:pPr>
-      <w:r>
-        <w:lastRenderedPageBreak/>
-        <w:t>Profile menu view</w:t>
-      </w:r>
-    </w:p>
-    <w:p/>
-    <w:p>
-      <w:r>
-        <w:t>In this tab it is displayed user information, where he can change his nickname or link his account with spotify or facebook. You can also see your base from here.</w:t>
-      </w:r>
-    </w:p>
-    <w:p/>
-    <w:p>
-      <w:pPr>
-        <w:keepNext/>
-      </w:pPr>
-      <w:r>
-        <w:rPr>
-          <w:noProof/>
-        </w:rPr>
-        <w:drawing>
-          <wp:inline distT="0" distB="0" distL="0" distR="0" wp14:anchorId="12DA470F" wp14:editId="36CDD28C">
-            <wp:extent cx="5400040" cy="3599815"/>
-            <wp:effectExtent l="0" t="0" r="0" b="635"/>
-            <wp:docPr id="12" name="Imagen 12"/>
-            <wp:cNvGraphicFramePr>
-              <a:graphicFrameLocks xmlns:a="http://schemas.openxmlformats.org/drawingml/2006/main" noChangeAspect="1"/>
-            </wp:cNvGraphicFramePr>
-            <a:graphic xmlns:a="http://schemas.openxmlformats.org/drawingml/2006/main">
-              <a:graphicData uri="http://schemas.openxmlformats.org/drawingml/2006/picture">
-                <pic:pic xmlns:pic="http://schemas.openxmlformats.org/drawingml/2006/picture">
-                  <pic:nvPicPr>
-                    <pic:cNvPr id="0" name="Picture 32"/>
                     <pic:cNvPicPr>
                       <a:picLocks noChangeAspect="1" noChangeArrowheads="1"/>
                     </pic:cNvPicPr>
@@ -4673,13 +5316,13 @@
         <w:rPr>
           <w:rStyle w:val="Referenciasutil"/>
         </w:rPr>
-        <w:t>5.</w:t>
+        <w:t>4</w:t>
       </w:r>
       <w:r>
         <w:rPr>
           <w:rStyle w:val="Referenciasutil"/>
         </w:rPr>
-        <w:t xml:space="preserve"> Profile menu view's user interface prototype</w:t>
+        <w:t>. Main view's user prototype interface</w:t>
       </w:r>
     </w:p>
     <w:p>
@@ -4687,10 +5330,12 @@
         <w:rPr>
           <w:rFonts w:asciiTheme="majorHAnsi" w:eastAsiaTheme="majorEastAsia" w:hAnsiTheme="majorHAnsi" w:cstheme="majorBidi"/>
           <w:color w:val="2E74B5" w:themeColor="accent1" w:themeShade="BF"/>
-          <w:sz w:val="26"/>
-          <w:szCs w:val="26"/>
-        </w:rPr>
-      </w:pPr>
+          <w:sz w:val="32"/>
+          <w:szCs w:val="32"/>
+        </w:rPr>
+      </w:pPr>
+    </w:p>
+    <w:p>
       <w:r>
         <w:br w:type="page"/>
       </w:r>
@@ -4699,21 +5344,32 @@
       <w:pPr>
         <w:pStyle w:val="Ttulo2"/>
       </w:pPr>
+      <w:bookmarkStart w:id="9" w:name="_Toc35194736"/>
       <w:r>
         <w:lastRenderedPageBreak/>
-        <w:t xml:space="preserve"> </w:t>
-      </w:r>
-      <w:r>
-        <w:t>Airport menu view</w:t>
-      </w:r>
+        <w:t>Profile menu view</w:t>
+      </w:r>
+      <w:bookmarkEnd w:id="9"/>
     </w:p>
     <w:p/>
     <w:p>
-      <w:r>
-        <w:t>Here is where</w:t>
-      </w:r>
-      <w:r>
-        <w:t xml:space="preserve"> it’s displayed user’s airport information. User can change airport’s name, see the number of visitors that are currently in the base, and the total number of visitors overall. User can also change the actual playlist of the base, or delete the base.</w:t>
+      <w:pPr>
+        <w:jc w:val="both"/>
+      </w:pPr>
+      <w:r>
+        <w:t xml:space="preserve">In this tab it is displayed user information, where he can change his nickname or link his account with </w:t>
+      </w:r>
+      <w:r>
+        <w:t>S</w:t>
+      </w:r>
+      <w:r>
+        <w:t xml:space="preserve">potify or </w:t>
+      </w:r>
+      <w:r>
+        <w:t>F</w:t>
+      </w:r>
+      <w:r>
+        <w:t>acebook. You can also see your base from here.</w:t>
       </w:r>
     </w:p>
     <w:p/>
@@ -4726,10 +5382,10 @@
           <w:noProof/>
         </w:rPr>
         <w:drawing>
-          <wp:inline distT="0" distB="0" distL="0" distR="0" wp14:anchorId="19C0D5A2" wp14:editId="6C43780D">
+          <wp:inline distT="0" distB="0" distL="0" distR="0" wp14:anchorId="12DA470F" wp14:editId="36CDD28C">
             <wp:extent cx="5400040" cy="3599815"/>
             <wp:effectExtent l="0" t="0" r="0" b="635"/>
-            <wp:docPr id="13" name="Imagen 13"/>
+            <wp:docPr id="12" name="Imagen 12"/>
             <wp:cNvGraphicFramePr>
               <a:graphicFrameLocks xmlns:a="http://schemas.openxmlformats.org/drawingml/2006/main" noChangeAspect="1"/>
             </wp:cNvGraphicFramePr>
@@ -4737,7 +5393,7 @@
               <a:graphicData uri="http://schemas.openxmlformats.org/drawingml/2006/picture">
                 <pic:pic xmlns:pic="http://schemas.openxmlformats.org/drawingml/2006/picture">
                   <pic:nvPicPr>
-                    <pic:cNvPr id="0" name="Picture 34"/>
+                    <pic:cNvPr id="0" name="Picture 32"/>
                     <pic:cNvPicPr>
                       <a:picLocks noChangeAspect="1" noChangeArrowheads="1"/>
                     </pic:cNvPicPr>
@@ -4792,38 +5448,62 @@
         <w:rPr>
           <w:rStyle w:val="Referenciasutil"/>
         </w:rPr>
-        <w:t>6</w:t>
+        <w:t>5.</w:t>
       </w:r>
       <w:r>
         <w:rPr>
           <w:rStyle w:val="Referenciasutil"/>
         </w:rPr>
-        <w:t>. Base menu view's user interface prototype</w:t>
-      </w:r>
+        <w:t xml:space="preserve"> Profile menu view's user interface prototype</w:t>
+      </w:r>
+    </w:p>
+    <w:p>
+      <w:pPr>
+        <w:rPr>
+          <w:rFonts w:asciiTheme="majorHAnsi" w:eastAsiaTheme="majorEastAsia" w:hAnsiTheme="majorHAnsi" w:cstheme="majorBidi"/>
+          <w:color w:val="2E74B5" w:themeColor="accent1" w:themeShade="BF"/>
+          <w:sz w:val="26"/>
+          <w:szCs w:val="26"/>
+        </w:rPr>
+      </w:pPr>
+      <w:r>
+        <w:br w:type="page"/>
+      </w:r>
+    </w:p>
+    <w:p>
+      <w:pPr>
+        <w:pStyle w:val="Ttulo2"/>
+      </w:pPr>
+      <w:r>
+        <w:lastRenderedPageBreak/>
+        <w:t xml:space="preserve"> </w:t>
+      </w:r>
+      <w:bookmarkStart w:id="10" w:name="_Toc35194737"/>
+      <w:r>
+        <w:t>Airport menu view</w:t>
+      </w:r>
+      <w:bookmarkEnd w:id="10"/>
     </w:p>
     <w:p/>
     <w:p>
-      <w:r>
-        <w:br w:type="page"/>
-      </w:r>
-    </w:p>
-    <w:p>
-      <w:pPr>
-        <w:pStyle w:val="Ttulo2"/>
-      </w:pPr>
-      <w:r>
-        <w:lastRenderedPageBreak/>
-        <w:t>Airport chat view</w:t>
+      <w:pPr>
+        <w:jc w:val="both"/>
+      </w:pPr>
+      <w:r>
+        <w:t>Here is where</w:t>
+      </w:r>
+      <w:r>
+        <w:t xml:space="preserve"> it’s displayed user’s airport information. User can change airport’s name, see the number of visitors that are currently in the base, and the total number of visitors overall. User can also change the actual playlist of the </w:t>
+      </w:r>
+      <w:r>
+        <w:t>base or</w:t>
+      </w:r>
+      <w:r>
+        <w:t xml:space="preserve"> delete the base.</w:t>
       </w:r>
     </w:p>
     <w:p/>
     <w:p>
-      <w:r>
-        <w:t xml:space="preserve">Here is the chat of the airport where users can chat with each other. </w:t>
-      </w:r>
-    </w:p>
-    <w:p/>
-    <w:p>
       <w:pPr>
         <w:keepNext/>
       </w:pPr>
@@ -4832,10 +5512,10 @@
           <w:noProof/>
         </w:rPr>
         <w:drawing>
-          <wp:inline distT="0" distB="0" distL="0" distR="0" wp14:anchorId="23D64C79" wp14:editId="34E88EE0">
+          <wp:inline distT="0" distB="0" distL="0" distR="0" wp14:anchorId="19C0D5A2" wp14:editId="6C43780D">
             <wp:extent cx="5400040" cy="3599815"/>
             <wp:effectExtent l="0" t="0" r="0" b="635"/>
-            <wp:docPr id="14" name="Imagen 14"/>
+            <wp:docPr id="13" name="Imagen 13"/>
             <wp:cNvGraphicFramePr>
               <a:graphicFrameLocks xmlns:a="http://schemas.openxmlformats.org/drawingml/2006/main" noChangeAspect="1"/>
             </wp:cNvGraphicFramePr>
@@ -4843,7 +5523,7 @@
               <a:graphicData uri="http://schemas.openxmlformats.org/drawingml/2006/picture">
                 <pic:pic xmlns:pic="http://schemas.openxmlformats.org/drawingml/2006/picture">
                   <pic:nvPicPr>
-                    <pic:cNvPr id="0" name="Picture 36"/>
+                    <pic:cNvPr id="0" name="Picture 34"/>
                     <pic:cNvPicPr>
                       <a:picLocks noChangeAspect="1" noChangeArrowheads="1"/>
                     </pic:cNvPicPr>
@@ -4898,24 +5578,17 @@
         <w:rPr>
           <w:rStyle w:val="Referenciasutil"/>
         </w:rPr>
-        <w:t>7</w:t>
+        <w:t>6</w:t>
       </w:r>
       <w:r>
         <w:rPr>
           <w:rStyle w:val="Referenciasutil"/>
         </w:rPr>
-        <w:t>. Airport chat view's user interface prototype</w:t>
-      </w:r>
-    </w:p>
-    <w:p>
-      <w:pPr>
-        <w:rPr>
-          <w:rFonts w:asciiTheme="majorHAnsi" w:eastAsiaTheme="majorEastAsia" w:hAnsiTheme="majorHAnsi" w:cstheme="majorBidi"/>
-          <w:color w:val="2E74B5" w:themeColor="accent1" w:themeShade="BF"/>
-          <w:sz w:val="26"/>
-          <w:szCs w:val="26"/>
-        </w:rPr>
-      </w:pPr>
+        <w:t>. Base menu view's user interface prototype</w:t>
+      </w:r>
+    </w:p>
+    <w:p/>
+    <w:p>
       <w:r>
         <w:br w:type="page"/>
       </w:r>
@@ -4924,18 +5597,18 @@
       <w:pPr>
         <w:pStyle w:val="Ttulo2"/>
       </w:pPr>
+      <w:bookmarkStart w:id="11" w:name="_Toc35194738"/>
       <w:r>
         <w:lastRenderedPageBreak/>
-        <w:t>Airport lyrics view</w:t>
-      </w:r>
+        <w:t>Airport chat view</w:t>
+      </w:r>
+      <w:bookmarkEnd w:id="11"/>
     </w:p>
     <w:p/>
     <w:p>
       <w:r>
-        <w:t>Lyrics of the song that is currently playing in the base</w:t>
-      </w:r>
-      <w:bookmarkStart w:id="9" w:name="_GoBack"/>
-      <w:bookmarkEnd w:id="9"/>
+        <w:t xml:space="preserve">Here is the chat of the airport where users can chat with each other. </w:t>
+      </w:r>
     </w:p>
     <w:p/>
     <w:p>
@@ -4947,10 +5620,10 @@
           <w:noProof/>
         </w:rPr>
         <w:drawing>
-          <wp:inline distT="0" distB="0" distL="0" distR="0" wp14:anchorId="78AB263E" wp14:editId="61E470F8">
+          <wp:inline distT="0" distB="0" distL="0" distR="0" wp14:anchorId="23D64C79" wp14:editId="34E88EE0">
             <wp:extent cx="5400040" cy="3599815"/>
             <wp:effectExtent l="0" t="0" r="0" b="635"/>
-            <wp:docPr id="15" name="Imagen 15"/>
+            <wp:docPr id="14" name="Imagen 14"/>
             <wp:cNvGraphicFramePr>
               <a:graphicFrameLocks xmlns:a="http://schemas.openxmlformats.org/drawingml/2006/main" noChangeAspect="1"/>
             </wp:cNvGraphicFramePr>
@@ -4958,7 +5631,7 @@
               <a:graphicData uri="http://schemas.openxmlformats.org/drawingml/2006/picture">
                 <pic:pic xmlns:pic="http://schemas.openxmlformats.org/drawingml/2006/picture">
                   <pic:nvPicPr>
-                    <pic:cNvPr id="0" name="Picture 38"/>
+                    <pic:cNvPr id="0" name="Picture 36"/>
                     <pic:cNvPicPr>
                       <a:picLocks noChangeAspect="1" noChangeArrowheads="1"/>
                     </pic:cNvPicPr>
@@ -5013,6 +5686,121 @@
         <w:rPr>
           <w:rStyle w:val="Referenciasutil"/>
         </w:rPr>
+        <w:t>7</w:t>
+      </w:r>
+      <w:r>
+        <w:rPr>
+          <w:rStyle w:val="Referenciasutil"/>
+        </w:rPr>
+        <w:t>. Airport chat view's user interface prototype</w:t>
+      </w:r>
+    </w:p>
+    <w:p>
+      <w:pPr>
+        <w:rPr>
+          <w:rFonts w:asciiTheme="majorHAnsi" w:eastAsiaTheme="majorEastAsia" w:hAnsiTheme="majorHAnsi" w:cstheme="majorBidi"/>
+          <w:color w:val="2E74B5" w:themeColor="accent1" w:themeShade="BF"/>
+          <w:sz w:val="26"/>
+          <w:szCs w:val="26"/>
+        </w:rPr>
+      </w:pPr>
+      <w:r>
+        <w:br w:type="page"/>
+      </w:r>
+    </w:p>
+    <w:p>
+      <w:pPr>
+        <w:pStyle w:val="Ttulo2"/>
+      </w:pPr>
+      <w:bookmarkStart w:id="12" w:name="_Toc35194739"/>
+      <w:r>
+        <w:lastRenderedPageBreak/>
+        <w:t>Airport lyrics view</w:t>
+      </w:r>
+      <w:bookmarkEnd w:id="12"/>
+    </w:p>
+    <w:p/>
+    <w:p>
+      <w:r>
+        <w:t>Lyrics of the song that is currently playing in the base</w:t>
+      </w:r>
+    </w:p>
+    <w:p/>
+    <w:p>
+      <w:pPr>
+        <w:keepNext/>
+      </w:pPr>
+      <w:r>
+        <w:rPr>
+          <w:noProof/>
+        </w:rPr>
+        <w:drawing>
+          <wp:inline distT="0" distB="0" distL="0" distR="0" wp14:anchorId="78AB263E" wp14:editId="61E470F8">
+            <wp:extent cx="5400040" cy="3599815"/>
+            <wp:effectExtent l="0" t="0" r="0" b="635"/>
+            <wp:docPr id="15" name="Imagen 15"/>
+            <wp:cNvGraphicFramePr>
+              <a:graphicFrameLocks xmlns:a="http://schemas.openxmlformats.org/drawingml/2006/main" noChangeAspect="1"/>
+            </wp:cNvGraphicFramePr>
+            <a:graphic xmlns:a="http://schemas.openxmlformats.org/drawingml/2006/main">
+              <a:graphicData uri="http://schemas.openxmlformats.org/drawingml/2006/picture">
+                <pic:pic xmlns:pic="http://schemas.openxmlformats.org/drawingml/2006/picture">
+                  <pic:nvPicPr>
+                    <pic:cNvPr id="0" name="Picture 38"/>
+                    <pic:cNvPicPr>
+                      <a:picLocks noChangeAspect="1" noChangeArrowheads="1"/>
+                    </pic:cNvPicPr>
+                  </pic:nvPicPr>
+                  <pic:blipFill>
+                    <a:blip r:embed="rId25">
+                      <a:extLst>
+                        <a:ext uri="{28A0092B-C50C-407E-A947-70E740481C1C}">
+                          <a14:useLocalDpi xmlns:a14="http://schemas.microsoft.com/office/drawing/2010/main" val="0"/>
+                        </a:ext>
+                      </a:extLst>
+                    </a:blip>
+                    <a:srcRect/>
+                    <a:stretch>
+                      <a:fillRect/>
+                    </a:stretch>
+                  </pic:blipFill>
+                  <pic:spPr bwMode="auto">
+                    <a:xfrm>
+                      <a:off x="0" y="0"/>
+                      <a:ext cx="5400040" cy="3599815"/>
+                    </a:xfrm>
+                    <a:prstGeom prst="rect">
+                      <a:avLst/>
+                    </a:prstGeom>
+                    <a:noFill/>
+                    <a:ln>
+                      <a:noFill/>
+                    </a:ln>
+                  </pic:spPr>
+                </pic:pic>
+              </a:graphicData>
+            </a:graphic>
+          </wp:inline>
+        </w:drawing>
+      </w:r>
+    </w:p>
+    <w:p>
+      <w:pPr>
+        <w:pStyle w:val="Cita"/>
+        <w:rPr>
+          <w:rStyle w:val="Referenciasutil"/>
+        </w:rPr>
+      </w:pPr>
+      <w:r>
+        <w:rPr>
+          <w:rStyle w:val="Referenciasutil"/>
+        </w:rPr>
+        <w:t xml:space="preserve">Figure </w:t>
+      </w:r>
+      <w:r>
+        <w:rPr>
+          <w:rStyle w:val="Referenciasutil"/>
+        </w:rPr>
         <w:t>8</w:t>
       </w:r>
       <w:r>
@@ -5034,6 +5822,7 @@
       <w:pPr>
         <w:pStyle w:val="Ttulo1"/>
       </w:pPr>
+      <w:bookmarkStart w:id="13" w:name="_Toc35194740"/>
       <w:r>
         <w:lastRenderedPageBreak/>
         <w:t>Ar</w:t>
@@ -5041,7 +5830,7 @@
       <w:r>
         <w:t>chitecture</w:t>
       </w:r>
-      <w:bookmarkEnd w:id="8"/>
+      <w:bookmarkEnd w:id="13"/>
     </w:p>
     <w:p/>
     <w:p>
@@ -5049,39 +5838,78 @@
         <w:pStyle w:val="Ttulo2"/>
         <w:spacing w:before="0"/>
       </w:pPr>
-      <w:bookmarkStart w:id="10" w:name="_Toc35108744"/>
+      <w:bookmarkStart w:id="14" w:name="_Toc35194741"/>
+      <w:r>
+        <w:rPr>
+          <w:noProof/>
+        </w:rPr>
+        <w:drawing>
+          <wp:anchor distT="0" distB="0" distL="114300" distR="114300" simplePos="0" relativeHeight="251661312" behindDoc="1" locked="0" layoutInCell="1" allowOverlap="1" wp14:anchorId="5F827AA8" wp14:editId="7DDACB1C">
+            <wp:simplePos x="0" y="0"/>
+            <wp:positionH relativeFrom="column">
+              <wp:posOffset>-295275</wp:posOffset>
+            </wp:positionH>
+            <wp:positionV relativeFrom="paragraph">
+              <wp:posOffset>412115</wp:posOffset>
+            </wp:positionV>
+            <wp:extent cx="5958840" cy="2402205"/>
+            <wp:effectExtent l="0" t="0" r="3810" b="0"/>
+            <wp:wrapSquare wrapText="bothSides"/>
+            <wp:docPr id="3" name="Imagen 3"/>
+            <wp:cNvGraphicFramePr>
+              <a:graphicFrameLocks xmlns:a="http://schemas.openxmlformats.org/drawingml/2006/main" noChangeAspect="1"/>
+            </wp:cNvGraphicFramePr>
+            <a:graphic xmlns:a="http://schemas.openxmlformats.org/drawingml/2006/main">
+              <a:graphicData uri="http://schemas.openxmlformats.org/drawingml/2006/picture">
+                <pic:pic xmlns:pic="http://schemas.openxmlformats.org/drawingml/2006/picture">
+                  <pic:nvPicPr>
+                    <pic:cNvPr id="1" name=""/>
+                    <pic:cNvPicPr/>
+                  </pic:nvPicPr>
+                  <pic:blipFill rotWithShape="1">
+                    <a:blip r:embed="rId26">
+                      <a:extLst>
+                        <a:ext uri="{28A0092B-C50C-407E-A947-70E740481C1C}">
+                          <a14:useLocalDpi xmlns:a14="http://schemas.microsoft.com/office/drawing/2010/main" val="0"/>
+                        </a:ext>
+                      </a:extLst>
+                    </a:blip>
+                    <a:srcRect l="19385" t="28536" r="36849" b="40100"/>
+                    <a:stretch/>
+                  </pic:blipFill>
+                  <pic:spPr bwMode="auto">
+                    <a:xfrm>
+                      <a:off x="0" y="0"/>
+                      <a:ext cx="5958840" cy="2402205"/>
+                    </a:xfrm>
+                    <a:prstGeom prst="rect">
+                      <a:avLst/>
+                    </a:prstGeom>
+                    <a:ln>
+                      <a:noFill/>
+                    </a:ln>
+                    <a:extLst>
+                      <a:ext uri="{53640926-AAD7-44D8-BBD7-CCE9431645EC}">
+                        <a14:shadowObscured xmlns:a14="http://schemas.microsoft.com/office/drawing/2010/main"/>
+                      </a:ext>
+                    </a:extLst>
+                  </pic:spPr>
+                </pic:pic>
+              </a:graphicData>
+            </a:graphic>
+            <wp14:sizeRelH relativeFrom="margin">
+              <wp14:pctWidth>0</wp14:pctWidth>
+            </wp14:sizeRelH>
+            <wp14:sizeRelV relativeFrom="margin">
+              <wp14:pctHeight>0</wp14:pctHeight>
+            </wp14:sizeRelV>
+          </wp:anchor>
+        </w:drawing>
+      </w:r>
       <w:r>
         <w:t>Component diagram</w:t>
       </w:r>
-      <w:bookmarkEnd w:id="10"/>
-    </w:p>
-    <w:p>
-      <w:pPr>
-        <w:spacing w:after="0"/>
-        <w:rPr>
-          <w:rFonts w:asciiTheme="majorHAnsi" w:hAnsiTheme="majorHAnsi"/>
-          <w:sz w:val="28"/>
-          <w:szCs w:val="28"/>
-        </w:rPr>
-      </w:pPr>
-    </w:p>
-    <w:p>
-      <w:pPr>
-        <w:spacing w:after="0"/>
-        <w:rPr>
-          <w:rFonts w:cstheme="minorHAnsi"/>
-          <w:szCs w:val="28"/>
-          <w:lang w:val="es-ES"/>
-        </w:rPr>
-      </w:pPr>
-      <w:r>
-        <w:rPr>
-          <w:rFonts w:cstheme="minorHAnsi"/>
-          <w:szCs w:val="28"/>
-          <w:lang w:val="es-ES"/>
-        </w:rPr>
-        <w:t>Diagrama UML de componentes de alto nivel. Debe incluir las aplicaciones integradas y nuestra propia aplicación como un componente independiente.</w:t>
-      </w:r>
+      <w:bookmarkEnd w:id="14"/>
     </w:p>
     <w:p>
       <w:pPr>
@@ -5099,14 +5927,14 @@
         <w:pStyle w:val="Ttulo2"/>
         <w:spacing w:before="0"/>
       </w:pPr>
-      <w:bookmarkStart w:id="11" w:name="_Toc35108745"/>
+      <w:bookmarkStart w:id="15" w:name="_Toc35194742"/>
       <w:r>
         <w:t>D</w:t>
       </w:r>
       <w:r>
         <w:t>eployment diagram</w:t>
       </w:r>
-      <w:bookmarkEnd w:id="11"/>
+      <w:bookmarkEnd w:id="15"/>
     </w:p>
     <w:p/>
     <w:p>
@@ -5117,42 +5945,131 @@
       </w:pPr>
       <w:r>
         <w:rPr>
-          <w:lang w:val="es-ES"/>
-        </w:rPr>
-        <w:t>Diagrama UML de despliegue de la aplicación.</w:t>
-      </w:r>
-    </w:p>
-    <w:p>
-      <w:pPr>
-        <w:rPr>
-          <w:lang w:val="es-ES"/>
-        </w:rPr>
-      </w:pPr>
+          <w:noProof/>
+        </w:rPr>
+        <w:drawing>
+          <wp:inline distT="0" distB="0" distL="0" distR="0" wp14:anchorId="4F1BCC62" wp14:editId="4CDD9C39">
+            <wp:extent cx="5699760" cy="4698908"/>
+            <wp:effectExtent l="0" t="0" r="0" b="6985"/>
+            <wp:docPr id="4" name="Imagen 4"/>
+            <wp:cNvGraphicFramePr>
+              <a:graphicFrameLocks xmlns:a="http://schemas.openxmlformats.org/drawingml/2006/main" noChangeAspect="1"/>
+            </wp:cNvGraphicFramePr>
+            <a:graphic xmlns:a="http://schemas.openxmlformats.org/drawingml/2006/main">
+              <a:graphicData uri="http://schemas.openxmlformats.org/drawingml/2006/picture">
+                <pic:pic xmlns:pic="http://schemas.openxmlformats.org/drawingml/2006/picture">
+                  <pic:nvPicPr>
+                    <pic:cNvPr id="1" name=""/>
+                    <pic:cNvPicPr/>
+                  </pic:nvPicPr>
+                  <pic:blipFill rotWithShape="1">
+                    <a:blip r:embed="rId27"/>
+                    <a:srcRect l="21731" t="17809" r="30856" b="12709"/>
+                    <a:stretch/>
+                  </pic:blipFill>
+                  <pic:spPr bwMode="auto">
+                    <a:xfrm>
+                      <a:off x="0" y="0"/>
+                      <a:ext cx="5715596" cy="4711964"/>
+                    </a:xfrm>
+                    <a:prstGeom prst="rect">
+                      <a:avLst/>
+                    </a:prstGeom>
+                    <a:ln>
+                      <a:noFill/>
+                    </a:ln>
+                    <a:extLst>
+                      <a:ext uri="{53640926-AAD7-44D8-BBD7-CCE9431645EC}">
+                        <a14:shadowObscured xmlns:a14="http://schemas.microsoft.com/office/drawing/2010/main"/>
+                      </a:ext>
+                    </a:extLst>
+                  </pic:spPr>
+                </pic:pic>
+              </a:graphicData>
+            </a:graphic>
+          </wp:inline>
+        </w:drawing>
+      </w:r>
     </w:p>
     <w:p>
       <w:pPr>
         <w:pStyle w:val="Ttulo2"/>
       </w:pPr>
-      <w:bookmarkStart w:id="12" w:name="_Toc35108746"/>
+      <w:bookmarkStart w:id="16" w:name="_Toc35194743"/>
+      <w:r>
+        <w:rPr>
+          <w:noProof/>
+        </w:rPr>
+        <w:lastRenderedPageBreak/>
+        <w:drawing>
+          <wp:anchor distT="0" distB="0" distL="114300" distR="114300" simplePos="0" relativeHeight="251662336" behindDoc="0" locked="0" layoutInCell="1" allowOverlap="1" wp14:anchorId="3981839D" wp14:editId="107C05A3">
+            <wp:simplePos x="0" y="0"/>
+            <wp:positionH relativeFrom="column">
+              <wp:posOffset>-638175</wp:posOffset>
+            </wp:positionH>
+            <wp:positionV relativeFrom="paragraph">
+              <wp:posOffset>421005</wp:posOffset>
+            </wp:positionV>
+            <wp:extent cx="6724015" cy="4318000"/>
+            <wp:effectExtent l="0" t="0" r="635" b="6350"/>
+            <wp:wrapSquare wrapText="bothSides"/>
+            <wp:docPr id="6" name="Imagen 6"/>
+            <wp:cNvGraphicFramePr>
+              <a:graphicFrameLocks xmlns:a="http://schemas.openxmlformats.org/drawingml/2006/main" noChangeAspect="1"/>
+            </wp:cNvGraphicFramePr>
+            <a:graphic xmlns:a="http://schemas.openxmlformats.org/drawingml/2006/main">
+              <a:graphicData uri="http://schemas.openxmlformats.org/drawingml/2006/picture">
+                <pic:pic xmlns:pic="http://schemas.openxmlformats.org/drawingml/2006/picture">
+                  <pic:nvPicPr>
+                    <pic:cNvPr id="1" name=""/>
+                    <pic:cNvPicPr/>
+                  </pic:nvPicPr>
+                  <pic:blipFill rotWithShape="1">
+                    <a:blip r:embed="rId28">
+                      <a:extLst>
+                        <a:ext uri="{28A0092B-C50C-407E-A947-70E740481C1C}">
+                          <a14:useLocalDpi xmlns:a14="http://schemas.microsoft.com/office/drawing/2010/main" val="0"/>
+                        </a:ext>
+                      </a:extLst>
+                    </a:blip>
+                    <a:srcRect l="962" t="4166" r="25267" b="11610"/>
+                    <a:stretch/>
+                  </pic:blipFill>
+                  <pic:spPr bwMode="auto">
+                    <a:xfrm>
+                      <a:off x="0" y="0"/>
+                      <a:ext cx="6724015" cy="4318000"/>
+                    </a:xfrm>
+                    <a:prstGeom prst="rect">
+                      <a:avLst/>
+                    </a:prstGeom>
+                    <a:ln>
+                      <a:noFill/>
+                    </a:ln>
+                    <a:extLst>
+                      <a:ext uri="{53640926-AAD7-44D8-BBD7-CCE9431645EC}">
+                        <a14:shadowObscured xmlns:a14="http://schemas.microsoft.com/office/drawing/2010/main"/>
+                      </a:ext>
+                    </a:extLst>
+                  </pic:spPr>
+                </pic:pic>
+              </a:graphicData>
+            </a:graphic>
+            <wp14:sizeRelH relativeFrom="margin">
+              <wp14:pctWidth>0</wp14:pctWidth>
+            </wp14:sizeRelH>
+            <wp14:sizeRelV relativeFrom="margin">
+              <wp14:pctHeight>0</wp14:pctHeight>
+            </wp14:sizeRelV>
+          </wp:anchor>
+        </w:drawing>
+      </w:r>
       <w:r>
         <w:t>High-level sequence diagram</w:t>
       </w:r>
-      <w:bookmarkEnd w:id="12"/>
+      <w:bookmarkEnd w:id="16"/>
     </w:p>
     <w:p/>
-    <w:p>
-      <w:pPr>
-        <w:rPr>
-          <w:lang w:val="es-ES"/>
-        </w:rPr>
-      </w:pPr>
-      <w:r>
-        <w:rPr>
-          <w:lang w:val="es-ES"/>
-        </w:rPr>
-        <w:t>Diagrama UML de secuencia indicando el flujo de mensajes entre las distintas aplicaciones integradas.</w:t>
-      </w:r>
-    </w:p>
     <w:p>
       <w:pPr>
         <w:rPr>
@@ -5165,47 +6082,41 @@
         <w:pStyle w:val="Ttulo2"/>
         <w:spacing w:before="0"/>
       </w:pPr>
-      <w:bookmarkStart w:id="13" w:name="_Toc35108747"/>
+      <w:bookmarkStart w:id="17" w:name="_Toc35194744"/>
       <w:r>
         <w:t>Class diagram</w:t>
       </w:r>
-      <w:bookmarkEnd w:id="13"/>
+      <w:bookmarkEnd w:id="17"/>
     </w:p>
     <w:p/>
     <w:p>
       <w:pPr>
         <w:jc w:val="both"/>
-        <w:rPr>
-          <w:lang w:val="es-ES"/>
-        </w:rPr>
-      </w:pPr>
-      <w:r>
-        <w:rPr>
-          <w:lang w:val="es-ES"/>
-        </w:rPr>
-        <w:t>Diagrama UML de clases indicando la distribución de las clases entre las distintas capas, según el patrón MVC.</w:t>
+      </w:pPr>
+      <w:r>
+        <w:t>It hasn’t been done y</w:t>
+      </w:r>
+      <w:r>
+        <w:t>et.</w:t>
       </w:r>
     </w:p>
     <w:p>
       <w:pPr>
         <w:jc w:val="both"/>
-        <w:rPr>
-          <w:lang w:val="es-ES"/>
-        </w:rPr>
       </w:pPr>
     </w:p>
     <w:p>
       <w:pPr>
         <w:pStyle w:val="Ttulo2"/>
       </w:pPr>
-      <w:bookmarkStart w:id="14" w:name="_Toc35108748"/>
+      <w:bookmarkStart w:id="18" w:name="_Toc35194745"/>
       <w:r>
         <w:t xml:space="preserve">Sequence </w:t>
       </w:r>
-      <w:bookmarkEnd w:id="14"/>
       <w:r>
         <w:t>diagram</w:t>
       </w:r>
+      <w:bookmarkEnd w:id="18"/>
     </w:p>
     <w:p>
       <w:pPr>
@@ -5215,30 +6126,23 @@
     <w:p>
       <w:pPr>
         <w:jc w:val="both"/>
-        <w:rPr>
-          <w:lang w:val="es-ES"/>
-        </w:rPr>
-      </w:pPr>
-      <w:r>
-        <w:rPr>
-          <w:lang w:val="es-ES"/>
-        </w:rPr>
-        <w:t>Diagramas UML de secuencia ilustrando la comunicación entre vistas, controladores y clases del modelo.</w:t>
+      </w:pPr>
+      <w:r>
+        <w:t>It hasn’t been done y</w:t>
+      </w:r>
+      <w:r>
+        <w:t>et.</w:t>
       </w:r>
     </w:p>
     <w:p>
       <w:pPr>
         <w:jc w:val="both"/>
-        <w:rPr>
-          <w:lang w:val="es-ES"/>
-        </w:rPr>
       </w:pPr>
       <w:r>
         <w:rPr>
           <w:rFonts w:asciiTheme="majorHAnsi" w:hAnsiTheme="majorHAnsi"/>
           <w:sz w:val="28"/>
           <w:szCs w:val="28"/>
-          <w:lang w:val="es-ES"/>
         </w:rPr>
         <w:br w:type="page"/>
       </w:r>
@@ -5247,7 +6151,7 @@
       <w:pPr>
         <w:pStyle w:val="Ttulo1"/>
       </w:pPr>
-      <w:bookmarkStart w:id="15" w:name="_Toc35108749"/>
+      <w:bookmarkStart w:id="19" w:name="_Toc35194746"/>
       <w:r>
         <w:lastRenderedPageBreak/>
         <w:t>Implementa</w:t>
@@ -5255,7 +6159,7 @@
       <w:r>
         <w:t>tion</w:t>
       </w:r>
-      <w:bookmarkEnd w:id="15"/>
+      <w:bookmarkEnd w:id="19"/>
     </w:p>
     <w:p/>
     <w:p>
@@ -5538,12 +6442,12 @@
       <w:pPr>
         <w:pStyle w:val="Ttulo1"/>
       </w:pPr>
-      <w:bookmarkStart w:id="16" w:name="_Toc35108750"/>
+      <w:bookmarkStart w:id="20" w:name="_Toc35194747"/>
       <w:r>
         <w:lastRenderedPageBreak/>
         <w:t>Tests</w:t>
       </w:r>
-      <w:bookmarkEnd w:id="16"/>
+      <w:bookmarkEnd w:id="20"/>
     </w:p>
     <w:p>
       <w:r>
@@ -6170,7 +7074,7 @@
       <w:pPr>
         <w:pStyle w:val="Ttulo1"/>
       </w:pPr>
-      <w:bookmarkStart w:id="17" w:name="_Toc35108751"/>
+      <w:bookmarkStart w:id="21" w:name="_Toc35194748"/>
       <w:r>
         <w:t>U</w:t>
       </w:r>
@@ -6183,7 +7087,7 @@
       <w:r>
         <w:t>’s Manual</w:t>
       </w:r>
-      <w:bookmarkEnd w:id="17"/>
+      <w:bookmarkEnd w:id="21"/>
     </w:p>
     <w:p/>
     <w:p>
@@ -6191,11 +7095,11 @@
         <w:pStyle w:val="Ttulo2"/>
         <w:spacing w:before="0"/>
       </w:pPr>
-      <w:bookmarkStart w:id="18" w:name="_Toc35108752"/>
+      <w:bookmarkStart w:id="22" w:name="_Toc35194749"/>
       <w:r>
         <w:t>Mashup</w:t>
       </w:r>
-      <w:bookmarkEnd w:id="18"/>
+      <w:bookmarkEnd w:id="22"/>
     </w:p>
     <w:p/>
     <w:p>
@@ -6209,11 +7113,11 @@
         <w:pStyle w:val="Ttulo2"/>
         <w:spacing w:before="0"/>
       </w:pPr>
-      <w:bookmarkStart w:id="19" w:name="_Toc35108753"/>
+      <w:bookmarkStart w:id="23" w:name="_Toc35194750"/>
       <w:r>
         <w:t>API REST</w:t>
       </w:r>
-      <w:bookmarkEnd w:id="19"/>
+      <w:bookmarkEnd w:id="23"/>
     </w:p>
     <w:p/>
     <w:p>
@@ -6375,14 +7279,14 @@
         </w:numPr>
         <w:ind w:left="432" w:hanging="432"/>
       </w:pPr>
-      <w:bookmarkStart w:id="20" w:name="_Toc35108754"/>
+      <w:bookmarkStart w:id="24" w:name="_Toc35194751"/>
       <w:r>
         <w:t>Referenc</w:t>
       </w:r>
       <w:r>
         <w:t>es</w:t>
       </w:r>
-      <w:bookmarkEnd w:id="20"/>
+      <w:bookmarkEnd w:id="24"/>
     </w:p>
     <w:p/>
     <w:p>
@@ -6401,7 +7305,7 @@
       <w:r>
         <w:t xml:space="preserve">. </w:t>
       </w:r>
-      <w:hyperlink r:id="rId25" w:history="1">
+      <w:hyperlink r:id="rId29" w:history="1">
         <w:r>
           <w:rPr>
             <w:rStyle w:val="Hipervnculo"/>
@@ -6435,7 +7339,21 @@
         <w:rPr>
           <w:lang w:val="es-ES"/>
         </w:rPr>
-        <w:t xml:space="preserve">[2] J. Webber, S. Parastatidis y I. Robinson. </w:t>
+        <w:t xml:space="preserve">[2] J. Webber, S. </w:t>
+      </w:r>
+      <w:proofErr w:type="spellStart"/>
+      <w:r>
+        <w:rPr>
+          <w:lang w:val="es-ES"/>
+        </w:rPr>
+        <w:t>Parastatidis</w:t>
+      </w:r>
+      <w:proofErr w:type="spellEnd"/>
+      <w:r>
+        <w:rPr>
+          <w:lang w:val="es-ES"/>
+        </w:rPr>
+        <w:t xml:space="preserve"> y I. Robinson. </w:t>
       </w:r>
       <w:r>
         <w:rPr>
@@ -6480,8 +7398,8 @@
       </w:pPr>
     </w:p>
     <w:sectPr>
-      <w:footerReference w:type="even" r:id="rId26"/>
-      <w:footerReference w:type="default" r:id="rId27"/>
+      <w:footerReference w:type="even" r:id="rId30"/>
+      <w:footerReference w:type="default" r:id="rId31"/>
       <w:pgSz w:w="11906" w:h="16838"/>
       <w:pgMar w:top="1417" w:right="1701" w:bottom="1417" w:left="1701" w:header="708" w:footer="708" w:gutter="0"/>
       <w:pgNumType w:start="1"/>
@@ -7943,14 +8861,6 @@
 </w:numbering>
 </file>
 
-<file path=word/people.xml><?xml version="1.0" encoding="utf-8"?>
-<w15:people xmlns:wpc="http://schemas.microsoft.com/office/word/2010/wordprocessingCanvas" xmlns:cx="http://schemas.microsoft.com/office/drawing/2014/chartex" xmlns:cx1="http://schemas.microsoft.com/office/drawing/2015/9/8/chartex" xmlns:cx2="http://schemas.microsoft.com/office/drawing/2015/10/21/chartex" xmlns:cx3="http://schemas.microsoft.com/office/drawing/2016/5/9/chartex" xmlns:cx4="http://schemas.microsoft.com/office/drawing/2016/5/10/chartex" xmlns:cx5="http://schemas.microsoft.com/office/drawing/2016/5/11/chartex" xmlns:cx6="http://schemas.microsoft.com/office/drawing/2016/5/12/chartex" xmlns:cx7="http://schemas.microsoft.com/office/drawing/2016/5/13/chartex" xmlns:cx8="http://schemas.microsoft.com/office/drawing/2016/5/14/chartex" xmlns:mc="http://schemas.openxmlformats.org/markup-compatibility/2006" xmlns:aink="http://schemas.microsoft.com/office/drawing/2016/ink" xmlns:am3d="http://schemas.microsoft.com/office/drawing/2017/model3d" xmlns:o="urn:schemas-microsoft-com:office:office" xmlns:r="http://schemas.openxmlformats.org/officeDocument/2006/relationships" xmlns:m="http://schemas.openxmlformats.org/officeDocument/2006/math" xmlns:v="urn:schemas-microsoft-com:vml" xmlns:wp14="http://schemas.microsoft.com/office/word/2010/wordprocessingDrawing" xmlns:wp="http://schemas.openxmlformats.org/drawingml/2006/wordprocessingDrawing" xmlns:w10="urn:schemas-microsoft-com:office:word" xmlns:w="http://schemas.openxmlformats.org/wordprocessingml/2006/main" xmlns:w14="http://schemas.microsoft.com/office/word/2010/wordml" xmlns:w15="http://schemas.microsoft.com/office/word/2012/wordml" xmlns:w16cid="http://schemas.microsoft.com/office/word/2016/wordml/cid" xmlns:w16se="http://schemas.microsoft.com/office/word/2015/wordml/symex" xmlns:wpg="http://schemas.microsoft.com/office/word/2010/wordprocessingGroup" xmlns:wpi="http://schemas.microsoft.com/office/word/2010/wordprocessingInk" xmlns:wne="http://schemas.microsoft.com/office/word/2006/wordml" xmlns:wps="http://schemas.microsoft.com/office/word/2010/wordprocessingShape" mc:Ignorable="w14 w15 w16se w16cid wp14">
-  <w15:person w15:author="Carmen María Muñoz Pérez">
-    <w15:presenceInfo w15:providerId="Windows Live" w15:userId="cf518efbf8520b12"/>
-  </w15:person>
-</w15:people>
-</file>
-
 <file path=word/styles.xml><?xml version="1.0" encoding="utf-8"?>
 <w:styles xmlns:mc="http://schemas.openxmlformats.org/markup-compatibility/2006" xmlns:r="http://schemas.openxmlformats.org/officeDocument/2006/relationships" xmlns:w="http://schemas.openxmlformats.org/wordprocessingml/2006/main" xmlns:w14="http://schemas.microsoft.com/office/word/2010/wordml" xmlns:w15="http://schemas.microsoft.com/office/word/2012/wordml" xmlns:w16cid="http://schemas.microsoft.com/office/word/2016/wordml/cid" xmlns:w16se="http://schemas.microsoft.com/office/word/2015/wordml/symex" mc:Ignorable="w14 w15 w16se w16cid">
   <w:docDefaults>
@@ -7968,7 +8878,7 @@
       </w:pPr>
     </w:pPrDefault>
   </w:docDefaults>
-  <w:latentStyles w:defLockedState="0" w:defUIPriority="99" w:defSemiHidden="0" w:defUnhideWhenUsed="0" w:defQFormat="0" w:count="377">
+  <w:latentStyles w:defLockedState="0" w:defUIPriority="99" w:defSemiHidden="0" w:defUnhideWhenUsed="0" w:defQFormat="0" w:count="376">
     <w:lsdException w:name="Normal" w:uiPriority="0" w:qFormat="1"/>
     <w:lsdException w:name="heading 1" w:uiPriority="9" w:qFormat="1"/>
     <w:lsdException w:name="heading 2" w:semiHidden="1" w:uiPriority="9" w:unhideWhenUsed="1" w:qFormat="1"/>
@@ -8074,6 +8984,7 @@
     <w:lsdException w:name="HTML Sample" w:semiHidden="1" w:unhideWhenUsed="1"/>
     <w:lsdException w:name="HTML Typewriter" w:semiHidden="1" w:unhideWhenUsed="1"/>
     <w:lsdException w:name="HTML Variable" w:semiHidden="1" w:unhideWhenUsed="1"/>
+    <w:lsdException w:name="Normal Table" w:semiHidden="1" w:unhideWhenUsed="1"/>
     <w:lsdException w:name="annotation subject" w:semiHidden="1" w:unhideWhenUsed="1"/>
     <w:lsdException w:name="No List" w:semiHidden="1" w:unhideWhenUsed="1"/>
     <w:lsdException w:name="Outline List 1" w:semiHidden="1" w:unhideWhenUsed="1"/>
@@ -8120,8 +9031,10 @@
     <w:lsdException w:name="Table Subtle 2" w:semiHidden="1" w:unhideWhenUsed="1"/>
     <w:lsdException w:name="Table Web 1" w:semiHidden="1" w:unhideWhenUsed="1"/>
     <w:lsdException w:name="Table Web 2" w:semiHidden="1" w:unhideWhenUsed="1"/>
+    <w:lsdException w:name="Table Web 3" w:semiHidden="1" w:unhideWhenUsed="1"/>
     <w:lsdException w:name="Balloon Text" w:semiHidden="1" w:unhideWhenUsed="1"/>
     <w:lsdException w:name="Table Grid" w:uiPriority="39"/>
+    <w:lsdException w:name="Table Theme" w:semiHidden="1" w:unhideWhenUsed="1"/>
     <w:lsdException w:name="Placeholder Text" w:semiHidden="1"/>
     <w:lsdException w:name="No Spacing" w:uiPriority="1" w:qFormat="1"/>
     <w:lsdException w:name="Light Shading" w:uiPriority="60"/>
@@ -8342,7 +9255,6 @@
     <w:lsdException w:name="Hashtag" w:semiHidden="1" w:unhideWhenUsed="1"/>
     <w:lsdException w:name="Unresolved Mention" w:semiHidden="1" w:unhideWhenUsed="1"/>
     <w:lsdException w:name="Smart Link" w:semiHidden="1" w:unhideWhenUsed="1"/>
-    <w:lsdException w:name="Smart Link Error" w:semiHidden="1" w:unhideWhenUsed="1"/>
   </w:latentStyles>
   <w:style w:type="paragraph" w:default="1" w:styleId="Normal">
     <w:name w:val="Normal"/>
@@ -9708,7 +10620,7 @@
 </file>
 
 <file path=customXml/itemProps1.xml><?xml version="1.0" encoding="utf-8"?>
-<ds:datastoreItem xmlns:ds="http://schemas.openxmlformats.org/officeDocument/2006/customXml" ds:itemID="{7D6D9EA3-FF5E-4D48-A988-B29855B27EAC}">
+<ds:datastoreItem xmlns:ds="http://schemas.openxmlformats.org/officeDocument/2006/customXml" ds:itemID="{32593D42-B50E-4C1B-BA11-F361CCB5BB5A}">
   <ds:schemaRefs>
     <ds:schemaRef ds:uri="http://schemas.openxmlformats.org/officeDocument/2006/bibliography"/>
   </ds:schemaRefs>

</xml_diff>

<commit_message>
Corrected some mistakes in the main document
</commit_message>
<xml_diff>
--- a/document/aiss_document.docx
+++ b/document/aiss_document.docx
@@ -2408,7 +2408,6 @@
             </w:r>
           </w:hyperlink>
         </w:p>
-        <w:bookmarkStart w:id="0" w:name="_GoBack"/>
         <w:p>
           <w:pPr>
             <w:pStyle w:val="TDC2"/>
@@ -2423,126 +2422,80 @@
               <w:lang w:val="es-ES" w:eastAsia="es-ES"/>
             </w:rPr>
           </w:pPr>
-          <w:r>
-            <w:rPr>
-              <w:rStyle w:val="Hipervnculo"/>
-              <w:noProof/>
-            </w:rPr>
-            <w:fldChar w:fldCharType="begin"/>
-          </w:r>
-          <w:r>
-            <w:rPr>
-              <w:rStyle w:val="Hipervnculo"/>
-              <w:noProof/>
-            </w:rPr>
-            <w:instrText xml:space="preserve"> </w:instrText>
-          </w:r>
-          <w:r>
-            <w:rPr>
-              <w:noProof/>
-            </w:rPr>
-            <w:instrText>HYPERLINK \l "_Toc35194737"</w:instrText>
-          </w:r>
-          <w:r>
-            <w:rPr>
-              <w:rStyle w:val="Hipervnculo"/>
-              <w:noProof/>
-            </w:rPr>
-            <w:instrText xml:space="preserve"> </w:instrText>
-          </w:r>
-          <w:r>
-            <w:rPr>
-              <w:rStyle w:val="Hipervnculo"/>
-              <w:noProof/>
-            </w:rPr>
-          </w:r>
-          <w:r>
-            <w:rPr>
-              <w:rStyle w:val="Hipervnculo"/>
-              <w:noProof/>
-            </w:rPr>
-            <w:fldChar w:fldCharType="separate"/>
-          </w:r>
-          <w:r>
-            <w:rPr>
-              <w:rStyle w:val="Hipervnculo"/>
-              <w:noProof/>
-            </w:rPr>
-            <w:t>2.6</w:t>
-          </w:r>
-          <w:r>
-            <w:rPr>
-              <w:rFonts w:eastAsiaTheme="minorEastAsia"/>
-              <w:noProof/>
-              <w:sz w:val="22"/>
-              <w:lang w:val="es-ES" w:eastAsia="es-ES"/>
-            </w:rPr>
-            <w:tab/>
-          </w:r>
-          <w:r>
-            <w:rPr>
-              <w:rStyle w:val="Hipervnculo"/>
-              <w:noProof/>
-            </w:rPr>
-            <w:t>Airport menu view</w:t>
-          </w:r>
-          <w:r>
-            <w:rPr>
-              <w:noProof/>
-              <w:webHidden/>
-            </w:rPr>
-            <w:tab/>
-          </w:r>
-          <w:r>
-            <w:rPr>
-              <w:noProof/>
-              <w:webHidden/>
-            </w:rPr>
-            <w:fldChar w:fldCharType="begin"/>
-          </w:r>
-          <w:r>
-            <w:rPr>
-              <w:noProof/>
-              <w:webHidden/>
-            </w:rPr>
-            <w:instrText xml:space="preserve"> PAGEREF _Toc35194737 \h </w:instrText>
-          </w:r>
-          <w:r>
-            <w:rPr>
-              <w:noProof/>
-              <w:webHidden/>
-            </w:rPr>
-          </w:r>
-          <w:r>
-            <w:rPr>
-              <w:noProof/>
-              <w:webHidden/>
-            </w:rPr>
-            <w:fldChar w:fldCharType="separate"/>
-          </w:r>
-          <w:r>
-            <w:rPr>
-              <w:noProof/>
-              <w:webHidden/>
-            </w:rPr>
-            <w:t>11</w:t>
-          </w:r>
-          <w:r>
-            <w:rPr>
-              <w:noProof/>
-              <w:webHidden/>
-            </w:rPr>
-            <w:fldChar w:fldCharType="end"/>
-          </w:r>
-          <w:r>
-            <w:rPr>
-              <w:rStyle w:val="Hipervnculo"/>
-              <w:noProof/>
-            </w:rPr>
-            <w:fldChar w:fldCharType="end"/>
-          </w:r>
+          <w:hyperlink w:anchor="_Toc35194737" w:history="1">
+            <w:r>
+              <w:rPr>
+                <w:rStyle w:val="Hipervnculo"/>
+                <w:noProof/>
+              </w:rPr>
+              <w:t>2.6</w:t>
+            </w:r>
+            <w:r>
+              <w:rPr>
+                <w:rFonts w:eastAsiaTheme="minorEastAsia"/>
+                <w:noProof/>
+                <w:sz w:val="22"/>
+                <w:lang w:val="es-ES" w:eastAsia="es-ES"/>
+              </w:rPr>
+              <w:tab/>
+            </w:r>
+            <w:r>
+              <w:rPr>
+                <w:rStyle w:val="Hipervnculo"/>
+                <w:noProof/>
+              </w:rPr>
+              <w:t>Airport menu view</w:t>
+            </w:r>
+            <w:r>
+              <w:rPr>
+                <w:noProof/>
+                <w:webHidden/>
+              </w:rPr>
+              <w:tab/>
+            </w:r>
+            <w:r>
+              <w:rPr>
+                <w:noProof/>
+                <w:webHidden/>
+              </w:rPr>
+              <w:fldChar w:fldCharType="begin"/>
+            </w:r>
+            <w:r>
+              <w:rPr>
+                <w:noProof/>
+                <w:webHidden/>
+              </w:rPr>
+              <w:instrText xml:space="preserve"> PAGEREF _Toc35194737 \h </w:instrText>
+            </w:r>
+            <w:r>
+              <w:rPr>
+                <w:noProof/>
+                <w:webHidden/>
+              </w:rPr>
+            </w:r>
+            <w:r>
+              <w:rPr>
+                <w:noProof/>
+                <w:webHidden/>
+              </w:rPr>
+              <w:fldChar w:fldCharType="separate"/>
+            </w:r>
+            <w:r>
+              <w:rPr>
+                <w:noProof/>
+                <w:webHidden/>
+              </w:rPr>
+              <w:t>11</w:t>
+            </w:r>
+            <w:r>
+              <w:rPr>
+                <w:noProof/>
+                <w:webHidden/>
+              </w:rPr>
+              <w:fldChar w:fldCharType="end"/>
+            </w:r>
+          </w:hyperlink>
         </w:p>
-        <w:bookmarkEnd w:id="0"/>
         <w:p>
           <w:pPr>
             <w:pStyle w:val="TDC2"/>
@@ -2557,124 +2510,79 @@
               <w:lang w:val="es-ES" w:eastAsia="es-ES"/>
             </w:rPr>
           </w:pPr>
-          <w:r>
-            <w:rPr>
-              <w:rStyle w:val="Hipervnculo"/>
-              <w:noProof/>
-            </w:rPr>
-            <w:fldChar w:fldCharType="begin"/>
-          </w:r>
-          <w:r>
-            <w:rPr>
-              <w:rStyle w:val="Hipervnculo"/>
-              <w:noProof/>
-            </w:rPr>
-            <w:instrText xml:space="preserve"> </w:instrText>
-          </w:r>
-          <w:r>
-            <w:rPr>
-              <w:noProof/>
-            </w:rPr>
-            <w:instrText>HYPERLINK \l "_Toc35194738"</w:instrText>
-          </w:r>
-          <w:r>
-            <w:rPr>
-              <w:rStyle w:val="Hipervnculo"/>
-              <w:noProof/>
-            </w:rPr>
-            <w:instrText xml:space="preserve"> </w:instrText>
-          </w:r>
-          <w:r>
-            <w:rPr>
-              <w:rStyle w:val="Hipervnculo"/>
-              <w:noProof/>
-            </w:rPr>
-          </w:r>
-          <w:r>
-            <w:rPr>
-              <w:rStyle w:val="Hipervnculo"/>
-              <w:noProof/>
-            </w:rPr>
-            <w:fldChar w:fldCharType="separate"/>
-          </w:r>
-          <w:r>
-            <w:rPr>
-              <w:rStyle w:val="Hipervnculo"/>
-              <w:noProof/>
-            </w:rPr>
-            <w:t>2.7</w:t>
-          </w:r>
-          <w:r>
-            <w:rPr>
-              <w:rFonts w:eastAsiaTheme="minorEastAsia"/>
-              <w:noProof/>
-              <w:sz w:val="22"/>
-              <w:lang w:val="es-ES" w:eastAsia="es-ES"/>
-            </w:rPr>
-            <w:tab/>
-          </w:r>
-          <w:r>
-            <w:rPr>
-              <w:rStyle w:val="Hipervnculo"/>
-              <w:noProof/>
-            </w:rPr>
-            <w:t>Airport chat view</w:t>
-          </w:r>
-          <w:r>
-            <w:rPr>
-              <w:noProof/>
-              <w:webHidden/>
-            </w:rPr>
-            <w:tab/>
-          </w:r>
-          <w:r>
-            <w:rPr>
-              <w:noProof/>
-              <w:webHidden/>
-            </w:rPr>
-            <w:fldChar w:fldCharType="begin"/>
-          </w:r>
-          <w:r>
-            <w:rPr>
-              <w:noProof/>
-              <w:webHidden/>
-            </w:rPr>
-            <w:instrText xml:space="preserve"> PAGEREF _Toc35194738 \h </w:instrText>
-          </w:r>
-          <w:r>
-            <w:rPr>
-              <w:noProof/>
-              <w:webHidden/>
-            </w:rPr>
-          </w:r>
-          <w:r>
-            <w:rPr>
-              <w:noProof/>
-              <w:webHidden/>
-            </w:rPr>
-            <w:fldChar w:fldCharType="separate"/>
-          </w:r>
-          <w:r>
-            <w:rPr>
-              <w:noProof/>
-              <w:webHidden/>
-            </w:rPr>
-            <w:t>12</w:t>
-          </w:r>
-          <w:r>
-            <w:rPr>
-              <w:noProof/>
-              <w:webHidden/>
-            </w:rPr>
-            <w:fldChar w:fldCharType="end"/>
-          </w:r>
-          <w:r>
-            <w:rPr>
-              <w:rStyle w:val="Hipervnculo"/>
-              <w:noProof/>
-            </w:rPr>
-            <w:fldChar w:fldCharType="end"/>
-          </w:r>
+          <w:hyperlink w:anchor="_Toc35194738" w:history="1">
+            <w:r>
+              <w:rPr>
+                <w:rStyle w:val="Hipervnculo"/>
+                <w:noProof/>
+              </w:rPr>
+              <w:t>2.7</w:t>
+            </w:r>
+            <w:r>
+              <w:rPr>
+                <w:rFonts w:eastAsiaTheme="minorEastAsia"/>
+                <w:noProof/>
+                <w:sz w:val="22"/>
+                <w:lang w:val="es-ES" w:eastAsia="es-ES"/>
+              </w:rPr>
+              <w:tab/>
+            </w:r>
+            <w:r>
+              <w:rPr>
+                <w:rStyle w:val="Hipervnculo"/>
+                <w:noProof/>
+              </w:rPr>
+              <w:t>Airport chat view</w:t>
+            </w:r>
+            <w:r>
+              <w:rPr>
+                <w:noProof/>
+                <w:webHidden/>
+              </w:rPr>
+              <w:tab/>
+            </w:r>
+            <w:r>
+              <w:rPr>
+                <w:noProof/>
+                <w:webHidden/>
+              </w:rPr>
+              <w:fldChar w:fldCharType="begin"/>
+            </w:r>
+            <w:r>
+              <w:rPr>
+                <w:noProof/>
+                <w:webHidden/>
+              </w:rPr>
+              <w:instrText xml:space="preserve"> PAGEREF _Toc35194738 \h </w:instrText>
+            </w:r>
+            <w:r>
+              <w:rPr>
+                <w:noProof/>
+                <w:webHidden/>
+              </w:rPr>
+            </w:r>
+            <w:r>
+              <w:rPr>
+                <w:noProof/>
+                <w:webHidden/>
+              </w:rPr>
+              <w:fldChar w:fldCharType="separate"/>
+            </w:r>
+            <w:r>
+              <w:rPr>
+                <w:noProof/>
+                <w:webHidden/>
+              </w:rPr>
+              <w:t>12</w:t>
+            </w:r>
+            <w:r>
+              <w:rPr>
+                <w:noProof/>
+                <w:webHidden/>
+              </w:rPr>
+              <w:fldChar w:fldCharType="end"/>
+            </w:r>
+          </w:hyperlink>
         </w:p>
         <w:p>
           <w:pPr>
@@ -3899,83 +3807,83 @@
       <w:pPr>
         <w:pStyle w:val="Ttulo1"/>
       </w:pPr>
-      <w:bookmarkStart w:id="1" w:name="_Toc35194728"/>
+      <w:bookmarkStart w:id="0" w:name="_Toc35194728"/>
       <w:r>
         <w:t>Introd</w:t>
       </w:r>
       <w:r>
         <w:t>uction</w:t>
       </w:r>
+      <w:bookmarkEnd w:id="0"/>
+    </w:p>
+    <w:p>
+      <w:pPr>
+        <w:jc w:val="both"/>
+      </w:pPr>
+    </w:p>
+    <w:p>
+      <w:pPr>
+        <w:jc w:val="both"/>
+      </w:pPr>
+      <w:r>
+        <w:t xml:space="preserve">Today, people are increasingly interested in learning more about other cultures. Thanks to technologies that are continuously growing, it is becoming easier to establish this communication. On the other hand, music is a key element in our society and unites people from all over the world. Even so, </w:t>
+      </w:r>
+      <w:proofErr w:type="gramStart"/>
+      <w:r>
+        <w:t>with the exception</w:t>
+      </w:r>
+      <w:r>
+        <w:t xml:space="preserve"> </w:t>
+      </w:r>
+      <w:r>
+        <w:t>of</w:t>
+      </w:r>
+      <w:proofErr w:type="gramEnd"/>
+      <w:r>
+        <w:t xml:space="preserve"> very international </w:t>
+      </w:r>
+      <w:r>
+        <w:t>artists,</w:t>
+      </w:r>
+      <w:r>
+        <w:t xml:space="preserve"> we are not aware of the musical culture of countries other than our own. Since music is such an important cultural element in each country and in people, we intend to carry out a project that consists of offering an innovative and educational service in the form of an international online radio.</w:t>
+      </w:r>
+    </w:p>
+    <w:p>
+      <w:pPr>
+        <w:jc w:val="both"/>
+      </w:pPr>
+      <w:r>
+        <w:t xml:space="preserve">Thus, </w:t>
+      </w:r>
+      <w:proofErr w:type="spellStart"/>
+      <w:r>
+        <w:t>Soundplanes</w:t>
+      </w:r>
+      <w:proofErr w:type="spellEnd"/>
+      <w:r>
+        <w:t xml:space="preserve"> wants to offer an interactive online radio service with the possibility of chatting with people from anywhere in the world. It will give its users the opportunity to </w:t>
+      </w:r>
+      <w:r>
+        <w:t>listen to</w:t>
+      </w:r>
+      <w:r>
+        <w:t xml:space="preserve"> the most listened songs from each country, as well as to offer their own playlist.</w:t>
+      </w:r>
+      <w:r>
+        <w:t xml:space="preserve"> In this way, users will have the opportunity to learn new songs, as well as meet many people from around the world.</w:t>
+      </w:r>
+    </w:p>
+    <w:p/>
+    <w:p>
+      <w:pPr>
+        <w:pStyle w:val="Ttulo2"/>
+      </w:pPr>
+      <w:bookmarkStart w:id="1" w:name="_Toc35194729"/>
+      <w:r>
+        <w:t>Integrated applications</w:t>
+      </w:r>
       <w:bookmarkEnd w:id="1"/>
-    </w:p>
-    <w:p>
-      <w:pPr>
-        <w:jc w:val="both"/>
-      </w:pPr>
-    </w:p>
-    <w:p>
-      <w:pPr>
-        <w:jc w:val="both"/>
-      </w:pPr>
-      <w:r>
-        <w:t xml:space="preserve">Today, people are increasingly interested in learning more about other cultures. Thanks to technologies that are continuously growing, it is becoming easier to establish this communication. On the other hand, music is a key element in our society and unites people from all over the world. Even so, </w:t>
-      </w:r>
-      <w:proofErr w:type="gramStart"/>
-      <w:r>
-        <w:t>with the exception</w:t>
-      </w:r>
-      <w:r>
-        <w:t xml:space="preserve"> </w:t>
-      </w:r>
-      <w:r>
-        <w:t>of</w:t>
-      </w:r>
-      <w:proofErr w:type="gramEnd"/>
-      <w:r>
-        <w:t xml:space="preserve"> very international </w:t>
-      </w:r>
-      <w:r>
-        <w:t>artists,</w:t>
-      </w:r>
-      <w:r>
-        <w:t xml:space="preserve"> we are not aware of the musical culture of countries other than our own. Since music is such an important cultural element in each country and in people, we intend to carry out a project that consists of offering an innovative and educational service in the form of an international online radio.</w:t>
-      </w:r>
-    </w:p>
-    <w:p>
-      <w:pPr>
-        <w:jc w:val="both"/>
-      </w:pPr>
-      <w:r>
-        <w:t xml:space="preserve">Thus, </w:t>
-      </w:r>
-      <w:proofErr w:type="spellStart"/>
-      <w:r>
-        <w:t>Soundplanes</w:t>
-      </w:r>
-      <w:proofErr w:type="spellEnd"/>
-      <w:r>
-        <w:t xml:space="preserve"> wants to offer an interactive online radio service with the possibility of chatting with people from anywhere in the world. It will give its users the opportunity to </w:t>
-      </w:r>
-      <w:r>
-        <w:t>listen to</w:t>
-      </w:r>
-      <w:r>
-        <w:t xml:space="preserve"> the most listened songs from each country, as well as to offer their own playlist.</w:t>
-      </w:r>
-      <w:r>
-        <w:t xml:space="preserve"> In this way, users will have the opportunity to learn new songs, as well as meet many people from around the world.</w:t>
-      </w:r>
-    </w:p>
-    <w:p/>
-    <w:p>
-      <w:pPr>
-        <w:pStyle w:val="Ttulo2"/>
-      </w:pPr>
-      <w:bookmarkStart w:id="2" w:name="_Toc35194729"/>
-      <w:r>
-        <w:t>Integrated applications</w:t>
-      </w:r>
-      <w:bookmarkEnd w:id="2"/>
     </w:p>
     <w:p>
       <w:pPr>
@@ -4608,11 +4516,11 @@
       <w:pPr>
         <w:pStyle w:val="Ttulo2"/>
       </w:pPr>
-      <w:bookmarkStart w:id="3" w:name="_Toc35194730"/>
+      <w:bookmarkStart w:id="2" w:name="_Toc35194730"/>
       <w:r>
         <w:t>Project development</w:t>
       </w:r>
-      <w:bookmarkEnd w:id="3"/>
+      <w:bookmarkEnd w:id="2"/>
     </w:p>
     <w:p/>
     <w:p>
@@ -4644,12 +4552,12 @@
       <w:pPr>
         <w:pStyle w:val="Ttulo1"/>
       </w:pPr>
-      <w:bookmarkStart w:id="4" w:name="_Toc35194731"/>
+      <w:bookmarkStart w:id="3" w:name="_Toc35194731"/>
       <w:r>
         <w:lastRenderedPageBreak/>
         <w:t>User Interface Prototypes</w:t>
       </w:r>
-      <w:bookmarkEnd w:id="4"/>
+      <w:bookmarkEnd w:id="3"/>
     </w:p>
     <w:p>
       <w:pPr>
@@ -4681,6 +4589,8 @@
         </w:rPr>
         <w:t>.</w:t>
       </w:r>
+      <w:bookmarkStart w:id="4" w:name="_GoBack"/>
+      <w:bookmarkEnd w:id="4"/>
     </w:p>
     <w:p>
       <w:pPr>
@@ -4710,6 +4620,9 @@
     <w:p>
       <w:r>
         <w:t>A first view of the page, where the project is described to the user</w:t>
+      </w:r>
+      <w:r>
+        <w:t>.</w:t>
       </w:r>
     </w:p>
     <w:p/>
@@ -5237,7 +5150,13 @@
         <w:t xml:space="preserve">This </w:t>
       </w:r>
       <w:r>
-        <w:t>will be the main view of the player, the region where the player is will be displayed, the plane is user’s position and he can see nearby bases.</w:t>
+        <w:t xml:space="preserve">will be the main view of the player, the region where the player is will be displayed, the plane is user’s position and he can see nearby </w:t>
+      </w:r>
+      <w:r>
+        <w:t>airports</w:t>
+      </w:r>
+      <w:r>
+        <w:t>.</w:t>
       </w:r>
     </w:p>
     <w:p/>
@@ -5369,7 +5288,13 @@
         <w:t>F</w:t>
       </w:r>
       <w:r>
-        <w:t>acebook. You can also see your base from here.</w:t>
+        <w:t xml:space="preserve">acebook. You can also </w:t>
+      </w:r>
+      <w:r>
+        <w:t>enter your airport’s menu</w:t>
+      </w:r>
+      <w:r>
+        <w:t xml:space="preserve"> from here.</w:t>
       </w:r>
     </w:p>
     <w:p/>
@@ -5493,13 +5418,25 @@
         <w:t>Here is where</w:t>
       </w:r>
       <w:r>
-        <w:t xml:space="preserve"> it’s displayed user’s airport information. User can change airport’s name, see the number of visitors that are currently in the base, and the total number of visitors overall. User can also change the actual playlist of the </w:t>
+        <w:t xml:space="preserve"> it’s displayed user’s airport information. User can change airport’s name, see the number of visitors that are currently in the </w:t>
+      </w:r>
+      <w:r>
+        <w:t>airport</w:t>
+      </w:r>
+      <w:r>
+        <w:t xml:space="preserve">, and the total number of visitors overall. User can also change the actual playlist of the </w:t>
       </w:r>
       <w:r>
         <w:t>base or</w:t>
       </w:r>
       <w:r>
-        <w:t xml:space="preserve"> delete the base.</w:t>
+        <w:t xml:space="preserve"> delete the </w:t>
+      </w:r>
+      <w:r>
+        <w:t>airport</w:t>
+      </w:r>
+      <w:r>
+        <w:t>.</w:t>
       </w:r>
     </w:p>
     <w:p/>
@@ -5722,7 +5659,10 @@
     <w:p/>
     <w:p>
       <w:r>
-        <w:t>Lyrics of the song that is currently playing in the base</w:t>
+        <w:t xml:space="preserve">Lyrics of the song that is currently playing in the </w:t>
+      </w:r>
+      <w:r>
+        <w:t>airport.</w:t>
       </w:r>
     </w:p>
     <w:p/>
@@ -10620,7 +10560,7 @@
 </file>
 
 <file path=customXml/itemProps1.xml><?xml version="1.0" encoding="utf-8"?>
-<ds:datastoreItem xmlns:ds="http://schemas.openxmlformats.org/officeDocument/2006/customXml" ds:itemID="{32593D42-B50E-4C1B-BA11-F361CCB5BB5A}">
+<ds:datastoreItem xmlns:ds="http://schemas.openxmlformats.org/officeDocument/2006/customXml" ds:itemID="{FF74F048-F33A-4A85-AAF4-E514ADAEB362}">
   <ds:schemaRefs>
     <ds:schemaRef ds:uri="http://schemas.openxmlformats.org/officeDocument/2006/bibliography"/>
   </ds:schemaRefs>

</xml_diff>

<commit_message>
Added some class diagrams
</commit_message>
<xml_diff>
--- a/document/aiss_document.docx
+++ b/document/aiss_document.docx
@@ -4509,22 +4509,83 @@
           </w:p>
         </w:tc>
       </w:tr>
+      <w:tr>
+        <w:trPr>
+          <w:cnfStyle w:val="000000100000" w:firstRow="0" w:lastRow="0" w:firstColumn="0" w:lastColumn="0" w:oddVBand="0" w:evenVBand="0" w:oddHBand="1" w:evenHBand="0" w:firstRowFirstColumn="0" w:firstRowLastColumn="0" w:lastRowFirstColumn="0" w:lastRowLastColumn="0"/>
+          <w:jc w:val="center"/>
+        </w:trPr>
+        <w:tc>
+          <w:tcPr>
+            <w:cnfStyle w:val="001000000000" w:firstRow="0" w:lastRow="0" w:firstColumn="1" w:lastColumn="0" w:oddVBand="0" w:evenVBand="0" w:oddHBand="0" w:evenHBand="0" w:firstRowFirstColumn="0" w:firstRowLastColumn="0" w:lastRowFirstColumn="0" w:lastRowLastColumn="0"/>
+            <w:tcW w:w="2263" w:type="dxa"/>
+            <w:tcMar>
+              <w:top w:w="113" w:type="dxa"/>
+              <w:left w:w="142" w:type="dxa"/>
+              <w:bottom w:w="113" w:type="dxa"/>
+              <w:right w:w="142" w:type="dxa"/>
+            </w:tcMar>
+          </w:tcPr>
+          <w:p>
+            <w:pPr>
+              <w:rPr>
+                <w:sz w:val="22"/>
+              </w:rPr>
+            </w:pPr>
+            <w:r>
+              <w:rPr>
+                <w:sz w:val="22"/>
+              </w:rPr>
+              <w:t>IP Geolocation API</w:t>
+            </w:r>
+          </w:p>
+        </w:tc>
+        <w:tc>
+          <w:tcPr>
+            <w:tcW w:w="6237" w:type="dxa"/>
+            <w:tcMar>
+              <w:top w:w="113" w:type="dxa"/>
+              <w:left w:w="142" w:type="dxa"/>
+              <w:bottom w:w="113" w:type="dxa"/>
+              <w:right w:w="142" w:type="dxa"/>
+            </w:tcMar>
+          </w:tcPr>
+          <w:p>
+            <w:pPr>
+              <w:cnfStyle w:val="000000100000" w:firstRow="0" w:lastRow="0" w:firstColumn="0" w:lastColumn="0" w:oddVBand="0" w:evenVBand="0" w:oddHBand="1" w:evenHBand="0" w:firstRowFirstColumn="0" w:firstRowLastColumn="0" w:lastRowFirstColumn="0" w:lastRowLastColumn="0"/>
+            </w:pPr>
+            <w:hyperlink r:id="rId18" w:history="1">
+              <w:r>
+                <w:rPr>
+                  <w:rStyle w:val="Hipervnculo"/>
+                </w:rPr>
+                <w:t>https://ipgeolocationapi.com/</w:t>
+              </w:r>
+            </w:hyperlink>
+            <w:r>
+              <w:t xml:space="preserve"> </w:t>
+            </w:r>
+          </w:p>
+        </w:tc>
+      </w:tr>
     </w:tbl>
     <w:p/>
+    <w:p>
+      <w:bookmarkStart w:id="2" w:name="_GoBack"/>
+      <w:bookmarkEnd w:id="2"/>
+    </w:p>
+    <w:p>
+      <w:pPr>
+        <w:pStyle w:val="Ttulo2"/>
+      </w:pPr>
+      <w:bookmarkStart w:id="3" w:name="_Toc35194730"/>
+      <w:r>
+        <w:t>Project development</w:t>
+      </w:r>
+      <w:bookmarkEnd w:id="3"/>
+    </w:p>
     <w:p/>
     <w:p>
       <w:pPr>
-        <w:pStyle w:val="Ttulo2"/>
-      </w:pPr>
-      <w:bookmarkStart w:id="2" w:name="_Toc35194730"/>
-      <w:r>
-        <w:t>Project development</w:t>
-      </w:r>
-      <w:bookmarkEnd w:id="2"/>
-    </w:p>
-    <w:p/>
-    <w:p>
-      <w:pPr>
         <w:jc w:val="both"/>
       </w:pPr>
       <w:r>
@@ -4552,12 +4613,12 @@
       <w:pPr>
         <w:pStyle w:val="Ttulo1"/>
       </w:pPr>
-      <w:bookmarkStart w:id="3" w:name="_Toc35194731"/>
+      <w:bookmarkStart w:id="4" w:name="_Toc35194731"/>
       <w:r>
         <w:lastRenderedPageBreak/>
         <w:t>User Interface Prototypes</w:t>
       </w:r>
-      <w:bookmarkEnd w:id="3"/>
+      <w:bookmarkEnd w:id="4"/>
     </w:p>
     <w:p>
       <w:pPr>
@@ -4589,8 +4650,6 @@
         </w:rPr>
         <w:t>.</w:t>
       </w:r>
-      <w:bookmarkStart w:id="4" w:name="_GoBack"/>
-      <w:bookmarkEnd w:id="4"/>
     </w:p>
     <w:p>
       <w:pPr>
@@ -4653,7 +4712,7 @@
                     </pic:cNvPicPr>
                   </pic:nvPicPr>
                   <pic:blipFill>
-                    <a:blip r:embed="rId18">
+                    <a:blip r:embed="rId19">
                       <a:extLst>
                         <a:ext uri="{28A0092B-C50C-407E-A947-70E740481C1C}">
                           <a14:useLocalDpi xmlns:a14="http://schemas.microsoft.com/office/drawing/2010/main" val="0"/>
@@ -4820,7 +4879,7 @@
                     </pic:cNvPicPr>
                   </pic:nvPicPr>
                   <pic:blipFill>
-                    <a:blip r:embed="rId19">
+                    <a:blip r:embed="rId20">
                       <a:extLst>
                         <a:ext uri="{28A0092B-C50C-407E-A947-70E740481C1C}">
                           <a14:useLocalDpi xmlns:a14="http://schemas.microsoft.com/office/drawing/2010/main" val="0"/>
@@ -4955,7 +5014,7 @@
                     </pic:cNvPicPr>
                   </pic:nvPicPr>
                   <pic:blipFill>
-                    <a:blip r:embed="rId20">
+                    <a:blip r:embed="rId21">
                       <a:extLst>
                         <a:ext uri="{28A0092B-C50C-407E-A947-70E740481C1C}">
                           <a14:useLocalDpi xmlns:a14="http://schemas.microsoft.com/office/drawing/2010/main" val="0"/>
@@ -5186,144 +5245,6 @@
                     </pic:cNvPicPr>
                   </pic:nvPicPr>
                   <pic:blipFill>
-                    <a:blip r:embed="rId21">
-                      <a:extLst>
-                        <a:ext uri="{28A0092B-C50C-407E-A947-70E740481C1C}">
-                          <a14:useLocalDpi xmlns:a14="http://schemas.microsoft.com/office/drawing/2010/main" val="0"/>
-                        </a:ext>
-                      </a:extLst>
-                    </a:blip>
-                    <a:srcRect/>
-                    <a:stretch>
-                      <a:fillRect/>
-                    </a:stretch>
-                  </pic:blipFill>
-                  <pic:spPr bwMode="auto">
-                    <a:xfrm>
-                      <a:off x="0" y="0"/>
-                      <a:ext cx="5400040" cy="3599815"/>
-                    </a:xfrm>
-                    <a:prstGeom prst="rect">
-                      <a:avLst/>
-                    </a:prstGeom>
-                    <a:noFill/>
-                    <a:ln>
-                      <a:noFill/>
-                    </a:ln>
-                  </pic:spPr>
-                </pic:pic>
-              </a:graphicData>
-            </a:graphic>
-          </wp:inline>
-        </w:drawing>
-      </w:r>
-    </w:p>
-    <w:p>
-      <w:pPr>
-        <w:pStyle w:val="Cita"/>
-        <w:rPr>
-          <w:rStyle w:val="Referenciasutil"/>
-        </w:rPr>
-      </w:pPr>
-      <w:r>
-        <w:rPr>
-          <w:rStyle w:val="Referenciasutil"/>
-        </w:rPr>
-        <w:t xml:space="preserve">Figure </w:t>
-      </w:r>
-      <w:r>
-        <w:rPr>
-          <w:rStyle w:val="Referenciasutil"/>
-        </w:rPr>
-        <w:t>4</w:t>
-      </w:r>
-      <w:r>
-        <w:rPr>
-          <w:rStyle w:val="Referenciasutil"/>
-        </w:rPr>
-        <w:t>. Main view's user prototype interface</w:t>
-      </w:r>
-    </w:p>
-    <w:p>
-      <w:pPr>
-        <w:rPr>
-          <w:rFonts w:asciiTheme="majorHAnsi" w:eastAsiaTheme="majorEastAsia" w:hAnsiTheme="majorHAnsi" w:cstheme="majorBidi"/>
-          <w:color w:val="2E74B5" w:themeColor="accent1" w:themeShade="BF"/>
-          <w:sz w:val="32"/>
-          <w:szCs w:val="32"/>
-        </w:rPr>
-      </w:pPr>
-    </w:p>
-    <w:p>
-      <w:r>
-        <w:br w:type="page"/>
-      </w:r>
-    </w:p>
-    <w:p>
-      <w:pPr>
-        <w:pStyle w:val="Ttulo2"/>
-      </w:pPr>
-      <w:bookmarkStart w:id="9" w:name="_Toc35194736"/>
-      <w:r>
-        <w:lastRenderedPageBreak/>
-        <w:t>Profile menu view</w:t>
-      </w:r>
-      <w:bookmarkEnd w:id="9"/>
-    </w:p>
-    <w:p/>
-    <w:p>
-      <w:pPr>
-        <w:jc w:val="both"/>
-      </w:pPr>
-      <w:r>
-        <w:t xml:space="preserve">In this tab it is displayed user information, where he can change his nickname or link his account with </w:t>
-      </w:r>
-      <w:r>
-        <w:t>S</w:t>
-      </w:r>
-      <w:r>
-        <w:t xml:space="preserve">potify or </w:t>
-      </w:r>
-      <w:r>
-        <w:t>F</w:t>
-      </w:r>
-      <w:r>
-        <w:t xml:space="preserve">acebook. You can also </w:t>
-      </w:r>
-      <w:r>
-        <w:t>enter your airport’s menu</w:t>
-      </w:r>
-      <w:r>
-        <w:t xml:space="preserve"> from here.</w:t>
-      </w:r>
-    </w:p>
-    <w:p/>
-    <w:p>
-      <w:pPr>
-        <w:keepNext/>
-      </w:pPr>
-      <w:r>
-        <w:rPr>
-          <w:noProof/>
-        </w:rPr>
-        <w:drawing>
-          <wp:inline distT="0" distB="0" distL="0" distR="0" wp14:anchorId="12DA470F" wp14:editId="36CDD28C">
-            <wp:extent cx="5400040" cy="3599815"/>
-            <wp:effectExtent l="0" t="0" r="0" b="635"/>
-            <wp:docPr id="12" name="Imagen 12"/>
-            <wp:cNvGraphicFramePr>
-              <a:graphicFrameLocks xmlns:a="http://schemas.openxmlformats.org/drawingml/2006/main" noChangeAspect="1"/>
-            </wp:cNvGraphicFramePr>
-            <a:graphic xmlns:a="http://schemas.openxmlformats.org/drawingml/2006/main">
-              <a:graphicData uri="http://schemas.openxmlformats.org/drawingml/2006/picture">
-                <pic:pic xmlns:pic="http://schemas.openxmlformats.org/drawingml/2006/picture">
-                  <pic:nvPicPr>
-                    <pic:cNvPr id="0" name="Picture 32"/>
-                    <pic:cNvPicPr>
-                      <a:picLocks noChangeAspect="1" noChangeArrowheads="1"/>
-                    </pic:cNvPicPr>
-                  </pic:nvPicPr>
-                  <pic:blipFill>
                     <a:blip r:embed="rId22">
                       <a:extLst>
                         <a:ext uri="{28A0092B-C50C-407E-A947-70E740481C1C}">
@@ -5373,13 +5294,13 @@
         <w:rPr>
           <w:rStyle w:val="Referenciasutil"/>
         </w:rPr>
-        <w:t>5.</w:t>
+        <w:t>4</w:t>
       </w:r>
       <w:r>
         <w:rPr>
           <w:rStyle w:val="Referenciasutil"/>
         </w:rPr>
-        <w:t xml:space="preserve"> Profile menu view's user interface prototype</w:t>
+        <w:t>. Main view's user prototype interface</w:t>
       </w:r>
     </w:p>
     <w:p>
@@ -5387,10 +5308,12 @@
         <w:rPr>
           <w:rFonts w:asciiTheme="majorHAnsi" w:eastAsiaTheme="majorEastAsia" w:hAnsiTheme="majorHAnsi" w:cstheme="majorBidi"/>
           <w:color w:val="2E74B5" w:themeColor="accent1" w:themeShade="BF"/>
-          <w:sz w:val="26"/>
-          <w:szCs w:val="26"/>
-        </w:rPr>
-      </w:pPr>
+          <w:sz w:val="32"/>
+          <w:szCs w:val="32"/>
+        </w:rPr>
+      </w:pPr>
+    </w:p>
+    <w:p>
       <w:r>
         <w:br w:type="page"/>
       </w:r>
@@ -5399,15 +5322,12 @@
       <w:pPr>
         <w:pStyle w:val="Ttulo2"/>
       </w:pPr>
+      <w:bookmarkStart w:id="9" w:name="_Toc35194736"/>
       <w:r>
         <w:lastRenderedPageBreak/>
-        <w:t xml:space="preserve"> </w:t>
-      </w:r>
-      <w:bookmarkStart w:id="10" w:name="_Toc35194737"/>
-      <w:r>
-        <w:t>Airport menu view</w:t>
-      </w:r>
-      <w:bookmarkEnd w:id="10"/>
+        <w:t>Profile menu view</w:t>
+      </w:r>
+      <w:bookmarkEnd w:id="9"/>
     </w:p>
     <w:p/>
     <w:p>
@@ -5415,28 +5335,25 @@
         <w:jc w:val="both"/>
       </w:pPr>
       <w:r>
-        <w:t>Here is where</w:t>
-      </w:r>
-      <w:r>
-        <w:t xml:space="preserve"> it’s displayed user’s airport information. User can change airport’s name, see the number of visitors that are currently in the </w:t>
-      </w:r>
-      <w:r>
-        <w:t>airport</w:t>
-      </w:r>
-      <w:r>
-        <w:t xml:space="preserve">, and the total number of visitors overall. User can also change the actual playlist of the </w:t>
-      </w:r>
-      <w:r>
-        <w:t>base or</w:t>
-      </w:r>
-      <w:r>
-        <w:t xml:space="preserve"> delete the </w:t>
-      </w:r>
-      <w:r>
-        <w:t>airport</w:t>
-      </w:r>
-      <w:r>
-        <w:t>.</w:t>
+        <w:t xml:space="preserve">In this tab it is displayed user information, where he can change his nickname or link his account with </w:t>
+      </w:r>
+      <w:r>
+        <w:t>S</w:t>
+      </w:r>
+      <w:r>
+        <w:t xml:space="preserve">potify or </w:t>
+      </w:r>
+      <w:r>
+        <w:t>F</w:t>
+      </w:r>
+      <w:r>
+        <w:t xml:space="preserve">acebook. You can also </w:t>
+      </w:r>
+      <w:r>
+        <w:t>enter your airport’s menu</w:t>
+      </w:r>
+      <w:r>
+        <w:t xml:space="preserve"> from here.</w:t>
       </w:r>
     </w:p>
     <w:p/>
@@ -5449,10 +5366,10 @@
           <w:noProof/>
         </w:rPr>
         <w:drawing>
-          <wp:inline distT="0" distB="0" distL="0" distR="0" wp14:anchorId="19C0D5A2" wp14:editId="6C43780D">
+          <wp:inline distT="0" distB="0" distL="0" distR="0" wp14:anchorId="12DA470F" wp14:editId="36CDD28C">
             <wp:extent cx="5400040" cy="3599815"/>
             <wp:effectExtent l="0" t="0" r="0" b="635"/>
-            <wp:docPr id="13" name="Imagen 13"/>
+            <wp:docPr id="12" name="Imagen 12"/>
             <wp:cNvGraphicFramePr>
               <a:graphicFrameLocks xmlns:a="http://schemas.openxmlformats.org/drawingml/2006/main" noChangeAspect="1"/>
             </wp:cNvGraphicFramePr>
@@ -5460,7 +5377,7 @@
               <a:graphicData uri="http://schemas.openxmlformats.org/drawingml/2006/picture">
                 <pic:pic xmlns:pic="http://schemas.openxmlformats.org/drawingml/2006/picture">
                   <pic:nvPicPr>
-                    <pic:cNvPr id="0" name="Picture 34"/>
+                    <pic:cNvPr id="0" name="Picture 32"/>
                     <pic:cNvPicPr>
                       <a:picLocks noChangeAspect="1" noChangeArrowheads="1"/>
                     </pic:cNvPicPr>
@@ -5515,40 +5432,74 @@
         <w:rPr>
           <w:rStyle w:val="Referenciasutil"/>
         </w:rPr>
-        <w:t>6</w:t>
+        <w:t>5.</w:t>
       </w:r>
       <w:r>
         <w:rPr>
           <w:rStyle w:val="Referenciasutil"/>
         </w:rPr>
-        <w:t>. Base menu view's user interface prototype</w:t>
-      </w:r>
+        <w:t xml:space="preserve"> Profile menu view's user interface prototype</w:t>
+      </w:r>
+    </w:p>
+    <w:p>
+      <w:pPr>
+        <w:rPr>
+          <w:rFonts w:asciiTheme="majorHAnsi" w:eastAsiaTheme="majorEastAsia" w:hAnsiTheme="majorHAnsi" w:cstheme="majorBidi"/>
+          <w:color w:val="2E74B5" w:themeColor="accent1" w:themeShade="BF"/>
+          <w:sz w:val="26"/>
+          <w:szCs w:val="26"/>
+        </w:rPr>
+      </w:pPr>
+      <w:r>
+        <w:br w:type="page"/>
+      </w:r>
+    </w:p>
+    <w:p>
+      <w:pPr>
+        <w:pStyle w:val="Ttulo2"/>
+      </w:pPr>
+      <w:r>
+        <w:lastRenderedPageBreak/>
+        <w:t xml:space="preserve"> </w:t>
+      </w:r>
+      <w:bookmarkStart w:id="10" w:name="_Toc35194737"/>
+      <w:r>
+        <w:t>Airport menu view</w:t>
+      </w:r>
+      <w:bookmarkEnd w:id="10"/>
     </w:p>
     <w:p/>
     <w:p>
-      <w:r>
-        <w:br w:type="page"/>
-      </w:r>
-    </w:p>
-    <w:p>
-      <w:pPr>
-        <w:pStyle w:val="Ttulo2"/>
-      </w:pPr>
-      <w:bookmarkStart w:id="11" w:name="_Toc35194738"/>
-      <w:r>
-        <w:lastRenderedPageBreak/>
-        <w:t>Airport chat view</w:t>
-      </w:r>
-      <w:bookmarkEnd w:id="11"/>
+      <w:pPr>
+        <w:jc w:val="both"/>
+      </w:pPr>
+      <w:r>
+        <w:t>Here is where</w:t>
+      </w:r>
+      <w:r>
+        <w:t xml:space="preserve"> it’s displayed user’s airport information. User can change airport’s name, see the number of visitors that are currently in the </w:t>
+      </w:r>
+      <w:r>
+        <w:t>airport</w:t>
+      </w:r>
+      <w:r>
+        <w:t xml:space="preserve">, and the total number of visitors overall. User can also change the actual playlist of the </w:t>
+      </w:r>
+      <w:r>
+        <w:t>base or</w:t>
+      </w:r>
+      <w:r>
+        <w:t xml:space="preserve"> delete the </w:t>
+      </w:r>
+      <w:r>
+        <w:t>airport</w:t>
+      </w:r>
+      <w:r>
+        <w:t>.</w:t>
+      </w:r>
     </w:p>
     <w:p/>
     <w:p>
-      <w:r>
-        <w:t xml:space="preserve">Here is the chat of the airport where users can chat with each other. </w:t>
-      </w:r>
-    </w:p>
-    <w:p/>
-    <w:p>
       <w:pPr>
         <w:keepNext/>
       </w:pPr>
@@ -5557,10 +5508,10 @@
           <w:noProof/>
         </w:rPr>
         <w:drawing>
-          <wp:inline distT="0" distB="0" distL="0" distR="0" wp14:anchorId="23D64C79" wp14:editId="34E88EE0">
+          <wp:inline distT="0" distB="0" distL="0" distR="0" wp14:anchorId="19C0D5A2" wp14:editId="6C43780D">
             <wp:extent cx="5400040" cy="3599815"/>
             <wp:effectExtent l="0" t="0" r="0" b="635"/>
-            <wp:docPr id="14" name="Imagen 14"/>
+            <wp:docPr id="13" name="Imagen 13"/>
             <wp:cNvGraphicFramePr>
               <a:graphicFrameLocks xmlns:a="http://schemas.openxmlformats.org/drawingml/2006/main" noChangeAspect="1"/>
             </wp:cNvGraphicFramePr>
@@ -5568,7 +5519,7 @@
               <a:graphicData uri="http://schemas.openxmlformats.org/drawingml/2006/picture">
                 <pic:pic xmlns:pic="http://schemas.openxmlformats.org/drawingml/2006/picture">
                   <pic:nvPicPr>
-                    <pic:cNvPr id="0" name="Picture 36"/>
+                    <pic:cNvPr id="0" name="Picture 34"/>
                     <pic:cNvPicPr>
                       <a:picLocks noChangeAspect="1" noChangeArrowheads="1"/>
                     </pic:cNvPicPr>
@@ -5623,24 +5574,17 @@
         <w:rPr>
           <w:rStyle w:val="Referenciasutil"/>
         </w:rPr>
-        <w:t>7</w:t>
+        <w:t>6</w:t>
       </w:r>
       <w:r>
         <w:rPr>
           <w:rStyle w:val="Referenciasutil"/>
         </w:rPr>
-        <w:t>. Airport chat view's user interface prototype</w:t>
-      </w:r>
-    </w:p>
-    <w:p>
-      <w:pPr>
-        <w:rPr>
-          <w:rFonts w:asciiTheme="majorHAnsi" w:eastAsiaTheme="majorEastAsia" w:hAnsiTheme="majorHAnsi" w:cstheme="majorBidi"/>
-          <w:color w:val="2E74B5" w:themeColor="accent1" w:themeShade="BF"/>
-          <w:sz w:val="26"/>
-          <w:szCs w:val="26"/>
-        </w:rPr>
-      </w:pPr>
+        <w:t>. Base menu view's user interface prototype</w:t>
+      </w:r>
+    </w:p>
+    <w:p/>
+    <w:p>
       <w:r>
         <w:br w:type="page"/>
       </w:r>
@@ -5649,20 +5593,17 @@
       <w:pPr>
         <w:pStyle w:val="Ttulo2"/>
       </w:pPr>
-      <w:bookmarkStart w:id="12" w:name="_Toc35194739"/>
+      <w:bookmarkStart w:id="11" w:name="_Toc35194738"/>
       <w:r>
         <w:lastRenderedPageBreak/>
-        <w:t>Airport lyrics view</w:t>
-      </w:r>
-      <w:bookmarkEnd w:id="12"/>
+        <w:t>Airport chat view</w:t>
+      </w:r>
+      <w:bookmarkEnd w:id="11"/>
     </w:p>
     <w:p/>
     <w:p>
       <w:r>
-        <w:t xml:space="preserve">Lyrics of the song that is currently playing in the </w:t>
-      </w:r>
-      <w:r>
-        <w:t>airport.</w:t>
+        <w:t xml:space="preserve">Here is the chat of the airport where users can chat with each other. </w:t>
       </w:r>
     </w:p>
     <w:p/>
@@ -5675,10 +5616,10 @@
           <w:noProof/>
         </w:rPr>
         <w:drawing>
-          <wp:inline distT="0" distB="0" distL="0" distR="0" wp14:anchorId="78AB263E" wp14:editId="61E470F8">
+          <wp:inline distT="0" distB="0" distL="0" distR="0" wp14:anchorId="23D64C79" wp14:editId="34E88EE0">
             <wp:extent cx="5400040" cy="3599815"/>
             <wp:effectExtent l="0" t="0" r="0" b="635"/>
-            <wp:docPr id="15" name="Imagen 15"/>
+            <wp:docPr id="14" name="Imagen 14"/>
             <wp:cNvGraphicFramePr>
               <a:graphicFrameLocks xmlns:a="http://schemas.openxmlformats.org/drawingml/2006/main" noChangeAspect="1"/>
             </wp:cNvGraphicFramePr>
@@ -5686,7 +5627,7 @@
               <a:graphicData uri="http://schemas.openxmlformats.org/drawingml/2006/picture">
                 <pic:pic xmlns:pic="http://schemas.openxmlformats.org/drawingml/2006/picture">
                   <pic:nvPicPr>
-                    <pic:cNvPr id="0" name="Picture 38"/>
+                    <pic:cNvPr id="0" name="Picture 36"/>
                     <pic:cNvPicPr>
                       <a:picLocks noChangeAspect="1" noChangeArrowheads="1"/>
                     </pic:cNvPicPr>
@@ -5741,6 +5682,124 @@
         <w:rPr>
           <w:rStyle w:val="Referenciasutil"/>
         </w:rPr>
+        <w:t>7</w:t>
+      </w:r>
+      <w:r>
+        <w:rPr>
+          <w:rStyle w:val="Referenciasutil"/>
+        </w:rPr>
+        <w:t>. Airport chat view's user interface prototype</w:t>
+      </w:r>
+    </w:p>
+    <w:p>
+      <w:pPr>
+        <w:rPr>
+          <w:rFonts w:asciiTheme="majorHAnsi" w:eastAsiaTheme="majorEastAsia" w:hAnsiTheme="majorHAnsi" w:cstheme="majorBidi"/>
+          <w:color w:val="2E74B5" w:themeColor="accent1" w:themeShade="BF"/>
+          <w:sz w:val="26"/>
+          <w:szCs w:val="26"/>
+        </w:rPr>
+      </w:pPr>
+      <w:r>
+        <w:br w:type="page"/>
+      </w:r>
+    </w:p>
+    <w:p>
+      <w:pPr>
+        <w:pStyle w:val="Ttulo2"/>
+      </w:pPr>
+      <w:bookmarkStart w:id="12" w:name="_Toc35194739"/>
+      <w:r>
+        <w:lastRenderedPageBreak/>
+        <w:t>Airport lyrics view</w:t>
+      </w:r>
+      <w:bookmarkEnd w:id="12"/>
+    </w:p>
+    <w:p/>
+    <w:p>
+      <w:r>
+        <w:t xml:space="preserve">Lyrics of the song that is currently playing in the </w:t>
+      </w:r>
+      <w:r>
+        <w:t>airport.</w:t>
+      </w:r>
+    </w:p>
+    <w:p/>
+    <w:p>
+      <w:pPr>
+        <w:keepNext/>
+      </w:pPr>
+      <w:r>
+        <w:rPr>
+          <w:noProof/>
+        </w:rPr>
+        <w:drawing>
+          <wp:inline distT="0" distB="0" distL="0" distR="0" wp14:anchorId="78AB263E" wp14:editId="61E470F8">
+            <wp:extent cx="5400040" cy="3599815"/>
+            <wp:effectExtent l="0" t="0" r="0" b="635"/>
+            <wp:docPr id="15" name="Imagen 15"/>
+            <wp:cNvGraphicFramePr>
+              <a:graphicFrameLocks xmlns:a="http://schemas.openxmlformats.org/drawingml/2006/main" noChangeAspect="1"/>
+            </wp:cNvGraphicFramePr>
+            <a:graphic xmlns:a="http://schemas.openxmlformats.org/drawingml/2006/main">
+              <a:graphicData uri="http://schemas.openxmlformats.org/drawingml/2006/picture">
+                <pic:pic xmlns:pic="http://schemas.openxmlformats.org/drawingml/2006/picture">
+                  <pic:nvPicPr>
+                    <pic:cNvPr id="0" name="Picture 38"/>
+                    <pic:cNvPicPr>
+                      <a:picLocks noChangeAspect="1" noChangeArrowheads="1"/>
+                    </pic:cNvPicPr>
+                  </pic:nvPicPr>
+                  <pic:blipFill>
+                    <a:blip r:embed="rId26">
+                      <a:extLst>
+                        <a:ext uri="{28A0092B-C50C-407E-A947-70E740481C1C}">
+                          <a14:useLocalDpi xmlns:a14="http://schemas.microsoft.com/office/drawing/2010/main" val="0"/>
+                        </a:ext>
+                      </a:extLst>
+                    </a:blip>
+                    <a:srcRect/>
+                    <a:stretch>
+                      <a:fillRect/>
+                    </a:stretch>
+                  </pic:blipFill>
+                  <pic:spPr bwMode="auto">
+                    <a:xfrm>
+                      <a:off x="0" y="0"/>
+                      <a:ext cx="5400040" cy="3599815"/>
+                    </a:xfrm>
+                    <a:prstGeom prst="rect">
+                      <a:avLst/>
+                    </a:prstGeom>
+                    <a:noFill/>
+                    <a:ln>
+                      <a:noFill/>
+                    </a:ln>
+                  </pic:spPr>
+                </pic:pic>
+              </a:graphicData>
+            </a:graphic>
+          </wp:inline>
+        </w:drawing>
+      </w:r>
+    </w:p>
+    <w:p>
+      <w:pPr>
+        <w:pStyle w:val="Cita"/>
+        <w:rPr>
+          <w:rStyle w:val="Referenciasutil"/>
+        </w:rPr>
+      </w:pPr>
+      <w:r>
+        <w:rPr>
+          <w:rStyle w:val="Referenciasutil"/>
+        </w:rPr>
+        <w:t xml:space="preserve">Figure </w:t>
+      </w:r>
+      <w:r>
+        <w:rPr>
+          <w:rStyle w:val="Referenciasutil"/>
+        </w:rPr>
         <w:t>8</w:t>
       </w:r>
       <w:r>
@@ -5807,7 +5866,7 @@
                     <pic:cNvPicPr/>
                   </pic:nvPicPr>
                   <pic:blipFill rotWithShape="1">
-                    <a:blip r:embed="rId26">
+                    <a:blip r:embed="rId27">
                       <a:extLst>
                         <a:ext uri="{28A0092B-C50C-407E-A947-70E740481C1C}">
                           <a14:useLocalDpi xmlns:a14="http://schemas.microsoft.com/office/drawing/2010/main" val="0"/>
@@ -5903,7 +5962,7 @@
                     <pic:cNvPicPr/>
                   </pic:nvPicPr>
                   <pic:blipFill rotWithShape="1">
-                    <a:blip r:embed="rId27"/>
+                    <a:blip r:embed="rId28"/>
                     <a:srcRect l="21731" t="17809" r="30856" b="12709"/>
                     <a:stretch/>
                   </pic:blipFill>
@@ -5965,7 +6024,7 @@
                     <pic:cNvPicPr/>
                   </pic:nvPicPr>
                   <pic:blipFill rotWithShape="1">
-                    <a:blip r:embed="rId28">
+                    <a:blip r:embed="rId29">
                       <a:extLst>
                         <a:ext uri="{28A0092B-C50C-407E-A947-70E740481C1C}">
                           <a14:useLocalDpi xmlns:a14="http://schemas.microsoft.com/office/drawing/2010/main" val="0"/>
@@ -7245,7 +7304,7 @@
       <w:r>
         <w:t xml:space="preserve">. </w:t>
       </w:r>
-      <w:hyperlink r:id="rId29" w:history="1">
+      <w:hyperlink r:id="rId30" w:history="1">
         <w:r>
           <w:rPr>
             <w:rStyle w:val="Hipervnculo"/>
@@ -7338,8 +7397,8 @@
       </w:pPr>
     </w:p>
     <w:sectPr>
-      <w:footerReference w:type="even" r:id="rId30"/>
-      <w:footerReference w:type="default" r:id="rId31"/>
+      <w:footerReference w:type="even" r:id="rId31"/>
+      <w:footerReference w:type="default" r:id="rId32"/>
       <w:pgSz w:w="11906" w:h="16838"/>
       <w:pgMar w:top="1417" w:right="1701" w:bottom="1417" w:left="1701" w:header="708" w:footer="708" w:gutter="0"/>
       <w:pgNumType w:start="1"/>
@@ -10560,7 +10619,7 @@
 </file>
 
 <file path=customXml/itemProps1.xml><?xml version="1.0" encoding="utf-8"?>
-<ds:datastoreItem xmlns:ds="http://schemas.openxmlformats.org/officeDocument/2006/customXml" ds:itemID="{FF74F048-F33A-4A85-AAF4-E514ADAEB362}">
+<ds:datastoreItem xmlns:ds="http://schemas.openxmlformats.org/officeDocument/2006/customXml" ds:itemID="{6C8EA514-F4CC-4412-963D-B8A854A72286}">
   <ds:schemaRefs>
     <ds:schemaRef ds:uri="http://schemas.openxmlformats.org/officeDocument/2006/bibliography"/>
   </ds:schemaRefs>

</xml_diff>

<commit_message>
Updated main document and UML diagrams
Used APIs now are definitive
</commit_message>
<xml_diff>
--- a/document/aiss_document.docx
+++ b/document/aiss_document.docx
@@ -4019,10 +4019,13 @@
           <w:b/>
           <w:bCs/>
         </w:rPr>
-        <w:t xml:space="preserve">OpenStreetMap: </w:t>
-      </w:r>
-      <w:r>
-        <w:t>will provide us map tiles through its public tile servers.</w:t>
+        <w:t xml:space="preserve">Facebook: </w:t>
+      </w:r>
+      <w:r>
+        <w:t>we will</w:t>
+      </w:r>
+      <w:r>
+        <w:t xml:space="preserve"> allow the user to log in with his Facebook social account and post what music are they listening to at any time.</w:t>
       </w:r>
     </w:p>
     <w:p>
@@ -4039,26 +4042,53 @@
           <w:b/>
           <w:bCs/>
         </w:rPr>
-        <w:t xml:space="preserve">Facebook: </w:t>
-      </w:r>
-      <w:r>
-        <w:t>we will</w:t>
-      </w:r>
-      <w:r>
-        <w:t xml:space="preserve"> allow the user to log in with his Facebook social account and post what music are they listening to at any time.</w:t>
+        <w:t xml:space="preserve">Google Geocoding: </w:t>
+      </w:r>
+      <w:r>
+        <w:t xml:space="preserve">will allow us to </w:t>
+      </w:r>
+      <w:r>
+        <w:t xml:space="preserve">convert addresses into geographic coordinates, so we can position the player in the map in case we were </w:t>
+      </w:r>
+      <w:r>
+        <w:t>unable to</w:t>
+      </w:r>
+      <w:r>
+        <w:t xml:space="preserve"> geolocate him/her.</w:t>
+      </w:r>
+    </w:p>
+    <w:p>
+      <w:pPr>
+        <w:pStyle w:val="Prrafodelista"/>
+        <w:numPr>
+          <w:ilvl w:val="0"/>
+          <w:numId w:val="13"/>
+        </w:numPr>
+        <w:jc w:val="both"/>
+      </w:pPr>
+      <w:r>
+        <w:rPr>
+          <w:b/>
+          <w:bCs/>
+        </w:rPr>
+        <w:lastRenderedPageBreak/>
+        <w:t>Instant IRC Chat:</w:t>
+      </w:r>
+      <w:r>
+        <w:t xml:space="preserve"> will allow us to create different chat channels, one for each airport, so users can chat among themselves.</w:t>
       </w:r>
     </w:p>
     <w:p/>
     <w:tbl>
       <w:tblPr>
         <w:tblStyle w:val="Tablaconcuadrcula4-nfasis5"/>
-        <w:tblW w:w="8500" w:type="dxa"/>
+        <w:tblW w:w="9011" w:type="dxa"/>
         <w:jc w:val="center"/>
         <w:tblLook w:val="04A0" w:firstRow="1" w:lastRow="0" w:firstColumn="1" w:lastColumn="0" w:noHBand="0" w:noVBand="1"/>
       </w:tblPr>
       <w:tblGrid>
-        <w:gridCol w:w="2008"/>
-        <w:gridCol w:w="6492"/>
+        <w:gridCol w:w="1755"/>
+        <w:gridCol w:w="7256"/>
       </w:tblGrid>
       <w:tr>
         <w:trPr>
@@ -4068,7 +4098,7 @@
         <w:tc>
           <w:tcPr>
             <w:cnfStyle w:val="001000000000" w:firstRow="0" w:lastRow="0" w:firstColumn="1" w:lastColumn="0" w:oddVBand="0" w:evenVBand="0" w:oddHBand="0" w:evenHBand="0" w:firstRowFirstColumn="0" w:firstRowLastColumn="0" w:lastRowFirstColumn="0" w:lastRowLastColumn="0"/>
-            <w:tcW w:w="2263" w:type="dxa"/>
+            <w:tcW w:w="1755" w:type="dxa"/>
             <w:tcMar>
               <w:top w:w="113" w:type="dxa"/>
               <w:left w:w="142" w:type="dxa"/>
@@ -4078,14 +4108,13 @@
           </w:tcPr>
           <w:p>
             <w:r>
-              <w:lastRenderedPageBreak/>
               <w:t>Application name</w:t>
             </w:r>
           </w:p>
         </w:tc>
         <w:tc>
           <w:tcPr>
-            <w:tcW w:w="6237" w:type="dxa"/>
+            <w:tcW w:w="7256" w:type="dxa"/>
             <w:tcMar>
               <w:top w:w="113" w:type="dxa"/>
               <w:left w:w="142" w:type="dxa"/>
@@ -4111,7 +4140,7 @@
         <w:tc>
           <w:tcPr>
             <w:cnfStyle w:val="001000000000" w:firstRow="0" w:lastRow="0" w:firstColumn="1" w:lastColumn="0" w:oddVBand="0" w:evenVBand="0" w:oddHBand="0" w:evenHBand="0" w:firstRowFirstColumn="0" w:firstRowLastColumn="0" w:lastRowFirstColumn="0" w:lastRowLastColumn="0"/>
-            <w:tcW w:w="2263" w:type="dxa"/>
+            <w:tcW w:w="1755" w:type="dxa"/>
             <w:tcMar>
               <w:top w:w="113" w:type="dxa"/>
               <w:left w:w="142" w:type="dxa"/>
@@ -4137,7 +4166,7 @@
         </w:tc>
         <w:tc>
           <w:tcPr>
-            <w:tcW w:w="6237" w:type="dxa"/>
+            <w:tcW w:w="7256" w:type="dxa"/>
             <w:tcMar>
               <w:top w:w="113" w:type="dxa"/>
               <w:left w:w="142" w:type="dxa"/>
@@ -4194,7 +4223,7 @@
         <w:tc>
           <w:tcPr>
             <w:cnfStyle w:val="001000000000" w:firstRow="0" w:lastRow="0" w:firstColumn="1" w:lastColumn="0" w:oddVBand="0" w:evenVBand="0" w:oddHBand="0" w:evenHBand="0" w:firstRowFirstColumn="0" w:firstRowLastColumn="0" w:lastRowFirstColumn="0" w:lastRowLastColumn="0"/>
-            <w:tcW w:w="2263" w:type="dxa"/>
+            <w:tcW w:w="1755" w:type="dxa"/>
             <w:tcMar>
               <w:top w:w="113" w:type="dxa"/>
               <w:left w:w="142" w:type="dxa"/>
@@ -4218,7 +4247,7 @@
         </w:tc>
         <w:tc>
           <w:tcPr>
-            <w:tcW w:w="6237" w:type="dxa"/>
+            <w:tcW w:w="7256" w:type="dxa"/>
             <w:tcMar>
               <w:top w:w="113" w:type="dxa"/>
               <w:left w:w="142" w:type="dxa"/>
@@ -4259,7 +4288,7 @@
         <w:tc>
           <w:tcPr>
             <w:cnfStyle w:val="001000000000" w:firstRow="0" w:lastRow="0" w:firstColumn="1" w:lastColumn="0" w:oddVBand="0" w:evenVBand="0" w:oddHBand="0" w:evenHBand="0" w:firstRowFirstColumn="0" w:firstRowLastColumn="0" w:lastRowFirstColumn="0" w:lastRowLastColumn="0"/>
-            <w:tcW w:w="2263" w:type="dxa"/>
+            <w:tcW w:w="1755" w:type="dxa"/>
             <w:tcMar>
               <w:top w:w="113" w:type="dxa"/>
               <w:left w:w="142" w:type="dxa"/>
@@ -4283,7 +4312,7 @@
         </w:tc>
         <w:tc>
           <w:tcPr>
-            <w:tcW w:w="6237" w:type="dxa"/>
+            <w:tcW w:w="7256" w:type="dxa"/>
             <w:tcMar>
               <w:top w:w="113" w:type="dxa"/>
               <w:left w:w="142" w:type="dxa"/>
@@ -4323,7 +4352,7 @@
         <w:tc>
           <w:tcPr>
             <w:cnfStyle w:val="001000000000" w:firstRow="0" w:lastRow="0" w:firstColumn="1" w:lastColumn="0" w:oddVBand="0" w:evenVBand="0" w:oddHBand="0" w:evenHBand="0" w:firstRowFirstColumn="0" w:firstRowLastColumn="0" w:lastRowFirstColumn="0" w:lastRowLastColumn="0"/>
-            <w:tcW w:w="2263" w:type="dxa"/>
+            <w:tcW w:w="1755" w:type="dxa"/>
             <w:tcMar>
               <w:top w:w="113" w:type="dxa"/>
               <w:left w:w="142" w:type="dxa"/>
@@ -4347,7 +4376,7 @@
         </w:tc>
         <w:tc>
           <w:tcPr>
-            <w:tcW w:w="6237" w:type="dxa"/>
+            <w:tcW w:w="7256" w:type="dxa"/>
             <w:tcMar>
               <w:top w:w="113" w:type="dxa"/>
               <w:left w:w="142" w:type="dxa"/>
@@ -4388,7 +4417,7 @@
         <w:tc>
           <w:tcPr>
             <w:cnfStyle w:val="001000000000" w:firstRow="0" w:lastRow="0" w:firstColumn="1" w:lastColumn="0" w:oddVBand="0" w:evenVBand="0" w:oddHBand="0" w:evenHBand="0" w:firstRowFirstColumn="0" w:firstRowLastColumn="0" w:lastRowFirstColumn="0" w:lastRowLastColumn="0"/>
-            <w:tcW w:w="2263" w:type="dxa"/>
+            <w:tcW w:w="1755" w:type="dxa"/>
             <w:tcMar>
               <w:top w:w="113" w:type="dxa"/>
               <w:left w:w="142" w:type="dxa"/>
@@ -4406,13 +4435,13 @@
               <w:rPr>
                 <w:sz w:val="22"/>
               </w:rPr>
-              <w:t>OpenStreetMap API</w:t>
+              <w:t>Facebook</w:t>
             </w:r>
           </w:p>
         </w:tc>
         <w:tc>
           <w:tcPr>
-            <w:tcW w:w="6237" w:type="dxa"/>
+            <w:tcW w:w="7256" w:type="dxa"/>
             <w:tcMar>
               <w:top w:w="113" w:type="dxa"/>
               <w:left w:w="142" w:type="dxa"/>
@@ -4433,7 +4462,7 @@
                   <w:rStyle w:val="Hipervnculo"/>
                   <w:sz w:val="22"/>
                 </w:rPr>
-                <w:t>https://wiki.openstreetmap.org/wiki/Tile_servers</w:t>
+                <w:t>https://developers.facebook.com/docs/javascript</w:t>
               </w:r>
             </w:hyperlink>
             <w:r>
@@ -4452,7 +4481,7 @@
         <w:tc>
           <w:tcPr>
             <w:cnfStyle w:val="001000000000" w:firstRow="0" w:lastRow="0" w:firstColumn="1" w:lastColumn="0" w:oddVBand="0" w:evenVBand="0" w:oddHBand="0" w:evenHBand="0" w:firstRowFirstColumn="0" w:firstRowLastColumn="0" w:lastRowFirstColumn="0" w:lastRowLastColumn="0"/>
-            <w:tcW w:w="2263" w:type="dxa"/>
+            <w:tcW w:w="1755" w:type="dxa"/>
             <w:tcMar>
               <w:top w:w="113" w:type="dxa"/>
               <w:left w:w="142" w:type="dxa"/>
@@ -4470,13 +4499,13 @@
               <w:rPr>
                 <w:sz w:val="22"/>
               </w:rPr>
-              <w:t>Facebook</w:t>
+              <w:t>Google Geocoding</w:t>
             </w:r>
           </w:p>
         </w:tc>
         <w:tc>
           <w:tcPr>
-            <w:tcW w:w="6237" w:type="dxa"/>
+            <w:tcW w:w="7256" w:type="dxa"/>
             <w:tcMar>
               <w:top w:w="113" w:type="dxa"/>
               <w:left w:w="142" w:type="dxa"/>
@@ -4497,15 +4526,23 @@
                   <w:rStyle w:val="Hipervnculo"/>
                   <w:sz w:val="22"/>
                 </w:rPr>
-                <w:t>https://developers.facebook.com/docs/javascript</w:t>
+                <w:t>https://develo</w:t>
+              </w:r>
+              <w:r>
+                <w:rPr>
+                  <w:rStyle w:val="Hipervnculo"/>
+                  <w:sz w:val="22"/>
+                </w:rPr>
+                <w:t>p</w:t>
+              </w:r>
+              <w:r>
+                <w:rPr>
+                  <w:rStyle w:val="Hipervnculo"/>
+                  <w:sz w:val="22"/>
+                </w:rPr>
+                <w:t>ers.google.com/maps/documentation/geocoding/intro?hl=es-419</w:t>
               </w:r>
             </w:hyperlink>
-            <w:r>
-              <w:rPr>
-                <w:sz w:val="22"/>
-              </w:rPr>
-              <w:t xml:space="preserve"> </w:t>
-            </w:r>
           </w:p>
         </w:tc>
       </w:tr>
@@ -4517,7 +4554,7 @@
         <w:tc>
           <w:tcPr>
             <w:cnfStyle w:val="001000000000" w:firstRow="0" w:lastRow="0" w:firstColumn="1" w:lastColumn="0" w:oddVBand="0" w:evenVBand="0" w:oddHBand="0" w:evenHBand="0" w:firstRowFirstColumn="0" w:firstRowLastColumn="0" w:lastRowFirstColumn="0" w:lastRowLastColumn="0"/>
-            <w:tcW w:w="2263" w:type="dxa"/>
+            <w:tcW w:w="1755" w:type="dxa"/>
             <w:tcMar>
               <w:top w:w="113" w:type="dxa"/>
               <w:left w:w="142" w:type="dxa"/>
@@ -4535,13 +4572,13 @@
               <w:rPr>
                 <w:sz w:val="22"/>
               </w:rPr>
-              <w:t>IP Geolocation API</w:t>
+              <w:t>Instant IRC Chat</w:t>
             </w:r>
           </w:p>
         </w:tc>
         <w:tc>
           <w:tcPr>
-            <w:tcW w:w="6237" w:type="dxa"/>
+            <w:tcW w:w="7256" w:type="dxa"/>
             <w:tcMar>
               <w:top w:w="113" w:type="dxa"/>
               <w:left w:w="142" w:type="dxa"/>
@@ -4552,18 +4589,12 @@
           <w:p>
             <w:pPr>
               <w:cnfStyle w:val="000000100000" w:firstRow="0" w:lastRow="0" w:firstColumn="0" w:lastColumn="0" w:oddVBand="0" w:evenVBand="0" w:oddHBand="1" w:evenHBand="0" w:firstRowFirstColumn="0" w:firstRowLastColumn="0" w:lastRowFirstColumn="0" w:lastRowLastColumn="0"/>
+              <w:rPr>
+                <w:b/>
+                <w:bCs/>
+                <w:sz w:val="22"/>
+              </w:rPr>
             </w:pPr>
-            <w:hyperlink r:id="rId18" w:history="1">
-              <w:r>
-                <w:rPr>
-                  <w:rStyle w:val="Hipervnculo"/>
-                </w:rPr>
-                <w:t>https://ipgeolocationapi.com/</w:t>
-              </w:r>
-            </w:hyperlink>
-            <w:r>
-              <w:t xml:space="preserve"> </w:t>
-            </w:r>
           </w:p>
         </w:tc>
       </w:tr>
@@ -4591,6 +4622,18 @@
     </w:p>
     <w:p>
       <w:pPr>
+        <w:jc w:val="both"/>
+      </w:pPr>
+      <w:r>
+        <w:t xml:space="preserve">As of </w:t>
+      </w:r>
+      <w:r>
+        <w:t>April 27, we know all the APIs we are using in the project, and we have obtained all the corresponding API keys in order to consume their services. We plan to keep the application simple but powerful and elegant. We are putting a lot of emphasis in the user experience.</w:t>
+      </w:r>
+    </w:p>
+    <w:p>
+      <w:pPr>
+        <w:jc w:val="both"/>
         <w:rPr>
           <w:rFonts w:asciiTheme="majorHAnsi" w:hAnsiTheme="majorHAnsi"/>
           <w:sz w:val="28"/>
@@ -4709,7 +4752,7 @@
                     </pic:cNvPicPr>
                   </pic:nvPicPr>
                   <pic:blipFill>
-                    <a:blip r:embed="rId19">
+                    <a:blip r:embed="rId18">
                       <a:extLst>
                         <a:ext uri="{28A0092B-C50C-407E-A947-70E740481C1C}">
                           <a14:useLocalDpi xmlns:a14="http://schemas.microsoft.com/office/drawing/2010/main" val="0"/>
@@ -4849,12 +4892,7 @@
         <w:jc w:val="both"/>
       </w:pPr>
       <w:r>
-        <w:t>User is requested his ni</w:t>
-      </w:r>
-      <w:bookmarkStart w:id="6" w:name="_GoBack"/>
-      <w:bookmarkEnd w:id="6"/>
-      <w:r>
-        <w:t>ckname to be displayed in-game, after that it has two options, to allow the use of user’s location in order to improve his experience or to choose the location manually, this is where its base will be located.</w:t>
+        <w:t>User is requested his nickname to be displayed in-game, after that it has two options, to allow the use of user’s location in order to improve his experience or to choose the location manually, this is where its base will be located.</w:t>
       </w:r>
     </w:p>
     <w:p/>
@@ -4884,7 +4922,7 @@
                     </pic:cNvPicPr>
                   </pic:nvPicPr>
                   <pic:blipFill>
-                    <a:blip r:embed="rId20">
+                    <a:blip r:embed="rId19">
                       <a:extLst>
                         <a:ext uri="{28A0092B-C50C-407E-A947-70E740481C1C}">
                           <a14:useLocalDpi xmlns:a14="http://schemas.microsoft.com/office/drawing/2010/main" val="0"/>
@@ -4969,12 +5007,12 @@
       <w:pPr>
         <w:pStyle w:val="Ttulo2"/>
       </w:pPr>
-      <w:bookmarkStart w:id="7" w:name="_Toc35194734"/>
+      <w:bookmarkStart w:id="6" w:name="_Toc35194734"/>
       <w:r>
         <w:lastRenderedPageBreak/>
         <w:t>Location view</w:t>
       </w:r>
-      <w:bookmarkEnd w:id="7"/>
+      <w:bookmarkEnd w:id="6"/>
     </w:p>
     <w:p/>
     <w:p>
@@ -5019,7 +5057,7 @@
                     </pic:cNvPicPr>
                   </pic:nvPicPr>
                   <pic:blipFill>
-                    <a:blip r:embed="rId21">
+                    <a:blip r:embed="rId20">
                       <a:extLst>
                         <a:ext uri="{28A0092B-C50C-407E-A947-70E740481C1C}">
                           <a14:useLocalDpi xmlns:a14="http://schemas.microsoft.com/office/drawing/2010/main" val="0"/>
@@ -5198,12 +5236,12 @@
       <w:pPr>
         <w:pStyle w:val="Ttulo2"/>
       </w:pPr>
-      <w:bookmarkStart w:id="8" w:name="_Toc35194735"/>
+      <w:bookmarkStart w:id="7" w:name="_Toc35194735"/>
       <w:r>
         <w:lastRenderedPageBreak/>
         <w:t>Main view</w:t>
       </w:r>
-      <w:bookmarkEnd w:id="8"/>
+      <w:bookmarkEnd w:id="7"/>
     </w:p>
     <w:p/>
     <w:p>
@@ -5245,6 +5283,144 @@
                 <pic:pic xmlns:pic="http://schemas.openxmlformats.org/drawingml/2006/picture">
                   <pic:nvPicPr>
                     <pic:cNvPr id="0" name="Picture 30"/>
+                    <pic:cNvPicPr>
+                      <a:picLocks noChangeAspect="1" noChangeArrowheads="1"/>
+                    </pic:cNvPicPr>
+                  </pic:nvPicPr>
+                  <pic:blipFill>
+                    <a:blip r:embed="rId21">
+                      <a:extLst>
+                        <a:ext uri="{28A0092B-C50C-407E-A947-70E740481C1C}">
+                          <a14:useLocalDpi xmlns:a14="http://schemas.microsoft.com/office/drawing/2010/main" val="0"/>
+                        </a:ext>
+                      </a:extLst>
+                    </a:blip>
+                    <a:srcRect/>
+                    <a:stretch>
+                      <a:fillRect/>
+                    </a:stretch>
+                  </pic:blipFill>
+                  <pic:spPr bwMode="auto">
+                    <a:xfrm>
+                      <a:off x="0" y="0"/>
+                      <a:ext cx="5400040" cy="3599815"/>
+                    </a:xfrm>
+                    <a:prstGeom prst="rect">
+                      <a:avLst/>
+                    </a:prstGeom>
+                    <a:noFill/>
+                    <a:ln>
+                      <a:noFill/>
+                    </a:ln>
+                  </pic:spPr>
+                </pic:pic>
+              </a:graphicData>
+            </a:graphic>
+          </wp:inline>
+        </w:drawing>
+      </w:r>
+    </w:p>
+    <w:p>
+      <w:pPr>
+        <w:pStyle w:val="Cita"/>
+        <w:rPr>
+          <w:rStyle w:val="Referenciasutil"/>
+        </w:rPr>
+      </w:pPr>
+      <w:r>
+        <w:rPr>
+          <w:rStyle w:val="Referenciasutil"/>
+        </w:rPr>
+        <w:t xml:space="preserve">Figure </w:t>
+      </w:r>
+      <w:r>
+        <w:rPr>
+          <w:rStyle w:val="Referenciasutil"/>
+        </w:rPr>
+        <w:t>4</w:t>
+      </w:r>
+      <w:r>
+        <w:rPr>
+          <w:rStyle w:val="Referenciasutil"/>
+        </w:rPr>
+        <w:t>. Main view's user prototype interface</w:t>
+      </w:r>
+    </w:p>
+    <w:p>
+      <w:pPr>
+        <w:rPr>
+          <w:rFonts w:asciiTheme="majorHAnsi" w:eastAsiaTheme="majorEastAsia" w:hAnsiTheme="majorHAnsi" w:cstheme="majorBidi"/>
+          <w:color w:val="2E74B5" w:themeColor="accent1" w:themeShade="BF"/>
+          <w:sz w:val="32"/>
+          <w:szCs w:val="32"/>
+        </w:rPr>
+      </w:pPr>
+    </w:p>
+    <w:p>
+      <w:r>
+        <w:br w:type="page"/>
+      </w:r>
+    </w:p>
+    <w:p>
+      <w:pPr>
+        <w:pStyle w:val="Ttulo2"/>
+      </w:pPr>
+      <w:bookmarkStart w:id="8" w:name="_Toc35194736"/>
+      <w:r>
+        <w:lastRenderedPageBreak/>
+        <w:t>Profile menu view</w:t>
+      </w:r>
+      <w:bookmarkEnd w:id="8"/>
+    </w:p>
+    <w:p/>
+    <w:p>
+      <w:pPr>
+        <w:jc w:val="both"/>
+      </w:pPr>
+      <w:r>
+        <w:t xml:space="preserve">In this tab it is displayed user information, where he can change his nickname or link his account with </w:t>
+      </w:r>
+      <w:r>
+        <w:t>S</w:t>
+      </w:r>
+      <w:r>
+        <w:t xml:space="preserve">potify or </w:t>
+      </w:r>
+      <w:r>
+        <w:t>F</w:t>
+      </w:r>
+      <w:r>
+        <w:t xml:space="preserve">acebook. You can also </w:t>
+      </w:r>
+      <w:r>
+        <w:t>enter your airport’s menu</w:t>
+      </w:r>
+      <w:r>
+        <w:t xml:space="preserve"> from here.</w:t>
+      </w:r>
+    </w:p>
+    <w:p/>
+    <w:p>
+      <w:pPr>
+        <w:keepNext/>
+      </w:pPr>
+      <w:r>
+        <w:rPr>
+          <w:noProof/>
+        </w:rPr>
+        <w:drawing>
+          <wp:inline distT="0" distB="0" distL="0" distR="0" wp14:anchorId="12DA470F" wp14:editId="36CDD28C">
+            <wp:extent cx="5400040" cy="3599815"/>
+            <wp:effectExtent l="0" t="0" r="0" b="635"/>
+            <wp:docPr id="12" name="Imagen 12"/>
+            <wp:cNvGraphicFramePr>
+              <a:graphicFrameLocks xmlns:a="http://schemas.openxmlformats.org/drawingml/2006/main" noChangeAspect="1"/>
+            </wp:cNvGraphicFramePr>
+            <a:graphic xmlns:a="http://schemas.openxmlformats.org/drawingml/2006/main">
+              <a:graphicData uri="http://schemas.openxmlformats.org/drawingml/2006/picture">
+                <pic:pic xmlns:pic="http://schemas.openxmlformats.org/drawingml/2006/picture">
+                  <pic:nvPicPr>
+                    <pic:cNvPr id="0" name="Picture 32"/>
                     <pic:cNvPicPr>
                       <a:picLocks noChangeAspect="1" noChangeArrowheads="1"/>
                     </pic:cNvPicPr>
@@ -5299,13 +5475,13 @@
         <w:rPr>
           <w:rStyle w:val="Referenciasutil"/>
         </w:rPr>
-        <w:t>4</w:t>
+        <w:t>5.</w:t>
       </w:r>
       <w:r>
         <w:rPr>
           <w:rStyle w:val="Referenciasutil"/>
         </w:rPr>
-        <w:t>. Main view's user prototype interface</w:t>
+        <w:t xml:space="preserve"> Profile menu view's user interface prototype</w:t>
       </w:r>
     </w:p>
     <w:p>
@@ -5313,12 +5489,10 @@
         <w:rPr>
           <w:rFonts w:asciiTheme="majorHAnsi" w:eastAsiaTheme="majorEastAsia" w:hAnsiTheme="majorHAnsi" w:cstheme="majorBidi"/>
           <w:color w:val="2E74B5" w:themeColor="accent1" w:themeShade="BF"/>
-          <w:sz w:val="32"/>
-          <w:szCs w:val="32"/>
-        </w:rPr>
-      </w:pPr>
-    </w:p>
-    <w:p>
+          <w:sz w:val="26"/>
+          <w:szCs w:val="26"/>
+        </w:rPr>
+      </w:pPr>
       <w:r>
         <w:br w:type="page"/>
       </w:r>
@@ -5327,10 +5501,13 @@
       <w:pPr>
         <w:pStyle w:val="Ttulo2"/>
       </w:pPr>
-      <w:bookmarkStart w:id="9" w:name="_Toc35194736"/>
       <w:r>
         <w:lastRenderedPageBreak/>
-        <w:t>Profile menu view</w:t>
+        <w:t xml:space="preserve"> </w:t>
+      </w:r>
+      <w:bookmarkStart w:id="9" w:name="_Toc35194737"/>
+      <w:r>
+        <w:t>Airport menu view</w:t>
       </w:r>
       <w:bookmarkEnd w:id="9"/>
     </w:p>
@@ -5340,25 +5517,28 @@
         <w:jc w:val="both"/>
       </w:pPr>
       <w:r>
-        <w:t xml:space="preserve">In this tab it is displayed user information, where he can change his nickname or link his account with </w:t>
-      </w:r>
-      <w:r>
-        <w:t>S</w:t>
-      </w:r>
-      <w:r>
-        <w:t xml:space="preserve">potify or </w:t>
-      </w:r>
-      <w:r>
-        <w:t>F</w:t>
-      </w:r>
-      <w:r>
-        <w:t xml:space="preserve">acebook. You can also </w:t>
-      </w:r>
-      <w:r>
-        <w:t>enter your airport’s menu</w:t>
-      </w:r>
-      <w:r>
-        <w:t xml:space="preserve"> from here.</w:t>
+        <w:t>Here is where</w:t>
+      </w:r>
+      <w:r>
+        <w:t xml:space="preserve"> it’s displayed user’s airport information. User can change airport’s name, see the number of visitors that are currently in the </w:t>
+      </w:r>
+      <w:r>
+        <w:t>airport</w:t>
+      </w:r>
+      <w:r>
+        <w:t xml:space="preserve">, and the total number of visitors overall. User can also change the actual playlist of the </w:t>
+      </w:r>
+      <w:r>
+        <w:t>base or</w:t>
+      </w:r>
+      <w:r>
+        <w:t xml:space="preserve"> delete the </w:t>
+      </w:r>
+      <w:r>
+        <w:t>airport</w:t>
+      </w:r>
+      <w:r>
+        <w:t>.</w:t>
       </w:r>
     </w:p>
     <w:p/>
@@ -5371,10 +5551,10 @@
           <w:noProof/>
         </w:rPr>
         <w:drawing>
-          <wp:inline distT="0" distB="0" distL="0" distR="0" wp14:anchorId="12DA470F" wp14:editId="36CDD28C">
+          <wp:inline distT="0" distB="0" distL="0" distR="0" wp14:anchorId="19C0D5A2" wp14:editId="6C43780D">
             <wp:extent cx="5400040" cy="3599815"/>
             <wp:effectExtent l="0" t="0" r="0" b="635"/>
-            <wp:docPr id="12" name="Imagen 12"/>
+            <wp:docPr id="13" name="Imagen 13"/>
             <wp:cNvGraphicFramePr>
               <a:graphicFrameLocks xmlns:a="http://schemas.openxmlformats.org/drawingml/2006/main" noChangeAspect="1"/>
             </wp:cNvGraphicFramePr>
@@ -5382,7 +5562,7 @@
               <a:graphicData uri="http://schemas.openxmlformats.org/drawingml/2006/picture">
                 <pic:pic xmlns:pic="http://schemas.openxmlformats.org/drawingml/2006/picture">
                   <pic:nvPicPr>
-                    <pic:cNvPr id="0" name="Picture 32"/>
+                    <pic:cNvPr id="0" name="Picture 34"/>
                     <pic:cNvPicPr>
                       <a:picLocks noChangeAspect="1" noChangeArrowheads="1"/>
                     </pic:cNvPicPr>
@@ -5437,24 +5617,17 @@
         <w:rPr>
           <w:rStyle w:val="Referenciasutil"/>
         </w:rPr>
-        <w:t>5.</w:t>
+        <w:t>6</w:t>
       </w:r>
       <w:r>
         <w:rPr>
           <w:rStyle w:val="Referenciasutil"/>
         </w:rPr>
-        <w:t xml:space="preserve"> Profile menu view's user interface prototype</w:t>
-      </w:r>
-    </w:p>
-    <w:p>
-      <w:pPr>
-        <w:rPr>
-          <w:rFonts w:asciiTheme="majorHAnsi" w:eastAsiaTheme="majorEastAsia" w:hAnsiTheme="majorHAnsi" w:cstheme="majorBidi"/>
-          <w:color w:val="2E74B5" w:themeColor="accent1" w:themeShade="BF"/>
-          <w:sz w:val="26"/>
-          <w:szCs w:val="26"/>
-        </w:rPr>
-      </w:pPr>
+        <w:t>. Base menu view's user interface prototype</w:t>
+      </w:r>
+    </w:p>
+    <w:p/>
+    <w:p>
       <w:r>
         <w:br w:type="page"/>
       </w:r>
@@ -5463,44 +5636,17 @@
       <w:pPr>
         <w:pStyle w:val="Ttulo2"/>
       </w:pPr>
+      <w:bookmarkStart w:id="10" w:name="_Toc35194738"/>
       <w:r>
         <w:lastRenderedPageBreak/>
-        <w:t xml:space="preserve"> </w:t>
-      </w:r>
-      <w:bookmarkStart w:id="10" w:name="_Toc35194737"/>
-      <w:r>
-        <w:t>Airport menu view</w:t>
+        <w:t>Airport chat view</w:t>
       </w:r>
       <w:bookmarkEnd w:id="10"/>
     </w:p>
     <w:p/>
     <w:p>
-      <w:pPr>
-        <w:jc w:val="both"/>
-      </w:pPr>
-      <w:r>
-        <w:t>Here is where</w:t>
-      </w:r>
-      <w:r>
-        <w:t xml:space="preserve"> it’s displayed user’s airport information. User can change airport’s name, see the number of visitors that are currently in the </w:t>
-      </w:r>
-      <w:r>
-        <w:t>airport</w:t>
-      </w:r>
-      <w:r>
-        <w:t xml:space="preserve">, and the total number of visitors overall. User can also change the actual playlist of the </w:t>
-      </w:r>
-      <w:r>
-        <w:t>base or</w:t>
-      </w:r>
-      <w:r>
-        <w:t xml:space="preserve"> delete the </w:t>
-      </w:r>
-      <w:r>
-        <w:t>airport</w:t>
-      </w:r>
-      <w:r>
-        <w:t>.</w:t>
+      <w:r>
+        <w:t xml:space="preserve">Here is the chat of the airport where users can chat with each other. </w:t>
       </w:r>
     </w:p>
     <w:p/>
@@ -5513,10 +5659,10 @@
           <w:noProof/>
         </w:rPr>
         <w:drawing>
-          <wp:inline distT="0" distB="0" distL="0" distR="0" wp14:anchorId="19C0D5A2" wp14:editId="6C43780D">
+          <wp:inline distT="0" distB="0" distL="0" distR="0" wp14:anchorId="23D64C79" wp14:editId="34E88EE0">
             <wp:extent cx="5400040" cy="3599815"/>
             <wp:effectExtent l="0" t="0" r="0" b="635"/>
-            <wp:docPr id="13" name="Imagen 13"/>
+            <wp:docPr id="14" name="Imagen 14"/>
             <wp:cNvGraphicFramePr>
               <a:graphicFrameLocks xmlns:a="http://schemas.openxmlformats.org/drawingml/2006/main" noChangeAspect="1"/>
             </wp:cNvGraphicFramePr>
@@ -5524,7 +5670,7 @@
               <a:graphicData uri="http://schemas.openxmlformats.org/drawingml/2006/picture">
                 <pic:pic xmlns:pic="http://schemas.openxmlformats.org/drawingml/2006/picture">
                   <pic:nvPicPr>
-                    <pic:cNvPr id="0" name="Picture 34"/>
+                    <pic:cNvPr id="0" name="Picture 36"/>
                     <pic:cNvPicPr>
                       <a:picLocks noChangeAspect="1" noChangeArrowheads="1"/>
                     </pic:cNvPicPr>
@@ -5579,40 +5725,50 @@
         <w:rPr>
           <w:rStyle w:val="Referenciasutil"/>
         </w:rPr>
-        <w:t>6</w:t>
+        <w:t>7</w:t>
       </w:r>
       <w:r>
         <w:rPr>
           <w:rStyle w:val="Referenciasutil"/>
         </w:rPr>
-        <w:t>. Base menu view's user interface prototype</w:t>
-      </w:r>
+        <w:t>. Airport chat view's user interface prototype</w:t>
+      </w:r>
+    </w:p>
+    <w:p>
+      <w:pPr>
+        <w:rPr>
+          <w:rFonts w:asciiTheme="majorHAnsi" w:eastAsiaTheme="majorEastAsia" w:hAnsiTheme="majorHAnsi" w:cstheme="majorBidi"/>
+          <w:color w:val="2E74B5" w:themeColor="accent1" w:themeShade="BF"/>
+          <w:sz w:val="26"/>
+          <w:szCs w:val="26"/>
+        </w:rPr>
+      </w:pPr>
+      <w:r>
+        <w:br w:type="page"/>
+      </w:r>
+    </w:p>
+    <w:p>
+      <w:pPr>
+        <w:pStyle w:val="Ttulo2"/>
+      </w:pPr>
+      <w:bookmarkStart w:id="11" w:name="_Toc35194739"/>
+      <w:r>
+        <w:lastRenderedPageBreak/>
+        <w:t>Airport lyrics view</w:t>
+      </w:r>
+      <w:bookmarkEnd w:id="11"/>
     </w:p>
     <w:p/>
     <w:p>
       <w:r>
-        <w:br w:type="page"/>
-      </w:r>
-    </w:p>
-    <w:p>
-      <w:pPr>
-        <w:pStyle w:val="Ttulo2"/>
-      </w:pPr>
-      <w:bookmarkStart w:id="11" w:name="_Toc35194738"/>
-      <w:r>
-        <w:lastRenderedPageBreak/>
-        <w:t>Airport chat view</w:t>
-      </w:r>
-      <w:bookmarkEnd w:id="11"/>
+        <w:t xml:space="preserve">Lyrics of the song that is currently playing in the </w:t>
+      </w:r>
+      <w:r>
+        <w:t>airport.</w:t>
+      </w:r>
     </w:p>
     <w:p/>
     <w:p>
-      <w:r>
-        <w:t xml:space="preserve">Here is the chat of the airport where users can chat with each other. </w:t>
-      </w:r>
-    </w:p>
-    <w:p/>
-    <w:p>
       <w:pPr>
         <w:keepNext/>
       </w:pPr>
@@ -5621,10 +5777,10 @@
           <w:noProof/>
         </w:rPr>
         <w:drawing>
-          <wp:inline distT="0" distB="0" distL="0" distR="0" wp14:anchorId="23D64C79" wp14:editId="34E88EE0">
+          <wp:inline distT="0" distB="0" distL="0" distR="0" wp14:anchorId="78AB263E" wp14:editId="61E470F8">
             <wp:extent cx="5400040" cy="3599815"/>
             <wp:effectExtent l="0" t="0" r="0" b="635"/>
-            <wp:docPr id="14" name="Imagen 14"/>
+            <wp:docPr id="15" name="Imagen 15"/>
             <wp:cNvGraphicFramePr>
               <a:graphicFrameLocks xmlns:a="http://schemas.openxmlformats.org/drawingml/2006/main" noChangeAspect="1"/>
             </wp:cNvGraphicFramePr>
@@ -5632,7 +5788,7 @@
               <a:graphicData uri="http://schemas.openxmlformats.org/drawingml/2006/picture">
                 <pic:pic xmlns:pic="http://schemas.openxmlformats.org/drawingml/2006/picture">
                   <pic:nvPicPr>
-                    <pic:cNvPr id="0" name="Picture 36"/>
+                    <pic:cNvPr id="0" name="Picture 38"/>
                     <pic:cNvPicPr>
                       <a:picLocks noChangeAspect="1" noChangeArrowheads="1"/>
                     </pic:cNvPicPr>
@@ -5687,146 +5843,28 @@
         <w:rPr>
           <w:rStyle w:val="Referenciasutil"/>
         </w:rPr>
-        <w:t>7</w:t>
+        <w:t>8</w:t>
       </w:r>
       <w:r>
         <w:rPr>
           <w:rStyle w:val="Referenciasutil"/>
         </w:rPr>
-        <w:t>. Airport chat view's user interface prototype</w:t>
-      </w:r>
-    </w:p>
-    <w:p>
-      <w:pPr>
-        <w:rPr>
-          <w:rFonts w:asciiTheme="majorHAnsi" w:eastAsiaTheme="majorEastAsia" w:hAnsiTheme="majorHAnsi" w:cstheme="majorBidi"/>
-          <w:color w:val="2E74B5" w:themeColor="accent1" w:themeShade="BF"/>
-          <w:sz w:val="26"/>
-          <w:szCs w:val="26"/>
-        </w:rPr>
-      </w:pPr>
+        <w:t>. Airport lyrics view's user interface prototype</w:t>
+      </w:r>
+    </w:p>
+    <w:p>
+      <w:r>
+        <w:t xml:space="preserve"> </w:t>
+      </w:r>
       <w:r>
         <w:br w:type="page"/>
       </w:r>
     </w:p>
     <w:p>
       <w:pPr>
-        <w:pStyle w:val="Ttulo2"/>
-      </w:pPr>
-      <w:bookmarkStart w:id="12" w:name="_Toc35194739"/>
-      <w:r>
-        <w:lastRenderedPageBreak/>
-        <w:t>Airport lyrics view</w:t>
-      </w:r>
-      <w:bookmarkEnd w:id="12"/>
-    </w:p>
-    <w:p/>
-    <w:p>
-      <w:r>
-        <w:t xml:space="preserve">Lyrics of the song that is currently playing in the </w:t>
-      </w:r>
-      <w:r>
-        <w:t>airport.</w:t>
-      </w:r>
-    </w:p>
-    <w:p/>
-    <w:p>
-      <w:pPr>
-        <w:keepNext/>
-      </w:pPr>
-      <w:r>
-        <w:rPr>
-          <w:noProof/>
-        </w:rPr>
-        <w:drawing>
-          <wp:inline distT="0" distB="0" distL="0" distR="0" wp14:anchorId="78AB263E" wp14:editId="61E470F8">
-            <wp:extent cx="5400040" cy="3599815"/>
-            <wp:effectExtent l="0" t="0" r="0" b="635"/>
-            <wp:docPr id="15" name="Imagen 15"/>
-            <wp:cNvGraphicFramePr>
-              <a:graphicFrameLocks xmlns:a="http://schemas.openxmlformats.org/drawingml/2006/main" noChangeAspect="1"/>
-            </wp:cNvGraphicFramePr>
-            <a:graphic xmlns:a="http://schemas.openxmlformats.org/drawingml/2006/main">
-              <a:graphicData uri="http://schemas.openxmlformats.org/drawingml/2006/picture">
-                <pic:pic xmlns:pic="http://schemas.openxmlformats.org/drawingml/2006/picture">
-                  <pic:nvPicPr>
-                    <pic:cNvPr id="0" name="Picture 38"/>
-                    <pic:cNvPicPr>
-                      <a:picLocks noChangeAspect="1" noChangeArrowheads="1"/>
-                    </pic:cNvPicPr>
-                  </pic:nvPicPr>
-                  <pic:blipFill>
-                    <a:blip r:embed="rId26">
-                      <a:extLst>
-                        <a:ext uri="{28A0092B-C50C-407E-A947-70E740481C1C}">
-                          <a14:useLocalDpi xmlns:a14="http://schemas.microsoft.com/office/drawing/2010/main" val="0"/>
-                        </a:ext>
-                      </a:extLst>
-                    </a:blip>
-                    <a:srcRect/>
-                    <a:stretch>
-                      <a:fillRect/>
-                    </a:stretch>
-                  </pic:blipFill>
-                  <pic:spPr bwMode="auto">
-                    <a:xfrm>
-                      <a:off x="0" y="0"/>
-                      <a:ext cx="5400040" cy="3599815"/>
-                    </a:xfrm>
-                    <a:prstGeom prst="rect">
-                      <a:avLst/>
-                    </a:prstGeom>
-                    <a:noFill/>
-                    <a:ln>
-                      <a:noFill/>
-                    </a:ln>
-                  </pic:spPr>
-                </pic:pic>
-              </a:graphicData>
-            </a:graphic>
-          </wp:inline>
-        </w:drawing>
-      </w:r>
-    </w:p>
-    <w:p>
-      <w:pPr>
-        <w:pStyle w:val="Cita"/>
-        <w:rPr>
-          <w:rStyle w:val="Referenciasutil"/>
-        </w:rPr>
-      </w:pPr>
-      <w:r>
-        <w:rPr>
-          <w:rStyle w:val="Referenciasutil"/>
-        </w:rPr>
-        <w:t xml:space="preserve">Figure </w:t>
-      </w:r>
-      <w:r>
-        <w:rPr>
-          <w:rStyle w:val="Referenciasutil"/>
-        </w:rPr>
-        <w:t>8</w:t>
-      </w:r>
-      <w:r>
-        <w:rPr>
-          <w:rStyle w:val="Referenciasutil"/>
-        </w:rPr>
-        <w:t>. Airport lyrics view's user interface prototype</w:t>
-      </w:r>
-    </w:p>
-    <w:p>
-      <w:r>
-        <w:t xml:space="preserve"> </w:t>
-      </w:r>
-      <w:r>
-        <w:br w:type="page"/>
-      </w:r>
-    </w:p>
-    <w:p>
-      <w:pPr>
         <w:pStyle w:val="Ttulo1"/>
       </w:pPr>
-      <w:bookmarkStart w:id="13" w:name="_Toc35194740"/>
+      <w:bookmarkStart w:id="12" w:name="_Toc35194740"/>
       <w:r>
         <w:lastRenderedPageBreak/>
         <w:t>Ar</w:t>
@@ -5834,7 +5872,7 @@
       <w:r>
         <w:t>chitecture</w:t>
       </w:r>
-      <w:bookmarkEnd w:id="13"/>
+      <w:bookmarkEnd w:id="12"/>
     </w:p>
     <w:p/>
     <w:p>
@@ -5842,24 +5880,24 @@
         <w:pStyle w:val="Ttulo2"/>
         <w:spacing w:before="0"/>
       </w:pPr>
-      <w:bookmarkStart w:id="14" w:name="_Toc35194741"/>
+      <w:bookmarkStart w:id="13" w:name="_Toc35194741"/>
       <w:r>
         <w:rPr>
           <w:noProof/>
         </w:rPr>
         <w:drawing>
-          <wp:anchor distT="0" distB="0" distL="114300" distR="114300" simplePos="0" relativeHeight="251661312" behindDoc="1" locked="0" layoutInCell="1" allowOverlap="1" wp14:anchorId="5F827AA8" wp14:editId="7DDACB1C">
+          <wp:anchor distT="0" distB="0" distL="114300" distR="114300" simplePos="0" relativeHeight="251664384" behindDoc="0" locked="0" layoutInCell="1" allowOverlap="1" wp14:anchorId="0F33E098" wp14:editId="3BBD8B91">
             <wp:simplePos x="0" y="0"/>
-            <wp:positionH relativeFrom="column">
-              <wp:posOffset>-295275</wp:posOffset>
+            <wp:positionH relativeFrom="margin">
+              <wp:align>center</wp:align>
             </wp:positionH>
             <wp:positionV relativeFrom="paragraph">
-              <wp:posOffset>412115</wp:posOffset>
+              <wp:posOffset>267335</wp:posOffset>
             </wp:positionV>
-            <wp:extent cx="5958840" cy="2402205"/>
-            <wp:effectExtent l="0" t="0" r="3810" b="0"/>
+            <wp:extent cx="6598920" cy="3067050"/>
+            <wp:effectExtent l="0" t="0" r="0" b="0"/>
             <wp:wrapSquare wrapText="bothSides"/>
-            <wp:docPr id="3" name="Imagen 3"/>
+            <wp:docPr id="16" name="Imagen 16"/>
             <wp:cNvGraphicFramePr>
               <a:graphicFrameLocks xmlns:a="http://schemas.openxmlformats.org/drawingml/2006/main" noChangeAspect="1"/>
             </wp:cNvGraphicFramePr>
@@ -5871,20 +5909,20 @@
                     <pic:cNvPicPr/>
                   </pic:nvPicPr>
                   <pic:blipFill rotWithShape="1">
-                    <a:blip r:embed="rId27">
+                    <a:blip r:embed="rId26">
                       <a:extLst>
                         <a:ext uri="{28A0092B-C50C-407E-A947-70E740481C1C}">
                           <a14:useLocalDpi xmlns:a14="http://schemas.microsoft.com/office/drawing/2010/main" val="0"/>
                         </a:ext>
                       </a:extLst>
                     </a:blip>
-                    <a:srcRect l="19385" t="28536" r="36849" b="40100"/>
+                    <a:srcRect l="14534" t="25084" r="35371" b="33529"/>
                     <a:stretch/>
                   </pic:blipFill>
                   <pic:spPr bwMode="auto">
                     <a:xfrm>
                       <a:off x="0" y="0"/>
-                      <a:ext cx="5958840" cy="2402205"/>
+                      <a:ext cx="6598920" cy="3067050"/>
                     </a:xfrm>
                     <a:prstGeom prst="rect">
                       <a:avLst/>
@@ -5913,8 +5951,9 @@
       <w:r>
         <w:t>Component diagram</w:t>
       </w:r>
-      <w:bookmarkEnd w:id="14"/>
-    </w:p>
+      <w:bookmarkEnd w:id="13"/>
+    </w:p>
+    <w:p/>
     <w:p>
       <w:pPr>
         <w:spacing w:after="0"/>
@@ -5931,31 +5970,33 @@
         <w:pStyle w:val="Ttulo2"/>
         <w:spacing w:before="0"/>
       </w:pPr>
-      <w:bookmarkStart w:id="15" w:name="_Toc35194742"/>
+      <w:bookmarkStart w:id="14" w:name="_Toc35194742"/>
       <w:r>
         <w:t>D</w:t>
       </w:r>
       <w:r>
         <w:t>eployment diagram</w:t>
       </w:r>
-      <w:bookmarkEnd w:id="15"/>
-    </w:p>
-    <w:p/>
-    <w:p>
-      <w:pPr>
-        <w:rPr>
-          <w:lang w:val="es-ES"/>
-        </w:rPr>
-      </w:pPr>
+      <w:bookmarkEnd w:id="14"/>
+    </w:p>
+    <w:p>
       <w:r>
         <w:rPr>
           <w:noProof/>
         </w:rPr>
         <w:drawing>
-          <wp:inline distT="0" distB="0" distL="0" distR="0" wp14:anchorId="4F1BCC62" wp14:editId="4CDD9C39">
-            <wp:extent cx="5699760" cy="4698908"/>
-            <wp:effectExtent l="0" t="0" r="0" b="6985"/>
-            <wp:docPr id="4" name="Imagen 4"/>
+          <wp:anchor distT="0" distB="0" distL="114300" distR="114300" simplePos="0" relativeHeight="251665408" behindDoc="0" locked="0" layoutInCell="1" allowOverlap="1" wp14:anchorId="4980B832" wp14:editId="1E155A6A">
+            <wp:simplePos x="0" y="0"/>
+            <wp:positionH relativeFrom="margin">
+              <wp:posOffset>428625</wp:posOffset>
+            </wp:positionH>
+            <wp:positionV relativeFrom="paragraph">
+              <wp:posOffset>38735</wp:posOffset>
+            </wp:positionV>
+            <wp:extent cx="4655820" cy="4184650"/>
+            <wp:effectExtent l="0" t="0" r="0" b="6350"/>
+            <wp:wrapSquare wrapText="bothSides"/>
+            <wp:docPr id="17" name="Imagen 17"/>
             <wp:cNvGraphicFramePr>
               <a:graphicFrameLocks xmlns:a="http://schemas.openxmlformats.org/drawingml/2006/main" noChangeAspect="1"/>
             </wp:cNvGraphicFramePr>
@@ -5967,82 +6008,20 @@
                     <pic:cNvPicPr/>
                   </pic:nvPicPr>
                   <pic:blipFill rotWithShape="1">
-                    <a:blip r:embed="rId28"/>
-                    <a:srcRect l="21731" t="17809" r="30856" b="12709"/>
-                    <a:stretch/>
-                  </pic:blipFill>
-                  <pic:spPr bwMode="auto">
-                    <a:xfrm>
-                      <a:off x="0" y="0"/>
-                      <a:ext cx="5715596" cy="4711964"/>
-                    </a:xfrm>
-                    <a:prstGeom prst="rect">
-                      <a:avLst/>
-                    </a:prstGeom>
-                    <a:ln>
-                      <a:noFill/>
-                    </a:ln>
-                    <a:extLst>
-                      <a:ext uri="{53640926-AAD7-44D8-BBD7-CCE9431645EC}">
-                        <a14:shadowObscured xmlns:a14="http://schemas.microsoft.com/office/drawing/2010/main"/>
-                      </a:ext>
-                    </a:extLst>
-                  </pic:spPr>
-                </pic:pic>
-              </a:graphicData>
-            </a:graphic>
-          </wp:inline>
-        </w:drawing>
-      </w:r>
-    </w:p>
-    <w:p>
-      <w:pPr>
-        <w:pStyle w:val="Ttulo2"/>
-      </w:pPr>
-      <w:bookmarkStart w:id="16" w:name="_Toc35194743"/>
-      <w:r>
-        <w:rPr>
-          <w:noProof/>
-        </w:rPr>
-        <w:lastRenderedPageBreak/>
-        <w:drawing>
-          <wp:anchor distT="0" distB="0" distL="114300" distR="114300" simplePos="0" relativeHeight="251662336" behindDoc="0" locked="0" layoutInCell="1" allowOverlap="1" wp14:anchorId="3981839D" wp14:editId="107C05A3">
-            <wp:simplePos x="0" y="0"/>
-            <wp:positionH relativeFrom="column">
-              <wp:posOffset>-638175</wp:posOffset>
-            </wp:positionH>
-            <wp:positionV relativeFrom="paragraph">
-              <wp:posOffset>421005</wp:posOffset>
-            </wp:positionV>
-            <wp:extent cx="6724015" cy="4318000"/>
-            <wp:effectExtent l="0" t="0" r="635" b="6350"/>
-            <wp:wrapSquare wrapText="bothSides"/>
-            <wp:docPr id="6" name="Imagen 6"/>
-            <wp:cNvGraphicFramePr>
-              <a:graphicFrameLocks xmlns:a="http://schemas.openxmlformats.org/drawingml/2006/main" noChangeAspect="1"/>
-            </wp:cNvGraphicFramePr>
-            <a:graphic xmlns:a="http://schemas.openxmlformats.org/drawingml/2006/main">
-              <a:graphicData uri="http://schemas.openxmlformats.org/drawingml/2006/picture">
-                <pic:pic xmlns:pic="http://schemas.openxmlformats.org/drawingml/2006/picture">
-                  <pic:nvPicPr>
-                    <pic:cNvPr id="1" name=""/>
-                    <pic:cNvPicPr/>
-                  </pic:nvPicPr>
-                  <pic:blipFill rotWithShape="1">
-                    <a:blip r:embed="rId29">
+                    <a:blip r:embed="rId27">
                       <a:extLst>
                         <a:ext uri="{28A0092B-C50C-407E-A947-70E740481C1C}">
                           <a14:useLocalDpi xmlns:a14="http://schemas.microsoft.com/office/drawing/2010/main" val="0"/>
                         </a:ext>
                       </a:extLst>
                     </a:blip>
-                    <a:srcRect l="962" t="4166" r="25267" b="11610"/>
+                    <a:srcRect l="22860" t="8027" r="29586" b="15970"/>
                     <a:stretch/>
                   </pic:blipFill>
                   <pic:spPr bwMode="auto">
                     <a:xfrm>
                       <a:off x="0" y="0"/>
-                      <a:ext cx="6724015" cy="4318000"/>
+                      <a:ext cx="4655820" cy="4184650"/>
                     </a:xfrm>
                     <a:prstGeom prst="rect">
                       <a:avLst/>
@@ -6068,12 +6047,92 @@
           </wp:anchor>
         </w:drawing>
       </w:r>
+    </w:p>
+    <w:p>
+      <w:pPr>
+        <w:rPr>
+          <w:lang w:val="es-ES"/>
+        </w:rPr>
+      </w:pPr>
+    </w:p>
+    <w:p>
+      <w:pPr>
+        <w:pStyle w:val="Ttulo2"/>
+      </w:pPr>
+      <w:bookmarkStart w:id="15" w:name="_Toc35194743"/>
+      <w:r>
+        <w:rPr>
+          <w:noProof/>
+        </w:rPr>
+        <w:lastRenderedPageBreak/>
+        <w:drawing>
+          <wp:anchor distT="0" distB="0" distL="114300" distR="114300" simplePos="0" relativeHeight="251666432" behindDoc="0" locked="0" layoutInCell="1" allowOverlap="1" wp14:anchorId="2E756C13" wp14:editId="18CE96FA">
+            <wp:simplePos x="0" y="0"/>
+            <wp:positionH relativeFrom="column">
+              <wp:posOffset>-737235</wp:posOffset>
+            </wp:positionH>
+            <wp:positionV relativeFrom="paragraph">
+              <wp:posOffset>266065</wp:posOffset>
+            </wp:positionV>
+            <wp:extent cx="6858000" cy="5105400"/>
+            <wp:effectExtent l="0" t="0" r="0" b="0"/>
+            <wp:wrapSquare wrapText="bothSides"/>
+            <wp:docPr id="21" name="Imagen 21"/>
+            <wp:cNvGraphicFramePr>
+              <a:graphicFrameLocks xmlns:a="http://schemas.openxmlformats.org/drawingml/2006/main" noChangeAspect="1"/>
+            </wp:cNvGraphicFramePr>
+            <a:graphic xmlns:a="http://schemas.openxmlformats.org/drawingml/2006/main">
+              <a:graphicData uri="http://schemas.openxmlformats.org/drawingml/2006/picture">
+                <pic:pic xmlns:pic="http://schemas.openxmlformats.org/drawingml/2006/picture">
+                  <pic:nvPicPr>
+                    <pic:cNvPr id="1" name=""/>
+                    <pic:cNvPicPr/>
+                  </pic:nvPicPr>
+                  <pic:blipFill rotWithShape="1">
+                    <a:blip r:embed="rId28">
+                      <a:extLst>
+                        <a:ext uri="{28A0092B-C50C-407E-A947-70E740481C1C}">
+                          <a14:useLocalDpi xmlns:a14="http://schemas.microsoft.com/office/drawing/2010/main" val="0"/>
+                        </a:ext>
+                      </a:extLst>
+                    </a:blip>
+                    <a:srcRect l="13547" t="7023" r="22954" b="8946"/>
+                    <a:stretch/>
+                  </pic:blipFill>
+                  <pic:spPr bwMode="auto">
+                    <a:xfrm>
+                      <a:off x="0" y="0"/>
+                      <a:ext cx="6858000" cy="5105400"/>
+                    </a:xfrm>
+                    <a:prstGeom prst="rect">
+                      <a:avLst/>
+                    </a:prstGeom>
+                    <a:ln>
+                      <a:noFill/>
+                    </a:ln>
+                    <a:extLst>
+                      <a:ext uri="{53640926-AAD7-44D8-BBD7-CCE9431645EC}">
+                        <a14:shadowObscured xmlns:a14="http://schemas.microsoft.com/office/drawing/2010/main"/>
+                      </a:ext>
+                    </a:extLst>
+                  </pic:spPr>
+                </pic:pic>
+              </a:graphicData>
+            </a:graphic>
+            <wp14:sizeRelH relativeFrom="margin">
+              <wp14:pctWidth>0</wp14:pctWidth>
+            </wp14:sizeRelH>
+            <wp14:sizeRelV relativeFrom="margin">
+              <wp14:pctHeight>0</wp14:pctHeight>
+            </wp14:sizeRelV>
+          </wp:anchor>
+        </w:drawing>
+      </w:r>
       <w:r>
         <w:t>High-level sequence diagram</w:t>
       </w:r>
-      <w:bookmarkEnd w:id="16"/>
-    </w:p>
-    <w:p/>
+      <w:bookmarkEnd w:id="15"/>
+    </w:p>
     <w:p>
       <w:pPr>
         <w:rPr>
@@ -6086,13 +6145,16 @@
         <w:pStyle w:val="Ttulo2"/>
         <w:spacing w:before="0"/>
       </w:pPr>
-      <w:bookmarkStart w:id="17" w:name="_Toc35194744"/>
+      <w:bookmarkStart w:id="16" w:name="_Toc35194744"/>
       <w:r>
         <w:t>Class diagram</w:t>
       </w:r>
+      <w:bookmarkEnd w:id="16"/>
+    </w:p>
+    <w:p>
+      <w:bookmarkStart w:id="17" w:name="_GoBack"/>
       <w:bookmarkEnd w:id="17"/>
     </w:p>
-    <w:p/>
     <w:p>
       <w:pPr>
         <w:jc w:val="both"/>
@@ -7309,7 +7371,7 @@
       <w:r>
         <w:t xml:space="preserve">. </w:t>
       </w:r>
-      <w:hyperlink r:id="rId30" w:history="1">
+      <w:hyperlink r:id="rId29" w:history="1">
         <w:r>
           <w:rPr>
             <w:rStyle w:val="Hipervnculo"/>
@@ -7402,8 +7464,8 @@
       </w:pPr>
     </w:p>
     <w:sectPr>
-      <w:footerReference w:type="even" r:id="rId31"/>
-      <w:footerReference w:type="default" r:id="rId32"/>
+      <w:footerReference w:type="even" r:id="rId30"/>
+      <w:footerReference w:type="default" r:id="rId31"/>
       <w:pgSz w:w="11906" w:h="16838"/>
       <w:pgMar w:top="1417" w:right="1701" w:bottom="1417" w:left="1701" w:header="708" w:footer="708" w:gutter="0"/>
       <w:pgNumType w:start="1"/>
@@ -8988,6 +9050,7 @@
     <w:lsdException w:name="HTML Sample" w:semiHidden="1" w:unhideWhenUsed="1"/>
     <w:lsdException w:name="HTML Typewriter" w:semiHidden="1" w:unhideWhenUsed="1"/>
     <w:lsdException w:name="HTML Variable" w:semiHidden="1" w:unhideWhenUsed="1"/>
+    <w:lsdException w:name="Normal Table" w:semiHidden="1" w:unhideWhenUsed="1"/>
     <w:lsdException w:name="annotation subject" w:semiHidden="1" w:unhideWhenUsed="1"/>
     <w:lsdException w:name="No List" w:semiHidden="1" w:unhideWhenUsed="1"/>
     <w:lsdException w:name="Outline List 1" w:semiHidden="1" w:unhideWhenUsed="1"/>
@@ -9034,8 +9097,10 @@
     <w:lsdException w:name="Table Subtle 2" w:semiHidden="1" w:unhideWhenUsed="1"/>
     <w:lsdException w:name="Table Web 1" w:semiHidden="1" w:unhideWhenUsed="1"/>
     <w:lsdException w:name="Table Web 2" w:semiHidden="1" w:unhideWhenUsed="1"/>
+    <w:lsdException w:name="Table Web 3" w:semiHidden="1" w:unhideWhenUsed="1"/>
     <w:lsdException w:name="Balloon Text" w:semiHidden="1" w:unhideWhenUsed="1"/>
     <w:lsdException w:name="Table Grid" w:uiPriority="39"/>
+    <w:lsdException w:name="Table Theme" w:semiHidden="1" w:unhideWhenUsed="1"/>
     <w:lsdException w:name="Placeholder Text" w:semiHidden="1"/>
     <w:lsdException w:name="No Spacing" w:uiPriority="1" w:qFormat="1"/>
     <w:lsdException w:name="Light Shading" w:uiPriority="60"/>
@@ -10353,6 +10418,18 @@
       <w:lang w:val="en-GB"/>
     </w:rPr>
   </w:style>
+  <w:style w:type="character" w:styleId="Hipervnculovisitado">
+    <w:name w:val="FollowedHyperlink"/>
+    <w:basedOn w:val="Fuentedeprrafopredeter"/>
+    <w:uiPriority w:val="99"/>
+    <w:semiHidden/>
+    <w:unhideWhenUsed/>
+    <w:rsid w:val="008F049C"/>
+    <w:rPr>
+      <w:color w:val="954F72" w:themeColor="followedHyperlink"/>
+      <w:u w:val="single"/>
+    </w:rPr>
+  </w:style>
 </w:styles>
 </file>
 
@@ -10622,7 +10699,7 @@
 </file>
 
 <file path=customXml/itemProps1.xml><?xml version="1.0" encoding="utf-8"?>
-<ds:datastoreItem xmlns:ds="http://schemas.openxmlformats.org/officeDocument/2006/customXml" ds:itemID="{C7C25010-810C-4DCD-AE63-A170B4EEA8FC}">
+<ds:datastoreItem xmlns:ds="http://schemas.openxmlformats.org/officeDocument/2006/customXml" ds:itemID="{FC1B3F3A-608D-4915-9276-CEFB69224D45}">
   <ds:schemaRefs>
     <ds:schemaRef ds:uri="http://schemas.openxmlformats.org/officeDocument/2006/bibliography"/>
   </ds:schemaRefs>

</xml_diff>

<commit_message>
[ADD] Added test description to document
</commit_message>
<xml_diff>
--- a/document/aiss_document.docx
+++ b/document/aiss_document.docx
@@ -4,7 +4,6 @@
   <w:body>
     <w:p/>
     <w:p>
-      <w:proofErr w:type="spellStart"/>
       <w:r>
         <w:t>Sound</w:t>
       </w:r>
@@ -14,7 +13,6 @@
       <w:r>
         <w:t>lanes</w:t>
       </w:r>
-      <w:proofErr w:type="spellEnd"/>
     </w:p>
     <w:p/>
     <w:p>
@@ -144,15 +142,7 @@
     </w:p>
     <w:p>
       <w:r>
-        <w:t xml:space="preserve">George </w:t>
-      </w:r>
-      <w:proofErr w:type="spellStart"/>
-      <w:r>
-        <w:t>Laurentiu</w:t>
-      </w:r>
-      <w:proofErr w:type="spellEnd"/>
-      <w:r>
-        <w:t xml:space="preserve"> Bogdan</w:t>
+        <w:t>George Laurentiu Bogdan</w:t>
       </w:r>
       <w:r>
         <w:t xml:space="preserve"> </w:t>
@@ -171,110 +161,82 @@
         <w:rPr>
           <w:lang w:val="es-ES"/>
         </w:rPr>
-        <w:t xml:space="preserve">Guillermo </w:t>
-      </w:r>
-      <w:proofErr w:type="spellStart"/>
+        <w:t>Guillermo Diz Gil</w:t>
+      </w:r>
       <w:r>
         <w:rPr>
           <w:lang w:val="es-ES"/>
         </w:rPr>
-        <w:t>Diz</w:t>
-      </w:r>
-      <w:proofErr w:type="spellEnd"/>
+        <w:t xml:space="preserve"> </w:t>
+      </w:r>
       <w:r>
         <w:rPr>
           <w:lang w:val="es-ES"/>
         </w:rPr>
-        <w:t xml:space="preserve"> Gil</w:t>
-      </w:r>
-      <w:r>
+        <w:t>(guidizgil@alum.us.es)</w:t>
+      </w:r>
+    </w:p>
+    <w:p>
+      <w:pPr>
         <w:rPr>
           <w:lang w:val="es-ES"/>
         </w:rPr>
+      </w:pPr>
+      <w:r>
+        <w:rPr>
+          <w:lang w:val="es-ES"/>
+        </w:rPr>
+        <w:t>Carmen Mª Muñoz Pérez</w:t>
+      </w:r>
+      <w:r>
+        <w:rPr>
+          <w:lang w:val="es-ES"/>
+        </w:rPr>
+        <w:t xml:space="preserve"> (</w:t>
+      </w:r>
+      <w:r>
+        <w:rPr>
+          <w:lang w:val="es-ES"/>
+        </w:rPr>
+        <w:t>carmunper1@alum.us.es)</w:t>
+      </w:r>
+    </w:p>
+    <w:p>
+      <w:pPr>
+        <w:rPr>
+          <w:lang w:val="es-ES"/>
+        </w:rPr>
+      </w:pPr>
+      <w:r>
+        <w:rPr>
+          <w:lang w:val="es-ES"/>
+        </w:rPr>
+        <w:t>Francisco Rodríguez Pérez</w:t>
+      </w:r>
+      <w:r>
+        <w:rPr>
+          <w:lang w:val="es-ES"/>
+        </w:rPr>
         <w:t xml:space="preserve"> </w:t>
       </w:r>
       <w:r>
         <w:rPr>
           <w:lang w:val="es-ES"/>
         </w:rPr>
-        <w:t>(guidizgil@alum.us.es)</w:t>
-      </w:r>
-    </w:p>
-    <w:p>
-      <w:pPr>
+        <w:t>(frarodper4@alum.us.es</w:t>
+      </w:r>
+      <w:r>
         <w:rPr>
           <w:lang w:val="es-ES"/>
         </w:rPr>
-      </w:pPr>
-      <w:r>
+        <w:t>)</w:t>
+      </w:r>
+    </w:p>
+    <w:p>
+      <w:pPr>
         <w:rPr>
           <w:lang w:val="es-ES"/>
         </w:rPr>
-        <w:t xml:space="preserve">Carmen </w:t>
-      </w:r>
-      <w:proofErr w:type="spellStart"/>
-      <w:r>
-        <w:rPr>
-          <w:lang w:val="es-ES"/>
-        </w:rPr>
-        <w:t>Mª</w:t>
-      </w:r>
-      <w:proofErr w:type="spellEnd"/>
-      <w:r>
-        <w:rPr>
-          <w:lang w:val="es-ES"/>
-        </w:rPr>
-        <w:t xml:space="preserve"> Muñoz Pérez</w:t>
-      </w:r>
-      <w:r>
-        <w:rPr>
-          <w:lang w:val="es-ES"/>
-        </w:rPr>
-        <w:t xml:space="preserve"> (</w:t>
-      </w:r>
-      <w:r>
-        <w:rPr>
-          <w:lang w:val="es-ES"/>
-        </w:rPr>
-        <w:t>carmunper1@alum.us.es)</w:t>
-      </w:r>
-    </w:p>
-    <w:p>
-      <w:pPr>
-        <w:rPr>
-          <w:lang w:val="es-ES"/>
-        </w:rPr>
-      </w:pPr>
-      <w:r>
-        <w:rPr>
-          <w:lang w:val="es-ES"/>
-        </w:rPr>
-        <w:t>Francisco Rodríguez Pérez</w:t>
-      </w:r>
-      <w:r>
-        <w:rPr>
-          <w:lang w:val="es-ES"/>
-        </w:rPr>
-        <w:t xml:space="preserve"> </w:t>
-      </w:r>
-      <w:r>
-        <w:rPr>
-          <w:lang w:val="es-ES"/>
-        </w:rPr>
-        <w:t>(frarodper4@alum.us.es</w:t>
-      </w:r>
-      <w:r>
-        <w:rPr>
-          <w:lang w:val="es-ES"/>
-        </w:rPr>
-        <w:t>)</w:t>
-      </w:r>
-    </w:p>
-    <w:p>
-      <w:pPr>
-        <w:rPr>
-          <w:lang w:val="es-ES"/>
-        </w:rPr>
       </w:pPr>
     </w:p>
     <w:p>
@@ -285,15 +247,7 @@
         <w:t>:</w:t>
       </w:r>
       <w:r>
-        <w:t xml:space="preserve"> Javier </w:t>
-      </w:r>
-      <w:proofErr w:type="spellStart"/>
-      <w:r>
-        <w:t>Troya</w:t>
-      </w:r>
-      <w:proofErr w:type="spellEnd"/>
-      <w:r>
-        <w:t xml:space="preserve"> Castilla </w:t>
+        <w:t xml:space="preserve"> Javier Troya Castilla </w:t>
       </w:r>
     </w:p>
     <w:p>
@@ -352,21 +306,7 @@
         <w:rPr>
           <w:szCs w:val="24"/>
         </w:rPr>
-        <w:t xml:space="preserve">Project link in </w:t>
-      </w:r>
-      <w:proofErr w:type="spellStart"/>
-      <w:r>
-        <w:rPr>
-          <w:szCs w:val="24"/>
-        </w:rPr>
-        <w:t>projETSII</w:t>
-      </w:r>
-      <w:proofErr w:type="spellEnd"/>
-      <w:r>
-        <w:rPr>
-          <w:szCs w:val="24"/>
-        </w:rPr>
-        <w:t xml:space="preserve">, GitHub or similar: </w:t>
+        <w:t xml:space="preserve">Project link in projETSII, GitHub or similar: </w:t>
       </w:r>
       <w:hyperlink r:id="rId10" w:history="1">
         <w:r>
@@ -595,35 +535,7 @@
               <w:rPr>
                 <w:lang w:val="es-ES"/>
               </w:rPr>
-              <w:t xml:space="preserve">George </w:t>
-            </w:r>
-            <w:proofErr w:type="spellStart"/>
-            <w:r>
-              <w:rPr>
-                <w:lang w:val="es-ES"/>
-              </w:rPr>
-              <w:t>Laurentiu</w:t>
-            </w:r>
-            <w:proofErr w:type="spellEnd"/>
-            <w:r>
-              <w:rPr>
-                <w:lang w:val="es-ES"/>
-              </w:rPr>
-              <w:t xml:space="preserve"> </w:t>
-            </w:r>
-            <w:proofErr w:type="spellStart"/>
-            <w:r>
-              <w:rPr>
-                <w:lang w:val="es-ES"/>
-              </w:rPr>
-              <w:t>Bogdan</w:t>
-            </w:r>
-            <w:proofErr w:type="spellEnd"/>
-            <w:r>
-              <w:rPr>
-                <w:lang w:val="es-ES"/>
-              </w:rPr>
-              <w:t xml:space="preserve"> </w:t>
+              <w:t xml:space="preserve">George Laurentiu Bogdan </w:t>
             </w:r>
           </w:p>
           <w:p>
@@ -637,21 +549,7 @@
               <w:rPr>
                 <w:lang w:val="es-ES"/>
               </w:rPr>
-              <w:t xml:space="preserve">Guillermo </w:t>
-            </w:r>
-            <w:proofErr w:type="spellStart"/>
-            <w:r>
-              <w:rPr>
-                <w:lang w:val="es-ES"/>
-              </w:rPr>
-              <w:t>Diz</w:t>
-            </w:r>
-            <w:proofErr w:type="spellEnd"/>
-            <w:r>
-              <w:rPr>
-                <w:lang w:val="es-ES"/>
-              </w:rPr>
-              <w:t xml:space="preserve"> Gil </w:t>
+              <w:t xml:space="preserve">Guillermo Diz Gil </w:t>
             </w:r>
           </w:p>
           <w:p>
@@ -665,21 +563,7 @@
               <w:rPr>
                 <w:lang w:val="es-ES"/>
               </w:rPr>
-              <w:t xml:space="preserve">Carmen </w:t>
-            </w:r>
-            <w:proofErr w:type="spellStart"/>
-            <w:r>
-              <w:rPr>
-                <w:lang w:val="es-ES"/>
-              </w:rPr>
-              <w:t>Mª</w:t>
-            </w:r>
-            <w:proofErr w:type="spellEnd"/>
-            <w:r>
-              <w:rPr>
-                <w:lang w:val="es-ES"/>
-              </w:rPr>
-              <w:t xml:space="preserve"> Muñoz Pérez </w:t>
+              <w:t xml:space="preserve">Carmen Mª Muñoz Pérez </w:t>
             </w:r>
           </w:p>
           <w:p>
@@ -774,35 +658,7 @@
               <w:rPr>
                 <w:lang w:val="es-ES"/>
               </w:rPr>
-              <w:t xml:space="preserve">George </w:t>
-            </w:r>
-            <w:proofErr w:type="spellStart"/>
-            <w:r>
-              <w:rPr>
-                <w:lang w:val="es-ES"/>
-              </w:rPr>
-              <w:t>Laurentiu</w:t>
-            </w:r>
-            <w:proofErr w:type="spellEnd"/>
-            <w:r>
-              <w:rPr>
-                <w:lang w:val="es-ES"/>
-              </w:rPr>
-              <w:t xml:space="preserve"> </w:t>
-            </w:r>
-            <w:proofErr w:type="spellStart"/>
-            <w:r>
-              <w:rPr>
-                <w:lang w:val="es-ES"/>
-              </w:rPr>
-              <w:t>Bogdan</w:t>
-            </w:r>
-            <w:proofErr w:type="spellEnd"/>
-            <w:r>
-              <w:rPr>
-                <w:lang w:val="es-ES"/>
-              </w:rPr>
-              <w:t xml:space="preserve"> </w:t>
+              <w:t xml:space="preserve">George Laurentiu Bogdan </w:t>
             </w:r>
           </w:p>
           <w:p>
@@ -816,21 +672,7 @@
               <w:rPr>
                 <w:lang w:val="es-ES"/>
               </w:rPr>
-              <w:t xml:space="preserve">Guillermo </w:t>
-            </w:r>
-            <w:proofErr w:type="spellStart"/>
-            <w:r>
-              <w:rPr>
-                <w:lang w:val="es-ES"/>
-              </w:rPr>
-              <w:t>Diz</w:t>
-            </w:r>
-            <w:proofErr w:type="spellEnd"/>
-            <w:r>
-              <w:rPr>
-                <w:lang w:val="es-ES"/>
-              </w:rPr>
-              <w:t xml:space="preserve"> Gil </w:t>
+              <w:t xml:space="preserve">Guillermo Diz Gil </w:t>
             </w:r>
           </w:p>
           <w:p>
@@ -844,21 +686,7 @@
               <w:rPr>
                 <w:lang w:val="es-ES"/>
               </w:rPr>
-              <w:t xml:space="preserve">Carmen </w:t>
-            </w:r>
-            <w:proofErr w:type="spellStart"/>
-            <w:r>
-              <w:rPr>
-                <w:lang w:val="es-ES"/>
-              </w:rPr>
-              <w:t>Mª</w:t>
-            </w:r>
-            <w:proofErr w:type="spellEnd"/>
-            <w:r>
-              <w:rPr>
-                <w:lang w:val="es-ES"/>
-              </w:rPr>
-              <w:t xml:space="preserve"> Muñoz Pérez </w:t>
+              <w:t xml:space="preserve">Carmen Mª Muñoz Pérez </w:t>
             </w:r>
           </w:p>
           <w:p>
@@ -1099,7 +927,11 @@
     <w:sdt>
       <w:sdtPr>
         <w:rPr>
-          <w:rFonts w:eastAsiaTheme="minorHAnsi"/>
+          <w:rFonts w:eastAsiaTheme="minorHAnsi" w:cstheme="minorBidi"/>
+          <w:color w:val="auto"/>
+          <w:sz w:val="28"/>
+          <w:szCs w:val="28"/>
+          <w:lang w:eastAsia="en-US"/>
         </w:rPr>
         <w:id w:val="64309877"/>
         <w:docPartObj>
@@ -1107,15 +939,6 @@
           <w:docPartUnique/>
         </w:docPartObj>
       </w:sdtPr>
-      <w:sdtEndPr>
-        <w:rPr>
-          <w:rFonts w:cstheme="minorBidi"/>
-          <w:color w:val="auto"/>
-          <w:sz w:val="28"/>
-          <w:szCs w:val="28"/>
-          <w:lang w:eastAsia="en-US"/>
-        </w:rPr>
-      </w:sdtEndPr>
       <w:sdtContent>
         <w:p>
           <w:pPr>
@@ -1147,127 +970,80 @@
           <w:r>
             <w:fldChar w:fldCharType="separate"/>
           </w:r>
-          <w:bookmarkStart w:id="1" w:name="_GoBack"/>
-          <w:bookmarkEnd w:id="1"/>
-          <w:r>
-            <w:rPr>
-              <w:rStyle w:val="Hipervnculo"/>
-              <w:noProof/>
-            </w:rPr>
-            <w:fldChar w:fldCharType="begin"/>
-          </w:r>
-          <w:r>
-            <w:rPr>
-              <w:rStyle w:val="Hipervnculo"/>
-              <w:noProof/>
-            </w:rPr>
-            <w:instrText xml:space="preserve"> </w:instrText>
-          </w:r>
-          <w:r>
-            <w:rPr>
-              <w:noProof/>
-            </w:rPr>
-            <w:instrText>HYPERLINK \l "_Toc39437278"</w:instrText>
-          </w:r>
-          <w:r>
-            <w:rPr>
-              <w:rStyle w:val="Hipervnculo"/>
-              <w:noProof/>
-            </w:rPr>
-            <w:instrText xml:space="preserve"> </w:instrText>
-          </w:r>
-          <w:r>
-            <w:rPr>
-              <w:rStyle w:val="Hipervnculo"/>
-              <w:noProof/>
-            </w:rPr>
-          </w:r>
-          <w:r>
-            <w:rPr>
-              <w:rStyle w:val="Hipervnculo"/>
-              <w:noProof/>
-            </w:rPr>
-            <w:fldChar w:fldCharType="separate"/>
-          </w:r>
-          <w:r>
-            <w:rPr>
-              <w:rStyle w:val="Hipervnculo"/>
-              <w:noProof/>
-            </w:rPr>
-            <w:t>1</w:t>
-          </w:r>
-          <w:r>
-            <w:rPr>
-              <w:rFonts w:asciiTheme="minorHAnsi" w:eastAsiaTheme="minorEastAsia" w:hAnsiTheme="minorHAnsi"/>
-              <w:noProof/>
-              <w:sz w:val="22"/>
-              <w:szCs w:val="22"/>
-              <w:lang w:val="es-ES" w:eastAsia="es-ES"/>
-            </w:rPr>
-            <w:tab/>
-          </w:r>
-          <w:r>
-            <w:rPr>
-              <w:rStyle w:val="Hipervnculo"/>
-              <w:noProof/>
-            </w:rPr>
-            <w:t>Index</w:t>
-          </w:r>
-          <w:r>
-            <w:rPr>
-              <w:noProof/>
-              <w:webHidden/>
-            </w:rPr>
-            <w:tab/>
-          </w:r>
-          <w:r>
-            <w:rPr>
-              <w:noProof/>
-              <w:webHidden/>
-            </w:rPr>
-            <w:fldChar w:fldCharType="begin"/>
-          </w:r>
-          <w:r>
-            <w:rPr>
-              <w:noProof/>
-              <w:webHidden/>
-            </w:rPr>
-            <w:instrText xml:space="preserve"> PAGEREF _Toc39437278 \h </w:instrText>
-          </w:r>
-          <w:r>
-            <w:rPr>
-              <w:noProof/>
-              <w:webHidden/>
-            </w:rPr>
-          </w:r>
-          <w:r>
-            <w:rPr>
-              <w:noProof/>
-              <w:webHidden/>
-            </w:rPr>
-            <w:fldChar w:fldCharType="separate"/>
-          </w:r>
-          <w:r>
-            <w:rPr>
-              <w:noProof/>
-              <w:webHidden/>
-            </w:rPr>
-            <w:t>4</w:t>
-          </w:r>
-          <w:r>
-            <w:rPr>
-              <w:noProof/>
-              <w:webHidden/>
-            </w:rPr>
-            <w:fldChar w:fldCharType="end"/>
-          </w:r>
-          <w:r>
-            <w:rPr>
-              <w:rStyle w:val="Hipervnculo"/>
-              <w:noProof/>
-            </w:rPr>
-            <w:fldChar w:fldCharType="end"/>
-          </w:r>
+          <w:hyperlink w:anchor="_Toc39437278" w:history="1">
+            <w:r>
+              <w:rPr>
+                <w:rStyle w:val="Hipervnculo"/>
+                <w:noProof/>
+              </w:rPr>
+              <w:t>1</w:t>
+            </w:r>
+            <w:r>
+              <w:rPr>
+                <w:rFonts w:asciiTheme="minorHAnsi" w:eastAsiaTheme="minorEastAsia" w:hAnsiTheme="minorHAnsi"/>
+                <w:noProof/>
+                <w:sz w:val="22"/>
+                <w:szCs w:val="22"/>
+                <w:lang w:val="es-ES" w:eastAsia="es-ES"/>
+              </w:rPr>
+              <w:tab/>
+            </w:r>
+            <w:r>
+              <w:rPr>
+                <w:rStyle w:val="Hipervnculo"/>
+                <w:noProof/>
+              </w:rPr>
+              <w:t>Index</w:t>
+            </w:r>
+            <w:r>
+              <w:rPr>
+                <w:noProof/>
+                <w:webHidden/>
+              </w:rPr>
+              <w:tab/>
+            </w:r>
+            <w:r>
+              <w:rPr>
+                <w:noProof/>
+                <w:webHidden/>
+              </w:rPr>
+              <w:fldChar w:fldCharType="begin"/>
+            </w:r>
+            <w:r>
+              <w:rPr>
+                <w:noProof/>
+                <w:webHidden/>
+              </w:rPr>
+              <w:instrText xml:space="preserve"> PAGEREF _Toc39437278 \h </w:instrText>
+            </w:r>
+            <w:r>
+              <w:rPr>
+                <w:noProof/>
+                <w:webHidden/>
+              </w:rPr>
+            </w:r>
+            <w:r>
+              <w:rPr>
+                <w:noProof/>
+                <w:webHidden/>
+              </w:rPr>
+              <w:fldChar w:fldCharType="separate"/>
+            </w:r>
+            <w:r>
+              <w:rPr>
+                <w:noProof/>
+                <w:webHidden/>
+              </w:rPr>
+              <w:t>4</w:t>
+            </w:r>
+            <w:r>
+              <w:rPr>
+                <w:noProof/>
+                <w:webHidden/>
+              </w:rPr>
+              <w:fldChar w:fldCharType="end"/>
+            </w:r>
+          </w:hyperlink>
         </w:p>
         <w:p>
           <w:pPr>
@@ -4237,7 +4013,7 @@
       <w:pPr>
         <w:pStyle w:val="Ttulo1"/>
       </w:pPr>
-      <w:bookmarkStart w:id="2" w:name="_Toc39437279"/>
+      <w:bookmarkStart w:id="1" w:name="_Toc39437279"/>
       <w:r>
         <w:lastRenderedPageBreak/>
         <w:t>Introd</w:t>
@@ -4245,58 +4021,50 @@
       <w:r>
         <w:t>uction</w:t>
       </w:r>
+      <w:bookmarkEnd w:id="1"/>
+    </w:p>
+    <w:p/>
+    <w:p>
+      <w:r>
+        <w:t>Today, people are increasingly interested in learning more about other cultures. Thanks to technologies that are continuously growing, it is becoming easier to establish this communication. On the other hand, music is a key element in our society and unites people from all over the world. Even so, with the exception</w:t>
+      </w:r>
+      <w:r>
+        <w:t xml:space="preserve"> </w:t>
+      </w:r>
+      <w:r>
+        <w:t xml:space="preserve">of very international </w:t>
+      </w:r>
+      <w:r>
+        <w:t>artists,</w:t>
+      </w:r>
+      <w:r>
+        <w:t xml:space="preserve"> we are not aware of the musical culture of countries other than our own. Since music is such an important cultural element in each country and in people, we intend to carry out a project that consists of offering an innovative and educational service in the form of an international online radio.</w:t>
+      </w:r>
+    </w:p>
+    <w:p>
+      <w:r>
+        <w:t xml:space="preserve">Thus, Soundplanes wants to offer an interactive online radio service with the possibility of chatting with people from anywhere in the world. It will give its users the opportunity to </w:t>
+      </w:r>
+      <w:r>
+        <w:t>listen to</w:t>
+      </w:r>
+      <w:r>
+        <w:t xml:space="preserve"> the most listened songs from each country, as well as to offer their own playlist.</w:t>
+      </w:r>
+      <w:r>
+        <w:t xml:space="preserve"> In this way, users will have the opportunity to learn new songs, as well as meet many people from around the world.</w:t>
+      </w:r>
+    </w:p>
+    <w:p/>
+    <w:p>
+      <w:pPr>
+        <w:pStyle w:val="Ttulo2"/>
+      </w:pPr>
+      <w:bookmarkStart w:id="2" w:name="_Toc39437280"/>
+      <w:r>
+        <w:t>Integrated applications</w:t>
+      </w:r>
       <w:bookmarkEnd w:id="2"/>
-    </w:p>
-    <w:p/>
-    <w:p>
-      <w:r>
-        <w:t>Today, people are increasingly interested in learning more about other cultures. Thanks to technologies that are continuously growing, it is becoming easier to establish this communication. On the other hand, music is a key element in our society and unites people from all over the world. Even so, with the exception</w:t>
-      </w:r>
-      <w:r>
-        <w:t xml:space="preserve"> </w:t>
-      </w:r>
-      <w:r>
-        <w:t xml:space="preserve">of very international </w:t>
-      </w:r>
-      <w:r>
-        <w:t>artists,</w:t>
-      </w:r>
-      <w:r>
-        <w:t xml:space="preserve"> we are not aware of the musical culture of countries other than our own. Since music is such an important cultural element in each country and in people, we intend to carry out a project that consists of offering an innovative and educational service in the form of an international online radio.</w:t>
-      </w:r>
-    </w:p>
-    <w:p>
-      <w:r>
-        <w:t xml:space="preserve">Thus, </w:t>
-      </w:r>
-      <w:proofErr w:type="spellStart"/>
-      <w:r>
-        <w:t>Soundplanes</w:t>
-      </w:r>
-      <w:proofErr w:type="spellEnd"/>
-      <w:r>
-        <w:t xml:space="preserve"> wants to offer an interactive online radio service with the possibility of chatting with people from anywhere in the world. It will give its users the opportunity to </w:t>
-      </w:r>
-      <w:r>
-        <w:t>listen to</w:t>
-      </w:r>
-      <w:r>
-        <w:t xml:space="preserve"> the most listened songs from each country, as well as to offer their own playlist.</w:t>
-      </w:r>
-      <w:r>
-        <w:t xml:space="preserve"> In this way, users will have the opportunity to learn new songs, as well as meet many people from around the world.</w:t>
-      </w:r>
-    </w:p>
-    <w:p/>
-    <w:p>
-      <w:pPr>
-        <w:pStyle w:val="Ttulo2"/>
-      </w:pPr>
-      <w:bookmarkStart w:id="3" w:name="_Toc39437280"/>
-      <w:r>
-        <w:t>Integrated applications</w:t>
-      </w:r>
-      <w:bookmarkEnd w:id="3"/>
     </w:p>
     <w:p/>
     <w:p>
@@ -4312,29 +4080,15 @@
           <w:numId w:val="13"/>
         </w:numPr>
       </w:pPr>
-      <w:proofErr w:type="spellStart"/>
       <w:r>
         <w:rPr>
           <w:b/>
           <w:bCs/>
         </w:rPr>
-        <w:t>Youtube</w:t>
-      </w:r>
-      <w:proofErr w:type="spellEnd"/>
-      <w:r>
-        <w:rPr>
-          <w:b/>
-          <w:bCs/>
-        </w:rPr>
-        <w:t xml:space="preserve">: </w:t>
-      </w:r>
-      <w:proofErr w:type="spellStart"/>
-      <w:r>
-        <w:t>Youtube</w:t>
-      </w:r>
-      <w:proofErr w:type="spellEnd"/>
-      <w:r>
-        <w:t xml:space="preserve"> web player will be our music player. We will also use its REST API for fetching some metadata.</w:t>
+        <w:t xml:space="preserve">Youtube: </w:t>
+      </w:r>
+      <w:r>
+        <w:t>Youtube web player will be our music player. We will also use its REST API for fetching some metadata.</w:t>
       </w:r>
     </w:p>
     <w:p>
@@ -4547,11 +4301,9 @@
             </w:tcMar>
           </w:tcPr>
           <w:p>
-            <w:proofErr w:type="spellStart"/>
             <w:r>
               <w:t>Youtube</w:t>
             </w:r>
-            <w:proofErr w:type="spellEnd"/>
           </w:p>
         </w:tc>
         <w:tc>
@@ -4942,11 +4694,11 @@
       <w:pPr>
         <w:pStyle w:val="Ttulo2"/>
       </w:pPr>
-      <w:bookmarkStart w:id="4" w:name="_Toc39437281"/>
+      <w:bookmarkStart w:id="3" w:name="_Toc39437281"/>
       <w:r>
         <w:t>Project development</w:t>
       </w:r>
-      <w:bookmarkEnd w:id="4"/>
+      <w:bookmarkEnd w:id="3"/>
     </w:p>
     <w:p/>
     <w:p>
@@ -4976,35 +4728,35 @@
       <w:pPr>
         <w:pStyle w:val="Ttulo1"/>
       </w:pPr>
-      <w:bookmarkStart w:id="5" w:name="_Toc39437282"/>
+      <w:bookmarkStart w:id="4" w:name="_Toc39437282"/>
       <w:r>
         <w:lastRenderedPageBreak/>
         <w:t>User Interface Prototypes</w:t>
       </w:r>
+      <w:bookmarkEnd w:id="4"/>
+    </w:p>
+    <w:p/>
+    <w:p>
+      <w:r>
+        <w:t>Our application will work as a single-page application. This means we will display all our views dynamically, without the loading of additional pages. We expect this to improve the user experience</w:t>
+      </w:r>
+      <w:r>
+        <w:t>.</w:t>
+      </w:r>
+    </w:p>
+    <w:p/>
+    <w:p>
+      <w:pPr>
+        <w:pStyle w:val="Ttulo2"/>
+      </w:pPr>
+      <w:bookmarkStart w:id="5" w:name="_Toc39437283"/>
+      <w:r>
+        <w:t>Landing page</w:t>
+      </w:r>
+      <w:r>
+        <w:t xml:space="preserve"> view</w:t>
+      </w:r>
       <w:bookmarkEnd w:id="5"/>
-    </w:p>
-    <w:p/>
-    <w:p>
-      <w:r>
-        <w:t>Our application will work as a single-page application. This means we will display all our views dynamically, without the loading of additional pages. We expect this to improve the user experience</w:t>
-      </w:r>
-      <w:r>
-        <w:t>.</w:t>
-      </w:r>
-    </w:p>
-    <w:p/>
-    <w:p>
-      <w:pPr>
-        <w:pStyle w:val="Ttulo2"/>
-      </w:pPr>
-      <w:bookmarkStart w:id="6" w:name="_Toc39437283"/>
-      <w:r>
-        <w:t>Landing page</w:t>
-      </w:r>
-      <w:r>
-        <w:t xml:space="preserve"> view</w:t>
-      </w:r>
-      <w:bookmarkEnd w:id="6"/>
     </w:p>
     <w:p/>
     <w:p>
@@ -5160,7 +4912,7 @@
       <w:pPr>
         <w:pStyle w:val="Ttulo2"/>
       </w:pPr>
-      <w:bookmarkStart w:id="7" w:name="_Toc39437284"/>
+      <w:bookmarkStart w:id="6" w:name="_Toc39437284"/>
       <w:r>
         <w:lastRenderedPageBreak/>
         <w:t>User register</w:t>
@@ -5168,7 +4920,7 @@
       <w:r>
         <w:t xml:space="preserve"> view</w:t>
       </w:r>
-      <w:bookmarkEnd w:id="7"/>
+      <w:bookmarkEnd w:id="6"/>
     </w:p>
     <w:p/>
     <w:p>
@@ -5285,12 +5037,12 @@
       <w:pPr>
         <w:pStyle w:val="Ttulo2"/>
       </w:pPr>
-      <w:bookmarkStart w:id="8" w:name="_Toc39437285"/>
+      <w:bookmarkStart w:id="7" w:name="_Toc39437285"/>
       <w:r>
         <w:lastRenderedPageBreak/>
         <w:t>Location view</w:t>
       </w:r>
-      <w:bookmarkEnd w:id="8"/>
+      <w:bookmarkEnd w:id="7"/>
     </w:p>
     <w:p/>
     <w:p>
@@ -5511,12 +5263,12 @@
       <w:pPr>
         <w:pStyle w:val="Ttulo2"/>
       </w:pPr>
-      <w:bookmarkStart w:id="9" w:name="_Toc39437286"/>
+      <w:bookmarkStart w:id="8" w:name="_Toc39437286"/>
       <w:r>
         <w:lastRenderedPageBreak/>
         <w:t>Main view</w:t>
       </w:r>
-      <w:bookmarkEnd w:id="9"/>
+      <w:bookmarkEnd w:id="8"/>
     </w:p>
     <w:p/>
     <w:p>
@@ -5625,12 +5377,12 @@
       <w:pPr>
         <w:pStyle w:val="Ttulo2"/>
       </w:pPr>
-      <w:bookmarkStart w:id="10" w:name="_Toc39437287"/>
+      <w:bookmarkStart w:id="9" w:name="_Toc39437287"/>
       <w:r>
         <w:lastRenderedPageBreak/>
         <w:t>Profile menu view</w:t>
       </w:r>
-      <w:bookmarkEnd w:id="10"/>
+      <w:bookmarkEnd w:id="9"/>
     </w:p>
     <w:p/>
     <w:p>
@@ -5759,11 +5511,11 @@
         <w:lastRenderedPageBreak/>
         <w:t xml:space="preserve"> </w:t>
       </w:r>
-      <w:bookmarkStart w:id="11" w:name="_Toc39437288"/>
+      <w:bookmarkStart w:id="10" w:name="_Toc39437288"/>
       <w:r>
         <w:t>Airport menu view</w:t>
       </w:r>
-      <w:bookmarkEnd w:id="11"/>
+      <w:bookmarkEnd w:id="10"/>
     </w:p>
     <w:p/>
     <w:p>
@@ -5884,12 +5636,12 @@
       <w:pPr>
         <w:pStyle w:val="Ttulo2"/>
       </w:pPr>
-      <w:bookmarkStart w:id="12" w:name="_Toc39437289"/>
+      <w:bookmarkStart w:id="11" w:name="_Toc39437289"/>
       <w:r>
         <w:lastRenderedPageBreak/>
         <w:t>Airport chat view</w:t>
       </w:r>
-      <w:bookmarkEnd w:id="12"/>
+      <w:bookmarkEnd w:id="11"/>
     </w:p>
     <w:p/>
     <w:p>
@@ -5996,12 +5748,12 @@
       <w:pPr>
         <w:pStyle w:val="Ttulo2"/>
       </w:pPr>
-      <w:bookmarkStart w:id="13" w:name="_Toc39437290"/>
+      <w:bookmarkStart w:id="12" w:name="_Toc39437290"/>
       <w:r>
         <w:lastRenderedPageBreak/>
         <w:t>Airport lyrics view</w:t>
       </w:r>
-      <w:bookmarkEnd w:id="13"/>
+      <w:bookmarkEnd w:id="12"/>
     </w:p>
     <w:p/>
     <w:p>
@@ -6106,7 +5858,7 @@
       <w:pPr>
         <w:pStyle w:val="Ttulo1"/>
       </w:pPr>
-      <w:bookmarkStart w:id="14" w:name="_Toc39437291"/>
+      <w:bookmarkStart w:id="13" w:name="_Toc39437291"/>
       <w:r>
         <w:lastRenderedPageBreak/>
         <w:t>Ar</w:t>
@@ -6114,14 +5866,14 @@
       <w:r>
         <w:t>chitecture</w:t>
       </w:r>
-      <w:bookmarkEnd w:id="14"/>
+      <w:bookmarkEnd w:id="13"/>
     </w:p>
     <w:p/>
     <w:p>
       <w:pPr>
         <w:pStyle w:val="Ttulo2"/>
       </w:pPr>
-      <w:bookmarkStart w:id="15" w:name="_Toc39437292"/>
+      <w:bookmarkStart w:id="14" w:name="_Toc39437292"/>
       <w:r>
         <w:rPr>
           <w:noProof/>
@@ -6192,27 +5944,27 @@
       <w:r>
         <w:t>Component diagram</w:t>
       </w:r>
+      <w:bookmarkEnd w:id="14"/>
+    </w:p>
+    <w:p>
+      <w:pPr>
+        <w:rPr>
+          <w:lang w:val="es-ES"/>
+        </w:rPr>
+      </w:pPr>
+    </w:p>
+    <w:p>
+      <w:pPr>
+        <w:pStyle w:val="Ttulo2"/>
+      </w:pPr>
+      <w:bookmarkStart w:id="15" w:name="_Toc39437293"/>
+      <w:r>
+        <w:t>D</w:t>
+      </w:r>
+      <w:r>
+        <w:t>eployment diagram</w:t>
+      </w:r>
       <w:bookmarkEnd w:id="15"/>
-    </w:p>
-    <w:p>
-      <w:pPr>
-        <w:rPr>
-          <w:lang w:val="es-ES"/>
-        </w:rPr>
-      </w:pPr>
-    </w:p>
-    <w:p>
-      <w:pPr>
-        <w:pStyle w:val="Ttulo2"/>
-      </w:pPr>
-      <w:bookmarkStart w:id="16" w:name="_Toc39437293"/>
-      <w:r>
-        <w:t>D</w:t>
-      </w:r>
-      <w:r>
-        <w:t>eployment diagram</w:t>
-      </w:r>
-      <w:bookmarkEnd w:id="16"/>
     </w:p>
     <w:p>
       <w:r>
@@ -6294,11 +6046,11 @@
       <w:pPr>
         <w:pStyle w:val="Ttulo2"/>
       </w:pPr>
-      <w:bookmarkStart w:id="17" w:name="_Toc39437294"/>
+      <w:bookmarkStart w:id="16" w:name="_Toc39437294"/>
       <w:r>
         <w:t>High-level sequence diagram</w:t>
       </w:r>
-      <w:bookmarkEnd w:id="17"/>
+      <w:bookmarkEnd w:id="16"/>
     </w:p>
     <w:p>
       <w:pPr>
@@ -6391,22 +6143,22 @@
       <w:pPr>
         <w:pStyle w:val="Ttulo2"/>
       </w:pPr>
-      <w:bookmarkStart w:id="18" w:name="_Toc39437295"/>
+      <w:bookmarkStart w:id="17" w:name="_Toc39437295"/>
       <w:r>
         <w:lastRenderedPageBreak/>
         <w:t>Class diagram</w:t>
       </w:r>
+      <w:bookmarkEnd w:id="17"/>
+    </w:p>
+    <w:p>
+      <w:pPr>
+        <w:pStyle w:val="Ttulo3"/>
+      </w:pPr>
+      <w:bookmarkStart w:id="18" w:name="_Toc39437296"/>
+      <w:r>
+        <w:t>Landing/sign in class diagram</w:t>
+      </w:r>
       <w:bookmarkEnd w:id="18"/>
-    </w:p>
-    <w:p>
-      <w:pPr>
-        <w:pStyle w:val="Ttulo3"/>
-      </w:pPr>
-      <w:bookmarkStart w:id="19" w:name="_Toc39437296"/>
-      <w:r>
-        <w:t>Landing/sign in class diagram</w:t>
-      </w:r>
-      <w:bookmarkEnd w:id="19"/>
     </w:p>
     <w:p>
       <w:r>
@@ -6482,7 +6234,7 @@
       <w:pPr>
         <w:pStyle w:val="Ttulo3"/>
       </w:pPr>
-      <w:bookmarkStart w:id="20" w:name="_Toc39437297"/>
+      <w:bookmarkStart w:id="19" w:name="_Toc39437297"/>
       <w:r>
         <w:rPr>
           <w:noProof/>
@@ -6560,19 +6312,19 @@
       <w:r>
         <w:t>diagram</w:t>
       </w:r>
-      <w:bookmarkEnd w:id="20"/>
+      <w:bookmarkEnd w:id="19"/>
     </w:p>
     <w:p/>
     <w:p>
       <w:pPr>
         <w:pStyle w:val="Ttulo3"/>
       </w:pPr>
-      <w:bookmarkStart w:id="21" w:name="_Toc39437298"/>
+      <w:bookmarkStart w:id="20" w:name="_Toc39437298"/>
       <w:r>
         <w:lastRenderedPageBreak/>
         <w:t>Social sign in/linking class diagram</w:t>
       </w:r>
-      <w:bookmarkEnd w:id="21"/>
+      <w:bookmarkEnd w:id="20"/>
     </w:p>
     <w:p>
       <w:r>
@@ -6632,7 +6384,7 @@
       <w:pPr>
         <w:pStyle w:val="Ttulo2"/>
       </w:pPr>
-      <w:bookmarkStart w:id="22" w:name="_Toc39437299"/>
+      <w:bookmarkStart w:id="21" w:name="_Toc39437299"/>
       <w:r>
         <w:lastRenderedPageBreak/>
         <w:t xml:space="preserve">Sequence </w:t>
@@ -6640,17 +6392,17 @@
       <w:r>
         <w:t>diagram</w:t>
       </w:r>
+      <w:bookmarkEnd w:id="21"/>
+    </w:p>
+    <w:p>
+      <w:pPr>
+        <w:pStyle w:val="Ttulo3"/>
+      </w:pPr>
+      <w:bookmarkStart w:id="22" w:name="_Toc39437300"/>
+      <w:r>
+        <w:t>Social sign in sequence diagram</w:t>
+      </w:r>
       <w:bookmarkEnd w:id="22"/>
-    </w:p>
-    <w:p>
-      <w:pPr>
-        <w:pStyle w:val="Ttulo3"/>
-      </w:pPr>
-      <w:bookmarkStart w:id="23" w:name="_Toc39437300"/>
-      <w:r>
-        <w:t>Social sign in sequence diagram</w:t>
-      </w:r>
-      <w:bookmarkEnd w:id="23"/>
     </w:p>
     <w:p>
       <w:pPr>
@@ -6727,74 +6479,29 @@
         </w:drawing>
       </w:r>
       <w:r>
-        <w:t>Some generalizations have been made in this diagram. “</w:t>
-      </w:r>
-      <w:proofErr w:type="spellStart"/>
-      <w:r>
-        <w:t>LinkProvider</w:t>
-      </w:r>
-      <w:proofErr w:type="spellEnd"/>
-      <w:r>
-        <w:t>” and “</w:t>
-      </w:r>
-      <w:proofErr w:type="spellStart"/>
-      <w:r>
-        <w:t>ProviderResource</w:t>
-      </w:r>
-      <w:proofErr w:type="spellEnd"/>
-      <w:r>
-        <w:t>” refers to</w:t>
+        <w:t>Some generalizations have been made in this diagram. “LinkProvider” and “ProviderResource” refers to</w:t>
       </w:r>
       <w:r>
         <w:t xml:space="preserve"> both tuples </w:t>
       </w:r>
       <w:r>
+        <w:t>“LinkSpotify”</w:t>
+      </w:r>
+      <w:r>
+        <w:t xml:space="preserve">, </w:t>
+      </w:r>
+      <w:r>
         <w:t>“</w:t>
       </w:r>
-      <w:proofErr w:type="spellStart"/>
-      <w:r>
-        <w:t>LinkSpotify</w:t>
-      </w:r>
-      <w:proofErr w:type="spellEnd"/>
-      <w:r>
-        <w:t>”</w:t>
-      </w:r>
-      <w:r>
-        <w:t xml:space="preserve">, </w:t>
-      </w:r>
-      <w:r>
-        <w:t>“</w:t>
-      </w:r>
-      <w:proofErr w:type="spellStart"/>
-      <w:r>
-        <w:t>SpotifyResource</w:t>
-      </w:r>
-      <w:proofErr w:type="spellEnd"/>
-      <w:r>
-        <w:t>” and “</w:t>
-      </w:r>
-      <w:proofErr w:type="spellStart"/>
-      <w:r>
-        <w:t>LinkFacebook</w:t>
-      </w:r>
-      <w:proofErr w:type="spellEnd"/>
-      <w:r>
-        <w:t>”, “</w:t>
-      </w:r>
-      <w:proofErr w:type="spellStart"/>
-      <w:r>
-        <w:t>FacebookResource</w:t>
-      </w:r>
-      <w:proofErr w:type="spellEnd"/>
-      <w:r>
-        <w:t>”. Their behaviour is the same, this is just a short name for those classes.</w:t>
+      <w:r>
+        <w:t>SpotifyResource” and “LinkFacebook”, “FacebookResource”. Their behaviour is the same, this is just a short name for those classes.</w:t>
       </w:r>
     </w:p>
     <w:p>
       <w:pPr>
         <w:pStyle w:val="Ttulo3"/>
       </w:pPr>
-      <w:bookmarkStart w:id="24" w:name="_Toc39437301"/>
+      <w:bookmarkStart w:id="23" w:name="_Toc39437301"/>
       <w:r>
         <w:lastRenderedPageBreak/>
         <w:t>Sign in sequence</w:t>
@@ -6802,7 +6509,7 @@
       <w:r>
         <w:t xml:space="preserve"> diagram</w:t>
       </w:r>
-      <w:bookmarkEnd w:id="24"/>
+      <w:bookmarkEnd w:id="23"/>
     </w:p>
     <w:p>
       <w:pPr>
@@ -6888,7 +6595,7 @@
       <w:pPr>
         <w:pStyle w:val="Ttulo3"/>
       </w:pPr>
-      <w:bookmarkStart w:id="25" w:name="_Toc39437302"/>
+      <w:bookmarkStart w:id="24" w:name="_Toc39437302"/>
       <w:r>
         <w:rPr>
           <w:noProof/>
@@ -6963,7 +6670,7 @@
       <w:r>
         <w:t xml:space="preserve"> sequence diagram</w:t>
       </w:r>
-      <w:bookmarkEnd w:id="25"/>
+      <w:bookmarkEnd w:id="24"/>
     </w:p>
     <w:p>
       <w:pPr>
@@ -6981,7 +6688,7 @@
       <w:pPr>
         <w:pStyle w:val="Ttulo3"/>
       </w:pPr>
-      <w:bookmarkStart w:id="26" w:name="_Toc39437303"/>
+      <w:bookmarkStart w:id="25" w:name="_Toc39437303"/>
       <w:r>
         <w:rPr>
           <w:noProof/>
@@ -7055,7 +6762,7 @@
       <w:r>
         <w:t xml:space="preserve"> sequence diagram</w:t>
       </w:r>
-      <w:bookmarkEnd w:id="26"/>
+      <w:bookmarkEnd w:id="25"/>
     </w:p>
     <w:p/>
     <w:p>
@@ -7067,7 +6774,7 @@
       <w:pPr>
         <w:pStyle w:val="Ttulo3"/>
       </w:pPr>
-      <w:bookmarkStart w:id="27" w:name="_Toc39437304"/>
+      <w:bookmarkStart w:id="26" w:name="_Toc39437304"/>
       <w:r>
         <w:rPr>
           <w:noProof/>
@@ -7142,7 +6849,7 @@
       <w:r>
         <w:t xml:space="preserve"> sequence diagram</w:t>
       </w:r>
-      <w:bookmarkEnd w:id="27"/>
+      <w:bookmarkEnd w:id="26"/>
     </w:p>
     <w:p/>
     <w:p/>
@@ -7155,7 +6862,7 @@
       <w:pPr>
         <w:pStyle w:val="Ttulo3"/>
       </w:pPr>
-      <w:bookmarkStart w:id="28" w:name="_Toc39437305"/>
+      <w:bookmarkStart w:id="27" w:name="_Toc39437305"/>
       <w:r>
         <w:rPr>
           <w:noProof/>
@@ -7230,7 +6937,7 @@
       <w:r>
         <w:t xml:space="preserve"> sequence diagram</w:t>
       </w:r>
-      <w:bookmarkEnd w:id="28"/>
+      <w:bookmarkEnd w:id="27"/>
     </w:p>
     <w:p/>
     <w:p>
@@ -7250,7 +6957,7 @@
       <w:pPr>
         <w:pStyle w:val="Ttulo1"/>
       </w:pPr>
-      <w:bookmarkStart w:id="29" w:name="_Toc39437306"/>
+      <w:bookmarkStart w:id="28" w:name="_Toc39437306"/>
       <w:r>
         <w:lastRenderedPageBreak/>
         <w:t>Implementa</w:t>
@@ -7258,38 +6965,20 @@
       <w:r>
         <w:t>tion</w:t>
       </w:r>
-      <w:bookmarkEnd w:id="29"/>
+      <w:bookmarkEnd w:id="28"/>
     </w:p>
     <w:p/>
     <w:p>
-      <w:proofErr w:type="spellStart"/>
-      <w:r>
-        <w:t>Soundplanes</w:t>
-      </w:r>
-      <w:proofErr w:type="spellEnd"/>
-      <w:r>
-        <w:t xml:space="preserve"> aims to be an innovative, modern and simple way to gather people around the world. Its because of this that we needed to take our application to the next level.</w:t>
+      <w:r>
+        <w:t>Soundplanes aims to be an innovative, modern and simple way to gather people around the world. Its because of this that we needed to take our application to the next level.</w:t>
       </w:r>
     </w:p>
     <w:p>
       <w:r>
         <w:t xml:space="preserve">The core of </w:t>
       </w:r>
-      <w:proofErr w:type="spellStart"/>
-      <w:r>
-        <w:t>Soundplanes</w:t>
-      </w:r>
-      <w:proofErr w:type="spellEnd"/>
-      <w:r>
-        <w:t xml:space="preserve"> is made entirely with Java. It runs on Google </w:t>
-      </w:r>
-      <w:proofErr w:type="spellStart"/>
-      <w:r>
-        <w:t>AppEngine</w:t>
-      </w:r>
-      <w:proofErr w:type="spellEnd"/>
-      <w:r>
-        <w:t xml:space="preserve"> servers. However, instead of being a generic, </w:t>
+      <w:r>
+        <w:t xml:space="preserve">Soundplanes is made entirely with Java. It runs on Google AppEngine servers. However, instead of being a generic, </w:t>
       </w:r>
       <w:r>
         <w:rPr>
@@ -7306,36 +6995,12 @@
         <w:t xml:space="preserve"> </w:t>
       </w:r>
       <w:r>
-        <w:t xml:space="preserve">mashup, we have decided to use Google </w:t>
-      </w:r>
-      <w:proofErr w:type="spellStart"/>
-      <w:r>
-        <w:t>DataStore</w:t>
-      </w:r>
-      <w:proofErr w:type="spellEnd"/>
-      <w:r>
-        <w:t xml:space="preserve"> API, in order to save registered users and their data. Objectify makes the hard work for us: local singleton repositories have been replaced with static objectify calls that communicates with the low-level </w:t>
-      </w:r>
-      <w:proofErr w:type="spellStart"/>
-      <w:r>
-        <w:t>DataStore</w:t>
-      </w:r>
-      <w:proofErr w:type="spellEnd"/>
-      <w:r>
-        <w:t xml:space="preserve"> API in order to save and retrieve data in a transparent way for our core.</w:t>
-      </w:r>
-    </w:p>
-    <w:p>
-      <w:r>
-        <w:t xml:space="preserve">We have made use of Bootstrap and </w:t>
-      </w:r>
-      <w:proofErr w:type="spellStart"/>
-      <w:r>
-        <w:t>JQuery</w:t>
-      </w:r>
-      <w:proofErr w:type="spellEnd"/>
-      <w:r>
-        <w:t xml:space="preserve"> for the client side. This makes our web design fully responsive. Our client will try their best to offer the best user experience using the available browser features</w:t>
+        <w:t>mashup, we have decided to use Google DataStore API, in order to save registered users and their data. Objectify makes the hard work for us: local singleton repositories have been replaced with static objectify calls that communicates with the low-level DataStore API in order to save and retrieve data in a transparent way for our core.</w:t>
+      </w:r>
+    </w:p>
+    <w:p>
+      <w:r>
+        <w:t>We have made use of Bootstrap and JQuery for the client side. This makes our web design fully responsive. Our client will try their best to offer the best user experience using the available browser features</w:t>
       </w:r>
       <w:r>
         <w:t>, no matter the device.</w:t>
@@ -7343,23 +7008,7 @@
     </w:p>
     <w:p>
       <w:r>
-        <w:t xml:space="preserve">As the nature of our data is dynamic (moving around a map, chatting…), we used </w:t>
-      </w:r>
-      <w:proofErr w:type="spellStart"/>
-      <w:r>
-        <w:t>websockets</w:t>
-      </w:r>
-      <w:proofErr w:type="spellEnd"/>
-      <w:r>
-        <w:t xml:space="preserve"> in the client side. These </w:t>
-      </w:r>
-      <w:proofErr w:type="spellStart"/>
-      <w:r>
-        <w:t>websockets</w:t>
-      </w:r>
-      <w:proofErr w:type="spellEnd"/>
-      <w:r>
-        <w:t xml:space="preserve"> opens a connection with the API servers.</w:t>
+        <w:t>As the nature of our data is dynamic (moving around a map, chatting…), we used websockets in the client side. These websockets opens a connection with the API servers.</w:t>
       </w:r>
     </w:p>
     <w:p>
@@ -7374,17 +7023,12 @@
       <w:pPr>
         <w:pStyle w:val="Ttulo1"/>
       </w:pPr>
-      <w:bookmarkStart w:id="30" w:name="_Toc39437307"/>
+      <w:bookmarkStart w:id="29" w:name="_Toc39437307"/>
       <w:r>
         <w:lastRenderedPageBreak/>
         <w:t>Tests</w:t>
       </w:r>
-      <w:bookmarkEnd w:id="30"/>
-    </w:p>
-    <w:p>
-      <w:r>
-        <w:t>It hasn't been done yet</w:t>
-      </w:r>
+      <w:bookmarkEnd w:id="29"/>
     </w:p>
     <w:tbl>
       <w:tblPr>
@@ -7445,6 +7089,9 @@
             <w:pPr>
               <w:cnfStyle w:val="000000100000" w:firstRow="0" w:lastRow="0" w:firstColumn="0" w:lastColumn="0" w:oddVBand="0" w:evenVBand="0" w:oddHBand="1" w:evenHBand="0" w:firstRowFirstColumn="0" w:firstRowLastColumn="0" w:lastRowFirstColumn="0" w:lastRowLastColumn="0"/>
             </w:pPr>
+            <w:r>
+              <w:t>31</w:t>
+            </w:r>
           </w:p>
         </w:tc>
       </w:tr>
@@ -7466,8 +7113,19 @@
           </w:tcPr>
           <w:p>
             <w:pPr>
+              <w:tabs>
+                <w:tab w:val="left" w:pos="1485"/>
+              </w:tabs>
               <w:cnfStyle w:val="000000000000" w:firstRow="0" w:lastRow="0" w:firstColumn="0" w:lastColumn="0" w:oddVBand="0" w:evenVBand="0" w:oddHBand="0" w:evenHBand="0" w:firstRowFirstColumn="0" w:firstRowLastColumn="0" w:lastRowFirstColumn="0" w:lastRowLastColumn="0"/>
             </w:pPr>
+            <w:r>
+              <w:tab/>
+            </w:r>
+            <w:r>
+              <w:t>25</w:t>
+            </w:r>
+            <w:bookmarkStart w:id="30" w:name="_GoBack"/>
+            <w:bookmarkEnd w:id="30"/>
           </w:p>
         </w:tc>
       </w:tr>
@@ -7516,13 +7174,11 @@
           </w:tcPr>
           <w:p>
             <w:pPr>
+              <w:jc w:val="center"/>
               <w:cnfStyle w:val="000000100000" w:firstRow="0" w:lastRow="0" w:firstColumn="0" w:lastColumn="0" w:oddVBand="0" w:evenVBand="0" w:oddHBand="1" w:evenHBand="0" w:firstRowFirstColumn="0" w:firstRowLastColumn="0" w:lastRowFirstColumn="0" w:lastRowLastColumn="0"/>
             </w:pPr>
             <w:r>
-              <w:t>Test</w:t>
-            </w:r>
-            <w:r>
-              <w:t xml:space="preserve"> 1</w:t>
+              <w:t>AirportResource_Test</w:t>
             </w:r>
           </w:p>
         </w:tc>
@@ -7562,6 +7218,9 @@
             <w:pPr>
               <w:cnfStyle w:val="000000000000" w:firstRow="0" w:lastRow="0" w:firstColumn="0" w:lastColumn="0" w:oddVBand="0" w:evenVBand="0" w:oddHBand="0" w:evenHBand="0" w:firstRowFirstColumn="0" w:firstRowLastColumn="0" w:lastRowFirstColumn="0" w:lastRowLastColumn="0"/>
             </w:pPr>
+            <w:r>
+              <w:t>Check all CRUD (Create Read Update Delete) methods of the AirportResource are valid.</w:t>
+            </w:r>
           </w:p>
         </w:tc>
       </w:tr>
@@ -7598,8 +7257,12 @@
           </w:tcPr>
           <w:p>
             <w:pPr>
+              <w:jc w:val="left"/>
               <w:cnfStyle w:val="000000100000" w:firstRow="0" w:lastRow="0" w:firstColumn="0" w:lastColumn="0" w:oddVBand="0" w:evenVBand="0" w:oddHBand="1" w:evenHBand="0" w:firstRowFirstColumn="0" w:firstRowLastColumn="0" w:lastRowFirstColumn="0" w:lastRowLastColumn="0"/>
             </w:pPr>
+            <w:r>
+              <w:t xml:space="preserve">A valid user uuid </w:t>
+            </w:r>
           </w:p>
         </w:tc>
       </w:tr>
@@ -7633,8 +7296,12 @@
           </w:tcPr>
           <w:p>
             <w:pPr>
+              <w:jc w:val="left"/>
               <w:cnfStyle w:val="000000000000" w:firstRow="0" w:lastRow="0" w:firstColumn="0" w:lastColumn="0" w:oddVBand="0" w:evenVBand="0" w:oddHBand="0" w:evenHBand="0" w:firstRowFirstColumn="0" w:firstRowLastColumn="0" w:lastRowFirstColumn="0" w:lastRowLastColumn="0"/>
             </w:pPr>
+            <w:r>
+              <w:t>Airport and AirportPlaylist are created, read and deleted successfully.</w:t>
+            </w:r>
           </w:p>
         </w:tc>
       </w:tr>
@@ -7671,8 +7338,12 @@
           </w:tcPr>
           <w:p>
             <w:pPr>
+              <w:jc w:val="center"/>
               <w:cnfStyle w:val="000000100000" w:firstRow="0" w:lastRow="0" w:firstColumn="0" w:lastColumn="0" w:oddVBand="0" w:evenVBand="0" w:oddHBand="1" w:evenHBand="0" w:firstRowFirstColumn="0" w:firstRowLastColumn="0" w:lastRowFirstColumn="0" w:lastRowLastColumn="0"/>
             </w:pPr>
+            <w:r>
+              <w:t>Success</w:t>
+            </w:r>
           </w:p>
         </w:tc>
       </w:tr>
@@ -7720,8 +7391,1961 @@
           </w:tcPr>
           <w:p>
             <w:pPr>
+              <w:jc w:val="center"/>
               <w:cnfStyle w:val="000000000000" w:firstRow="0" w:lastRow="0" w:firstColumn="0" w:lastColumn="0" w:oddVBand="0" w:evenVBand="0" w:oddHBand="0" w:evenHBand="0" w:firstRowFirstColumn="0" w:firstRowLastColumn="0" w:lastRowFirstColumn="0" w:lastRowLastColumn="0"/>
             </w:pPr>
+            <w:r>
+              <w:t>Yes</w:t>
+            </w:r>
+          </w:p>
+        </w:tc>
+      </w:tr>
+    </w:tbl>
+    <w:p/>
+    <w:tbl>
+      <w:tblPr>
+        <w:tblStyle w:val="Tablaconcuadrcula5oscura-nfasis5"/>
+        <w:tblW w:w="0" w:type="auto"/>
+        <w:tblLook w:val="0480" w:firstRow="0" w:lastRow="0" w:firstColumn="1" w:lastColumn="0" w:noHBand="0" w:noVBand="1"/>
+      </w:tblPr>
+      <w:tblGrid>
+        <w:gridCol w:w="1838"/>
+        <w:gridCol w:w="6656"/>
+      </w:tblGrid>
+      <w:tr>
+        <w:trPr>
+          <w:cnfStyle w:val="000000100000" w:firstRow="0" w:lastRow="0" w:firstColumn="0" w:lastColumn="0" w:oddVBand="0" w:evenVBand="0" w:oddHBand="1" w:evenHBand="0" w:firstRowFirstColumn="0" w:firstRowLastColumn="0" w:lastRowFirstColumn="0" w:lastRowLastColumn="0"/>
+        </w:trPr>
+        <w:tc>
+          <w:tcPr>
+            <w:cnfStyle w:val="001000000000" w:firstRow="0" w:lastRow="0" w:firstColumn="1" w:lastColumn="0" w:oddVBand="0" w:evenVBand="0" w:oddHBand="0" w:evenHBand="0" w:firstRowFirstColumn="0" w:firstRowLastColumn="0" w:lastRowFirstColumn="0" w:lastRowLastColumn="0"/>
+            <w:tcW w:w="1838" w:type="dxa"/>
+            <w:tcMar>
+              <w:top w:w="85" w:type="dxa"/>
+              <w:left w:w="142" w:type="dxa"/>
+              <w:bottom w:w="85" w:type="dxa"/>
+              <w:right w:w="142" w:type="dxa"/>
+            </w:tcMar>
+          </w:tcPr>
+          <w:p>
+            <w:r>
+              <w:t>ID</w:t>
+            </w:r>
+          </w:p>
+        </w:tc>
+        <w:tc>
+          <w:tcPr>
+            <w:tcW w:w="6656" w:type="dxa"/>
+            <w:tcMar>
+              <w:top w:w="85" w:type="dxa"/>
+              <w:left w:w="142" w:type="dxa"/>
+              <w:bottom w:w="85" w:type="dxa"/>
+              <w:right w:w="142" w:type="dxa"/>
+            </w:tcMar>
+          </w:tcPr>
+          <w:p>
+            <w:pPr>
+              <w:jc w:val="center"/>
+              <w:cnfStyle w:val="000000100000" w:firstRow="0" w:lastRow="0" w:firstColumn="0" w:lastColumn="0" w:oddVBand="0" w:evenVBand="0" w:oddHBand="1" w:evenHBand="0" w:firstRowFirstColumn="0" w:firstRowLastColumn="0" w:lastRowFirstColumn="0" w:lastRowLastColumn="0"/>
+            </w:pPr>
+            <w:r>
+              <w:t>CountryStatesResource_Test</w:t>
+            </w:r>
+          </w:p>
+        </w:tc>
+      </w:tr>
+      <w:tr>
+        <w:tc>
+          <w:tcPr>
+            <w:cnfStyle w:val="001000000000" w:firstRow="0" w:lastRow="0" w:firstColumn="1" w:lastColumn="0" w:oddVBand="0" w:evenVBand="0" w:oddHBand="0" w:evenHBand="0" w:firstRowFirstColumn="0" w:firstRowLastColumn="0" w:lastRowFirstColumn="0" w:lastRowLastColumn="0"/>
+            <w:tcW w:w="1838" w:type="dxa"/>
+            <w:tcMar>
+              <w:top w:w="85" w:type="dxa"/>
+              <w:left w:w="142" w:type="dxa"/>
+              <w:bottom w:w="85" w:type="dxa"/>
+              <w:right w:w="142" w:type="dxa"/>
+            </w:tcMar>
+          </w:tcPr>
+          <w:p>
+            <w:r>
+              <w:t>Descrip</w:t>
+            </w:r>
+            <w:r>
+              <w:t>tion</w:t>
+            </w:r>
+          </w:p>
+        </w:tc>
+        <w:tc>
+          <w:tcPr>
+            <w:tcW w:w="6656" w:type="dxa"/>
+            <w:tcMar>
+              <w:top w:w="85" w:type="dxa"/>
+              <w:left w:w="142" w:type="dxa"/>
+              <w:bottom w:w="85" w:type="dxa"/>
+              <w:right w:w="142" w:type="dxa"/>
+            </w:tcMar>
+          </w:tcPr>
+          <w:p>
+            <w:pPr>
+              <w:jc w:val="left"/>
+              <w:cnfStyle w:val="000000000000" w:firstRow="0" w:lastRow="0" w:firstColumn="0" w:lastColumn="0" w:oddVBand="0" w:evenVBand="0" w:oddHBand="0" w:evenHBand="0" w:firstRowFirstColumn="0" w:firstRowLastColumn="0" w:lastRowFirstColumn="0" w:lastRowLastColumn="0"/>
+            </w:pPr>
+            <w:r>
+              <w:t>Check if states are loaded successfully</w:t>
+            </w:r>
+          </w:p>
+        </w:tc>
+      </w:tr>
+      <w:tr>
+        <w:trPr>
+          <w:cnfStyle w:val="000000100000" w:firstRow="0" w:lastRow="0" w:firstColumn="0" w:lastColumn="0" w:oddVBand="0" w:evenVBand="0" w:oddHBand="1" w:evenHBand="0" w:firstRowFirstColumn="0" w:firstRowLastColumn="0" w:lastRowFirstColumn="0" w:lastRowLastColumn="0"/>
+        </w:trPr>
+        <w:tc>
+          <w:tcPr>
+            <w:cnfStyle w:val="001000000000" w:firstRow="0" w:lastRow="0" w:firstColumn="1" w:lastColumn="0" w:oddVBand="0" w:evenVBand="0" w:oddHBand="0" w:evenHBand="0" w:firstRowFirstColumn="0" w:firstRowLastColumn="0" w:lastRowFirstColumn="0" w:lastRowLastColumn="0"/>
+            <w:tcW w:w="1838" w:type="dxa"/>
+            <w:tcMar>
+              <w:top w:w="85" w:type="dxa"/>
+              <w:left w:w="142" w:type="dxa"/>
+              <w:bottom w:w="85" w:type="dxa"/>
+              <w:right w:w="142" w:type="dxa"/>
+            </w:tcMar>
+          </w:tcPr>
+          <w:p>
+            <w:r>
+              <w:t>Input</w:t>
+            </w:r>
+          </w:p>
+        </w:tc>
+        <w:tc>
+          <w:tcPr>
+            <w:tcW w:w="6656" w:type="dxa"/>
+            <w:tcMar>
+              <w:top w:w="85" w:type="dxa"/>
+              <w:left w:w="142" w:type="dxa"/>
+              <w:bottom w:w="85" w:type="dxa"/>
+              <w:right w:w="142" w:type="dxa"/>
+            </w:tcMar>
+          </w:tcPr>
+          <w:p>
+            <w:pPr>
+              <w:jc w:val="left"/>
+              <w:cnfStyle w:val="000000100000" w:firstRow="0" w:lastRow="0" w:firstColumn="0" w:lastColumn="0" w:oddVBand="0" w:evenVBand="0" w:oddHBand="1" w:evenHBand="0" w:firstRowFirstColumn="0" w:firstRowLastColumn="0" w:lastRowFirstColumn="0" w:lastRowLastColumn="0"/>
+            </w:pPr>
+            <w:r>
+              <w:t>Country Spain and invalid country</w:t>
+            </w:r>
+          </w:p>
+        </w:tc>
+      </w:tr>
+      <w:tr>
+        <w:trPr>
+          <w:trHeight w:val="622"/>
+        </w:trPr>
+        <w:tc>
+          <w:tcPr>
+            <w:cnfStyle w:val="001000000000" w:firstRow="0" w:lastRow="0" w:firstColumn="1" w:lastColumn="0" w:oddVBand="0" w:evenVBand="0" w:oddHBand="0" w:evenHBand="0" w:firstRowFirstColumn="0" w:firstRowLastColumn="0" w:lastRowFirstColumn="0" w:lastRowLastColumn="0"/>
+            <w:tcW w:w="1838" w:type="dxa"/>
+            <w:tcMar>
+              <w:top w:w="85" w:type="dxa"/>
+              <w:left w:w="142" w:type="dxa"/>
+              <w:bottom w:w="85" w:type="dxa"/>
+              <w:right w:w="142" w:type="dxa"/>
+            </w:tcMar>
+          </w:tcPr>
+          <w:p>
+            <w:r>
+              <w:t>Expected output</w:t>
+            </w:r>
+          </w:p>
+        </w:tc>
+        <w:tc>
+          <w:tcPr>
+            <w:tcW w:w="6656" w:type="dxa"/>
+            <w:tcMar>
+              <w:top w:w="85" w:type="dxa"/>
+              <w:left w:w="142" w:type="dxa"/>
+              <w:bottom w:w="85" w:type="dxa"/>
+              <w:right w:w="142" w:type="dxa"/>
+            </w:tcMar>
+          </w:tcPr>
+          <w:p>
+            <w:pPr>
+              <w:jc w:val="left"/>
+              <w:cnfStyle w:val="000000000000" w:firstRow="0" w:lastRow="0" w:firstColumn="0" w:lastColumn="0" w:oddVBand="0" w:evenVBand="0" w:oddHBand="0" w:evenHBand="0" w:firstRowFirstColumn="0" w:firstRowLastColumn="0" w:lastRowFirstColumn="0" w:lastRowLastColumn="0"/>
+            </w:pPr>
+            <w:r>
+              <w:t>Return states of Spain and 0 states for invalid country</w:t>
+            </w:r>
+          </w:p>
+        </w:tc>
+      </w:tr>
+      <w:tr>
+        <w:trPr>
+          <w:cnfStyle w:val="000000100000" w:firstRow="0" w:lastRow="0" w:firstColumn="0" w:lastColumn="0" w:oddVBand="0" w:evenVBand="0" w:oddHBand="1" w:evenHBand="0" w:firstRowFirstColumn="0" w:firstRowLastColumn="0" w:lastRowFirstColumn="0" w:lastRowLastColumn="0"/>
+        </w:trPr>
+        <w:tc>
+          <w:tcPr>
+            <w:cnfStyle w:val="001000000000" w:firstRow="0" w:lastRow="0" w:firstColumn="1" w:lastColumn="0" w:oddVBand="0" w:evenVBand="0" w:oddHBand="0" w:evenHBand="0" w:firstRowFirstColumn="0" w:firstRowLastColumn="0" w:lastRowFirstColumn="0" w:lastRowLastColumn="0"/>
+            <w:tcW w:w="1838" w:type="dxa"/>
+            <w:tcMar>
+              <w:top w:w="85" w:type="dxa"/>
+              <w:left w:w="142" w:type="dxa"/>
+              <w:bottom w:w="85" w:type="dxa"/>
+              <w:right w:w="142" w:type="dxa"/>
+            </w:tcMar>
+          </w:tcPr>
+          <w:p>
+            <w:r>
+              <w:t>Result</w:t>
+            </w:r>
+          </w:p>
+        </w:tc>
+        <w:tc>
+          <w:tcPr>
+            <w:tcW w:w="6656" w:type="dxa"/>
+            <w:tcMar>
+              <w:top w:w="85" w:type="dxa"/>
+              <w:left w:w="142" w:type="dxa"/>
+              <w:bottom w:w="85" w:type="dxa"/>
+              <w:right w:w="142" w:type="dxa"/>
+            </w:tcMar>
+          </w:tcPr>
+          <w:p>
+            <w:pPr>
+              <w:jc w:val="center"/>
+              <w:cnfStyle w:val="000000100000" w:firstRow="0" w:lastRow="0" w:firstColumn="0" w:lastColumn="0" w:oddVBand="0" w:evenVBand="0" w:oddHBand="1" w:evenHBand="0" w:firstRowFirstColumn="0" w:firstRowLastColumn="0" w:lastRowFirstColumn="0" w:lastRowLastColumn="0"/>
+            </w:pPr>
+            <w:r>
+              <w:t>Success</w:t>
+            </w:r>
+          </w:p>
+        </w:tc>
+      </w:tr>
+      <w:tr>
+        <w:tc>
+          <w:tcPr>
+            <w:cnfStyle w:val="001000000000" w:firstRow="0" w:lastRow="0" w:firstColumn="1" w:lastColumn="0" w:oddVBand="0" w:evenVBand="0" w:oddHBand="0" w:evenHBand="0" w:firstRowFirstColumn="0" w:firstRowLastColumn="0" w:lastRowFirstColumn="0" w:lastRowLastColumn="0"/>
+            <w:tcW w:w="1838" w:type="dxa"/>
+            <w:tcMar>
+              <w:top w:w="85" w:type="dxa"/>
+              <w:left w:w="142" w:type="dxa"/>
+              <w:bottom w:w="85" w:type="dxa"/>
+              <w:right w:w="142" w:type="dxa"/>
+            </w:tcMar>
+          </w:tcPr>
+          <w:p>
+            <w:pPr>
+              <w:rPr>
+                <w:lang w:eastAsia="es-ES"/>
+              </w:rPr>
+            </w:pPr>
+            <w:r>
+              <w:rPr>
+                <w:lang w:val="en" w:eastAsia="es-ES"/>
+              </w:rPr>
+              <w:t>A</w:t>
+            </w:r>
+            <w:r>
+              <w:rPr>
+                <w:lang w:val="en" w:eastAsia="es-ES"/>
+              </w:rPr>
+              <w:t>utomated</w:t>
+            </w:r>
+          </w:p>
+        </w:tc>
+        <w:tc>
+          <w:tcPr>
+            <w:tcW w:w="6656" w:type="dxa"/>
+            <w:tcMar>
+              <w:top w:w="85" w:type="dxa"/>
+              <w:left w:w="142" w:type="dxa"/>
+              <w:bottom w:w="85" w:type="dxa"/>
+              <w:right w:w="142" w:type="dxa"/>
+            </w:tcMar>
+          </w:tcPr>
+          <w:p>
+            <w:pPr>
+              <w:jc w:val="center"/>
+              <w:cnfStyle w:val="000000000000" w:firstRow="0" w:lastRow="0" w:firstColumn="0" w:lastColumn="0" w:oddVBand="0" w:evenVBand="0" w:oddHBand="0" w:evenHBand="0" w:firstRowFirstColumn="0" w:firstRowLastColumn="0" w:lastRowFirstColumn="0" w:lastRowLastColumn="0"/>
+            </w:pPr>
+            <w:r>
+              <w:t>Yes</w:t>
+            </w:r>
+          </w:p>
+        </w:tc>
+      </w:tr>
+    </w:tbl>
+    <w:p/>
+    <w:p/>
+    <w:p/>
+    <w:p/>
+    <w:p/>
+    <w:p/>
+    <w:p/>
+    <w:tbl>
+      <w:tblPr>
+        <w:tblStyle w:val="Tablaconcuadrcula5oscura-nfasis5"/>
+        <w:tblW w:w="0" w:type="auto"/>
+        <w:tblLook w:val="0480" w:firstRow="0" w:lastRow="0" w:firstColumn="1" w:lastColumn="0" w:noHBand="0" w:noVBand="1"/>
+      </w:tblPr>
+      <w:tblGrid>
+        <w:gridCol w:w="1838"/>
+        <w:gridCol w:w="6656"/>
+      </w:tblGrid>
+      <w:tr>
+        <w:trPr>
+          <w:cnfStyle w:val="000000100000" w:firstRow="0" w:lastRow="0" w:firstColumn="0" w:lastColumn="0" w:oddVBand="0" w:evenVBand="0" w:oddHBand="1" w:evenHBand="0" w:firstRowFirstColumn="0" w:firstRowLastColumn="0" w:lastRowFirstColumn="0" w:lastRowLastColumn="0"/>
+        </w:trPr>
+        <w:tc>
+          <w:tcPr>
+            <w:cnfStyle w:val="001000000000" w:firstRow="0" w:lastRow="0" w:firstColumn="1" w:lastColumn="0" w:oddVBand="0" w:evenVBand="0" w:oddHBand="0" w:evenHBand="0" w:firstRowFirstColumn="0" w:firstRowLastColumn="0" w:lastRowFirstColumn="0" w:lastRowLastColumn="0"/>
+            <w:tcW w:w="1838" w:type="dxa"/>
+            <w:tcMar>
+              <w:top w:w="85" w:type="dxa"/>
+              <w:left w:w="142" w:type="dxa"/>
+              <w:bottom w:w="85" w:type="dxa"/>
+              <w:right w:w="142" w:type="dxa"/>
+            </w:tcMar>
+          </w:tcPr>
+          <w:p>
+            <w:r>
+              <w:lastRenderedPageBreak/>
+              <w:t>ID</w:t>
+            </w:r>
+          </w:p>
+        </w:tc>
+        <w:tc>
+          <w:tcPr>
+            <w:tcW w:w="6656" w:type="dxa"/>
+            <w:tcMar>
+              <w:top w:w="85" w:type="dxa"/>
+              <w:left w:w="142" w:type="dxa"/>
+              <w:bottom w:w="85" w:type="dxa"/>
+              <w:right w:w="142" w:type="dxa"/>
+            </w:tcMar>
+          </w:tcPr>
+          <w:p>
+            <w:pPr>
+              <w:jc w:val="center"/>
+              <w:cnfStyle w:val="000000100000" w:firstRow="0" w:lastRow="0" w:firstColumn="0" w:lastColumn="0" w:oddVBand="0" w:evenVBand="0" w:oddHBand="1" w:evenHBand="0" w:firstRowFirstColumn="0" w:firstRowLastColumn="0" w:lastRowFirstColumn="0" w:lastRowLastColumn="0"/>
+            </w:pPr>
+            <w:r>
+              <w:t>GeniusResource</w:t>
+            </w:r>
+            <w:r>
+              <w:t>_Test</w:t>
+            </w:r>
+          </w:p>
+        </w:tc>
+      </w:tr>
+      <w:tr>
+        <w:tc>
+          <w:tcPr>
+            <w:cnfStyle w:val="001000000000" w:firstRow="0" w:lastRow="0" w:firstColumn="1" w:lastColumn="0" w:oddVBand="0" w:evenVBand="0" w:oddHBand="0" w:evenHBand="0" w:firstRowFirstColumn="0" w:firstRowLastColumn="0" w:lastRowFirstColumn="0" w:lastRowLastColumn="0"/>
+            <w:tcW w:w="1838" w:type="dxa"/>
+            <w:tcMar>
+              <w:top w:w="85" w:type="dxa"/>
+              <w:left w:w="142" w:type="dxa"/>
+              <w:bottom w:w="85" w:type="dxa"/>
+              <w:right w:w="142" w:type="dxa"/>
+            </w:tcMar>
+          </w:tcPr>
+          <w:p>
+            <w:r>
+              <w:t>Descrip</w:t>
+            </w:r>
+            <w:r>
+              <w:t>tion</w:t>
+            </w:r>
+          </w:p>
+        </w:tc>
+        <w:tc>
+          <w:tcPr>
+            <w:tcW w:w="6656" w:type="dxa"/>
+            <w:tcMar>
+              <w:top w:w="85" w:type="dxa"/>
+              <w:left w:w="142" w:type="dxa"/>
+              <w:bottom w:w="85" w:type="dxa"/>
+              <w:right w:w="142" w:type="dxa"/>
+            </w:tcMar>
+          </w:tcPr>
+          <w:p>
+            <w:pPr>
+              <w:jc w:val="left"/>
+              <w:cnfStyle w:val="000000000000" w:firstRow="0" w:lastRow="0" w:firstColumn="0" w:lastColumn="0" w:oddVBand="0" w:evenVBand="0" w:oddHBand="0" w:evenHBand="0" w:firstRowFirstColumn="0" w:firstRowLastColumn="0" w:lastRowFirstColumn="0" w:lastRowLastColumn="0"/>
+            </w:pPr>
+            <w:r>
+              <w:t>Retrieves the lyrics of a song</w:t>
+            </w:r>
+          </w:p>
+        </w:tc>
+      </w:tr>
+      <w:tr>
+        <w:trPr>
+          <w:cnfStyle w:val="000000100000" w:firstRow="0" w:lastRow="0" w:firstColumn="0" w:lastColumn="0" w:oddVBand="0" w:evenVBand="0" w:oddHBand="1" w:evenHBand="0" w:firstRowFirstColumn="0" w:firstRowLastColumn="0" w:lastRowFirstColumn="0" w:lastRowLastColumn="0"/>
+        </w:trPr>
+        <w:tc>
+          <w:tcPr>
+            <w:cnfStyle w:val="001000000000" w:firstRow="0" w:lastRow="0" w:firstColumn="1" w:lastColumn="0" w:oddVBand="0" w:evenVBand="0" w:oddHBand="0" w:evenHBand="0" w:firstRowFirstColumn="0" w:firstRowLastColumn="0" w:lastRowFirstColumn="0" w:lastRowLastColumn="0"/>
+            <w:tcW w:w="1838" w:type="dxa"/>
+            <w:tcMar>
+              <w:top w:w="85" w:type="dxa"/>
+              <w:left w:w="142" w:type="dxa"/>
+              <w:bottom w:w="85" w:type="dxa"/>
+              <w:right w:w="142" w:type="dxa"/>
+            </w:tcMar>
+          </w:tcPr>
+          <w:p>
+            <w:r>
+              <w:t>Input</w:t>
+            </w:r>
+          </w:p>
+        </w:tc>
+        <w:tc>
+          <w:tcPr>
+            <w:tcW w:w="6656" w:type="dxa"/>
+            <w:tcMar>
+              <w:top w:w="85" w:type="dxa"/>
+              <w:left w:w="142" w:type="dxa"/>
+              <w:bottom w:w="85" w:type="dxa"/>
+              <w:right w:w="142" w:type="dxa"/>
+            </w:tcMar>
+          </w:tcPr>
+          <w:p>
+            <w:pPr>
+              <w:jc w:val="left"/>
+              <w:cnfStyle w:val="000000100000" w:firstRow="0" w:lastRow="0" w:firstColumn="0" w:lastColumn="0" w:oddVBand="0" w:evenVBand="0" w:oddHBand="1" w:evenHBand="0" w:firstRowFirstColumn="0" w:firstRowLastColumn="0" w:lastRowFirstColumn="0" w:lastRowLastColumn="0"/>
+            </w:pPr>
+            <w:r>
+              <w:t>A song name</w:t>
+            </w:r>
+          </w:p>
+        </w:tc>
+      </w:tr>
+      <w:tr>
+        <w:tc>
+          <w:tcPr>
+            <w:cnfStyle w:val="001000000000" w:firstRow="0" w:lastRow="0" w:firstColumn="1" w:lastColumn="0" w:oddVBand="0" w:evenVBand="0" w:oddHBand="0" w:evenHBand="0" w:firstRowFirstColumn="0" w:firstRowLastColumn="0" w:lastRowFirstColumn="0" w:lastRowLastColumn="0"/>
+            <w:tcW w:w="1838" w:type="dxa"/>
+            <w:tcMar>
+              <w:top w:w="85" w:type="dxa"/>
+              <w:left w:w="142" w:type="dxa"/>
+              <w:bottom w:w="85" w:type="dxa"/>
+              <w:right w:w="142" w:type="dxa"/>
+            </w:tcMar>
+          </w:tcPr>
+          <w:p>
+            <w:r>
+              <w:t>Expected output</w:t>
+            </w:r>
+          </w:p>
+        </w:tc>
+        <w:tc>
+          <w:tcPr>
+            <w:tcW w:w="6656" w:type="dxa"/>
+            <w:tcMar>
+              <w:top w:w="85" w:type="dxa"/>
+              <w:left w:w="142" w:type="dxa"/>
+              <w:bottom w:w="85" w:type="dxa"/>
+              <w:right w:w="142" w:type="dxa"/>
+            </w:tcMar>
+          </w:tcPr>
+          <w:p>
+            <w:pPr>
+              <w:jc w:val="left"/>
+              <w:cnfStyle w:val="000000000000" w:firstRow="0" w:lastRow="0" w:firstColumn="0" w:lastColumn="0" w:oddVBand="0" w:evenVBand="0" w:oddHBand="0" w:evenHBand="0" w:firstRowFirstColumn="0" w:firstRowLastColumn="0" w:lastRowFirstColumn="0" w:lastRowLastColumn="0"/>
+            </w:pPr>
+            <w:r>
+              <w:t>The corresponding song lyrics</w:t>
+            </w:r>
+          </w:p>
+        </w:tc>
+      </w:tr>
+      <w:tr>
+        <w:trPr>
+          <w:cnfStyle w:val="000000100000" w:firstRow="0" w:lastRow="0" w:firstColumn="0" w:lastColumn="0" w:oddVBand="0" w:evenVBand="0" w:oddHBand="1" w:evenHBand="0" w:firstRowFirstColumn="0" w:firstRowLastColumn="0" w:lastRowFirstColumn="0" w:lastRowLastColumn="0"/>
+        </w:trPr>
+        <w:tc>
+          <w:tcPr>
+            <w:cnfStyle w:val="001000000000" w:firstRow="0" w:lastRow="0" w:firstColumn="1" w:lastColumn="0" w:oddVBand="0" w:evenVBand="0" w:oddHBand="0" w:evenHBand="0" w:firstRowFirstColumn="0" w:firstRowLastColumn="0" w:lastRowFirstColumn="0" w:lastRowLastColumn="0"/>
+            <w:tcW w:w="1838" w:type="dxa"/>
+            <w:tcMar>
+              <w:top w:w="85" w:type="dxa"/>
+              <w:left w:w="142" w:type="dxa"/>
+              <w:bottom w:w="85" w:type="dxa"/>
+              <w:right w:w="142" w:type="dxa"/>
+            </w:tcMar>
+          </w:tcPr>
+          <w:p>
+            <w:r>
+              <w:t>Result</w:t>
+            </w:r>
+          </w:p>
+        </w:tc>
+        <w:tc>
+          <w:tcPr>
+            <w:tcW w:w="6656" w:type="dxa"/>
+            <w:tcMar>
+              <w:top w:w="85" w:type="dxa"/>
+              <w:left w:w="142" w:type="dxa"/>
+              <w:bottom w:w="85" w:type="dxa"/>
+              <w:right w:w="142" w:type="dxa"/>
+            </w:tcMar>
+          </w:tcPr>
+          <w:p>
+            <w:pPr>
+              <w:jc w:val="center"/>
+              <w:cnfStyle w:val="000000100000" w:firstRow="0" w:lastRow="0" w:firstColumn="0" w:lastColumn="0" w:oddVBand="0" w:evenVBand="0" w:oddHBand="1" w:evenHBand="0" w:firstRowFirstColumn="0" w:firstRowLastColumn="0" w:lastRowFirstColumn="0" w:lastRowLastColumn="0"/>
+            </w:pPr>
+            <w:r>
+              <w:t>Success</w:t>
+            </w:r>
+          </w:p>
+        </w:tc>
+      </w:tr>
+      <w:tr>
+        <w:tc>
+          <w:tcPr>
+            <w:cnfStyle w:val="001000000000" w:firstRow="0" w:lastRow="0" w:firstColumn="1" w:lastColumn="0" w:oddVBand="0" w:evenVBand="0" w:oddHBand="0" w:evenHBand="0" w:firstRowFirstColumn="0" w:firstRowLastColumn="0" w:lastRowFirstColumn="0" w:lastRowLastColumn="0"/>
+            <w:tcW w:w="1838" w:type="dxa"/>
+            <w:tcMar>
+              <w:top w:w="85" w:type="dxa"/>
+              <w:left w:w="142" w:type="dxa"/>
+              <w:bottom w:w="85" w:type="dxa"/>
+              <w:right w:w="142" w:type="dxa"/>
+            </w:tcMar>
+          </w:tcPr>
+          <w:p>
+            <w:pPr>
+              <w:rPr>
+                <w:lang w:eastAsia="es-ES"/>
+              </w:rPr>
+            </w:pPr>
+            <w:r>
+              <w:rPr>
+                <w:lang w:val="en" w:eastAsia="es-ES"/>
+              </w:rPr>
+              <w:t>A</w:t>
+            </w:r>
+            <w:r>
+              <w:rPr>
+                <w:lang w:val="en" w:eastAsia="es-ES"/>
+              </w:rPr>
+              <w:t>utomated</w:t>
+            </w:r>
+          </w:p>
+        </w:tc>
+        <w:tc>
+          <w:tcPr>
+            <w:tcW w:w="6656" w:type="dxa"/>
+            <w:tcMar>
+              <w:top w:w="85" w:type="dxa"/>
+              <w:left w:w="142" w:type="dxa"/>
+              <w:bottom w:w="85" w:type="dxa"/>
+              <w:right w:w="142" w:type="dxa"/>
+            </w:tcMar>
+          </w:tcPr>
+          <w:p>
+            <w:pPr>
+              <w:jc w:val="center"/>
+              <w:cnfStyle w:val="000000000000" w:firstRow="0" w:lastRow="0" w:firstColumn="0" w:lastColumn="0" w:oddVBand="0" w:evenVBand="0" w:oddHBand="0" w:evenHBand="0" w:firstRowFirstColumn="0" w:firstRowLastColumn="0" w:lastRowFirstColumn="0" w:lastRowLastColumn="0"/>
+            </w:pPr>
+            <w:r>
+              <w:t>Yes</w:t>
+            </w:r>
+          </w:p>
+        </w:tc>
+      </w:tr>
+    </w:tbl>
+    <w:p/>
+    <w:tbl>
+      <w:tblPr>
+        <w:tblStyle w:val="Tablaconcuadrcula5oscura-nfasis5"/>
+        <w:tblW w:w="0" w:type="auto"/>
+        <w:tblLook w:val="0480" w:firstRow="0" w:lastRow="0" w:firstColumn="1" w:lastColumn="0" w:noHBand="0" w:noVBand="1"/>
+      </w:tblPr>
+      <w:tblGrid>
+        <w:gridCol w:w="1838"/>
+        <w:gridCol w:w="6656"/>
+      </w:tblGrid>
+      <w:tr>
+        <w:trPr>
+          <w:cnfStyle w:val="000000100000" w:firstRow="0" w:lastRow="0" w:firstColumn="0" w:lastColumn="0" w:oddVBand="0" w:evenVBand="0" w:oddHBand="1" w:evenHBand="0" w:firstRowFirstColumn="0" w:firstRowLastColumn="0" w:lastRowFirstColumn="0" w:lastRowLastColumn="0"/>
+        </w:trPr>
+        <w:tc>
+          <w:tcPr>
+            <w:cnfStyle w:val="001000000000" w:firstRow="0" w:lastRow="0" w:firstColumn="1" w:lastColumn="0" w:oddVBand="0" w:evenVBand="0" w:oddHBand="0" w:evenHBand="0" w:firstRowFirstColumn="0" w:firstRowLastColumn="0" w:lastRowFirstColumn="0" w:lastRowLastColumn="0"/>
+            <w:tcW w:w="1838" w:type="dxa"/>
+            <w:tcMar>
+              <w:top w:w="85" w:type="dxa"/>
+              <w:left w:w="142" w:type="dxa"/>
+              <w:bottom w:w="85" w:type="dxa"/>
+              <w:right w:w="142" w:type="dxa"/>
+            </w:tcMar>
+          </w:tcPr>
+          <w:p>
+            <w:r>
+              <w:t>ID</w:t>
+            </w:r>
+          </w:p>
+        </w:tc>
+        <w:tc>
+          <w:tcPr>
+            <w:tcW w:w="6656" w:type="dxa"/>
+            <w:tcMar>
+              <w:top w:w="85" w:type="dxa"/>
+              <w:left w:w="142" w:type="dxa"/>
+              <w:bottom w:w="85" w:type="dxa"/>
+              <w:right w:w="142" w:type="dxa"/>
+            </w:tcMar>
+          </w:tcPr>
+          <w:p>
+            <w:pPr>
+              <w:jc w:val="center"/>
+              <w:cnfStyle w:val="000000100000" w:firstRow="0" w:lastRow="0" w:firstColumn="0" w:lastColumn="0" w:oddVBand="0" w:evenVBand="0" w:oddHBand="1" w:evenHBand="0" w:firstRowFirstColumn="0" w:firstRowLastColumn="0" w:lastRowFirstColumn="0" w:lastRowLastColumn="0"/>
+            </w:pPr>
+            <w:r>
+              <w:t>GeocodingResource</w:t>
+            </w:r>
+            <w:r>
+              <w:t>_Test</w:t>
+            </w:r>
+          </w:p>
+        </w:tc>
+      </w:tr>
+      <w:tr>
+        <w:tc>
+          <w:tcPr>
+            <w:cnfStyle w:val="001000000000" w:firstRow="0" w:lastRow="0" w:firstColumn="1" w:lastColumn="0" w:oddVBand="0" w:evenVBand="0" w:oddHBand="0" w:evenHBand="0" w:firstRowFirstColumn="0" w:firstRowLastColumn="0" w:lastRowFirstColumn="0" w:lastRowLastColumn="0"/>
+            <w:tcW w:w="1838" w:type="dxa"/>
+            <w:tcMar>
+              <w:top w:w="85" w:type="dxa"/>
+              <w:left w:w="142" w:type="dxa"/>
+              <w:bottom w:w="85" w:type="dxa"/>
+              <w:right w:w="142" w:type="dxa"/>
+            </w:tcMar>
+          </w:tcPr>
+          <w:p>
+            <w:r>
+              <w:t>Descrip</w:t>
+            </w:r>
+            <w:r>
+              <w:t>tion</w:t>
+            </w:r>
+          </w:p>
+        </w:tc>
+        <w:tc>
+          <w:tcPr>
+            <w:tcW w:w="6656" w:type="dxa"/>
+            <w:tcMar>
+              <w:top w:w="85" w:type="dxa"/>
+              <w:left w:w="142" w:type="dxa"/>
+              <w:bottom w:w="85" w:type="dxa"/>
+              <w:right w:w="142" w:type="dxa"/>
+            </w:tcMar>
+          </w:tcPr>
+          <w:p>
+            <w:pPr>
+              <w:jc w:val="left"/>
+              <w:cnfStyle w:val="000000000000" w:firstRow="0" w:lastRow="0" w:firstColumn="0" w:lastColumn="0" w:oddVBand="0" w:evenVBand="0" w:oddHBand="0" w:evenHBand="0" w:firstRowFirstColumn="0" w:firstRowLastColumn="0" w:lastRowFirstColumn="0" w:lastRowLastColumn="0"/>
+            </w:pPr>
+            <w:r>
+              <w:t>Returns the geolocation of an address</w:t>
+            </w:r>
+          </w:p>
+        </w:tc>
+      </w:tr>
+      <w:tr>
+        <w:trPr>
+          <w:cnfStyle w:val="000000100000" w:firstRow="0" w:lastRow="0" w:firstColumn="0" w:lastColumn="0" w:oddVBand="0" w:evenVBand="0" w:oddHBand="1" w:evenHBand="0" w:firstRowFirstColumn="0" w:firstRowLastColumn="0" w:lastRowFirstColumn="0" w:lastRowLastColumn="0"/>
+        </w:trPr>
+        <w:tc>
+          <w:tcPr>
+            <w:cnfStyle w:val="001000000000" w:firstRow="0" w:lastRow="0" w:firstColumn="1" w:lastColumn="0" w:oddVBand="0" w:evenVBand="0" w:oddHBand="0" w:evenHBand="0" w:firstRowFirstColumn="0" w:firstRowLastColumn="0" w:lastRowFirstColumn="0" w:lastRowLastColumn="0"/>
+            <w:tcW w:w="1838" w:type="dxa"/>
+            <w:tcMar>
+              <w:top w:w="85" w:type="dxa"/>
+              <w:left w:w="142" w:type="dxa"/>
+              <w:bottom w:w="85" w:type="dxa"/>
+              <w:right w:w="142" w:type="dxa"/>
+            </w:tcMar>
+          </w:tcPr>
+          <w:p>
+            <w:r>
+              <w:t>Input</w:t>
+            </w:r>
+          </w:p>
+        </w:tc>
+        <w:tc>
+          <w:tcPr>
+            <w:tcW w:w="6656" w:type="dxa"/>
+            <w:tcMar>
+              <w:top w:w="85" w:type="dxa"/>
+              <w:left w:w="142" w:type="dxa"/>
+              <w:bottom w:w="85" w:type="dxa"/>
+              <w:right w:w="142" w:type="dxa"/>
+            </w:tcMar>
+          </w:tcPr>
+          <w:p>
+            <w:pPr>
+              <w:jc w:val="left"/>
+              <w:cnfStyle w:val="000000100000" w:firstRow="0" w:lastRow="0" w:firstColumn="0" w:lastColumn="0" w:oddVBand="0" w:evenVBand="0" w:oddHBand="1" w:evenHBand="0" w:firstRowFirstColumn="0" w:firstRowLastColumn="0" w:lastRowFirstColumn="0" w:lastRowLastColumn="0"/>
+            </w:pPr>
+            <w:r>
+              <w:t>An address</w:t>
+            </w:r>
+          </w:p>
+        </w:tc>
+      </w:tr>
+      <w:tr>
+        <w:tc>
+          <w:tcPr>
+            <w:cnfStyle w:val="001000000000" w:firstRow="0" w:lastRow="0" w:firstColumn="1" w:lastColumn="0" w:oddVBand="0" w:evenVBand="0" w:oddHBand="0" w:evenHBand="0" w:firstRowFirstColumn="0" w:firstRowLastColumn="0" w:lastRowFirstColumn="0" w:lastRowLastColumn="0"/>
+            <w:tcW w:w="1838" w:type="dxa"/>
+            <w:tcMar>
+              <w:top w:w="85" w:type="dxa"/>
+              <w:left w:w="142" w:type="dxa"/>
+              <w:bottom w:w="85" w:type="dxa"/>
+              <w:right w:w="142" w:type="dxa"/>
+            </w:tcMar>
+          </w:tcPr>
+          <w:p>
+            <w:r>
+              <w:t>Expected output</w:t>
+            </w:r>
+          </w:p>
+        </w:tc>
+        <w:tc>
+          <w:tcPr>
+            <w:tcW w:w="6656" w:type="dxa"/>
+            <w:tcMar>
+              <w:top w:w="85" w:type="dxa"/>
+              <w:left w:w="142" w:type="dxa"/>
+              <w:bottom w:w="85" w:type="dxa"/>
+              <w:right w:w="142" w:type="dxa"/>
+            </w:tcMar>
+          </w:tcPr>
+          <w:p>
+            <w:pPr>
+              <w:jc w:val="left"/>
+              <w:cnfStyle w:val="000000000000" w:firstRow="0" w:lastRow="0" w:firstColumn="0" w:lastColumn="0" w:oddVBand="0" w:evenVBand="0" w:oddHBand="0" w:evenHBand="0" w:firstRowFirstColumn="0" w:firstRowLastColumn="0" w:lastRowFirstColumn="0" w:lastRowLastColumn="0"/>
+            </w:pPr>
+            <w:r>
+              <w:t>A geolocation object corresponding to the address</w:t>
+            </w:r>
+          </w:p>
+        </w:tc>
+      </w:tr>
+      <w:tr>
+        <w:trPr>
+          <w:cnfStyle w:val="000000100000" w:firstRow="0" w:lastRow="0" w:firstColumn="0" w:lastColumn="0" w:oddVBand="0" w:evenVBand="0" w:oddHBand="1" w:evenHBand="0" w:firstRowFirstColumn="0" w:firstRowLastColumn="0" w:lastRowFirstColumn="0" w:lastRowLastColumn="0"/>
+        </w:trPr>
+        <w:tc>
+          <w:tcPr>
+            <w:cnfStyle w:val="001000000000" w:firstRow="0" w:lastRow="0" w:firstColumn="1" w:lastColumn="0" w:oddVBand="0" w:evenVBand="0" w:oddHBand="0" w:evenHBand="0" w:firstRowFirstColumn="0" w:firstRowLastColumn="0" w:lastRowFirstColumn="0" w:lastRowLastColumn="0"/>
+            <w:tcW w:w="1838" w:type="dxa"/>
+            <w:tcMar>
+              <w:top w:w="85" w:type="dxa"/>
+              <w:left w:w="142" w:type="dxa"/>
+              <w:bottom w:w="85" w:type="dxa"/>
+              <w:right w:w="142" w:type="dxa"/>
+            </w:tcMar>
+          </w:tcPr>
+          <w:p>
+            <w:r>
+              <w:t>Result</w:t>
+            </w:r>
+          </w:p>
+        </w:tc>
+        <w:tc>
+          <w:tcPr>
+            <w:tcW w:w="6656" w:type="dxa"/>
+            <w:tcMar>
+              <w:top w:w="85" w:type="dxa"/>
+              <w:left w:w="142" w:type="dxa"/>
+              <w:bottom w:w="85" w:type="dxa"/>
+              <w:right w:w="142" w:type="dxa"/>
+            </w:tcMar>
+          </w:tcPr>
+          <w:p>
+            <w:pPr>
+              <w:jc w:val="center"/>
+              <w:cnfStyle w:val="000000100000" w:firstRow="0" w:lastRow="0" w:firstColumn="0" w:lastColumn="0" w:oddVBand="0" w:evenVBand="0" w:oddHBand="1" w:evenHBand="0" w:firstRowFirstColumn="0" w:firstRowLastColumn="0" w:lastRowFirstColumn="0" w:lastRowLastColumn="0"/>
+            </w:pPr>
+            <w:r>
+              <w:t>Success</w:t>
+            </w:r>
+          </w:p>
+        </w:tc>
+      </w:tr>
+      <w:tr>
+        <w:tc>
+          <w:tcPr>
+            <w:cnfStyle w:val="001000000000" w:firstRow="0" w:lastRow="0" w:firstColumn="1" w:lastColumn="0" w:oddVBand="0" w:evenVBand="0" w:oddHBand="0" w:evenHBand="0" w:firstRowFirstColumn="0" w:firstRowLastColumn="0" w:lastRowFirstColumn="0" w:lastRowLastColumn="0"/>
+            <w:tcW w:w="1838" w:type="dxa"/>
+            <w:tcMar>
+              <w:top w:w="85" w:type="dxa"/>
+              <w:left w:w="142" w:type="dxa"/>
+              <w:bottom w:w="85" w:type="dxa"/>
+              <w:right w:w="142" w:type="dxa"/>
+            </w:tcMar>
+          </w:tcPr>
+          <w:p>
+            <w:pPr>
+              <w:rPr>
+                <w:lang w:eastAsia="es-ES"/>
+              </w:rPr>
+            </w:pPr>
+            <w:r>
+              <w:rPr>
+                <w:lang w:val="en" w:eastAsia="es-ES"/>
+              </w:rPr>
+              <w:t>A</w:t>
+            </w:r>
+            <w:r>
+              <w:rPr>
+                <w:lang w:val="en" w:eastAsia="es-ES"/>
+              </w:rPr>
+              <w:t>utomated</w:t>
+            </w:r>
+          </w:p>
+        </w:tc>
+        <w:tc>
+          <w:tcPr>
+            <w:tcW w:w="6656" w:type="dxa"/>
+            <w:tcMar>
+              <w:top w:w="85" w:type="dxa"/>
+              <w:left w:w="142" w:type="dxa"/>
+              <w:bottom w:w="85" w:type="dxa"/>
+              <w:right w:w="142" w:type="dxa"/>
+            </w:tcMar>
+          </w:tcPr>
+          <w:p>
+            <w:pPr>
+              <w:jc w:val="center"/>
+              <w:cnfStyle w:val="000000000000" w:firstRow="0" w:lastRow="0" w:firstColumn="0" w:lastColumn="0" w:oddVBand="0" w:evenVBand="0" w:oddHBand="0" w:evenHBand="0" w:firstRowFirstColumn="0" w:firstRowLastColumn="0" w:lastRowFirstColumn="0" w:lastRowLastColumn="0"/>
+            </w:pPr>
+            <w:r>
+              <w:t>Yes</w:t>
+            </w:r>
+          </w:p>
+        </w:tc>
+      </w:tr>
+    </w:tbl>
+    <w:p/>
+    <w:tbl>
+      <w:tblPr>
+        <w:tblStyle w:val="Tablaconcuadrcula5oscura-nfasis5"/>
+        <w:tblW w:w="0" w:type="auto"/>
+        <w:tblLook w:val="0480" w:firstRow="0" w:lastRow="0" w:firstColumn="1" w:lastColumn="0" w:noHBand="0" w:noVBand="1"/>
+      </w:tblPr>
+      <w:tblGrid>
+        <w:gridCol w:w="1838"/>
+        <w:gridCol w:w="6656"/>
+      </w:tblGrid>
+      <w:tr>
+        <w:trPr>
+          <w:cnfStyle w:val="000000100000" w:firstRow="0" w:lastRow="0" w:firstColumn="0" w:lastColumn="0" w:oddVBand="0" w:evenVBand="0" w:oddHBand="1" w:evenHBand="0" w:firstRowFirstColumn="0" w:firstRowLastColumn="0" w:lastRowFirstColumn="0" w:lastRowLastColumn="0"/>
+        </w:trPr>
+        <w:tc>
+          <w:tcPr>
+            <w:cnfStyle w:val="001000000000" w:firstRow="0" w:lastRow="0" w:firstColumn="1" w:lastColumn="0" w:oddVBand="0" w:evenVBand="0" w:oddHBand="0" w:evenHBand="0" w:firstRowFirstColumn="0" w:firstRowLastColumn="0" w:lastRowFirstColumn="0" w:lastRowLastColumn="0"/>
+            <w:tcW w:w="1838" w:type="dxa"/>
+            <w:tcMar>
+              <w:top w:w="85" w:type="dxa"/>
+              <w:left w:w="142" w:type="dxa"/>
+              <w:bottom w:w="85" w:type="dxa"/>
+              <w:right w:w="142" w:type="dxa"/>
+            </w:tcMar>
+          </w:tcPr>
+          <w:p>
+            <w:r>
+              <w:t>ID</w:t>
+            </w:r>
+          </w:p>
+        </w:tc>
+        <w:tc>
+          <w:tcPr>
+            <w:tcW w:w="6656" w:type="dxa"/>
+            <w:tcMar>
+              <w:top w:w="85" w:type="dxa"/>
+              <w:left w:w="142" w:type="dxa"/>
+              <w:bottom w:w="85" w:type="dxa"/>
+              <w:right w:w="142" w:type="dxa"/>
+            </w:tcMar>
+          </w:tcPr>
+          <w:p>
+            <w:pPr>
+              <w:jc w:val="center"/>
+              <w:cnfStyle w:val="000000100000" w:firstRow="0" w:lastRow="0" w:firstColumn="0" w:lastColumn="0" w:oddVBand="0" w:evenVBand="0" w:oddHBand="1" w:evenHBand="0" w:firstRowFirstColumn="0" w:firstRowLastColumn="0" w:lastRowFirstColumn="0" w:lastRowLastColumn="0"/>
+            </w:pPr>
+            <w:r>
+              <w:t>IrcChatResource_Test</w:t>
+            </w:r>
+          </w:p>
+        </w:tc>
+      </w:tr>
+      <w:tr>
+        <w:tc>
+          <w:tcPr>
+            <w:cnfStyle w:val="001000000000" w:firstRow="0" w:lastRow="0" w:firstColumn="1" w:lastColumn="0" w:oddVBand="0" w:evenVBand="0" w:oddHBand="0" w:evenHBand="0" w:firstRowFirstColumn="0" w:firstRowLastColumn="0" w:lastRowFirstColumn="0" w:lastRowLastColumn="0"/>
+            <w:tcW w:w="1838" w:type="dxa"/>
+            <w:tcMar>
+              <w:top w:w="85" w:type="dxa"/>
+              <w:left w:w="142" w:type="dxa"/>
+              <w:bottom w:w="85" w:type="dxa"/>
+              <w:right w:w="142" w:type="dxa"/>
+            </w:tcMar>
+          </w:tcPr>
+          <w:p>
+            <w:r>
+              <w:t>Descrip</w:t>
+            </w:r>
+            <w:r>
+              <w:t>tion</w:t>
+            </w:r>
+          </w:p>
+        </w:tc>
+        <w:tc>
+          <w:tcPr>
+            <w:tcW w:w="6656" w:type="dxa"/>
+            <w:tcMar>
+              <w:top w:w="85" w:type="dxa"/>
+              <w:left w:w="142" w:type="dxa"/>
+              <w:bottom w:w="85" w:type="dxa"/>
+              <w:right w:w="142" w:type="dxa"/>
+            </w:tcMar>
+          </w:tcPr>
+          <w:p>
+            <w:pPr>
+              <w:jc w:val="left"/>
+              <w:cnfStyle w:val="000000000000" w:firstRow="0" w:lastRow="0" w:firstColumn="0" w:lastColumn="0" w:oddVBand="0" w:evenVBand="0" w:oddHBand="0" w:evenHBand="0" w:firstRowFirstColumn="0" w:firstRowLastColumn="0" w:lastRowFirstColumn="0" w:lastRowLastColumn="0"/>
+            </w:pPr>
+            <w:r>
+              <w:t>Creates a channel and retrieves valid tokens for an user</w:t>
+            </w:r>
+          </w:p>
+        </w:tc>
+      </w:tr>
+      <w:tr>
+        <w:trPr>
+          <w:cnfStyle w:val="000000100000" w:firstRow="0" w:lastRow="0" w:firstColumn="0" w:lastColumn="0" w:oddVBand="0" w:evenVBand="0" w:oddHBand="1" w:evenHBand="0" w:firstRowFirstColumn="0" w:firstRowLastColumn="0" w:lastRowFirstColumn="0" w:lastRowLastColumn="0"/>
+        </w:trPr>
+        <w:tc>
+          <w:tcPr>
+            <w:cnfStyle w:val="001000000000" w:firstRow="0" w:lastRow="0" w:firstColumn="1" w:lastColumn="0" w:oddVBand="0" w:evenVBand="0" w:oddHBand="0" w:evenHBand="0" w:firstRowFirstColumn="0" w:firstRowLastColumn="0" w:lastRowFirstColumn="0" w:lastRowLastColumn="0"/>
+            <w:tcW w:w="1838" w:type="dxa"/>
+            <w:tcMar>
+              <w:top w:w="85" w:type="dxa"/>
+              <w:left w:w="142" w:type="dxa"/>
+              <w:bottom w:w="85" w:type="dxa"/>
+              <w:right w:w="142" w:type="dxa"/>
+            </w:tcMar>
+          </w:tcPr>
+          <w:p>
+            <w:r>
+              <w:t>Input</w:t>
+            </w:r>
+          </w:p>
+        </w:tc>
+        <w:tc>
+          <w:tcPr>
+            <w:tcW w:w="6656" w:type="dxa"/>
+            <w:tcMar>
+              <w:top w:w="85" w:type="dxa"/>
+              <w:left w:w="142" w:type="dxa"/>
+              <w:bottom w:w="85" w:type="dxa"/>
+              <w:right w:w="142" w:type="dxa"/>
+            </w:tcMar>
+          </w:tcPr>
+          <w:p>
+            <w:pPr>
+              <w:jc w:val="left"/>
+              <w:cnfStyle w:val="000000100000" w:firstRow="0" w:lastRow="0" w:firstColumn="0" w:lastColumn="0" w:oddVBand="0" w:evenVBand="0" w:oddHBand="1" w:evenHBand="0" w:firstRowFirstColumn="0" w:firstRowLastColumn="0" w:lastRowFirstColumn="0" w:lastRowLastColumn="0"/>
+            </w:pPr>
+            <w:r>
+              <w:t>A secret key and user information</w:t>
+            </w:r>
+          </w:p>
+        </w:tc>
+      </w:tr>
+      <w:tr>
+        <w:tc>
+          <w:tcPr>
+            <w:cnfStyle w:val="001000000000" w:firstRow="0" w:lastRow="0" w:firstColumn="1" w:lastColumn="0" w:oddVBand="0" w:evenVBand="0" w:oddHBand="0" w:evenHBand="0" w:firstRowFirstColumn="0" w:firstRowLastColumn="0" w:lastRowFirstColumn="0" w:lastRowLastColumn="0"/>
+            <w:tcW w:w="1838" w:type="dxa"/>
+            <w:tcMar>
+              <w:top w:w="85" w:type="dxa"/>
+              <w:left w:w="142" w:type="dxa"/>
+              <w:bottom w:w="85" w:type="dxa"/>
+              <w:right w:w="142" w:type="dxa"/>
+            </w:tcMar>
+          </w:tcPr>
+          <w:p>
+            <w:r>
+              <w:t>Expected output</w:t>
+            </w:r>
+          </w:p>
+        </w:tc>
+        <w:tc>
+          <w:tcPr>
+            <w:tcW w:w="6656" w:type="dxa"/>
+            <w:tcMar>
+              <w:top w:w="85" w:type="dxa"/>
+              <w:left w:w="142" w:type="dxa"/>
+              <w:bottom w:w="85" w:type="dxa"/>
+              <w:right w:w="142" w:type="dxa"/>
+            </w:tcMar>
+          </w:tcPr>
+          <w:p>
+            <w:pPr>
+              <w:jc w:val="left"/>
+              <w:cnfStyle w:val="000000000000" w:firstRow="0" w:lastRow="0" w:firstColumn="0" w:lastColumn="0" w:oddVBand="0" w:evenVBand="0" w:oddHBand="0" w:evenHBand="0" w:firstRowFirstColumn="0" w:firstRowLastColumn="0" w:lastRowFirstColumn="0" w:lastRowLastColumn="0"/>
+            </w:pPr>
+            <w:r>
+              <w:t>A channel and a valid token to connect to that channel</w:t>
+            </w:r>
+          </w:p>
+        </w:tc>
+      </w:tr>
+      <w:tr>
+        <w:trPr>
+          <w:cnfStyle w:val="000000100000" w:firstRow="0" w:lastRow="0" w:firstColumn="0" w:lastColumn="0" w:oddVBand="0" w:evenVBand="0" w:oddHBand="1" w:evenHBand="0" w:firstRowFirstColumn="0" w:firstRowLastColumn="0" w:lastRowFirstColumn="0" w:lastRowLastColumn="0"/>
+        </w:trPr>
+        <w:tc>
+          <w:tcPr>
+            <w:cnfStyle w:val="001000000000" w:firstRow="0" w:lastRow="0" w:firstColumn="1" w:lastColumn="0" w:oddVBand="0" w:evenVBand="0" w:oddHBand="0" w:evenHBand="0" w:firstRowFirstColumn="0" w:firstRowLastColumn="0" w:lastRowFirstColumn="0" w:lastRowLastColumn="0"/>
+            <w:tcW w:w="1838" w:type="dxa"/>
+            <w:tcMar>
+              <w:top w:w="85" w:type="dxa"/>
+              <w:left w:w="142" w:type="dxa"/>
+              <w:bottom w:w="85" w:type="dxa"/>
+              <w:right w:w="142" w:type="dxa"/>
+            </w:tcMar>
+          </w:tcPr>
+          <w:p>
+            <w:r>
+              <w:t>Result</w:t>
+            </w:r>
+          </w:p>
+        </w:tc>
+        <w:tc>
+          <w:tcPr>
+            <w:tcW w:w="6656" w:type="dxa"/>
+            <w:tcMar>
+              <w:top w:w="85" w:type="dxa"/>
+              <w:left w:w="142" w:type="dxa"/>
+              <w:bottom w:w="85" w:type="dxa"/>
+              <w:right w:w="142" w:type="dxa"/>
+            </w:tcMar>
+          </w:tcPr>
+          <w:p>
+            <w:pPr>
+              <w:jc w:val="center"/>
+              <w:cnfStyle w:val="000000100000" w:firstRow="0" w:lastRow="0" w:firstColumn="0" w:lastColumn="0" w:oddVBand="0" w:evenVBand="0" w:oddHBand="1" w:evenHBand="0" w:firstRowFirstColumn="0" w:firstRowLastColumn="0" w:lastRowFirstColumn="0" w:lastRowLastColumn="0"/>
+            </w:pPr>
+            <w:r>
+              <w:t>Success</w:t>
+            </w:r>
+          </w:p>
+        </w:tc>
+      </w:tr>
+      <w:tr>
+        <w:tc>
+          <w:tcPr>
+            <w:cnfStyle w:val="001000000000" w:firstRow="0" w:lastRow="0" w:firstColumn="1" w:lastColumn="0" w:oddVBand="0" w:evenVBand="0" w:oddHBand="0" w:evenHBand="0" w:firstRowFirstColumn="0" w:firstRowLastColumn="0" w:lastRowFirstColumn="0" w:lastRowLastColumn="0"/>
+            <w:tcW w:w="1838" w:type="dxa"/>
+            <w:tcMar>
+              <w:top w:w="85" w:type="dxa"/>
+              <w:left w:w="142" w:type="dxa"/>
+              <w:bottom w:w="85" w:type="dxa"/>
+              <w:right w:w="142" w:type="dxa"/>
+            </w:tcMar>
+          </w:tcPr>
+          <w:p>
+            <w:pPr>
+              <w:rPr>
+                <w:lang w:eastAsia="es-ES"/>
+              </w:rPr>
+            </w:pPr>
+            <w:r>
+              <w:rPr>
+                <w:lang w:val="en" w:eastAsia="es-ES"/>
+              </w:rPr>
+              <w:t>A</w:t>
+            </w:r>
+            <w:r>
+              <w:rPr>
+                <w:lang w:val="en" w:eastAsia="es-ES"/>
+              </w:rPr>
+              <w:t>utomated</w:t>
+            </w:r>
+          </w:p>
+        </w:tc>
+        <w:tc>
+          <w:tcPr>
+            <w:tcW w:w="6656" w:type="dxa"/>
+            <w:tcMar>
+              <w:top w:w="85" w:type="dxa"/>
+              <w:left w:w="142" w:type="dxa"/>
+              <w:bottom w:w="85" w:type="dxa"/>
+              <w:right w:w="142" w:type="dxa"/>
+            </w:tcMar>
+          </w:tcPr>
+          <w:p>
+            <w:pPr>
+              <w:jc w:val="center"/>
+              <w:cnfStyle w:val="000000000000" w:firstRow="0" w:lastRow="0" w:firstColumn="0" w:lastColumn="0" w:oddVBand="0" w:evenVBand="0" w:oddHBand="0" w:evenHBand="0" w:firstRowFirstColumn="0" w:firstRowLastColumn="0" w:lastRowFirstColumn="0" w:lastRowLastColumn="0"/>
+            </w:pPr>
+            <w:r>
+              <w:t>Yes</w:t>
+            </w:r>
+          </w:p>
+        </w:tc>
+      </w:tr>
+    </w:tbl>
+    <w:p/>
+    <w:p/>
+    <w:p/>
+    <w:p/>
+    <w:tbl>
+      <w:tblPr>
+        <w:tblStyle w:val="Tablaconcuadrcula5oscura-nfasis5"/>
+        <w:tblW w:w="0" w:type="auto"/>
+        <w:tblLook w:val="0480" w:firstRow="0" w:lastRow="0" w:firstColumn="1" w:lastColumn="0" w:noHBand="0" w:noVBand="1"/>
+      </w:tblPr>
+      <w:tblGrid>
+        <w:gridCol w:w="1838"/>
+        <w:gridCol w:w="6656"/>
+      </w:tblGrid>
+      <w:tr>
+        <w:trPr>
+          <w:cnfStyle w:val="000000100000" w:firstRow="0" w:lastRow="0" w:firstColumn="0" w:lastColumn="0" w:oddVBand="0" w:evenVBand="0" w:oddHBand="1" w:evenHBand="0" w:firstRowFirstColumn="0" w:firstRowLastColumn="0" w:lastRowFirstColumn="0" w:lastRowLastColumn="0"/>
+        </w:trPr>
+        <w:tc>
+          <w:tcPr>
+            <w:cnfStyle w:val="001000000000" w:firstRow="0" w:lastRow="0" w:firstColumn="1" w:lastColumn="0" w:oddVBand="0" w:evenVBand="0" w:oddHBand="0" w:evenHBand="0" w:firstRowFirstColumn="0" w:firstRowLastColumn="0" w:lastRowFirstColumn="0" w:lastRowLastColumn="0"/>
+            <w:tcW w:w="1838" w:type="dxa"/>
+            <w:tcMar>
+              <w:top w:w="85" w:type="dxa"/>
+              <w:left w:w="142" w:type="dxa"/>
+              <w:bottom w:w="85" w:type="dxa"/>
+              <w:right w:w="142" w:type="dxa"/>
+            </w:tcMar>
+          </w:tcPr>
+          <w:p>
+            <w:pPr>
+              <w:rPr>
+                <w:i/>
+                <w:iCs/>
+              </w:rPr>
+            </w:pPr>
+            <w:r>
+              <w:rPr>
+                <w:i/>
+                <w:iCs/>
+              </w:rPr>
+              <w:lastRenderedPageBreak/>
+              <w:t>ID</w:t>
+            </w:r>
+          </w:p>
+        </w:tc>
+        <w:tc>
+          <w:tcPr>
+            <w:tcW w:w="6656" w:type="dxa"/>
+            <w:tcMar>
+              <w:top w:w="85" w:type="dxa"/>
+              <w:left w:w="142" w:type="dxa"/>
+              <w:bottom w:w="85" w:type="dxa"/>
+              <w:right w:w="142" w:type="dxa"/>
+            </w:tcMar>
+          </w:tcPr>
+          <w:p>
+            <w:pPr>
+              <w:jc w:val="center"/>
+              <w:cnfStyle w:val="000000100000" w:firstRow="0" w:lastRow="0" w:firstColumn="0" w:lastColumn="0" w:oddVBand="0" w:evenVBand="0" w:oddHBand="1" w:evenHBand="0" w:firstRowFirstColumn="0" w:firstRowLastColumn="0" w:lastRowFirstColumn="0" w:lastRowLastColumn="0"/>
+            </w:pPr>
+            <w:r>
+              <w:t>SpotifyResource</w:t>
+            </w:r>
+            <w:r>
+              <w:t>_Test</w:t>
+            </w:r>
+          </w:p>
+        </w:tc>
+      </w:tr>
+      <w:tr>
+        <w:tc>
+          <w:tcPr>
+            <w:cnfStyle w:val="001000000000" w:firstRow="0" w:lastRow="0" w:firstColumn="1" w:lastColumn="0" w:oddVBand="0" w:evenVBand="0" w:oddHBand="0" w:evenHBand="0" w:firstRowFirstColumn="0" w:firstRowLastColumn="0" w:lastRowFirstColumn="0" w:lastRowLastColumn="0"/>
+            <w:tcW w:w="1838" w:type="dxa"/>
+            <w:tcMar>
+              <w:top w:w="85" w:type="dxa"/>
+              <w:left w:w="142" w:type="dxa"/>
+              <w:bottom w:w="85" w:type="dxa"/>
+              <w:right w:w="142" w:type="dxa"/>
+            </w:tcMar>
+          </w:tcPr>
+          <w:p>
+            <w:r>
+              <w:t>Descrip</w:t>
+            </w:r>
+            <w:r>
+              <w:t>tion</w:t>
+            </w:r>
+          </w:p>
+        </w:tc>
+        <w:tc>
+          <w:tcPr>
+            <w:tcW w:w="6656" w:type="dxa"/>
+            <w:tcMar>
+              <w:top w:w="85" w:type="dxa"/>
+              <w:left w:w="142" w:type="dxa"/>
+              <w:bottom w:w="85" w:type="dxa"/>
+              <w:right w:w="142" w:type="dxa"/>
+            </w:tcMar>
+          </w:tcPr>
+          <w:p>
+            <w:pPr>
+              <w:jc w:val="center"/>
+              <w:cnfStyle w:val="000000000000" w:firstRow="0" w:lastRow="0" w:firstColumn="0" w:lastColumn="0" w:oddVBand="0" w:evenVBand="0" w:oddHBand="0" w:evenHBand="0" w:firstRowFirstColumn="0" w:firstRowLastColumn="0" w:lastRowFirstColumn="0" w:lastRowLastColumn="0"/>
+            </w:pPr>
+            <w:r>
+              <w:t xml:space="preserve">Check all CRUD (Create Read Update Delete) methods of the </w:t>
+            </w:r>
+            <w:r>
+              <w:t>SpotifyResource</w:t>
+            </w:r>
+            <w:r>
+              <w:t xml:space="preserve"> are valid.</w:t>
+            </w:r>
+          </w:p>
+        </w:tc>
+      </w:tr>
+      <w:tr>
+        <w:trPr>
+          <w:cnfStyle w:val="000000100000" w:firstRow="0" w:lastRow="0" w:firstColumn="0" w:lastColumn="0" w:oddVBand="0" w:evenVBand="0" w:oddHBand="1" w:evenHBand="0" w:firstRowFirstColumn="0" w:firstRowLastColumn="0" w:lastRowFirstColumn="0" w:lastRowLastColumn="0"/>
+        </w:trPr>
+        <w:tc>
+          <w:tcPr>
+            <w:cnfStyle w:val="001000000000" w:firstRow="0" w:lastRow="0" w:firstColumn="1" w:lastColumn="0" w:oddVBand="0" w:evenVBand="0" w:oddHBand="0" w:evenHBand="0" w:firstRowFirstColumn="0" w:firstRowLastColumn="0" w:lastRowFirstColumn="0" w:lastRowLastColumn="0"/>
+            <w:tcW w:w="1838" w:type="dxa"/>
+            <w:tcMar>
+              <w:top w:w="85" w:type="dxa"/>
+              <w:left w:w="142" w:type="dxa"/>
+              <w:bottom w:w="85" w:type="dxa"/>
+              <w:right w:w="142" w:type="dxa"/>
+            </w:tcMar>
+          </w:tcPr>
+          <w:p>
+            <w:r>
+              <w:t>Input</w:t>
+            </w:r>
+          </w:p>
+        </w:tc>
+        <w:tc>
+          <w:tcPr>
+            <w:tcW w:w="6656" w:type="dxa"/>
+            <w:tcMar>
+              <w:top w:w="85" w:type="dxa"/>
+              <w:left w:w="142" w:type="dxa"/>
+              <w:bottom w:w="85" w:type="dxa"/>
+              <w:right w:w="142" w:type="dxa"/>
+            </w:tcMar>
+          </w:tcPr>
+          <w:p>
+            <w:pPr>
+              <w:jc w:val="center"/>
+              <w:cnfStyle w:val="000000100000" w:firstRow="0" w:lastRow="0" w:firstColumn="0" w:lastColumn="0" w:oddVBand="0" w:evenVBand="0" w:oddHBand="1" w:evenHBand="0" w:firstRowFirstColumn="0" w:firstRowLastColumn="0" w:lastRowFirstColumn="0" w:lastRowLastColumn="0"/>
+            </w:pPr>
+            <w:r>
+              <w:t>An user token</w:t>
+            </w:r>
+          </w:p>
+        </w:tc>
+      </w:tr>
+      <w:tr>
+        <w:tc>
+          <w:tcPr>
+            <w:cnfStyle w:val="001000000000" w:firstRow="0" w:lastRow="0" w:firstColumn="1" w:lastColumn="0" w:oddVBand="0" w:evenVBand="0" w:oddHBand="0" w:evenHBand="0" w:firstRowFirstColumn="0" w:firstRowLastColumn="0" w:lastRowFirstColumn="0" w:lastRowLastColumn="0"/>
+            <w:tcW w:w="1838" w:type="dxa"/>
+            <w:tcMar>
+              <w:top w:w="85" w:type="dxa"/>
+              <w:left w:w="142" w:type="dxa"/>
+              <w:bottom w:w="85" w:type="dxa"/>
+              <w:right w:w="142" w:type="dxa"/>
+            </w:tcMar>
+          </w:tcPr>
+          <w:p>
+            <w:r>
+              <w:t>Expected output</w:t>
+            </w:r>
+          </w:p>
+        </w:tc>
+        <w:tc>
+          <w:tcPr>
+            <w:tcW w:w="6656" w:type="dxa"/>
+            <w:tcMar>
+              <w:top w:w="85" w:type="dxa"/>
+              <w:left w:w="142" w:type="dxa"/>
+              <w:bottom w:w="85" w:type="dxa"/>
+              <w:right w:w="142" w:type="dxa"/>
+            </w:tcMar>
+          </w:tcPr>
+          <w:p>
+            <w:pPr>
+              <w:jc w:val="center"/>
+              <w:cnfStyle w:val="000000000000" w:firstRow="0" w:lastRow="0" w:firstColumn="0" w:lastColumn="0" w:oddVBand="0" w:evenVBand="0" w:oddHBand="0" w:evenHBand="0" w:firstRowFirstColumn="0" w:firstRowLastColumn="0" w:lastRowFirstColumn="0" w:lastRowLastColumn="0"/>
+            </w:pPr>
+            <w:r>
+              <w:t>Playlist of that user is successfully created, read, updated and deleted</w:t>
+            </w:r>
+          </w:p>
+        </w:tc>
+      </w:tr>
+      <w:tr>
+        <w:trPr>
+          <w:cnfStyle w:val="000000100000" w:firstRow="0" w:lastRow="0" w:firstColumn="0" w:lastColumn="0" w:oddVBand="0" w:evenVBand="0" w:oddHBand="1" w:evenHBand="0" w:firstRowFirstColumn="0" w:firstRowLastColumn="0" w:lastRowFirstColumn="0" w:lastRowLastColumn="0"/>
+        </w:trPr>
+        <w:tc>
+          <w:tcPr>
+            <w:cnfStyle w:val="001000000000" w:firstRow="0" w:lastRow="0" w:firstColumn="1" w:lastColumn="0" w:oddVBand="0" w:evenVBand="0" w:oddHBand="0" w:evenHBand="0" w:firstRowFirstColumn="0" w:firstRowLastColumn="0" w:lastRowFirstColumn="0" w:lastRowLastColumn="0"/>
+            <w:tcW w:w="1838" w:type="dxa"/>
+            <w:tcMar>
+              <w:top w:w="85" w:type="dxa"/>
+              <w:left w:w="142" w:type="dxa"/>
+              <w:bottom w:w="85" w:type="dxa"/>
+              <w:right w:w="142" w:type="dxa"/>
+            </w:tcMar>
+          </w:tcPr>
+          <w:p>
+            <w:r>
+              <w:t>Result</w:t>
+            </w:r>
+          </w:p>
+        </w:tc>
+        <w:tc>
+          <w:tcPr>
+            <w:tcW w:w="6656" w:type="dxa"/>
+            <w:tcMar>
+              <w:top w:w="85" w:type="dxa"/>
+              <w:left w:w="142" w:type="dxa"/>
+              <w:bottom w:w="85" w:type="dxa"/>
+              <w:right w:w="142" w:type="dxa"/>
+            </w:tcMar>
+          </w:tcPr>
+          <w:p>
+            <w:pPr>
+              <w:jc w:val="center"/>
+              <w:cnfStyle w:val="000000100000" w:firstRow="0" w:lastRow="0" w:firstColumn="0" w:lastColumn="0" w:oddVBand="0" w:evenVBand="0" w:oddHBand="1" w:evenHBand="0" w:firstRowFirstColumn="0" w:firstRowLastColumn="0" w:lastRowFirstColumn="0" w:lastRowLastColumn="0"/>
+            </w:pPr>
+            <w:r>
+              <w:t>Success</w:t>
+            </w:r>
+          </w:p>
+        </w:tc>
+      </w:tr>
+      <w:tr>
+        <w:tc>
+          <w:tcPr>
+            <w:cnfStyle w:val="001000000000" w:firstRow="0" w:lastRow="0" w:firstColumn="1" w:lastColumn="0" w:oddVBand="0" w:evenVBand="0" w:oddHBand="0" w:evenHBand="0" w:firstRowFirstColumn="0" w:firstRowLastColumn="0" w:lastRowFirstColumn="0" w:lastRowLastColumn="0"/>
+            <w:tcW w:w="1838" w:type="dxa"/>
+            <w:tcMar>
+              <w:top w:w="85" w:type="dxa"/>
+              <w:left w:w="142" w:type="dxa"/>
+              <w:bottom w:w="85" w:type="dxa"/>
+              <w:right w:w="142" w:type="dxa"/>
+            </w:tcMar>
+          </w:tcPr>
+          <w:p>
+            <w:pPr>
+              <w:rPr>
+                <w:lang w:eastAsia="es-ES"/>
+              </w:rPr>
+            </w:pPr>
+            <w:r>
+              <w:rPr>
+                <w:lang w:val="en" w:eastAsia="es-ES"/>
+              </w:rPr>
+              <w:t>A</w:t>
+            </w:r>
+            <w:r>
+              <w:rPr>
+                <w:lang w:val="en" w:eastAsia="es-ES"/>
+              </w:rPr>
+              <w:t>utomated</w:t>
+            </w:r>
+          </w:p>
+        </w:tc>
+        <w:tc>
+          <w:tcPr>
+            <w:tcW w:w="6656" w:type="dxa"/>
+            <w:tcMar>
+              <w:top w:w="85" w:type="dxa"/>
+              <w:left w:w="142" w:type="dxa"/>
+              <w:bottom w:w="85" w:type="dxa"/>
+              <w:right w:w="142" w:type="dxa"/>
+            </w:tcMar>
+          </w:tcPr>
+          <w:p>
+            <w:pPr>
+              <w:jc w:val="center"/>
+              <w:cnfStyle w:val="000000000000" w:firstRow="0" w:lastRow="0" w:firstColumn="0" w:lastColumn="0" w:oddVBand="0" w:evenVBand="0" w:oddHBand="0" w:evenHBand="0" w:firstRowFirstColumn="0" w:firstRowLastColumn="0" w:lastRowFirstColumn="0" w:lastRowLastColumn="0"/>
+            </w:pPr>
+            <w:r>
+              <w:t>No</w:t>
+            </w:r>
+          </w:p>
+        </w:tc>
+      </w:tr>
+    </w:tbl>
+    <w:p/>
+    <w:tbl>
+      <w:tblPr>
+        <w:tblStyle w:val="Tablaconcuadrcula5oscura-nfasis5"/>
+        <w:tblW w:w="0" w:type="auto"/>
+        <w:tblLook w:val="0480" w:firstRow="0" w:lastRow="0" w:firstColumn="1" w:lastColumn="0" w:noHBand="0" w:noVBand="1"/>
+      </w:tblPr>
+      <w:tblGrid>
+        <w:gridCol w:w="1838"/>
+        <w:gridCol w:w="6656"/>
+      </w:tblGrid>
+      <w:tr>
+        <w:trPr>
+          <w:cnfStyle w:val="000000100000" w:firstRow="0" w:lastRow="0" w:firstColumn="0" w:lastColumn="0" w:oddVBand="0" w:evenVBand="0" w:oddHBand="1" w:evenHBand="0" w:firstRowFirstColumn="0" w:firstRowLastColumn="0" w:lastRowFirstColumn="0" w:lastRowLastColumn="0"/>
+        </w:trPr>
+        <w:tc>
+          <w:tcPr>
+            <w:cnfStyle w:val="001000000000" w:firstRow="0" w:lastRow="0" w:firstColumn="1" w:lastColumn="0" w:oddVBand="0" w:evenVBand="0" w:oddHBand="0" w:evenHBand="0" w:firstRowFirstColumn="0" w:firstRowLastColumn="0" w:lastRowFirstColumn="0" w:lastRowLastColumn="0"/>
+            <w:tcW w:w="1838" w:type="dxa"/>
+            <w:tcMar>
+              <w:top w:w="85" w:type="dxa"/>
+              <w:left w:w="142" w:type="dxa"/>
+              <w:bottom w:w="85" w:type="dxa"/>
+              <w:right w:w="142" w:type="dxa"/>
+            </w:tcMar>
+          </w:tcPr>
+          <w:p>
+            <w:r>
+              <w:t>ID</w:t>
+            </w:r>
+          </w:p>
+        </w:tc>
+        <w:tc>
+          <w:tcPr>
+            <w:tcW w:w="6656" w:type="dxa"/>
+            <w:tcMar>
+              <w:top w:w="85" w:type="dxa"/>
+              <w:left w:w="142" w:type="dxa"/>
+              <w:bottom w:w="85" w:type="dxa"/>
+              <w:right w:w="142" w:type="dxa"/>
+            </w:tcMar>
+          </w:tcPr>
+          <w:p>
+            <w:pPr>
+              <w:jc w:val="center"/>
+              <w:cnfStyle w:val="000000100000" w:firstRow="0" w:lastRow="0" w:firstColumn="0" w:lastColumn="0" w:oddVBand="0" w:evenVBand="0" w:oddHBand="1" w:evenHBand="0" w:firstRowFirstColumn="0" w:firstRowLastColumn="0" w:lastRowFirstColumn="0" w:lastRowLastColumn="0"/>
+            </w:pPr>
+            <w:r>
+              <w:t>FacebookResource_Test</w:t>
+            </w:r>
+          </w:p>
+        </w:tc>
+      </w:tr>
+      <w:tr>
+        <w:tc>
+          <w:tcPr>
+            <w:cnfStyle w:val="001000000000" w:firstRow="0" w:lastRow="0" w:firstColumn="1" w:lastColumn="0" w:oddVBand="0" w:evenVBand="0" w:oddHBand="0" w:evenHBand="0" w:firstRowFirstColumn="0" w:firstRowLastColumn="0" w:lastRowFirstColumn="0" w:lastRowLastColumn="0"/>
+            <w:tcW w:w="1838" w:type="dxa"/>
+            <w:tcMar>
+              <w:top w:w="85" w:type="dxa"/>
+              <w:left w:w="142" w:type="dxa"/>
+              <w:bottom w:w="85" w:type="dxa"/>
+              <w:right w:w="142" w:type="dxa"/>
+            </w:tcMar>
+          </w:tcPr>
+          <w:p>
+            <w:r>
+              <w:t>Descrip</w:t>
+            </w:r>
+            <w:r>
+              <w:t>tion</w:t>
+            </w:r>
+          </w:p>
+        </w:tc>
+        <w:tc>
+          <w:tcPr>
+            <w:tcW w:w="6656" w:type="dxa"/>
+            <w:tcMar>
+              <w:top w:w="85" w:type="dxa"/>
+              <w:left w:w="142" w:type="dxa"/>
+              <w:bottom w:w="85" w:type="dxa"/>
+              <w:right w:w="142" w:type="dxa"/>
+            </w:tcMar>
+          </w:tcPr>
+          <w:p>
+            <w:pPr>
+              <w:jc w:val="center"/>
+              <w:cnfStyle w:val="000000000000" w:firstRow="0" w:lastRow="0" w:firstColumn="0" w:lastColumn="0" w:oddVBand="0" w:evenVBand="0" w:oddHBand="0" w:evenHBand="0" w:firstRowFirstColumn="0" w:firstRowLastColumn="0" w:lastRowFirstColumn="0" w:lastRowLastColumn="0"/>
+            </w:pPr>
+            <w:r>
+              <w:t>Return the profile of a given user</w:t>
+            </w:r>
+          </w:p>
+        </w:tc>
+      </w:tr>
+      <w:tr>
+        <w:trPr>
+          <w:cnfStyle w:val="000000100000" w:firstRow="0" w:lastRow="0" w:firstColumn="0" w:lastColumn="0" w:oddVBand="0" w:evenVBand="0" w:oddHBand="1" w:evenHBand="0" w:firstRowFirstColumn="0" w:firstRowLastColumn="0" w:lastRowFirstColumn="0" w:lastRowLastColumn="0"/>
+        </w:trPr>
+        <w:tc>
+          <w:tcPr>
+            <w:cnfStyle w:val="001000000000" w:firstRow="0" w:lastRow="0" w:firstColumn="1" w:lastColumn="0" w:oddVBand="0" w:evenVBand="0" w:oddHBand="0" w:evenHBand="0" w:firstRowFirstColumn="0" w:firstRowLastColumn="0" w:lastRowFirstColumn="0" w:lastRowLastColumn="0"/>
+            <w:tcW w:w="1838" w:type="dxa"/>
+            <w:tcMar>
+              <w:top w:w="85" w:type="dxa"/>
+              <w:left w:w="142" w:type="dxa"/>
+              <w:bottom w:w="85" w:type="dxa"/>
+              <w:right w:w="142" w:type="dxa"/>
+            </w:tcMar>
+          </w:tcPr>
+          <w:p>
+            <w:r>
+              <w:t>Input</w:t>
+            </w:r>
+          </w:p>
+        </w:tc>
+        <w:tc>
+          <w:tcPr>
+            <w:tcW w:w="6656" w:type="dxa"/>
+            <w:tcMar>
+              <w:top w:w="85" w:type="dxa"/>
+              <w:left w:w="142" w:type="dxa"/>
+              <w:bottom w:w="85" w:type="dxa"/>
+              <w:right w:w="142" w:type="dxa"/>
+            </w:tcMar>
+          </w:tcPr>
+          <w:p>
+            <w:pPr>
+              <w:jc w:val="center"/>
+              <w:cnfStyle w:val="000000100000" w:firstRow="0" w:lastRow="0" w:firstColumn="0" w:lastColumn="0" w:oddVBand="0" w:evenVBand="0" w:oddHBand="1" w:evenHBand="0" w:firstRowFirstColumn="0" w:firstRowLastColumn="0" w:lastRowFirstColumn="0" w:lastRowLastColumn="0"/>
+            </w:pPr>
+            <w:r>
+              <w:t>An user token</w:t>
+            </w:r>
+          </w:p>
+        </w:tc>
+      </w:tr>
+      <w:tr>
+        <w:tc>
+          <w:tcPr>
+            <w:cnfStyle w:val="001000000000" w:firstRow="0" w:lastRow="0" w:firstColumn="1" w:lastColumn="0" w:oddVBand="0" w:evenVBand="0" w:oddHBand="0" w:evenHBand="0" w:firstRowFirstColumn="0" w:firstRowLastColumn="0" w:lastRowFirstColumn="0" w:lastRowLastColumn="0"/>
+            <w:tcW w:w="1838" w:type="dxa"/>
+            <w:tcMar>
+              <w:top w:w="85" w:type="dxa"/>
+              <w:left w:w="142" w:type="dxa"/>
+              <w:bottom w:w="85" w:type="dxa"/>
+              <w:right w:w="142" w:type="dxa"/>
+            </w:tcMar>
+          </w:tcPr>
+          <w:p>
+            <w:r>
+              <w:t>Expected output</w:t>
+            </w:r>
+          </w:p>
+        </w:tc>
+        <w:tc>
+          <w:tcPr>
+            <w:tcW w:w="6656" w:type="dxa"/>
+            <w:tcMar>
+              <w:top w:w="85" w:type="dxa"/>
+              <w:left w:w="142" w:type="dxa"/>
+              <w:bottom w:w="85" w:type="dxa"/>
+              <w:right w:w="142" w:type="dxa"/>
+            </w:tcMar>
+          </w:tcPr>
+          <w:p>
+            <w:pPr>
+              <w:jc w:val="center"/>
+              <w:cnfStyle w:val="000000000000" w:firstRow="0" w:lastRow="0" w:firstColumn="0" w:lastColumn="0" w:oddVBand="0" w:evenVBand="0" w:oddHBand="0" w:evenHBand="0" w:firstRowFirstColumn="0" w:firstRowLastColumn="0" w:lastRowFirstColumn="0" w:lastRowLastColumn="0"/>
+            </w:pPr>
+            <w:r>
+              <w:t>The profile of the given user</w:t>
+            </w:r>
+          </w:p>
+        </w:tc>
+      </w:tr>
+      <w:tr>
+        <w:trPr>
+          <w:cnfStyle w:val="000000100000" w:firstRow="0" w:lastRow="0" w:firstColumn="0" w:lastColumn="0" w:oddVBand="0" w:evenVBand="0" w:oddHBand="1" w:evenHBand="0" w:firstRowFirstColumn="0" w:firstRowLastColumn="0" w:lastRowFirstColumn="0" w:lastRowLastColumn="0"/>
+        </w:trPr>
+        <w:tc>
+          <w:tcPr>
+            <w:cnfStyle w:val="001000000000" w:firstRow="0" w:lastRow="0" w:firstColumn="1" w:lastColumn="0" w:oddVBand="0" w:evenVBand="0" w:oddHBand="0" w:evenHBand="0" w:firstRowFirstColumn="0" w:firstRowLastColumn="0" w:lastRowFirstColumn="0" w:lastRowLastColumn="0"/>
+            <w:tcW w:w="1838" w:type="dxa"/>
+            <w:tcMar>
+              <w:top w:w="85" w:type="dxa"/>
+              <w:left w:w="142" w:type="dxa"/>
+              <w:bottom w:w="85" w:type="dxa"/>
+              <w:right w:w="142" w:type="dxa"/>
+            </w:tcMar>
+          </w:tcPr>
+          <w:p>
+            <w:r>
+              <w:t>Result</w:t>
+            </w:r>
+          </w:p>
+        </w:tc>
+        <w:tc>
+          <w:tcPr>
+            <w:tcW w:w="6656" w:type="dxa"/>
+            <w:tcMar>
+              <w:top w:w="85" w:type="dxa"/>
+              <w:left w:w="142" w:type="dxa"/>
+              <w:bottom w:w="85" w:type="dxa"/>
+              <w:right w:w="142" w:type="dxa"/>
+            </w:tcMar>
+          </w:tcPr>
+          <w:p>
+            <w:pPr>
+              <w:jc w:val="center"/>
+              <w:cnfStyle w:val="000000100000" w:firstRow="0" w:lastRow="0" w:firstColumn="0" w:lastColumn="0" w:oddVBand="0" w:evenVBand="0" w:oddHBand="1" w:evenHBand="0" w:firstRowFirstColumn="0" w:firstRowLastColumn="0" w:lastRowFirstColumn="0" w:lastRowLastColumn="0"/>
+            </w:pPr>
+            <w:r>
+              <w:t>Success</w:t>
+            </w:r>
+          </w:p>
+        </w:tc>
+      </w:tr>
+      <w:tr>
+        <w:tc>
+          <w:tcPr>
+            <w:cnfStyle w:val="001000000000" w:firstRow="0" w:lastRow="0" w:firstColumn="1" w:lastColumn="0" w:oddVBand="0" w:evenVBand="0" w:oddHBand="0" w:evenHBand="0" w:firstRowFirstColumn="0" w:firstRowLastColumn="0" w:lastRowFirstColumn="0" w:lastRowLastColumn="0"/>
+            <w:tcW w:w="1838" w:type="dxa"/>
+            <w:tcMar>
+              <w:top w:w="85" w:type="dxa"/>
+              <w:left w:w="142" w:type="dxa"/>
+              <w:bottom w:w="85" w:type="dxa"/>
+              <w:right w:w="142" w:type="dxa"/>
+            </w:tcMar>
+          </w:tcPr>
+          <w:p>
+            <w:pPr>
+              <w:rPr>
+                <w:lang w:eastAsia="es-ES"/>
+              </w:rPr>
+            </w:pPr>
+            <w:r>
+              <w:rPr>
+                <w:lang w:val="en" w:eastAsia="es-ES"/>
+              </w:rPr>
+              <w:t>A</w:t>
+            </w:r>
+            <w:r>
+              <w:rPr>
+                <w:lang w:val="en" w:eastAsia="es-ES"/>
+              </w:rPr>
+              <w:t>utomated</w:t>
+            </w:r>
+          </w:p>
+        </w:tc>
+        <w:tc>
+          <w:tcPr>
+            <w:tcW w:w="6656" w:type="dxa"/>
+            <w:tcMar>
+              <w:top w:w="85" w:type="dxa"/>
+              <w:left w:w="142" w:type="dxa"/>
+              <w:bottom w:w="85" w:type="dxa"/>
+              <w:right w:w="142" w:type="dxa"/>
+            </w:tcMar>
+          </w:tcPr>
+          <w:p>
+            <w:pPr>
+              <w:jc w:val="center"/>
+              <w:cnfStyle w:val="000000000000" w:firstRow="0" w:lastRow="0" w:firstColumn="0" w:lastColumn="0" w:oddVBand="0" w:evenVBand="0" w:oddHBand="0" w:evenHBand="0" w:firstRowFirstColumn="0" w:firstRowLastColumn="0" w:lastRowFirstColumn="0" w:lastRowLastColumn="0"/>
+            </w:pPr>
+            <w:r>
+              <w:t>Yes</w:t>
+            </w:r>
+          </w:p>
+        </w:tc>
+      </w:tr>
+    </w:tbl>
+    <w:p/>
+    <w:tbl>
+      <w:tblPr>
+        <w:tblStyle w:val="Tablaconcuadrcula5oscura-nfasis5"/>
+        <w:tblW w:w="0" w:type="auto"/>
+        <w:tblLook w:val="0480" w:firstRow="0" w:lastRow="0" w:firstColumn="1" w:lastColumn="0" w:noHBand="0" w:noVBand="1"/>
+      </w:tblPr>
+      <w:tblGrid>
+        <w:gridCol w:w="1838"/>
+        <w:gridCol w:w="6656"/>
+      </w:tblGrid>
+      <w:tr>
+        <w:trPr>
+          <w:cnfStyle w:val="000000100000" w:firstRow="0" w:lastRow="0" w:firstColumn="0" w:lastColumn="0" w:oddVBand="0" w:evenVBand="0" w:oddHBand="1" w:evenHBand="0" w:firstRowFirstColumn="0" w:firstRowLastColumn="0" w:lastRowFirstColumn="0" w:lastRowLastColumn="0"/>
+        </w:trPr>
+        <w:tc>
+          <w:tcPr>
+            <w:cnfStyle w:val="001000000000" w:firstRow="0" w:lastRow="0" w:firstColumn="1" w:lastColumn="0" w:oddVBand="0" w:evenVBand="0" w:oddHBand="0" w:evenHBand="0" w:firstRowFirstColumn="0" w:firstRowLastColumn="0" w:lastRowFirstColumn="0" w:lastRowLastColumn="0"/>
+            <w:tcW w:w="1838" w:type="dxa"/>
+            <w:tcMar>
+              <w:top w:w="85" w:type="dxa"/>
+              <w:left w:w="142" w:type="dxa"/>
+              <w:bottom w:w="85" w:type="dxa"/>
+              <w:right w:w="142" w:type="dxa"/>
+            </w:tcMar>
+          </w:tcPr>
+          <w:p>
+            <w:r>
+              <w:t>ID</w:t>
+            </w:r>
+          </w:p>
+        </w:tc>
+        <w:tc>
+          <w:tcPr>
+            <w:tcW w:w="6656" w:type="dxa"/>
+            <w:tcMar>
+              <w:top w:w="85" w:type="dxa"/>
+              <w:left w:w="142" w:type="dxa"/>
+              <w:bottom w:w="85" w:type="dxa"/>
+              <w:right w:w="142" w:type="dxa"/>
+            </w:tcMar>
+          </w:tcPr>
+          <w:p>
+            <w:pPr>
+              <w:jc w:val="center"/>
+              <w:cnfStyle w:val="000000100000" w:firstRow="0" w:lastRow="0" w:firstColumn="0" w:lastColumn="0" w:oddVBand="0" w:evenVBand="0" w:oddHBand="1" w:evenHBand="0" w:firstRowFirstColumn="0" w:firstRowLastColumn="0" w:lastRowFirstColumn="0" w:lastRowLastColumn="0"/>
+            </w:pPr>
+            <w:r>
+              <w:t>UserResource_Test</w:t>
+            </w:r>
+          </w:p>
+        </w:tc>
+      </w:tr>
+      <w:tr>
+        <w:tc>
+          <w:tcPr>
+            <w:cnfStyle w:val="001000000000" w:firstRow="0" w:lastRow="0" w:firstColumn="1" w:lastColumn="0" w:oddVBand="0" w:evenVBand="0" w:oddHBand="0" w:evenHBand="0" w:firstRowFirstColumn="0" w:firstRowLastColumn="0" w:lastRowFirstColumn="0" w:lastRowLastColumn="0"/>
+            <w:tcW w:w="1838" w:type="dxa"/>
+            <w:tcMar>
+              <w:top w:w="85" w:type="dxa"/>
+              <w:left w:w="142" w:type="dxa"/>
+              <w:bottom w:w="85" w:type="dxa"/>
+              <w:right w:w="142" w:type="dxa"/>
+            </w:tcMar>
+          </w:tcPr>
+          <w:p>
+            <w:r>
+              <w:t>Descrip</w:t>
+            </w:r>
+            <w:r>
+              <w:t>tion</w:t>
+            </w:r>
+          </w:p>
+        </w:tc>
+        <w:tc>
+          <w:tcPr>
+            <w:tcW w:w="6656" w:type="dxa"/>
+            <w:tcMar>
+              <w:top w:w="85" w:type="dxa"/>
+              <w:left w:w="142" w:type="dxa"/>
+              <w:bottom w:w="85" w:type="dxa"/>
+              <w:right w:w="142" w:type="dxa"/>
+            </w:tcMar>
+          </w:tcPr>
+          <w:p>
+            <w:pPr>
+              <w:jc w:val="center"/>
+              <w:cnfStyle w:val="000000000000" w:firstRow="0" w:lastRow="0" w:firstColumn="0" w:lastColumn="0" w:oddVBand="0" w:evenVBand="0" w:oddHBand="0" w:evenHBand="0" w:firstRowFirstColumn="0" w:firstRowLastColumn="0" w:lastRowFirstColumn="0" w:lastRowLastColumn="0"/>
+            </w:pPr>
+            <w:r>
+              <w:t xml:space="preserve">Check all CRUD (Create Read Update Delete) methods of the </w:t>
+            </w:r>
+            <w:r>
+              <w:t>UserResource</w:t>
+            </w:r>
+            <w:r>
+              <w:t xml:space="preserve"> are valid.</w:t>
+            </w:r>
+          </w:p>
+        </w:tc>
+      </w:tr>
+      <w:tr>
+        <w:trPr>
+          <w:cnfStyle w:val="000000100000" w:firstRow="0" w:lastRow="0" w:firstColumn="0" w:lastColumn="0" w:oddVBand="0" w:evenVBand="0" w:oddHBand="1" w:evenHBand="0" w:firstRowFirstColumn="0" w:firstRowLastColumn="0" w:lastRowFirstColumn="0" w:lastRowLastColumn="0"/>
+        </w:trPr>
+        <w:tc>
+          <w:tcPr>
+            <w:cnfStyle w:val="001000000000" w:firstRow="0" w:lastRow="0" w:firstColumn="1" w:lastColumn="0" w:oddVBand="0" w:evenVBand="0" w:oddHBand="0" w:evenHBand="0" w:firstRowFirstColumn="0" w:firstRowLastColumn="0" w:lastRowFirstColumn="0" w:lastRowLastColumn="0"/>
+            <w:tcW w:w="1838" w:type="dxa"/>
+            <w:tcMar>
+              <w:top w:w="85" w:type="dxa"/>
+              <w:left w:w="142" w:type="dxa"/>
+              <w:bottom w:w="85" w:type="dxa"/>
+              <w:right w:w="142" w:type="dxa"/>
+            </w:tcMar>
+          </w:tcPr>
+          <w:p>
+            <w:r>
+              <w:t>Input</w:t>
+            </w:r>
+          </w:p>
+        </w:tc>
+        <w:tc>
+          <w:tcPr>
+            <w:tcW w:w="6656" w:type="dxa"/>
+            <w:tcMar>
+              <w:top w:w="85" w:type="dxa"/>
+              <w:left w:w="142" w:type="dxa"/>
+              <w:bottom w:w="85" w:type="dxa"/>
+              <w:right w:w="142" w:type="dxa"/>
+            </w:tcMar>
+          </w:tcPr>
+          <w:p>
+            <w:pPr>
+              <w:jc w:val="center"/>
+              <w:cnfStyle w:val="000000100000" w:firstRow="0" w:lastRow="0" w:firstColumn="0" w:lastColumn="0" w:oddVBand="0" w:evenVBand="0" w:oddHBand="1" w:evenHBand="0" w:firstRowFirstColumn="0" w:firstRowLastColumn="0" w:lastRowFirstColumn="0" w:lastRowLastColumn="0"/>
+            </w:pPr>
+            <w:r>
+              <w:t>An uuid for the user</w:t>
+            </w:r>
+          </w:p>
+        </w:tc>
+      </w:tr>
+      <w:tr>
+        <w:tc>
+          <w:tcPr>
+            <w:cnfStyle w:val="001000000000" w:firstRow="0" w:lastRow="0" w:firstColumn="1" w:lastColumn="0" w:oddVBand="0" w:evenVBand="0" w:oddHBand="0" w:evenHBand="0" w:firstRowFirstColumn="0" w:firstRowLastColumn="0" w:lastRowFirstColumn="0" w:lastRowLastColumn="0"/>
+            <w:tcW w:w="1838" w:type="dxa"/>
+            <w:tcMar>
+              <w:top w:w="85" w:type="dxa"/>
+              <w:left w:w="142" w:type="dxa"/>
+              <w:bottom w:w="85" w:type="dxa"/>
+              <w:right w:w="142" w:type="dxa"/>
+            </w:tcMar>
+          </w:tcPr>
+          <w:p>
+            <w:r>
+              <w:t>Expected output</w:t>
+            </w:r>
+          </w:p>
+        </w:tc>
+        <w:tc>
+          <w:tcPr>
+            <w:tcW w:w="6656" w:type="dxa"/>
+            <w:tcMar>
+              <w:top w:w="85" w:type="dxa"/>
+              <w:left w:w="142" w:type="dxa"/>
+              <w:bottom w:w="85" w:type="dxa"/>
+              <w:right w:w="142" w:type="dxa"/>
+            </w:tcMar>
+          </w:tcPr>
+          <w:p>
+            <w:pPr>
+              <w:jc w:val="center"/>
+              <w:cnfStyle w:val="000000000000" w:firstRow="0" w:lastRow="0" w:firstColumn="0" w:lastColumn="0" w:oddVBand="0" w:evenVBand="0" w:oddHBand="0" w:evenHBand="0" w:firstRowFirstColumn="0" w:firstRowLastColumn="0" w:lastRowFirstColumn="0" w:lastRowLastColumn="0"/>
+            </w:pPr>
+            <w:r>
+              <w:t>User is successfully created, read, updated and deleted</w:t>
+            </w:r>
+          </w:p>
+        </w:tc>
+      </w:tr>
+      <w:tr>
+        <w:trPr>
+          <w:cnfStyle w:val="000000100000" w:firstRow="0" w:lastRow="0" w:firstColumn="0" w:lastColumn="0" w:oddVBand="0" w:evenVBand="0" w:oddHBand="1" w:evenHBand="0" w:firstRowFirstColumn="0" w:firstRowLastColumn="0" w:lastRowFirstColumn="0" w:lastRowLastColumn="0"/>
+        </w:trPr>
+        <w:tc>
+          <w:tcPr>
+            <w:cnfStyle w:val="001000000000" w:firstRow="0" w:lastRow="0" w:firstColumn="1" w:lastColumn="0" w:oddVBand="0" w:evenVBand="0" w:oddHBand="0" w:evenHBand="0" w:firstRowFirstColumn="0" w:firstRowLastColumn="0" w:lastRowFirstColumn="0" w:lastRowLastColumn="0"/>
+            <w:tcW w:w="1838" w:type="dxa"/>
+            <w:tcMar>
+              <w:top w:w="85" w:type="dxa"/>
+              <w:left w:w="142" w:type="dxa"/>
+              <w:bottom w:w="85" w:type="dxa"/>
+              <w:right w:w="142" w:type="dxa"/>
+            </w:tcMar>
+          </w:tcPr>
+          <w:p>
+            <w:r>
+              <w:t>Result</w:t>
+            </w:r>
+          </w:p>
+        </w:tc>
+        <w:tc>
+          <w:tcPr>
+            <w:tcW w:w="6656" w:type="dxa"/>
+            <w:tcMar>
+              <w:top w:w="85" w:type="dxa"/>
+              <w:left w:w="142" w:type="dxa"/>
+              <w:bottom w:w="85" w:type="dxa"/>
+              <w:right w:w="142" w:type="dxa"/>
+            </w:tcMar>
+          </w:tcPr>
+          <w:p>
+            <w:pPr>
+              <w:jc w:val="center"/>
+              <w:cnfStyle w:val="000000100000" w:firstRow="0" w:lastRow="0" w:firstColumn="0" w:lastColumn="0" w:oddVBand="0" w:evenVBand="0" w:oddHBand="1" w:evenHBand="0" w:firstRowFirstColumn="0" w:firstRowLastColumn="0" w:lastRowFirstColumn="0" w:lastRowLastColumn="0"/>
+            </w:pPr>
+            <w:r>
+              <w:t>Success</w:t>
+            </w:r>
+          </w:p>
+        </w:tc>
+      </w:tr>
+      <w:tr>
+        <w:tc>
+          <w:tcPr>
+            <w:cnfStyle w:val="001000000000" w:firstRow="0" w:lastRow="0" w:firstColumn="1" w:lastColumn="0" w:oddVBand="0" w:evenVBand="0" w:oddHBand="0" w:evenHBand="0" w:firstRowFirstColumn="0" w:firstRowLastColumn="0" w:lastRowFirstColumn="0" w:lastRowLastColumn="0"/>
+            <w:tcW w:w="1838" w:type="dxa"/>
+            <w:tcMar>
+              <w:top w:w="85" w:type="dxa"/>
+              <w:left w:w="142" w:type="dxa"/>
+              <w:bottom w:w="85" w:type="dxa"/>
+              <w:right w:w="142" w:type="dxa"/>
+            </w:tcMar>
+          </w:tcPr>
+          <w:p>
+            <w:pPr>
+              <w:rPr>
+                <w:lang w:eastAsia="es-ES"/>
+              </w:rPr>
+            </w:pPr>
+            <w:r>
+              <w:rPr>
+                <w:lang w:val="en" w:eastAsia="es-ES"/>
+              </w:rPr>
+              <w:t>A</w:t>
+            </w:r>
+            <w:r>
+              <w:rPr>
+                <w:lang w:val="en" w:eastAsia="es-ES"/>
+              </w:rPr>
+              <w:t>utomated</w:t>
+            </w:r>
+          </w:p>
+        </w:tc>
+        <w:tc>
+          <w:tcPr>
+            <w:tcW w:w="6656" w:type="dxa"/>
+            <w:tcMar>
+              <w:top w:w="85" w:type="dxa"/>
+              <w:left w:w="142" w:type="dxa"/>
+              <w:bottom w:w="85" w:type="dxa"/>
+              <w:right w:w="142" w:type="dxa"/>
+            </w:tcMar>
+          </w:tcPr>
+          <w:p>
+            <w:pPr>
+              <w:jc w:val="center"/>
+              <w:cnfStyle w:val="000000000000" w:firstRow="0" w:lastRow="0" w:firstColumn="0" w:lastColumn="0" w:oddVBand="0" w:evenVBand="0" w:oddHBand="0" w:evenHBand="0" w:firstRowFirstColumn="0" w:firstRowLastColumn="0" w:lastRowFirstColumn="0" w:lastRowLastColumn="0"/>
+            </w:pPr>
+            <w:r>
+              <w:t>Yes</w:t>
+            </w:r>
           </w:p>
         </w:tc>
       </w:tr>
@@ -7739,221 +9363,219 @@
     <w:p/>
     <w:p/>
     <w:p/>
+    <w:p>
+      <w:pPr>
+        <w:pStyle w:val="Ttulo1"/>
+      </w:pPr>
+      <w:bookmarkStart w:id="31" w:name="_Toc39437308"/>
+      <w:r>
+        <w:t>U</w:t>
+      </w:r>
+      <w:r>
+        <w:t>s</w:t>
+      </w:r>
+      <w:r>
+        <w:t>er</w:t>
+      </w:r>
+      <w:r>
+        <w:t>’s Manual</w:t>
+      </w:r>
+      <w:bookmarkEnd w:id="31"/>
+    </w:p>
     <w:p/>
+    <w:p>
+      <w:pPr>
+        <w:pStyle w:val="Ttulo2"/>
+      </w:pPr>
+      <w:bookmarkStart w:id="32" w:name="_Toc39437309"/>
+      <w:r>
+        <w:t>Mashup</w:t>
+      </w:r>
+      <w:bookmarkEnd w:id="32"/>
+    </w:p>
     <w:p/>
     <w:p>
-      <w:pPr>
-        <w:pStyle w:val="Ttulo1"/>
-      </w:pPr>
-      <w:bookmarkStart w:id="31" w:name="_Toc39437308"/>
-      <w:r>
+      <w:r>
+        <w:t>It hasn't been done yet.</w:t>
+      </w:r>
+    </w:p>
+    <w:p/>
+    <w:p>
+      <w:pPr>
+        <w:pStyle w:val="Ttulo2"/>
+      </w:pPr>
+      <w:bookmarkStart w:id="33" w:name="_Toc39437310"/>
+      <w:r>
+        <w:t>API REST</w:t>
+      </w:r>
+      <w:bookmarkEnd w:id="33"/>
+    </w:p>
+    <w:p/>
+    <w:p>
+      <w:pPr>
+        <w:rPr>
+          <w:rStyle w:val="nfasissutil"/>
+        </w:rPr>
+      </w:pPr>
+      <w:r>
+        <w:rPr>
+          <w:rStyle w:val="nfasissutil"/>
+        </w:rPr>
+        <w:t xml:space="preserve">Note: this is not our definitive API, neither the format is. </w:t>
+      </w:r>
+      <w:r>
+        <w:rPr>
+          <w:rStyle w:val="nfasissutil"/>
+        </w:rPr>
+        <w:t>This is just for the second deliverable activity.</w:t>
+      </w:r>
+    </w:p>
+    <w:p/>
+    <w:p>
+      <w:pPr>
+        <w:rPr>
+          <w:b/>
+          <w:bCs/>
+          <w:color w:val="000000" w:themeColor="text1"/>
+        </w:rPr>
+      </w:pPr>
+      <w:r>
+        <w:rPr>
+          <w:b/>
+          <w:bCs/>
+          <w:color w:val="92D050"/>
+        </w:rPr>
+        <w:t xml:space="preserve">GET </w:t>
+      </w:r>
+      <w:r>
+        <w:rPr>
+          <w:b/>
+          <w:bCs/>
+          <w:color w:val="000000" w:themeColor="text1"/>
+        </w:rPr>
+        <w:t>/user/:id</w:t>
+      </w:r>
+    </w:p>
+    <w:p>
+      <w:pPr>
+        <w:rPr>
+          <w:color w:val="000000" w:themeColor="text1"/>
+        </w:rPr>
+      </w:pPr>
+      <w:r>
+        <w:rPr>
+          <w:color w:val="000000" w:themeColor="text1"/>
+        </w:rPr>
+        <w:t xml:space="preserve">Returns information about </w:t>
+      </w:r>
+      <w:r>
+        <w:rPr>
+          <w:color w:val="000000" w:themeColor="text1"/>
+        </w:rPr>
+        <w:t>a</w:t>
+      </w:r>
+      <w:r>
+        <w:rPr>
+          <w:color w:val="000000" w:themeColor="text1"/>
+        </w:rPr>
+        <w:t xml:space="preserve"> user.</w:t>
+      </w:r>
+    </w:p>
+    <w:p>
+      <w:pPr>
+        <w:rPr>
+          <w:b/>
+          <w:bCs/>
+          <w:color w:val="000000" w:themeColor="text1"/>
+        </w:rPr>
+      </w:pPr>
+      <w:r>
+        <w:rPr>
+          <w:b/>
+          <w:bCs/>
+          <w:color w:val="000000" w:themeColor="text1"/>
+        </w:rPr>
+        <w:t>Path Parameters</w:t>
+      </w:r>
+    </w:p>
+    <w:p>
+      <w:pPr>
+        <w:rPr>
+          <w:color w:val="000000" w:themeColor="text1"/>
+        </w:rPr>
+      </w:pPr>
+      <w:r>
+        <w:rPr>
+          <w:color w:val="000000" w:themeColor="text1"/>
+        </w:rPr>
+        <w:t xml:space="preserve">Id: </w:t>
+      </w:r>
+      <w:r>
+        <w:rPr>
+          <w:color w:val="000000" w:themeColor="text1"/>
+        </w:rPr>
+        <w:t>A</w:t>
+      </w:r>
+      <w:r>
+        <w:rPr>
+          <w:color w:val="000000" w:themeColor="text1"/>
+        </w:rPr>
+        <w:t xml:space="preserve"> unique user identifier</w:t>
+      </w:r>
+    </w:p>
+    <w:p>
+      <w:pPr>
+        <w:rPr>
+          <w:b/>
+          <w:color w:val="000000" w:themeColor="text1"/>
+        </w:rPr>
+      </w:pPr>
+      <w:r>
+        <w:rPr>
+          <w:b/>
+          <w:color w:val="000000" w:themeColor="text1"/>
+        </w:rPr>
+        <w:t>Response Format</w:t>
+      </w:r>
+    </w:p>
+    <w:p>
+      <w:pPr>
+        <w:rPr>
+          <w:color w:val="000000" w:themeColor="text1"/>
+          <w:u w:val="single"/>
+        </w:rPr>
+      </w:pPr>
+      <w:r>
+        <w:rPr>
+          <w:color w:val="000000" w:themeColor="text1"/>
+        </w:rPr>
+        <w:t xml:space="preserve">On success the HTTP status code in the response header is </w:t>
+      </w:r>
+      <w:r>
+        <w:rPr>
+          <w:color w:val="000000" w:themeColor="text1"/>
+          <w:u w:val="single"/>
+        </w:rPr>
+        <w:t xml:space="preserve">200 </w:t>
+      </w:r>
+      <w:r>
+        <w:rPr>
+          <w:color w:val="000000" w:themeColor="text1"/>
+        </w:rPr>
+        <w:t>OK.</w:t>
+      </w:r>
+    </w:p>
+    <w:p>
+      <w:pPr>
+        <w:rPr>
+          <w:color w:val="000000" w:themeColor="text1"/>
+        </w:rPr>
+      </w:pPr>
+      <w:r>
+        <w:rPr>
+          <w:color w:val="000000" w:themeColor="text1"/>
+        </w:rPr>
         <w:lastRenderedPageBreak/>
-        <w:t>U</w:t>
-      </w:r>
-      <w:r>
-        <w:t>s</w:t>
-      </w:r>
-      <w:r>
-        <w:t>er</w:t>
-      </w:r>
-      <w:r>
-        <w:t>’s Manual</w:t>
-      </w:r>
-      <w:bookmarkEnd w:id="31"/>
-    </w:p>
-    <w:p/>
-    <w:p>
-      <w:pPr>
-        <w:pStyle w:val="Ttulo2"/>
-      </w:pPr>
-      <w:bookmarkStart w:id="32" w:name="_Toc39437309"/>
-      <w:r>
-        <w:t>Mashup</w:t>
-      </w:r>
-      <w:bookmarkEnd w:id="32"/>
-    </w:p>
-    <w:p/>
-    <w:p>
-      <w:r>
-        <w:t>It hasn't been done yet.</w:t>
-      </w:r>
-    </w:p>
-    <w:p/>
-    <w:p>
-      <w:pPr>
-        <w:pStyle w:val="Ttulo2"/>
-      </w:pPr>
-      <w:bookmarkStart w:id="33" w:name="_Toc39437310"/>
-      <w:r>
-        <w:t>API REST</w:t>
-      </w:r>
-      <w:bookmarkEnd w:id="33"/>
-    </w:p>
-    <w:p/>
-    <w:p>
-      <w:pPr>
-        <w:rPr>
-          <w:rStyle w:val="nfasissutil"/>
-        </w:rPr>
-      </w:pPr>
-      <w:r>
-        <w:rPr>
-          <w:rStyle w:val="nfasissutil"/>
-        </w:rPr>
-        <w:t xml:space="preserve">Note: this is not our definitive API, neither the format is. </w:t>
-      </w:r>
-      <w:r>
-        <w:rPr>
-          <w:rStyle w:val="nfasissutil"/>
-        </w:rPr>
-        <w:t>This is just for the second deliverable activity.</w:t>
-      </w:r>
-    </w:p>
-    <w:p/>
-    <w:p>
-      <w:pPr>
-        <w:rPr>
-          <w:b/>
-          <w:bCs/>
-          <w:color w:val="000000" w:themeColor="text1"/>
-        </w:rPr>
-      </w:pPr>
-      <w:r>
-        <w:rPr>
-          <w:b/>
-          <w:bCs/>
-          <w:color w:val="92D050"/>
-        </w:rPr>
-        <w:t xml:space="preserve">GET </w:t>
-      </w:r>
-      <w:r>
-        <w:rPr>
-          <w:b/>
-          <w:bCs/>
-          <w:color w:val="000000" w:themeColor="text1"/>
-        </w:rPr>
-        <w:t>/user/:id</w:t>
-      </w:r>
-    </w:p>
-    <w:p>
-      <w:pPr>
-        <w:rPr>
-          <w:color w:val="000000" w:themeColor="text1"/>
-        </w:rPr>
-      </w:pPr>
-      <w:r>
-        <w:rPr>
-          <w:color w:val="000000" w:themeColor="text1"/>
-        </w:rPr>
-        <w:t xml:space="preserve">Returns information about </w:t>
-      </w:r>
-      <w:r>
-        <w:rPr>
-          <w:color w:val="000000" w:themeColor="text1"/>
-        </w:rPr>
-        <w:t>a</w:t>
-      </w:r>
-      <w:r>
-        <w:rPr>
-          <w:color w:val="000000" w:themeColor="text1"/>
-        </w:rPr>
-        <w:t xml:space="preserve"> user.</w:t>
-      </w:r>
-    </w:p>
-    <w:p>
-      <w:pPr>
-        <w:rPr>
-          <w:b/>
-          <w:bCs/>
-          <w:color w:val="000000" w:themeColor="text1"/>
-        </w:rPr>
-      </w:pPr>
-      <w:r>
-        <w:rPr>
-          <w:b/>
-          <w:bCs/>
-          <w:color w:val="000000" w:themeColor="text1"/>
-        </w:rPr>
-        <w:t>Path Parameters</w:t>
-      </w:r>
-    </w:p>
-    <w:p>
-      <w:pPr>
-        <w:rPr>
-          <w:color w:val="000000" w:themeColor="text1"/>
-        </w:rPr>
-      </w:pPr>
-      <w:r>
-        <w:rPr>
-          <w:color w:val="000000" w:themeColor="text1"/>
-        </w:rPr>
-        <w:t xml:space="preserve">Id: </w:t>
-      </w:r>
-      <w:r>
-        <w:rPr>
-          <w:color w:val="000000" w:themeColor="text1"/>
-        </w:rPr>
-        <w:t>A</w:t>
-      </w:r>
-      <w:r>
-        <w:rPr>
-          <w:color w:val="000000" w:themeColor="text1"/>
-        </w:rPr>
-        <w:t xml:space="preserve"> unique user identifier</w:t>
-      </w:r>
-    </w:p>
-    <w:p>
-      <w:pPr>
-        <w:rPr>
-          <w:b/>
-          <w:color w:val="000000" w:themeColor="text1"/>
-        </w:rPr>
-      </w:pPr>
-      <w:r>
-        <w:rPr>
-          <w:b/>
-          <w:color w:val="000000" w:themeColor="text1"/>
-        </w:rPr>
-        <w:t>Response Format</w:t>
-      </w:r>
-    </w:p>
-    <w:p>
-      <w:pPr>
-        <w:rPr>
-          <w:color w:val="000000" w:themeColor="text1"/>
-          <w:u w:val="single"/>
-        </w:rPr>
-      </w:pPr>
-      <w:r>
-        <w:rPr>
-          <w:color w:val="000000" w:themeColor="text1"/>
-        </w:rPr>
-        <w:t xml:space="preserve">On success the HTTP status code in the response header is </w:t>
-      </w:r>
-      <w:r>
-        <w:rPr>
-          <w:color w:val="000000" w:themeColor="text1"/>
-          <w:u w:val="single"/>
-        </w:rPr>
-        <w:t xml:space="preserve">200 </w:t>
-      </w:r>
-      <w:r>
-        <w:rPr>
-          <w:color w:val="000000" w:themeColor="text1"/>
-        </w:rPr>
-        <w:t>OK.</w:t>
-      </w:r>
-    </w:p>
-    <w:p>
-      <w:pPr>
-        <w:rPr>
-          <w:color w:val="000000" w:themeColor="text1"/>
-        </w:rPr>
-      </w:pPr>
-      <w:r>
-        <w:rPr>
-          <w:color w:val="000000" w:themeColor="text1"/>
-        </w:rPr>
         <w:t>{</w:t>
       </w:r>
     </w:p>
@@ -8325,20 +9947,7 @@
           <w:color w:val="000000" w:themeColor="text1"/>
         </w:rPr>
         <w:tab/>
-      </w:r>
-      <w:proofErr w:type="spellStart"/>
-      <w:r>
-        <w:rPr>
-          <w:color w:val="000000" w:themeColor="text1"/>
-        </w:rPr>
-        <w:t>lat</w:t>
-      </w:r>
-      <w:proofErr w:type="spellEnd"/>
-      <w:r>
-        <w:rPr>
-          <w:color w:val="000000" w:themeColor="text1"/>
-        </w:rPr>
-        <w:t>: {latitude},</w:t>
+        <w:t>lat: {latitude},</w:t>
       </w:r>
     </w:p>
     <w:p>
@@ -8358,20 +9967,7 @@
           <w:color w:val="000000" w:themeColor="text1"/>
         </w:rPr>
         <w:tab/>
-      </w:r>
-      <w:proofErr w:type="spellStart"/>
-      <w:r>
-        <w:rPr>
-          <w:color w:val="000000" w:themeColor="text1"/>
-        </w:rPr>
-        <w:t>lon</w:t>
-      </w:r>
-      <w:proofErr w:type="spellEnd"/>
-      <w:r>
-        <w:rPr>
-          <w:color w:val="000000" w:themeColor="text1"/>
-        </w:rPr>
-        <w:t>: {longitude}</w:t>
+        <w:t>lon: {longitude}</w:t>
       </w:r>
     </w:p>
     <w:p>
@@ -9172,21 +10768,7 @@
           <w:color w:val="000000" w:themeColor="text1"/>
         </w:rPr>
         <w:tab/>
-        <w:t>Id: {</w:t>
-      </w:r>
-      <w:proofErr w:type="spellStart"/>
-      <w:r>
-        <w:rPr>
-          <w:color w:val="000000" w:themeColor="text1"/>
-        </w:rPr>
-        <w:t>songId</w:t>
-      </w:r>
-      <w:proofErr w:type="spellEnd"/>
-      <w:r>
-        <w:rPr>
-          <w:color w:val="000000" w:themeColor="text1"/>
-        </w:rPr>
-        <w:t>},</w:t>
+        <w:t>Id: {songId},</w:t>
       </w:r>
     </w:p>
     <w:p>
@@ -9207,21 +10789,7 @@
           <w:color w:val="000000" w:themeColor="text1"/>
         </w:rPr>
         <w:tab/>
-        <w:t>name: {</w:t>
-      </w:r>
-      <w:proofErr w:type="spellStart"/>
-      <w:r>
-        <w:rPr>
-          <w:color w:val="000000" w:themeColor="text1"/>
-        </w:rPr>
-        <w:t>songName</w:t>
-      </w:r>
-      <w:proofErr w:type="spellEnd"/>
-      <w:r>
-        <w:rPr>
-          <w:color w:val="000000" w:themeColor="text1"/>
-        </w:rPr>
-        <w:t>}</w:t>
+        <w:t>name: {songName}</w:t>
       </w:r>
     </w:p>
     <w:p>
@@ -9241,21 +10809,7 @@
           <w:color w:val="000000" w:themeColor="text1"/>
         </w:rPr>
         <w:tab/>
-        <w:t>artist: {</w:t>
-      </w:r>
-      <w:proofErr w:type="spellStart"/>
-      <w:r>
-        <w:rPr>
-          <w:color w:val="000000" w:themeColor="text1"/>
-        </w:rPr>
-        <w:t>artistName</w:t>
-      </w:r>
-      <w:proofErr w:type="spellEnd"/>
-      <w:r>
-        <w:rPr>
-          <w:color w:val="000000" w:themeColor="text1"/>
-        </w:rPr>
-        <w:t>}</w:t>
+        <w:t>artist: {artistName}</w:t>
       </w:r>
     </w:p>
     <w:p>
@@ -9558,21 +11112,7 @@
           <w:color w:val="000000" w:themeColor="text1"/>
         </w:rPr>
         <w:tab/>
-        <w:t>Id: {</w:t>
-      </w:r>
-      <w:proofErr w:type="spellStart"/>
-      <w:r>
-        <w:rPr>
-          <w:color w:val="000000" w:themeColor="text1"/>
-        </w:rPr>
-        <w:t>songId</w:t>
-      </w:r>
-      <w:proofErr w:type="spellEnd"/>
-      <w:r>
-        <w:rPr>
-          <w:color w:val="000000" w:themeColor="text1"/>
-        </w:rPr>
-        <w:t>},</w:t>
+        <w:t>Id: {songId},</w:t>
       </w:r>
     </w:p>
     <w:p>
@@ -9593,21 +11133,7 @@
           <w:color w:val="000000" w:themeColor="text1"/>
         </w:rPr>
         <w:tab/>
-        <w:t>name: {</w:t>
-      </w:r>
-      <w:proofErr w:type="spellStart"/>
-      <w:r>
-        <w:rPr>
-          <w:color w:val="000000" w:themeColor="text1"/>
-        </w:rPr>
-        <w:t>songName</w:t>
-      </w:r>
-      <w:proofErr w:type="spellEnd"/>
-      <w:r>
-        <w:rPr>
-          <w:color w:val="000000" w:themeColor="text1"/>
-        </w:rPr>
-        <w:t>}</w:t>
+        <w:t>name: {songName}</w:t>
       </w:r>
     </w:p>
     <w:p>
@@ -9627,21 +11153,7 @@
           <w:color w:val="000000" w:themeColor="text1"/>
         </w:rPr>
         <w:tab/>
-        <w:t>artist: {</w:t>
-      </w:r>
-      <w:proofErr w:type="spellStart"/>
-      <w:r>
-        <w:rPr>
-          <w:color w:val="000000" w:themeColor="text1"/>
-        </w:rPr>
-        <w:t>artistName</w:t>
-      </w:r>
-      <w:proofErr w:type="spellEnd"/>
-      <w:r>
-        <w:rPr>
-          <w:color w:val="000000" w:themeColor="text1"/>
-        </w:rPr>
-        <w:t>}</w:t>
+        <w:t>artist: {artistName}</w:t>
       </w:r>
     </w:p>
     <w:p>
@@ -10008,21 +11520,7 @@
           <w:color w:val="000000" w:themeColor="text1"/>
         </w:rPr>
         <w:tab/>
-        <w:t>Id: {</w:t>
-      </w:r>
-      <w:proofErr w:type="spellStart"/>
-      <w:r>
-        <w:rPr>
-          <w:color w:val="000000" w:themeColor="text1"/>
-        </w:rPr>
-        <w:t>songId</w:t>
-      </w:r>
-      <w:proofErr w:type="spellEnd"/>
-      <w:r>
-        <w:rPr>
-          <w:color w:val="000000" w:themeColor="text1"/>
-        </w:rPr>
-        <w:t>},</w:t>
+        <w:t>Id: {songId},</w:t>
       </w:r>
     </w:p>
     <w:p>
@@ -10043,21 +11541,7 @@
           <w:color w:val="000000" w:themeColor="text1"/>
         </w:rPr>
         <w:tab/>
-        <w:t>name: {</w:t>
-      </w:r>
-      <w:proofErr w:type="spellStart"/>
-      <w:r>
-        <w:rPr>
-          <w:color w:val="000000" w:themeColor="text1"/>
-        </w:rPr>
-        <w:t>songName</w:t>
-      </w:r>
-      <w:proofErr w:type="spellEnd"/>
-      <w:r>
-        <w:rPr>
-          <w:color w:val="000000" w:themeColor="text1"/>
-        </w:rPr>
-        <w:t>}</w:t>
+        <w:t>name: {songName}</w:t>
       </w:r>
     </w:p>
     <w:p>
@@ -10077,21 +11561,7 @@
           <w:color w:val="000000" w:themeColor="text1"/>
         </w:rPr>
         <w:tab/>
-        <w:t>artist: {</w:t>
-      </w:r>
-      <w:proofErr w:type="spellStart"/>
-      <w:r>
-        <w:rPr>
-          <w:color w:val="000000" w:themeColor="text1"/>
-        </w:rPr>
-        <w:t>artistName</w:t>
-      </w:r>
-      <w:proofErr w:type="spellEnd"/>
-      <w:r>
-        <w:rPr>
-          <w:color w:val="000000" w:themeColor="text1"/>
-        </w:rPr>
-        <w:t>}</w:t>
+        <w:t>artist: {artistName}</w:t>
       </w:r>
     </w:p>
     <w:p>
@@ -10640,21 +12110,7 @@
           <w:color w:val="000000" w:themeColor="text1"/>
         </w:rPr>
         <w:tab/>
-        <w:t>name: {</w:t>
-      </w:r>
-      <w:proofErr w:type="spellStart"/>
-      <w:r>
-        <w:rPr>
-          <w:color w:val="000000" w:themeColor="text1"/>
-        </w:rPr>
-        <w:t>airportName</w:t>
-      </w:r>
-      <w:proofErr w:type="spellEnd"/>
-      <w:r>
-        <w:rPr>
-          <w:color w:val="000000" w:themeColor="text1"/>
-        </w:rPr>
-        <w:t>},</w:t>
+        <w:t>name: {airportName},</w:t>
       </w:r>
     </w:p>
     <w:p>
@@ -10688,20 +12144,7 @@
           <w:color w:val="000000" w:themeColor="text1"/>
         </w:rPr>
         <w:tab/>
-      </w:r>
-      <w:proofErr w:type="spellStart"/>
-      <w:r>
-        <w:rPr>
-          <w:color w:val="000000" w:themeColor="text1"/>
-        </w:rPr>
-        <w:t>lat</w:t>
-      </w:r>
-      <w:proofErr w:type="spellEnd"/>
-      <w:r>
-        <w:rPr>
-          <w:color w:val="000000" w:themeColor="text1"/>
-        </w:rPr>
-        <w:t>: {latitude},</w:t>
+        <w:t>lat: {latitude},</w:t>
       </w:r>
     </w:p>
     <w:p>
@@ -10721,20 +12164,7 @@
           <w:color w:val="000000" w:themeColor="text1"/>
         </w:rPr>
         <w:tab/>
-      </w:r>
-      <w:proofErr w:type="spellStart"/>
-      <w:r>
-        <w:rPr>
-          <w:color w:val="000000" w:themeColor="text1"/>
-        </w:rPr>
-        <w:t>lon</w:t>
-      </w:r>
-      <w:proofErr w:type="spellEnd"/>
-      <w:r>
-        <w:rPr>
-          <w:color w:val="000000" w:themeColor="text1"/>
-        </w:rPr>
-        <w:t>: {longitude{</w:t>
+        <w:t>lon: {longitude{</w:t>
       </w:r>
     </w:p>
     <w:p>
@@ -11989,21 +13419,7 @@
         <w:rPr>
           <w:lang w:val="es-ES"/>
         </w:rPr>
-        <w:t xml:space="preserve">[2] J. Webber, S. </w:t>
-      </w:r>
-      <w:proofErr w:type="spellStart"/>
-      <w:r>
-        <w:rPr>
-          <w:lang w:val="es-ES"/>
-        </w:rPr>
-        <w:t>Parastatidis</w:t>
-      </w:r>
-      <w:proofErr w:type="spellEnd"/>
-      <w:r>
-        <w:rPr>
-          <w:lang w:val="es-ES"/>
-        </w:rPr>
-        <w:t xml:space="preserve"> y I. Robinson. </w:t>
+        <w:t xml:space="preserve">[2] J. Webber, S. Parastatidis y I. Robinson. </w:t>
       </w:r>
       <w:r>
         <w:rPr>
@@ -15345,7 +16761,7 @@
 </file>
 
 <file path=customXml/itemProps1.xml><?xml version="1.0" encoding="utf-8"?>
-<ds:datastoreItem xmlns:ds="http://schemas.openxmlformats.org/officeDocument/2006/customXml" ds:itemID="{2481DA06-2C23-418C-BC7E-30B90C808330}">
+<ds:datastoreItem xmlns:ds="http://schemas.openxmlformats.org/officeDocument/2006/customXml" ds:itemID="{B779D449-7E0F-4681-8CA4-E636E163BD5B}">
   <ds:schemaRefs>
     <ds:schemaRef ds:uri="http://schemas.openxmlformats.org/officeDocument/2006/bibliography"/>
   </ds:schemaRefs>

</xml_diff>